<commit_message>
general security & VPNs started
</commit_message>
<xml_diff>
--- a/Rocnik_Prac.docx
+++ b/Rocnik_Prac.docx
@@ -1,6 +1,6 @@
 
 <file path=word/document.xml><?xml version="1.0" encoding="utf-8"?>
-<w:document xmlns:wpc="http://schemas.microsoft.com/office/word/2010/wordprocessingCanvas" xmlns:cx="http://schemas.microsoft.com/office/drawing/2014/chartex" xmlns:cx1="http://schemas.microsoft.com/office/drawing/2015/9/8/chartex" xmlns:cx2="http://schemas.microsoft.com/office/drawing/2015/10/21/chartex" xmlns:cx3="http://schemas.microsoft.com/office/drawing/2016/5/9/chartex" xmlns:cx4="http://schemas.microsoft.com/office/drawing/2016/5/10/chartex" xmlns:cx5="http://schemas.microsoft.com/office/drawing/2016/5/11/chartex" xmlns:cx6="http://schemas.microsoft.com/office/drawing/2016/5/12/chartex" xmlns:cx7="http://schemas.microsoft.com/office/drawing/2016/5/13/chartex" xmlns:cx8="http://schemas.microsoft.com/office/drawing/2016/5/14/chartex" xmlns:mc="http://schemas.openxmlformats.org/markup-compatibility/2006" xmlns:aink="http://schemas.microsoft.com/office/drawing/2016/ink" xmlns:am3d="http://schemas.microsoft.com/office/drawing/2017/model3d" xmlns:o="urn:schemas-microsoft-com:office:office" xmlns:oel="http://schemas.microsoft.com/office/2019/extlst" xmlns:r="http://schemas.openxmlformats.org/officeDocument/2006/relationships" xmlns:m="http://schemas.openxmlformats.org/officeDocument/2006/math" xmlns:v="urn:schemas-microsoft-com:vml" xmlns:wp14="http://schemas.microsoft.com/office/word/2010/wordprocessingDrawing" xmlns:wp="http://schemas.openxmlformats.org/drawingml/2006/wordprocessingDrawing" xmlns:w10="urn:schemas-microsoft-com:office:word" xmlns:w="http://schemas.openxmlformats.org/wordprocessingml/2006/main" xmlns:w14="http://schemas.microsoft.com/office/word/2010/wordml" xmlns:w15="http://schemas.microsoft.com/office/word/2012/wordml" xmlns:w16cex="http://schemas.microsoft.com/office/word/2018/wordml/cex" xmlns:w16cid="http://schemas.microsoft.com/office/word/2016/wordml/cid" xmlns:w16="http://schemas.microsoft.com/office/word/2018/wordml" xmlns:w16sdtdh="http://schemas.microsoft.com/office/word/2020/wordml/sdtdatahash" xmlns:w16se="http://schemas.microsoft.com/office/word/2015/wordml/symex" xmlns:wpg="http://schemas.microsoft.com/office/word/2010/wordprocessingGroup" xmlns:wpi="http://schemas.microsoft.com/office/word/2010/wordprocessingInk" xmlns:wne="http://schemas.microsoft.com/office/word/2006/wordml" xmlns:wps="http://schemas.microsoft.com/office/word/2010/wordprocessingShape" mc:Ignorable="w14 w15 w16se w16cid w16 w16cex w16sdtdh wp14">
+<w:document xmlns:wpc="http://schemas.microsoft.com/office/word/2010/wordprocessingCanvas" xmlns:cx="http://schemas.microsoft.com/office/drawing/2014/chartex" xmlns:cx1="http://schemas.microsoft.com/office/drawing/2015/9/8/chartex" xmlns:cx2="http://schemas.microsoft.com/office/drawing/2015/10/21/chartex" xmlns:cx3="http://schemas.microsoft.com/office/drawing/2016/5/9/chartex" xmlns:cx4="http://schemas.microsoft.com/office/drawing/2016/5/10/chartex" xmlns:cx5="http://schemas.microsoft.com/office/drawing/2016/5/11/chartex" xmlns:cx6="http://schemas.microsoft.com/office/drawing/2016/5/12/chartex" xmlns:cx7="http://schemas.microsoft.com/office/drawing/2016/5/13/chartex" xmlns:cx8="http://schemas.microsoft.com/office/drawing/2016/5/14/chartex" xmlns:mc="http://schemas.openxmlformats.org/markup-compatibility/2006" xmlns:aink="http://schemas.microsoft.com/office/drawing/2016/ink" xmlns:am3d="http://schemas.microsoft.com/office/drawing/2017/model3d" xmlns:o="urn:schemas-microsoft-com:office:office" xmlns:oel="http://schemas.microsoft.com/office/2019/extlst" xmlns:r="http://schemas.openxmlformats.org/officeDocument/2006/relationships" xmlns:m="http://schemas.openxmlformats.org/officeDocument/2006/math" xmlns:v="urn:schemas-microsoft-com:vml" xmlns:wp14="http://schemas.microsoft.com/office/word/2010/wordprocessingDrawing" xmlns:wp="http://schemas.openxmlformats.org/drawingml/2006/wordprocessingDrawing" xmlns:w10="urn:schemas-microsoft-com:office:word" xmlns:w="http://schemas.openxmlformats.org/wordprocessingml/2006/main" xmlns:w14="http://schemas.microsoft.com/office/word/2010/wordml" xmlns:w15="http://schemas.microsoft.com/office/word/2012/wordml" xmlns:w16cex="http://schemas.microsoft.com/office/word/2018/wordml/cex" xmlns:w16cid="http://schemas.microsoft.com/office/word/2016/wordml/cid" xmlns:w16="http://schemas.microsoft.com/office/word/2018/wordml" xmlns:w16du="http://schemas.microsoft.com/office/word/2023/wordml/word16du" xmlns:w16sdtdh="http://schemas.microsoft.com/office/word/2020/wordml/sdtdatahash" xmlns:w16se="http://schemas.microsoft.com/office/word/2015/wordml/symex" xmlns:wpg="http://schemas.microsoft.com/office/word/2010/wordprocessingGroup" xmlns:wpi="http://schemas.microsoft.com/office/word/2010/wordprocessingInk" xmlns:wne="http://schemas.microsoft.com/office/word/2006/wordml" xmlns:wps="http://schemas.microsoft.com/office/word/2010/wordprocessingShape" mc:Ignorable="w14 w15 w16se w16cid w16 w16cex w16sdtdh w16du wp14">
   <w:body>
     <w:p>
       <w:pPr>
@@ -1572,10 +1572,7 @@
       </w:pPr>
       <w:r>
         <w:lastRenderedPageBreak/>
-        <w:t xml:space="preserve">Internetová </w:t>
-      </w:r>
-      <w:r>
-        <w:t>bezpečnosť</w:t>
+        <w:t>Internetová bezpečnosť</w:t>
       </w:r>
       <w:r>
         <w:rPr>
@@ -1595,22 +1592,230 @@
         <w:t xml:space="preserve"> </w:t>
       </w:r>
       <w:r>
-        <w:t>má osobné údaje niekde uložené na internete, či ich tam mať chceme a či nie, ale málo z nás si uvedomuje spôsoby, ktorými sú chránené pred hackermi a </w:t>
-      </w:r>
-      <w:r>
-        <w:t>ďalšími</w:t>
-      </w:r>
-      <w:r>
-        <w:t xml:space="preserve"> nežiadanými osobami. Spôsoby ochrany dokážeme kategorizovať na vonkajšie (VPN) a vnútorné (Firewall).</w:t>
+        <w:t>má osobné údaje niekde uložené na internete, či ich tam mať chceme a či nie, ale málo z nás si uvedomuje spôsoby, ktorými sú chránené pred hackermi a ďalšími nežiadanými osobami. Spôsoby ochrany dokážeme kategorizovať na vonkajšie (VPN) a vnútorné (Firewall).</w:t>
       </w:r>
     </w:p>
     <w:p>
       <w:pPr>
         <w:pStyle w:val="PodNadpisKapitoly"/>
+      </w:pPr>
+      <w:r>
+        <w:t>Prečo je Internetová bezpečnosť dôležitá</w:t>
+      </w:r>
+    </w:p>
+    <w:p>
+      <w:pPr>
+        <w:pStyle w:val="NormalnytextDP"/>
+      </w:pPr>
+      <w:r>
+        <w:t>Bez zavedených bezpečnostných opatrení je možné prezerať, zachytávať a dokonca ukradnúť súkromné ​​alebo dôverné informácie alebo správy. V závislosti od zámeru vniknutia sa môže</w:t>
+      </w:r>
+      <w:r>
+        <w:t xml:space="preserve"> čin hackera pohybovať</w:t>
+      </w:r>
+      <w:r>
+        <w:t xml:space="preserve"> od neškodných, ako je prieskum trhu, až po zničujúce, ako je krádež identity alebo iný podvod. Vlády a spoločnosti s citlivými informáciami sú tiež ohrozené, pretože ich vlastné informácie sú často cenné a tiež uchovávajú súkromné ​​informácie o jednotlivcoch, ako sú zákazníci alebo zamestnanci.</w:t>
+      </w:r>
+    </w:p>
+    <w:p>
+      <w:pPr>
+        <w:pStyle w:val="PodNadpiskapitoly3uroven"/>
+      </w:pPr>
+      <w:r>
+        <w:t>Krádež identity</w:t>
+      </w:r>
+    </w:p>
+    <w:p>
+      <w:pPr>
+        <w:pStyle w:val="NormalnytextDP"/>
+      </w:pPr>
+      <w:r>
+        <w:t>Krádež identity je prevládajúcim problémom v informačnom veku, pretože ľudia nakupujú, predávajú a vymieňajú si informácie online. Bez dostatočného zabezpečenia môžu online transakcie viesť k tomu, že podvodníci získajú informácie o vašej kreditnej karte, osobné údaje a dokonca aj číslo sociálneho poistenia. S týmito informáciami môžu vykonávať podvodné poplatky a nákupy, brať si pôžičky, žiadať o štátne dávky a spôsobiť zmätok vo vašom súkromnom živote. Aj keď vo všeobecnosti môžete všetko vyriešiť, odstránenie škody spôsobenej zlodejom identity si vyžaduje čas, úsilie a v niektorých prípadoch aj náklady.</w:t>
+      </w:r>
+    </w:p>
+    <w:p>
+      <w:pPr>
+        <w:pStyle w:val="PodNadpiskapitoly3uroven"/>
+      </w:pPr>
+      <w:r>
+        <w:t>Krádež údajov</w:t>
+      </w:r>
+    </w:p>
+    <w:p>
+      <w:pPr>
+        <w:pStyle w:val="NormalnytextDP"/>
+      </w:pPr>
+      <w:r>
+        <w:t>Ďalším problémom je krádež údajov, pri ktorej sa digitálne kradnú citlivé alebo osobné údaje, ako sú videá, dokumenty a fotografie. Tieto informácie sa potom môžu ďalej predávať alebo distribuovať na nezákonné účely. Spoločnosti riskujú stratu dôležitých testovacích údajov, dôverných finančných súborov, obchodných tajomstiev, návrhov produktov a ďalších údajov od zlodejov údajov. Vládam hrozí odcudzenie citlivých materiálov vrátane údajov o prebiehajúcich výskumných projektoch, osobnej korešpondencie medzi jednotlivcami a zoznamov s podrobnosťami o vojenských rozmiestneniach, stratégiách a menách agentov v zahraničí.</w:t>
+      </w:r>
+    </w:p>
+    <w:p>
+      <w:pPr>
+        <w:pStyle w:val="NadpisKapitoly"/>
+      </w:pPr>
+      <w:r>
+        <w:lastRenderedPageBreak/>
+        <w:t>VPN</w:t>
+      </w:r>
+      <w:r>
+        <w:t xml:space="preserve"> siete</w:t>
+      </w:r>
+    </w:p>
+    <w:p>
+      <w:pPr>
+        <w:pStyle w:val="PodNadpisKapitoly"/>
+      </w:pPr>
+      <w:r>
+        <w:t>Čo je to VPN</w:t>
+      </w:r>
+    </w:p>
+    <w:p>
+      <w:pPr>
+        <w:pStyle w:val="NormalnytextDP"/>
+      </w:pPr>
+      <w:r>
+        <w:t xml:space="preserve">VPN </w:t>
+      </w:r>
+      <w:r>
+        <w:t>(</w:t>
+      </w:r>
+      <w:r>
+        <w:rPr>
+          <w:lang w:val="en-US"/>
+        </w:rPr>
+        <w:t>Virtual Private Network</w:t>
+      </w:r>
+      <w:r>
+        <w:t xml:space="preserve">) </w:t>
+      </w:r>
+      <w:r>
+        <w:t>vytvára digitálne spojenie medzi vaším počítačom a vzdialeným serverom vo vlastníctve poskytovateľa VPN, čím vytvára point-to-point tunel, ktorý šifruje vaše osobné údaje, maskuje vašu IP adresu a umožňuje vám obísť bloky webových stránok a brány firewall na internete. . To zaisťuje, že vaše online skúsenosti sú súkromné, chránené a bezpečnejšie.</w:t>
+      </w:r>
+    </w:p>
+    <w:p>
+      <w:pPr>
+        <w:pStyle w:val="PodNadpisKapitoly"/>
+      </w:pPr>
+      <w:r>
+        <w:t>Čo robia VPN</w:t>
+      </w:r>
+      <w:r>
+        <w:t xml:space="preserve"> a prečo ich používať</w:t>
+      </w:r>
+    </w:p>
+    <w:p>
+      <w:pPr>
+        <w:pStyle w:val="NormalnytextDP"/>
+      </w:pPr>
+      <w:r>
+        <w:t>VPN alebo virtuálne súkromné ​​siete umožňujú používateľom bezpečný prístup k súkromnej sieti a zdieľanie údajov na diaľku prostredníctvom verejných sietí. Podobne ako brána firewall chráni vaše údaje vo vašom počítači, siete VPN ich chránia online. A zatiaľ čo VPN je technicky WAN (</w:t>
+      </w:r>
+      <w:r>
+        <w:rPr>
+          <w:lang w:val="en-US"/>
+        </w:rPr>
+        <w:t>Wide Area Network</w:t>
+      </w:r>
+      <w:r>
+        <w:t xml:space="preserve">), </w:t>
+      </w:r>
+      <w:r>
+        <w:rPr>
+          <w:lang w:val="en-US"/>
+        </w:rPr>
+        <w:t>frontend</w:t>
+      </w:r>
+      <w:r>
+        <w:t xml:space="preserve"> si zachováva rovnakú funkčnosť, bezpečnosť a vzhľad ako v súkromnej sieti.</w:t>
+      </w:r>
+    </w:p>
+    <w:p>
+      <w:pPr>
+        <w:pStyle w:val="NormalnytextDP"/>
+      </w:pPr>
+      <w:r>
+        <w:t>Z</w:t>
+      </w:r>
+      <w:r>
+        <w:t xml:space="preserve">vyčajne </w:t>
+      </w:r>
+      <w:r>
+        <w:t xml:space="preserve">sa </w:t>
+      </w:r>
+      <w:r>
+        <w:t>používa</w:t>
+      </w:r>
+      <w:r>
+        <w:t>jú</w:t>
+      </w:r>
+      <w:r>
+        <w:t xml:space="preserve"> v menej zabezpečen</w:t>
+      </w:r>
+      <w:r>
+        <w:t>ých</w:t>
+      </w:r>
+      <w:r>
+        <w:t xml:space="preserve"> sie</w:t>
+      </w:r>
+      <w:r>
+        <w:t>ťach</w:t>
+      </w:r>
+      <w:r>
+        <w:t>, ako je napríklad verejný internet. Poskytovatelia internetových služieb (ISP) majú zvyčajne dosť veľký prehľad o činnostiach zákazníka. Navyše, niektoré nezabezpečené prístupové body Wi-Fi (AP) môžu byť pre útočníkov pohodlnou cestou, ako získať prístup k osobným údajom používateľa. Používateľ internetu by mohol použiť sieť VPN, aby sa vyhol týmto zásahom do súkromia.</w:t>
+      </w:r>
+      <w:r>
+        <w:t xml:space="preserve"> </w:t>
+      </w:r>
+    </w:p>
+    <w:p>
+      <w:pPr>
+        <w:pStyle w:val="PodNadpisKapitoly"/>
+      </w:pPr>
+      <w:r>
+        <w:t>Ich využitia</w:t>
+      </w:r>
+    </w:p>
+    <w:p>
+      <w:pPr>
+        <w:pStyle w:val="NormalnytextDP"/>
+      </w:pPr>
+      <w:r>
+        <w:t>Sieť VPN možno použiť na skrytie histórie prehliadača používateľa, adresy internetového protokolu (IP) a geografickej polohy, webovej aktivity alebo používaných zariadení. Nikto v rovnakej sieti nebude môcť vidieť, čo robí používateľ VPN. Vďaka tomu sú siete VPN ideálnym nástrojom na ochranu súkromia online.</w:t>
+      </w:r>
+    </w:p>
+    <w:p>
+      <w:pPr>
+        <w:pStyle w:val="NormalnytextDP"/>
+      </w:pPr>
+    </w:p>
+    <w:p>
+      <w:pPr>
+        <w:pStyle w:val="NormalnytextDP"/>
+      </w:pPr>
+    </w:p>
+    <w:p>
+      <w:pPr>
+        <w:pStyle w:val="NormalnytextDP"/>
+      </w:pPr>
+    </w:p>
+    <w:p>
+      <w:pPr>
+        <w:pStyle w:val="PodNadpisKapitoly"/>
+        <w:numPr>
+          <w:ilvl w:val="0"/>
+          <w:numId w:val="0"/>
+        </w:numPr>
+        <w:ind w:left="576"/>
+      </w:pPr>
+    </w:p>
+    <w:p>
+      <w:pPr>
+        <w:pStyle w:val="NadpisKapitoly"/>
       </w:pPr>
       <w:bookmarkStart w:id="1" w:name="_Toc102191184"/>
       <w:bookmarkStart w:id="2" w:name="_Toc259202643"/>
       <w:r>
+        <w:lastRenderedPageBreak/>
         <w:t>Ochrana Firewall</w:t>
       </w:r>
       <w:bookmarkEnd w:id="1"/>
@@ -1740,11 +1945,11 @@
         </w:numPr>
       </w:pPr>
       <w:r>
-        <w:t>Software F</w:t>
-      </w:r>
-      <w:proofErr w:type="spellStart"/>
-      <w:r>
-        <w:t>irewalls</w:t>
+        <w:t xml:space="preserve">Software </w:t>
+      </w:r>
+      <w:proofErr w:type="spellStart"/>
+      <w:r>
+        <w:t>Firewalls</w:t>
       </w:r>
       <w:proofErr w:type="spellEnd"/>
       <w:r>
@@ -1864,13 +2069,7 @@
         <w:rPr>
           <w:color w:val="A6A6A6"/>
         </w:rPr>
-        <w:t>Spôsoby</w:t>
-      </w:r>
-      <w:r>
-        <w:rPr>
-          <w:color w:val="A6A6A6"/>
-        </w:rPr>
-        <w:t xml:space="preserve"> ochrany Firewallom</w:t>
+        <w:t>Spôsoby ochrany Firewallom</w:t>
       </w:r>
     </w:p>
     <w:p>
@@ -2567,80 +2766,211 @@
       <w:pPr>
         <w:pStyle w:val="NormalnytextDP"/>
         <w:ind w:left="510" w:firstLine="0"/>
-        <w:rPr>
-          <w:lang w:val="en-US"/>
-        </w:rPr>
       </w:pPr>
     </w:p>
     <w:p>
       <w:pPr>
         <w:pStyle w:val="NormalnytextDP"/>
         <w:ind w:left="510" w:firstLine="0"/>
-        <w:rPr>
-          <w:lang w:val="en-US"/>
-        </w:rPr>
       </w:pPr>
     </w:p>
     <w:p>
       <w:pPr>
         <w:pStyle w:val="PodNadpisKapitoly"/>
-        <w:rPr>
-          <w:lang w:val="en-US"/>
-        </w:rPr>
-      </w:pPr>
-      <w:r>
-        <w:lastRenderedPageBreak/>
-        <w:t>Záleží na type Firewall pri spôsoboch ochrany</w:t>
-      </w:r>
-      <w:r>
-        <w:rPr>
-          <w:lang w:val="en-US"/>
-        </w:rPr>
-        <w:t>?</w:t>
+      </w:pPr>
+      <w:r>
+        <w:t>Záleží na type Firewall pri spôsoboch ochrany?</w:t>
       </w:r>
     </w:p>
     <w:p>
       <w:pPr>
         <w:pStyle w:val="NormalnytextDP"/>
-        <w:rPr>
-          <w:lang w:val="en-US"/>
-        </w:rPr>
-      </w:pPr>
-      <w:r>
-        <w:rPr>
-          <w:lang w:val="en-US"/>
-        </w:rPr>
-        <w:t>Yes, the distinction between hardware and software firewalls is relevant to the type of packet filtering employed, as each type serves a specific purpose and is implemented differently:</w:t>
+      </w:pPr>
+      <w:proofErr w:type="spellStart"/>
+      <w:r>
+        <w:t>Yes</w:t>
+      </w:r>
+      <w:proofErr w:type="spellEnd"/>
+      <w:r>
+        <w:t xml:space="preserve">, </w:t>
+      </w:r>
+      <w:proofErr w:type="spellStart"/>
+      <w:r>
+        <w:t>the</w:t>
+      </w:r>
+      <w:proofErr w:type="spellEnd"/>
+      <w:r>
+        <w:t xml:space="preserve"> </w:t>
+      </w:r>
+      <w:proofErr w:type="spellStart"/>
+      <w:r>
+        <w:t>distinction</w:t>
+      </w:r>
+      <w:proofErr w:type="spellEnd"/>
+      <w:r>
+        <w:t xml:space="preserve"> </w:t>
+      </w:r>
+      <w:proofErr w:type="spellStart"/>
+      <w:r>
+        <w:t>between</w:t>
+      </w:r>
+      <w:proofErr w:type="spellEnd"/>
+      <w:r>
+        <w:t xml:space="preserve"> hardware and software </w:t>
+      </w:r>
+      <w:proofErr w:type="spellStart"/>
+      <w:r>
+        <w:t>firewalls</w:t>
+      </w:r>
+      <w:proofErr w:type="spellEnd"/>
+      <w:r>
+        <w:t xml:space="preserve"> </w:t>
+      </w:r>
+      <w:proofErr w:type="spellStart"/>
+      <w:r>
+        <w:t>is</w:t>
+      </w:r>
+      <w:proofErr w:type="spellEnd"/>
+      <w:r>
+        <w:t xml:space="preserve"> </w:t>
+      </w:r>
+      <w:proofErr w:type="spellStart"/>
+      <w:r>
+        <w:t>relevant</w:t>
+      </w:r>
+      <w:proofErr w:type="spellEnd"/>
+      <w:r>
+        <w:t xml:space="preserve"> to </w:t>
+      </w:r>
+      <w:proofErr w:type="spellStart"/>
+      <w:r>
+        <w:t>the</w:t>
+      </w:r>
+      <w:proofErr w:type="spellEnd"/>
+      <w:r>
+        <w:t xml:space="preserve"> type of </w:t>
+      </w:r>
+      <w:proofErr w:type="spellStart"/>
+      <w:r>
+        <w:t>packet</w:t>
+      </w:r>
+      <w:proofErr w:type="spellEnd"/>
+      <w:r>
+        <w:t xml:space="preserve"> </w:t>
+      </w:r>
+      <w:proofErr w:type="spellStart"/>
+      <w:r>
+        <w:t>filtering</w:t>
+      </w:r>
+      <w:proofErr w:type="spellEnd"/>
+      <w:r>
+        <w:t xml:space="preserve"> </w:t>
+      </w:r>
+      <w:proofErr w:type="spellStart"/>
+      <w:r>
+        <w:t>employed</w:t>
+      </w:r>
+      <w:proofErr w:type="spellEnd"/>
+      <w:r>
+        <w:t xml:space="preserve">, as </w:t>
+      </w:r>
+      <w:proofErr w:type="spellStart"/>
+      <w:r>
+        <w:t>each</w:t>
+      </w:r>
+      <w:proofErr w:type="spellEnd"/>
+      <w:r>
+        <w:t xml:space="preserve"> type </w:t>
+      </w:r>
+      <w:proofErr w:type="spellStart"/>
+      <w:r>
+        <w:t>serves</w:t>
+      </w:r>
+      <w:proofErr w:type="spellEnd"/>
+      <w:r>
+        <w:t xml:space="preserve"> a </w:t>
+      </w:r>
+      <w:proofErr w:type="spellStart"/>
+      <w:r>
+        <w:t>specific</w:t>
+      </w:r>
+      <w:proofErr w:type="spellEnd"/>
+      <w:r>
+        <w:t xml:space="preserve"> </w:t>
+      </w:r>
+      <w:proofErr w:type="spellStart"/>
+      <w:r>
+        <w:t>purpose</w:t>
+      </w:r>
+      <w:proofErr w:type="spellEnd"/>
+      <w:r>
+        <w:t xml:space="preserve"> and </w:t>
+      </w:r>
+      <w:proofErr w:type="spellStart"/>
+      <w:r>
+        <w:t>is</w:t>
+      </w:r>
+      <w:proofErr w:type="spellEnd"/>
+      <w:r>
+        <w:t xml:space="preserve"> </w:t>
+      </w:r>
+      <w:proofErr w:type="spellStart"/>
+      <w:r>
+        <w:t>implemented</w:t>
+      </w:r>
+      <w:proofErr w:type="spellEnd"/>
+      <w:r>
+        <w:t xml:space="preserve"> </w:t>
+      </w:r>
+      <w:proofErr w:type="spellStart"/>
+      <w:r>
+        <w:t>differently</w:t>
+      </w:r>
+      <w:proofErr w:type="spellEnd"/>
+      <w:r>
+        <w:t>:</w:t>
       </w:r>
     </w:p>
     <w:p>
       <w:pPr>
         <w:pStyle w:val="NormalnytextDP"/>
-        <w:rPr>
-          <w:lang w:val="en-US"/>
-        </w:rPr>
       </w:pPr>
     </w:p>
     <w:p>
       <w:pPr>
         <w:pStyle w:val="NormalnytextDP"/>
-        <w:rPr>
-          <w:lang w:val="en-US"/>
-        </w:rPr>
-      </w:pPr>
-      <w:r>
-        <w:rPr>
-          <w:lang w:val="en-US"/>
-        </w:rPr>
-        <w:t>Hardware Firewall with Packet Filtering:</w:t>
+      </w:pPr>
+      <w:r>
+        <w:t xml:space="preserve">Hardware Firewall </w:t>
+      </w:r>
+      <w:proofErr w:type="spellStart"/>
+      <w:r>
+        <w:t>with</w:t>
+      </w:r>
+      <w:proofErr w:type="spellEnd"/>
+      <w:r>
+        <w:t xml:space="preserve"> </w:t>
+      </w:r>
+      <w:proofErr w:type="spellStart"/>
+      <w:r>
+        <w:t>Packet</w:t>
+      </w:r>
+      <w:proofErr w:type="spellEnd"/>
+      <w:r>
+        <w:t xml:space="preserve"> </w:t>
+      </w:r>
+      <w:proofErr w:type="spellStart"/>
+      <w:r>
+        <w:t>Filtering</w:t>
+      </w:r>
+      <w:proofErr w:type="spellEnd"/>
+      <w:r>
+        <w:t>:</w:t>
       </w:r>
     </w:p>
     <w:p>
       <w:pPr>
         <w:pStyle w:val="NormalnytextDP"/>
-        <w:rPr>
-          <w:lang w:val="en-US"/>
-        </w:rPr>
       </w:pPr>
     </w:p>
     <w:p>
@@ -2651,27 +2981,472 @@
           <w:numId w:val="17"/>
         </w:numPr>
         <w:ind w:firstLine="0"/>
-        <w:rPr>
-          <w:lang w:val="en-US"/>
-        </w:rPr>
-      </w:pPr>
-      <w:r>
-        <w:rPr>
-          <w:lang w:val="en-US"/>
-        </w:rPr>
-        <w:t>A hardware firewall is typically a standalone device designed to protect an entire network. It is often deployed at the perimeter, between an organization's internal network and the external network (usually the internet).</w:t>
-      </w:r>
-      <w:r>
-        <w:rPr>
-          <w:lang w:val="en-US"/>
-        </w:rPr>
-        <w:t xml:space="preserve"> </w:t>
-      </w:r>
-      <w:r>
-        <w:rPr>
-          <w:lang w:val="en-US"/>
-        </w:rPr>
-        <w:t>Hardware firewalls can perform packet filtering, inspecting individual packets of data based on predetermined rules. These rules define what types of traffic are allowed or blocked. The hardware firewall evaluates packets at the network or transport layer, and its decisions impact all devices connected to the network.</w:t>
+      </w:pPr>
+      <w:r>
+        <w:lastRenderedPageBreak/>
+        <w:t xml:space="preserve">A hardware firewall </w:t>
+      </w:r>
+      <w:proofErr w:type="spellStart"/>
+      <w:r>
+        <w:t>is</w:t>
+      </w:r>
+      <w:proofErr w:type="spellEnd"/>
+      <w:r>
+        <w:t xml:space="preserve"> </w:t>
+      </w:r>
+      <w:proofErr w:type="spellStart"/>
+      <w:r>
+        <w:t>typically</w:t>
+      </w:r>
+      <w:proofErr w:type="spellEnd"/>
+      <w:r>
+        <w:t xml:space="preserve"> a </w:t>
+      </w:r>
+      <w:proofErr w:type="spellStart"/>
+      <w:r>
+        <w:t>standalone</w:t>
+      </w:r>
+      <w:proofErr w:type="spellEnd"/>
+      <w:r>
+        <w:t xml:space="preserve"> device </w:t>
+      </w:r>
+      <w:proofErr w:type="spellStart"/>
+      <w:r>
+        <w:t>designed</w:t>
+      </w:r>
+      <w:proofErr w:type="spellEnd"/>
+      <w:r>
+        <w:t xml:space="preserve"> to </w:t>
+      </w:r>
+      <w:proofErr w:type="spellStart"/>
+      <w:r>
+        <w:t>protect</w:t>
+      </w:r>
+      <w:proofErr w:type="spellEnd"/>
+      <w:r>
+        <w:t xml:space="preserve"> </w:t>
+      </w:r>
+      <w:proofErr w:type="spellStart"/>
+      <w:r>
+        <w:t>an</w:t>
+      </w:r>
+      <w:proofErr w:type="spellEnd"/>
+      <w:r>
+        <w:t xml:space="preserve"> </w:t>
+      </w:r>
+      <w:proofErr w:type="spellStart"/>
+      <w:r>
+        <w:t>entire</w:t>
+      </w:r>
+      <w:proofErr w:type="spellEnd"/>
+      <w:r>
+        <w:t xml:space="preserve"> </w:t>
+      </w:r>
+      <w:proofErr w:type="spellStart"/>
+      <w:r>
+        <w:t>network</w:t>
+      </w:r>
+      <w:proofErr w:type="spellEnd"/>
+      <w:r>
+        <w:t xml:space="preserve">. </w:t>
+      </w:r>
+      <w:proofErr w:type="spellStart"/>
+      <w:r>
+        <w:t>It</w:t>
+      </w:r>
+      <w:proofErr w:type="spellEnd"/>
+      <w:r>
+        <w:t xml:space="preserve"> </w:t>
+      </w:r>
+      <w:proofErr w:type="spellStart"/>
+      <w:r>
+        <w:t>is</w:t>
+      </w:r>
+      <w:proofErr w:type="spellEnd"/>
+      <w:r>
+        <w:t xml:space="preserve"> </w:t>
+      </w:r>
+      <w:proofErr w:type="spellStart"/>
+      <w:r>
+        <w:t>often</w:t>
+      </w:r>
+      <w:proofErr w:type="spellEnd"/>
+      <w:r>
+        <w:t xml:space="preserve"> </w:t>
+      </w:r>
+      <w:proofErr w:type="spellStart"/>
+      <w:r>
+        <w:t>deployed</w:t>
+      </w:r>
+      <w:proofErr w:type="spellEnd"/>
+      <w:r>
+        <w:t xml:space="preserve"> at </w:t>
+      </w:r>
+      <w:proofErr w:type="spellStart"/>
+      <w:r>
+        <w:t>the</w:t>
+      </w:r>
+      <w:proofErr w:type="spellEnd"/>
+      <w:r>
+        <w:t xml:space="preserve"> perimeter, </w:t>
+      </w:r>
+      <w:proofErr w:type="spellStart"/>
+      <w:r>
+        <w:t>between</w:t>
+      </w:r>
+      <w:proofErr w:type="spellEnd"/>
+      <w:r>
+        <w:t xml:space="preserve"> </w:t>
+      </w:r>
+      <w:proofErr w:type="spellStart"/>
+      <w:r>
+        <w:t>an</w:t>
+      </w:r>
+      <w:proofErr w:type="spellEnd"/>
+      <w:r>
+        <w:t xml:space="preserve"> </w:t>
+      </w:r>
+      <w:proofErr w:type="spellStart"/>
+      <w:r>
+        <w:t>organization's</w:t>
+      </w:r>
+      <w:proofErr w:type="spellEnd"/>
+      <w:r>
+        <w:t xml:space="preserve"> </w:t>
+      </w:r>
+      <w:proofErr w:type="spellStart"/>
+      <w:r>
+        <w:t>internal</w:t>
+      </w:r>
+      <w:proofErr w:type="spellEnd"/>
+      <w:r>
+        <w:t xml:space="preserve"> </w:t>
+      </w:r>
+      <w:proofErr w:type="spellStart"/>
+      <w:r>
+        <w:t>network</w:t>
+      </w:r>
+      <w:proofErr w:type="spellEnd"/>
+      <w:r>
+        <w:t xml:space="preserve"> and </w:t>
+      </w:r>
+      <w:proofErr w:type="spellStart"/>
+      <w:r>
+        <w:t>the</w:t>
+      </w:r>
+      <w:proofErr w:type="spellEnd"/>
+      <w:r>
+        <w:t xml:space="preserve"> </w:t>
+      </w:r>
+      <w:proofErr w:type="spellStart"/>
+      <w:r>
+        <w:t>external</w:t>
+      </w:r>
+      <w:proofErr w:type="spellEnd"/>
+      <w:r>
+        <w:t xml:space="preserve"> </w:t>
+      </w:r>
+      <w:proofErr w:type="spellStart"/>
+      <w:r>
+        <w:t>network</w:t>
+      </w:r>
+      <w:proofErr w:type="spellEnd"/>
+      <w:r>
+        <w:t xml:space="preserve"> (</w:t>
+      </w:r>
+      <w:proofErr w:type="spellStart"/>
+      <w:r>
+        <w:t>usually</w:t>
+      </w:r>
+      <w:proofErr w:type="spellEnd"/>
+      <w:r>
+        <w:t xml:space="preserve"> </w:t>
+      </w:r>
+      <w:proofErr w:type="spellStart"/>
+      <w:r>
+        <w:t>the</w:t>
+      </w:r>
+      <w:proofErr w:type="spellEnd"/>
+      <w:r>
+        <w:t xml:space="preserve"> internet).</w:t>
+      </w:r>
+      <w:r>
+        <w:t xml:space="preserve"> </w:t>
+      </w:r>
+      <w:r>
+        <w:t xml:space="preserve">Hardware </w:t>
+      </w:r>
+      <w:proofErr w:type="spellStart"/>
+      <w:r>
+        <w:t>firewalls</w:t>
+      </w:r>
+      <w:proofErr w:type="spellEnd"/>
+      <w:r>
+        <w:t xml:space="preserve"> </w:t>
+      </w:r>
+      <w:proofErr w:type="spellStart"/>
+      <w:r>
+        <w:t>can</w:t>
+      </w:r>
+      <w:proofErr w:type="spellEnd"/>
+      <w:r>
+        <w:t xml:space="preserve"> </w:t>
+      </w:r>
+      <w:proofErr w:type="spellStart"/>
+      <w:r>
+        <w:t>perform</w:t>
+      </w:r>
+      <w:proofErr w:type="spellEnd"/>
+      <w:r>
+        <w:t xml:space="preserve"> </w:t>
+      </w:r>
+      <w:proofErr w:type="spellStart"/>
+      <w:r>
+        <w:t>packet</w:t>
+      </w:r>
+      <w:proofErr w:type="spellEnd"/>
+      <w:r>
+        <w:t xml:space="preserve"> </w:t>
+      </w:r>
+      <w:proofErr w:type="spellStart"/>
+      <w:r>
+        <w:t>filtering</w:t>
+      </w:r>
+      <w:proofErr w:type="spellEnd"/>
+      <w:r>
+        <w:t xml:space="preserve">, </w:t>
+      </w:r>
+      <w:proofErr w:type="spellStart"/>
+      <w:r>
+        <w:t>inspecting</w:t>
+      </w:r>
+      <w:proofErr w:type="spellEnd"/>
+      <w:r>
+        <w:t xml:space="preserve"> </w:t>
+      </w:r>
+      <w:proofErr w:type="spellStart"/>
+      <w:r>
+        <w:t>individual</w:t>
+      </w:r>
+      <w:proofErr w:type="spellEnd"/>
+      <w:r>
+        <w:t xml:space="preserve"> </w:t>
+      </w:r>
+      <w:proofErr w:type="spellStart"/>
+      <w:r>
+        <w:t>packets</w:t>
+      </w:r>
+      <w:proofErr w:type="spellEnd"/>
+      <w:r>
+        <w:t xml:space="preserve"> of </w:t>
+      </w:r>
+      <w:proofErr w:type="spellStart"/>
+      <w:r>
+        <w:t>data</w:t>
+      </w:r>
+      <w:proofErr w:type="spellEnd"/>
+      <w:r>
+        <w:t xml:space="preserve"> </w:t>
+      </w:r>
+      <w:proofErr w:type="spellStart"/>
+      <w:r>
+        <w:t>based</w:t>
+      </w:r>
+      <w:proofErr w:type="spellEnd"/>
+      <w:r>
+        <w:t xml:space="preserve"> on </w:t>
+      </w:r>
+      <w:proofErr w:type="spellStart"/>
+      <w:r>
+        <w:t>predetermined</w:t>
+      </w:r>
+      <w:proofErr w:type="spellEnd"/>
+      <w:r>
+        <w:t xml:space="preserve"> </w:t>
+      </w:r>
+      <w:proofErr w:type="spellStart"/>
+      <w:r>
+        <w:t>rules</w:t>
+      </w:r>
+      <w:proofErr w:type="spellEnd"/>
+      <w:r>
+        <w:t xml:space="preserve">. </w:t>
+      </w:r>
+      <w:proofErr w:type="spellStart"/>
+      <w:r>
+        <w:t>These</w:t>
+      </w:r>
+      <w:proofErr w:type="spellEnd"/>
+      <w:r>
+        <w:t xml:space="preserve"> </w:t>
+      </w:r>
+      <w:proofErr w:type="spellStart"/>
+      <w:r>
+        <w:t>rules</w:t>
+      </w:r>
+      <w:proofErr w:type="spellEnd"/>
+      <w:r>
+        <w:t xml:space="preserve"> </w:t>
+      </w:r>
+      <w:proofErr w:type="spellStart"/>
+      <w:r>
+        <w:t>define</w:t>
+      </w:r>
+      <w:proofErr w:type="spellEnd"/>
+      <w:r>
+        <w:t xml:space="preserve"> </w:t>
+      </w:r>
+      <w:proofErr w:type="spellStart"/>
+      <w:r>
+        <w:t>what</w:t>
+      </w:r>
+      <w:proofErr w:type="spellEnd"/>
+      <w:r>
+        <w:t xml:space="preserve"> </w:t>
+      </w:r>
+      <w:proofErr w:type="spellStart"/>
+      <w:r>
+        <w:t>types</w:t>
+      </w:r>
+      <w:proofErr w:type="spellEnd"/>
+      <w:r>
+        <w:t xml:space="preserve"> of </w:t>
+      </w:r>
+      <w:proofErr w:type="spellStart"/>
+      <w:r>
+        <w:t>traffic</w:t>
+      </w:r>
+      <w:proofErr w:type="spellEnd"/>
+      <w:r>
+        <w:t xml:space="preserve"> are </w:t>
+      </w:r>
+      <w:proofErr w:type="spellStart"/>
+      <w:r>
+        <w:t>allowed</w:t>
+      </w:r>
+      <w:proofErr w:type="spellEnd"/>
+      <w:r>
+        <w:t xml:space="preserve"> or </w:t>
+      </w:r>
+      <w:proofErr w:type="spellStart"/>
+      <w:r>
+        <w:t>blocked</w:t>
+      </w:r>
+      <w:proofErr w:type="spellEnd"/>
+      <w:r>
+        <w:t xml:space="preserve">. </w:t>
+      </w:r>
+      <w:proofErr w:type="spellStart"/>
+      <w:r>
+        <w:t>The</w:t>
+      </w:r>
+      <w:proofErr w:type="spellEnd"/>
+      <w:r>
+        <w:t xml:space="preserve"> hardware firewall </w:t>
+      </w:r>
+      <w:proofErr w:type="spellStart"/>
+      <w:r>
+        <w:t>evaluates</w:t>
+      </w:r>
+      <w:proofErr w:type="spellEnd"/>
+      <w:r>
+        <w:t xml:space="preserve"> </w:t>
+      </w:r>
+      <w:proofErr w:type="spellStart"/>
+      <w:r>
+        <w:t>packets</w:t>
+      </w:r>
+      <w:proofErr w:type="spellEnd"/>
+      <w:r>
+        <w:t xml:space="preserve"> at </w:t>
+      </w:r>
+      <w:proofErr w:type="spellStart"/>
+      <w:r>
+        <w:t>the</w:t>
+      </w:r>
+      <w:proofErr w:type="spellEnd"/>
+      <w:r>
+        <w:t xml:space="preserve"> </w:t>
+      </w:r>
+      <w:proofErr w:type="spellStart"/>
+      <w:r>
+        <w:t>network</w:t>
+      </w:r>
+      <w:proofErr w:type="spellEnd"/>
+      <w:r>
+        <w:t xml:space="preserve"> or transport </w:t>
+      </w:r>
+      <w:proofErr w:type="spellStart"/>
+      <w:r>
+        <w:t>layer</w:t>
+      </w:r>
+      <w:proofErr w:type="spellEnd"/>
+      <w:r>
+        <w:t xml:space="preserve">, and </w:t>
+      </w:r>
+      <w:proofErr w:type="spellStart"/>
+      <w:r>
+        <w:t>its</w:t>
+      </w:r>
+      <w:proofErr w:type="spellEnd"/>
+      <w:r>
+        <w:t xml:space="preserve"> </w:t>
+      </w:r>
+      <w:proofErr w:type="spellStart"/>
+      <w:r>
+        <w:t>decisions</w:t>
+      </w:r>
+      <w:proofErr w:type="spellEnd"/>
+      <w:r>
+        <w:t xml:space="preserve"> </w:t>
+      </w:r>
+      <w:proofErr w:type="spellStart"/>
+      <w:r>
+        <w:t>impact</w:t>
+      </w:r>
+      <w:proofErr w:type="spellEnd"/>
+      <w:r>
+        <w:t xml:space="preserve"> </w:t>
+      </w:r>
+      <w:proofErr w:type="spellStart"/>
+      <w:r>
+        <w:t>all</w:t>
+      </w:r>
+      <w:proofErr w:type="spellEnd"/>
+      <w:r>
+        <w:t xml:space="preserve"> </w:t>
+      </w:r>
+      <w:proofErr w:type="spellStart"/>
+      <w:r>
+        <w:t>devices</w:t>
+      </w:r>
+      <w:proofErr w:type="spellEnd"/>
+      <w:r>
+        <w:t xml:space="preserve"> </w:t>
+      </w:r>
+      <w:proofErr w:type="spellStart"/>
+      <w:r>
+        <w:t>connected</w:t>
+      </w:r>
+      <w:proofErr w:type="spellEnd"/>
+      <w:r>
+        <w:t xml:space="preserve"> to </w:t>
+      </w:r>
+      <w:proofErr w:type="spellStart"/>
+      <w:r>
+        <w:t>the</w:t>
+      </w:r>
+      <w:proofErr w:type="spellEnd"/>
+      <w:r>
+        <w:t xml:space="preserve"> </w:t>
+      </w:r>
+      <w:proofErr w:type="spellStart"/>
+      <w:r>
+        <w:t>network</w:t>
+      </w:r>
+      <w:proofErr w:type="spellEnd"/>
+      <w:r>
+        <w:t>.</w:t>
       </w:r>
     </w:p>
     <w:p>
@@ -2681,20 +3456,11 @@
           <w:ilvl w:val="0"/>
           <w:numId w:val="16"/>
         </w:numPr>
-        <w:rPr>
-          <w:lang w:val="en-US"/>
-        </w:rPr>
-      </w:pPr>
-      <w:r>
-        <w:rPr>
-          <w:lang w:val="en-US"/>
-        </w:rPr>
+      </w:pPr>
+      <w:r>
         <w:t>Software Firewall</w:t>
       </w:r>
       <w:r>
-        <w:rPr>
-          <w:lang w:val="en-US"/>
-        </w:rPr>
         <w:t xml:space="preserve">: </w:t>
       </w:r>
     </w:p>
@@ -2702,42 +3468,446 @@
       <w:pPr>
         <w:pStyle w:val="NormalnytextDP"/>
         <w:ind w:left="870" w:firstLine="0"/>
-        <w:rPr>
-          <w:lang w:val="en-US"/>
-        </w:rPr>
-      </w:pPr>
-      <w:r>
-        <w:rPr>
-          <w:lang w:val="en-US"/>
-        </w:rPr>
-        <w:t>A software firewall, on the other hand, is installed directly on an individual device, such as a computer or a server. It operates at the operating system or application layer, providing a more granular control over the traffic that enters or leaves the specific device.</w:t>
-      </w:r>
-      <w:r>
-        <w:rPr>
-          <w:lang w:val="en-US"/>
-        </w:rPr>
-        <w:t xml:space="preserve"> </w:t>
-      </w:r>
-      <w:r>
-        <w:rPr>
-          <w:lang w:val="en-US"/>
-        </w:rPr>
-        <w:t xml:space="preserve">Software firewalls also employ packet filtering techniques, but they focus on the traffic specific to the device on which they are installed. They can filter packets based on application-specific criteria, providing additional security at the device </w:t>
-      </w:r>
-      <w:proofErr w:type="spellStart"/>
-      <w:proofErr w:type="gramStart"/>
-      <w:r>
-        <w:rPr>
-          <w:lang w:val="en-US"/>
-        </w:rPr>
+      </w:pPr>
+      <w:r>
+        <w:t xml:space="preserve">A software firewall, on </w:t>
+      </w:r>
+      <w:proofErr w:type="spellStart"/>
+      <w:r>
+        <w:t>the</w:t>
+      </w:r>
+      <w:proofErr w:type="spellEnd"/>
+      <w:r>
+        <w:t xml:space="preserve"> </w:t>
+      </w:r>
+      <w:proofErr w:type="spellStart"/>
+      <w:r>
+        <w:t>other</w:t>
+      </w:r>
+      <w:proofErr w:type="spellEnd"/>
+      <w:r>
+        <w:t xml:space="preserve"> </w:t>
+      </w:r>
+      <w:proofErr w:type="spellStart"/>
+      <w:r>
+        <w:t>hand</w:t>
+      </w:r>
+      <w:proofErr w:type="spellEnd"/>
+      <w:r>
+        <w:t xml:space="preserve">, </w:t>
+      </w:r>
+      <w:proofErr w:type="spellStart"/>
+      <w:r>
+        <w:t>is</w:t>
+      </w:r>
+      <w:proofErr w:type="spellEnd"/>
+      <w:r>
+        <w:t xml:space="preserve"> </w:t>
+      </w:r>
+      <w:proofErr w:type="spellStart"/>
+      <w:r>
+        <w:t>installed</w:t>
+      </w:r>
+      <w:proofErr w:type="spellEnd"/>
+      <w:r>
+        <w:t xml:space="preserve"> </w:t>
+      </w:r>
+      <w:proofErr w:type="spellStart"/>
+      <w:r>
+        <w:t>directly</w:t>
+      </w:r>
+      <w:proofErr w:type="spellEnd"/>
+      <w:r>
+        <w:t xml:space="preserve"> on </w:t>
+      </w:r>
+      <w:proofErr w:type="spellStart"/>
+      <w:r>
+        <w:t>an</w:t>
+      </w:r>
+      <w:proofErr w:type="spellEnd"/>
+      <w:r>
+        <w:t xml:space="preserve"> </w:t>
+      </w:r>
+      <w:proofErr w:type="spellStart"/>
+      <w:r>
+        <w:t>individual</w:t>
+      </w:r>
+      <w:proofErr w:type="spellEnd"/>
+      <w:r>
+        <w:t xml:space="preserve"> device, </w:t>
+      </w:r>
+      <w:proofErr w:type="spellStart"/>
+      <w:r>
+        <w:t>such</w:t>
+      </w:r>
+      <w:proofErr w:type="spellEnd"/>
+      <w:r>
+        <w:t xml:space="preserve"> as a </w:t>
+      </w:r>
+      <w:proofErr w:type="spellStart"/>
+      <w:r>
+        <w:t>computer</w:t>
+      </w:r>
+      <w:proofErr w:type="spellEnd"/>
+      <w:r>
+        <w:t xml:space="preserve"> or a server. </w:t>
+      </w:r>
+      <w:proofErr w:type="spellStart"/>
+      <w:r>
+        <w:t>It</w:t>
+      </w:r>
+      <w:proofErr w:type="spellEnd"/>
+      <w:r>
+        <w:t xml:space="preserve"> </w:t>
+      </w:r>
+      <w:proofErr w:type="spellStart"/>
+      <w:r>
+        <w:t>operates</w:t>
+      </w:r>
+      <w:proofErr w:type="spellEnd"/>
+      <w:r>
+        <w:t xml:space="preserve"> at </w:t>
+      </w:r>
+      <w:proofErr w:type="spellStart"/>
+      <w:r>
+        <w:t>the</w:t>
+      </w:r>
+      <w:proofErr w:type="spellEnd"/>
+      <w:r>
+        <w:t xml:space="preserve"> </w:t>
+      </w:r>
+      <w:proofErr w:type="spellStart"/>
+      <w:r>
+        <w:t>operating</w:t>
+      </w:r>
+      <w:proofErr w:type="spellEnd"/>
+      <w:r>
+        <w:t xml:space="preserve"> </w:t>
+      </w:r>
+      <w:proofErr w:type="spellStart"/>
+      <w:r>
+        <w:t>system</w:t>
+      </w:r>
+      <w:proofErr w:type="spellEnd"/>
+      <w:r>
+        <w:t xml:space="preserve"> or </w:t>
+      </w:r>
+      <w:proofErr w:type="spellStart"/>
+      <w:r>
+        <w:t>application</w:t>
+      </w:r>
+      <w:proofErr w:type="spellEnd"/>
+      <w:r>
+        <w:t xml:space="preserve"> </w:t>
+      </w:r>
+      <w:proofErr w:type="spellStart"/>
+      <w:r>
+        <w:t>layer</w:t>
+      </w:r>
+      <w:proofErr w:type="spellEnd"/>
+      <w:r>
+        <w:t xml:space="preserve">, </w:t>
+      </w:r>
+      <w:proofErr w:type="spellStart"/>
+      <w:r>
+        <w:t>providing</w:t>
+      </w:r>
+      <w:proofErr w:type="spellEnd"/>
+      <w:r>
+        <w:t xml:space="preserve"> a more </w:t>
+      </w:r>
+      <w:proofErr w:type="spellStart"/>
+      <w:r>
+        <w:t>granular</w:t>
+      </w:r>
+      <w:proofErr w:type="spellEnd"/>
+      <w:r>
+        <w:t xml:space="preserve"> </w:t>
+      </w:r>
+      <w:proofErr w:type="spellStart"/>
+      <w:r>
+        <w:t>control</w:t>
+      </w:r>
+      <w:proofErr w:type="spellEnd"/>
+      <w:r>
+        <w:t xml:space="preserve"> over </w:t>
+      </w:r>
+      <w:proofErr w:type="spellStart"/>
+      <w:r>
+        <w:t>the</w:t>
+      </w:r>
+      <w:proofErr w:type="spellEnd"/>
+      <w:r>
+        <w:t xml:space="preserve"> </w:t>
+      </w:r>
+      <w:proofErr w:type="spellStart"/>
+      <w:r>
+        <w:t>traffic</w:t>
+      </w:r>
+      <w:proofErr w:type="spellEnd"/>
+      <w:r>
+        <w:t xml:space="preserve"> </w:t>
+      </w:r>
+      <w:proofErr w:type="spellStart"/>
+      <w:r>
+        <w:t>that</w:t>
+      </w:r>
+      <w:proofErr w:type="spellEnd"/>
+      <w:r>
+        <w:t xml:space="preserve"> </w:t>
+      </w:r>
+      <w:proofErr w:type="spellStart"/>
+      <w:r>
+        <w:t>enters</w:t>
+      </w:r>
+      <w:proofErr w:type="spellEnd"/>
+      <w:r>
+        <w:t xml:space="preserve"> or </w:t>
+      </w:r>
+      <w:proofErr w:type="spellStart"/>
+      <w:r>
+        <w:t>leaves</w:t>
+      </w:r>
+      <w:proofErr w:type="spellEnd"/>
+      <w:r>
+        <w:t xml:space="preserve"> </w:t>
+      </w:r>
+      <w:proofErr w:type="spellStart"/>
+      <w:r>
+        <w:t>the</w:t>
+      </w:r>
+      <w:proofErr w:type="spellEnd"/>
+      <w:r>
+        <w:t xml:space="preserve"> </w:t>
+      </w:r>
+      <w:proofErr w:type="spellStart"/>
+      <w:r>
+        <w:t>specific</w:t>
+      </w:r>
+      <w:proofErr w:type="spellEnd"/>
+      <w:r>
+        <w:t xml:space="preserve"> device.</w:t>
+      </w:r>
+      <w:r>
+        <w:t xml:space="preserve"> </w:t>
+      </w:r>
+      <w:r>
+        <w:t xml:space="preserve">Software </w:t>
+      </w:r>
+      <w:proofErr w:type="spellStart"/>
+      <w:r>
+        <w:t>firewalls</w:t>
+      </w:r>
+      <w:proofErr w:type="spellEnd"/>
+      <w:r>
+        <w:t xml:space="preserve"> </w:t>
+      </w:r>
+      <w:proofErr w:type="spellStart"/>
+      <w:r>
+        <w:t>also</w:t>
+      </w:r>
+      <w:proofErr w:type="spellEnd"/>
+      <w:r>
+        <w:t xml:space="preserve"> </w:t>
+      </w:r>
+      <w:proofErr w:type="spellStart"/>
+      <w:r>
+        <w:t>employ</w:t>
+      </w:r>
+      <w:proofErr w:type="spellEnd"/>
+      <w:r>
+        <w:t xml:space="preserve"> </w:t>
+      </w:r>
+      <w:proofErr w:type="spellStart"/>
+      <w:r>
+        <w:t>packet</w:t>
+      </w:r>
+      <w:proofErr w:type="spellEnd"/>
+      <w:r>
+        <w:t xml:space="preserve"> </w:t>
+      </w:r>
+      <w:proofErr w:type="spellStart"/>
+      <w:r>
+        <w:t>filtering</w:t>
+      </w:r>
+      <w:proofErr w:type="spellEnd"/>
+      <w:r>
+        <w:t xml:space="preserve"> </w:t>
+      </w:r>
+      <w:proofErr w:type="spellStart"/>
+      <w:r>
+        <w:t>techniques</w:t>
+      </w:r>
+      <w:proofErr w:type="spellEnd"/>
+      <w:r>
+        <w:t xml:space="preserve">, </w:t>
+      </w:r>
+      <w:proofErr w:type="spellStart"/>
+      <w:r>
+        <w:t>but</w:t>
+      </w:r>
+      <w:proofErr w:type="spellEnd"/>
+      <w:r>
+        <w:t xml:space="preserve"> </w:t>
+      </w:r>
+      <w:proofErr w:type="spellStart"/>
+      <w:r>
+        <w:t>they</w:t>
+      </w:r>
+      <w:proofErr w:type="spellEnd"/>
+      <w:r>
+        <w:t xml:space="preserve"> </w:t>
+      </w:r>
+      <w:proofErr w:type="spellStart"/>
+      <w:r>
+        <w:t>focus</w:t>
+      </w:r>
+      <w:proofErr w:type="spellEnd"/>
+      <w:r>
+        <w:t xml:space="preserve"> on </w:t>
+      </w:r>
+      <w:proofErr w:type="spellStart"/>
+      <w:r>
+        <w:t>the</w:t>
+      </w:r>
+      <w:proofErr w:type="spellEnd"/>
+      <w:r>
+        <w:t xml:space="preserve"> </w:t>
+      </w:r>
+      <w:proofErr w:type="spellStart"/>
+      <w:r>
+        <w:t>traffic</w:t>
+      </w:r>
+      <w:proofErr w:type="spellEnd"/>
+      <w:r>
+        <w:t xml:space="preserve"> </w:t>
+      </w:r>
+      <w:proofErr w:type="spellStart"/>
+      <w:r>
+        <w:t>specific</w:t>
+      </w:r>
+      <w:proofErr w:type="spellEnd"/>
+      <w:r>
+        <w:t xml:space="preserve"> to </w:t>
+      </w:r>
+      <w:proofErr w:type="spellStart"/>
+      <w:r>
+        <w:t>the</w:t>
+      </w:r>
+      <w:proofErr w:type="spellEnd"/>
+      <w:r>
+        <w:t xml:space="preserve"> device on </w:t>
+      </w:r>
+      <w:proofErr w:type="spellStart"/>
+      <w:r>
+        <w:t>which</w:t>
+      </w:r>
+      <w:proofErr w:type="spellEnd"/>
+      <w:r>
+        <w:t xml:space="preserve"> </w:t>
+      </w:r>
+      <w:proofErr w:type="spellStart"/>
+      <w:r>
+        <w:t>they</w:t>
+      </w:r>
+      <w:proofErr w:type="spellEnd"/>
+      <w:r>
+        <w:t xml:space="preserve"> are </w:t>
+      </w:r>
+      <w:proofErr w:type="spellStart"/>
+      <w:r>
+        <w:t>installed</w:t>
+      </w:r>
+      <w:proofErr w:type="spellEnd"/>
+      <w:r>
+        <w:t xml:space="preserve">. </w:t>
+      </w:r>
+      <w:proofErr w:type="spellStart"/>
+      <w:r>
+        <w:t>They</w:t>
+      </w:r>
+      <w:proofErr w:type="spellEnd"/>
+      <w:r>
+        <w:t xml:space="preserve"> </w:t>
+      </w:r>
+      <w:proofErr w:type="spellStart"/>
+      <w:r>
+        <w:t>can</w:t>
+      </w:r>
+      <w:proofErr w:type="spellEnd"/>
+      <w:r>
+        <w:t xml:space="preserve"> filter </w:t>
+      </w:r>
+      <w:proofErr w:type="spellStart"/>
+      <w:r>
+        <w:t>packets</w:t>
+      </w:r>
+      <w:proofErr w:type="spellEnd"/>
+      <w:r>
+        <w:t xml:space="preserve"> </w:t>
+      </w:r>
+      <w:proofErr w:type="spellStart"/>
+      <w:r>
+        <w:t>based</w:t>
+      </w:r>
+      <w:proofErr w:type="spellEnd"/>
+      <w:r>
+        <w:t xml:space="preserve"> on </w:t>
+      </w:r>
+      <w:proofErr w:type="spellStart"/>
+      <w:r>
+        <w:t>application-specific</w:t>
+      </w:r>
+      <w:proofErr w:type="spellEnd"/>
+      <w:r>
+        <w:t xml:space="preserve"> </w:t>
+      </w:r>
+      <w:proofErr w:type="spellStart"/>
+      <w:r>
+        <w:t>criteria</w:t>
+      </w:r>
+      <w:proofErr w:type="spellEnd"/>
+      <w:r>
+        <w:t xml:space="preserve">, </w:t>
+      </w:r>
+      <w:proofErr w:type="spellStart"/>
+      <w:r>
+        <w:t>providing</w:t>
+      </w:r>
+      <w:proofErr w:type="spellEnd"/>
+      <w:r>
+        <w:t xml:space="preserve"> </w:t>
+      </w:r>
+      <w:proofErr w:type="spellStart"/>
+      <w:r>
+        <w:t>additional</w:t>
+      </w:r>
+      <w:proofErr w:type="spellEnd"/>
+      <w:r>
+        <w:t xml:space="preserve"> </w:t>
+      </w:r>
+      <w:proofErr w:type="spellStart"/>
+      <w:r>
+        <w:t>security</w:t>
+      </w:r>
+      <w:proofErr w:type="spellEnd"/>
+      <w:r>
+        <w:t xml:space="preserve"> at </w:t>
+      </w:r>
+      <w:proofErr w:type="spellStart"/>
+      <w:r>
+        <w:t>the</w:t>
+      </w:r>
+      <w:proofErr w:type="spellEnd"/>
+      <w:r>
+        <w:t xml:space="preserve"> device </w:t>
+      </w:r>
+      <w:proofErr w:type="spellStart"/>
+      <w:r>
         <w:t>level.A</w:t>
       </w:r>
       <w:proofErr w:type="spellEnd"/>
-      <w:proofErr w:type="gramEnd"/>
-      <w:r>
-        <w:rPr>
-          <w:lang w:val="en-US"/>
-        </w:rPr>
+      <w:r>
         <w:t xml:space="preserve"> </w:t>
       </w:r>
     </w:p>
@@ -4493,7 +5663,7 @@
 </file>
 
 <file path=word/endnotes.xml><?xml version="1.0" encoding="utf-8"?>
-<w:endnotes xmlns:wpc="http://schemas.microsoft.com/office/word/2010/wordprocessingCanvas" xmlns:cx="http://schemas.microsoft.com/office/drawing/2014/chartex" xmlns:cx1="http://schemas.microsoft.com/office/drawing/2015/9/8/chartex" xmlns:cx2="http://schemas.microsoft.com/office/drawing/2015/10/21/chartex" xmlns:cx3="http://schemas.microsoft.com/office/drawing/2016/5/9/chartex" xmlns:cx4="http://schemas.microsoft.com/office/drawing/2016/5/10/chartex" xmlns:cx5="http://schemas.microsoft.com/office/drawing/2016/5/11/chartex" xmlns:cx6="http://schemas.microsoft.com/office/drawing/2016/5/12/chartex" xmlns:cx7="http://schemas.microsoft.com/office/drawing/2016/5/13/chartex" xmlns:cx8="http://schemas.microsoft.com/office/drawing/2016/5/14/chartex" xmlns:mc="http://schemas.openxmlformats.org/markup-compatibility/2006" xmlns:aink="http://schemas.microsoft.com/office/drawing/2016/ink" xmlns:am3d="http://schemas.microsoft.com/office/drawing/2017/model3d" xmlns:o="urn:schemas-microsoft-com:office:office" xmlns:oel="http://schemas.microsoft.com/office/2019/extlst" xmlns:r="http://schemas.openxmlformats.org/officeDocument/2006/relationships" xmlns:m="http://schemas.openxmlformats.org/officeDocument/2006/math" xmlns:v="urn:schemas-microsoft-com:vml" xmlns:wp14="http://schemas.microsoft.com/office/word/2010/wordprocessingDrawing" xmlns:wp="http://schemas.openxmlformats.org/drawingml/2006/wordprocessingDrawing" xmlns:w10="urn:schemas-microsoft-com:office:word" xmlns:w="http://schemas.openxmlformats.org/wordprocessingml/2006/main" xmlns:w14="http://schemas.microsoft.com/office/word/2010/wordml" xmlns:w15="http://schemas.microsoft.com/office/word/2012/wordml" xmlns:w16cex="http://schemas.microsoft.com/office/word/2018/wordml/cex" xmlns:w16cid="http://schemas.microsoft.com/office/word/2016/wordml/cid" xmlns:w16="http://schemas.microsoft.com/office/word/2018/wordml" xmlns:w16sdtdh="http://schemas.microsoft.com/office/word/2020/wordml/sdtdatahash" xmlns:w16se="http://schemas.microsoft.com/office/word/2015/wordml/symex" xmlns:wpg="http://schemas.microsoft.com/office/word/2010/wordprocessingGroup" xmlns:wpi="http://schemas.microsoft.com/office/word/2010/wordprocessingInk" xmlns:wne="http://schemas.microsoft.com/office/word/2006/wordml" xmlns:wps="http://schemas.microsoft.com/office/word/2010/wordprocessingShape" mc:Ignorable="w14 w15 w16se w16cid w16 w16cex w16sdtdh wp14">
+<w:endnotes xmlns:wpc="http://schemas.microsoft.com/office/word/2010/wordprocessingCanvas" xmlns:cx="http://schemas.microsoft.com/office/drawing/2014/chartex" xmlns:cx1="http://schemas.microsoft.com/office/drawing/2015/9/8/chartex" xmlns:cx2="http://schemas.microsoft.com/office/drawing/2015/10/21/chartex" xmlns:cx3="http://schemas.microsoft.com/office/drawing/2016/5/9/chartex" xmlns:cx4="http://schemas.microsoft.com/office/drawing/2016/5/10/chartex" xmlns:cx5="http://schemas.microsoft.com/office/drawing/2016/5/11/chartex" xmlns:cx6="http://schemas.microsoft.com/office/drawing/2016/5/12/chartex" xmlns:cx7="http://schemas.microsoft.com/office/drawing/2016/5/13/chartex" xmlns:cx8="http://schemas.microsoft.com/office/drawing/2016/5/14/chartex" xmlns:mc="http://schemas.openxmlformats.org/markup-compatibility/2006" xmlns:aink="http://schemas.microsoft.com/office/drawing/2016/ink" xmlns:am3d="http://schemas.microsoft.com/office/drawing/2017/model3d" xmlns:o="urn:schemas-microsoft-com:office:office" xmlns:oel="http://schemas.microsoft.com/office/2019/extlst" xmlns:r="http://schemas.openxmlformats.org/officeDocument/2006/relationships" xmlns:m="http://schemas.openxmlformats.org/officeDocument/2006/math" xmlns:v="urn:schemas-microsoft-com:vml" xmlns:wp14="http://schemas.microsoft.com/office/word/2010/wordprocessingDrawing" xmlns:wp="http://schemas.openxmlformats.org/drawingml/2006/wordprocessingDrawing" xmlns:w10="urn:schemas-microsoft-com:office:word" xmlns:w="http://schemas.openxmlformats.org/wordprocessingml/2006/main" xmlns:w14="http://schemas.microsoft.com/office/word/2010/wordml" xmlns:w15="http://schemas.microsoft.com/office/word/2012/wordml" xmlns:w16cex="http://schemas.microsoft.com/office/word/2018/wordml/cex" xmlns:w16cid="http://schemas.microsoft.com/office/word/2016/wordml/cid" xmlns:w16="http://schemas.microsoft.com/office/word/2018/wordml" xmlns:w16du="http://schemas.microsoft.com/office/word/2023/wordml/word16du" xmlns:w16sdtdh="http://schemas.microsoft.com/office/word/2020/wordml/sdtdatahash" xmlns:w16se="http://schemas.microsoft.com/office/word/2015/wordml/symex" xmlns:wpg="http://schemas.microsoft.com/office/word/2010/wordprocessingGroup" xmlns:wpi="http://schemas.microsoft.com/office/word/2010/wordprocessingInk" xmlns:wne="http://schemas.microsoft.com/office/word/2006/wordml" xmlns:wps="http://schemas.microsoft.com/office/word/2010/wordprocessingShape" mc:Ignorable="w14 w15 w16se w16cid w16 w16cex w16sdtdh w16du wp14">
   <w:endnote w:type="separator" w:id="-1">
     <w:p>
       <w:pPr>
@@ -4518,7 +5688,7 @@
 </file>
 
 <file path=word/footer1.xml><?xml version="1.0" encoding="utf-8"?>
-<w:ftr xmlns:wpc="http://schemas.microsoft.com/office/word/2010/wordprocessingCanvas" xmlns:cx="http://schemas.microsoft.com/office/drawing/2014/chartex" xmlns:cx1="http://schemas.microsoft.com/office/drawing/2015/9/8/chartex" xmlns:cx2="http://schemas.microsoft.com/office/drawing/2015/10/21/chartex" xmlns:cx3="http://schemas.microsoft.com/office/drawing/2016/5/9/chartex" xmlns:cx4="http://schemas.microsoft.com/office/drawing/2016/5/10/chartex" xmlns:cx5="http://schemas.microsoft.com/office/drawing/2016/5/11/chartex" xmlns:cx6="http://schemas.microsoft.com/office/drawing/2016/5/12/chartex" xmlns:cx7="http://schemas.microsoft.com/office/drawing/2016/5/13/chartex" xmlns:cx8="http://schemas.microsoft.com/office/drawing/2016/5/14/chartex" xmlns:mc="http://schemas.openxmlformats.org/markup-compatibility/2006" xmlns:aink="http://schemas.microsoft.com/office/drawing/2016/ink" xmlns:am3d="http://schemas.microsoft.com/office/drawing/2017/model3d" xmlns:o="urn:schemas-microsoft-com:office:office" xmlns:oel="http://schemas.microsoft.com/office/2019/extlst" xmlns:r="http://schemas.openxmlformats.org/officeDocument/2006/relationships" xmlns:m="http://schemas.openxmlformats.org/officeDocument/2006/math" xmlns:v="urn:schemas-microsoft-com:vml" xmlns:wp14="http://schemas.microsoft.com/office/word/2010/wordprocessingDrawing" xmlns:wp="http://schemas.openxmlformats.org/drawingml/2006/wordprocessingDrawing" xmlns:w10="urn:schemas-microsoft-com:office:word" xmlns:w="http://schemas.openxmlformats.org/wordprocessingml/2006/main" xmlns:w14="http://schemas.microsoft.com/office/word/2010/wordml" xmlns:w15="http://schemas.microsoft.com/office/word/2012/wordml" xmlns:w16cex="http://schemas.microsoft.com/office/word/2018/wordml/cex" xmlns:w16cid="http://schemas.microsoft.com/office/word/2016/wordml/cid" xmlns:w16="http://schemas.microsoft.com/office/word/2018/wordml" xmlns:w16sdtdh="http://schemas.microsoft.com/office/word/2020/wordml/sdtdatahash" xmlns:w16se="http://schemas.microsoft.com/office/word/2015/wordml/symex" xmlns:wpg="http://schemas.microsoft.com/office/word/2010/wordprocessingGroup" xmlns:wpi="http://schemas.microsoft.com/office/word/2010/wordprocessingInk" xmlns:wne="http://schemas.microsoft.com/office/word/2006/wordml" xmlns:wps="http://schemas.microsoft.com/office/word/2010/wordprocessingShape" mc:Ignorable="w14 w15 w16se w16cid w16 w16cex w16sdtdh wp14">
+<w:ftr xmlns:wpc="http://schemas.microsoft.com/office/word/2010/wordprocessingCanvas" xmlns:cx="http://schemas.microsoft.com/office/drawing/2014/chartex" xmlns:cx1="http://schemas.microsoft.com/office/drawing/2015/9/8/chartex" xmlns:cx2="http://schemas.microsoft.com/office/drawing/2015/10/21/chartex" xmlns:cx3="http://schemas.microsoft.com/office/drawing/2016/5/9/chartex" xmlns:cx4="http://schemas.microsoft.com/office/drawing/2016/5/10/chartex" xmlns:cx5="http://schemas.microsoft.com/office/drawing/2016/5/11/chartex" xmlns:cx6="http://schemas.microsoft.com/office/drawing/2016/5/12/chartex" xmlns:cx7="http://schemas.microsoft.com/office/drawing/2016/5/13/chartex" xmlns:cx8="http://schemas.microsoft.com/office/drawing/2016/5/14/chartex" xmlns:mc="http://schemas.openxmlformats.org/markup-compatibility/2006" xmlns:aink="http://schemas.microsoft.com/office/drawing/2016/ink" xmlns:am3d="http://schemas.microsoft.com/office/drawing/2017/model3d" xmlns:o="urn:schemas-microsoft-com:office:office" xmlns:oel="http://schemas.microsoft.com/office/2019/extlst" xmlns:r="http://schemas.openxmlformats.org/officeDocument/2006/relationships" xmlns:m="http://schemas.openxmlformats.org/officeDocument/2006/math" xmlns:v="urn:schemas-microsoft-com:vml" xmlns:wp14="http://schemas.microsoft.com/office/word/2010/wordprocessingDrawing" xmlns:wp="http://schemas.openxmlformats.org/drawingml/2006/wordprocessingDrawing" xmlns:w10="urn:schemas-microsoft-com:office:word" xmlns:w="http://schemas.openxmlformats.org/wordprocessingml/2006/main" xmlns:w14="http://schemas.microsoft.com/office/word/2010/wordml" xmlns:w15="http://schemas.microsoft.com/office/word/2012/wordml" xmlns:w16cex="http://schemas.microsoft.com/office/word/2018/wordml/cex" xmlns:w16cid="http://schemas.microsoft.com/office/word/2016/wordml/cid" xmlns:w16="http://schemas.microsoft.com/office/word/2018/wordml" xmlns:w16du="http://schemas.microsoft.com/office/word/2023/wordml/word16du" xmlns:w16sdtdh="http://schemas.microsoft.com/office/word/2020/wordml/sdtdatahash" xmlns:w16se="http://schemas.microsoft.com/office/word/2015/wordml/symex" xmlns:wpg="http://schemas.microsoft.com/office/word/2010/wordprocessingGroup" xmlns:wpi="http://schemas.microsoft.com/office/word/2010/wordprocessingInk" xmlns:wne="http://schemas.microsoft.com/office/word/2006/wordml" xmlns:wps="http://schemas.microsoft.com/office/word/2010/wordprocessingShape" mc:Ignorable="w14 w15 w16se w16cid w16 w16cex w16sdtdh w16du wp14">
   <w:p>
     <w:pPr>
       <w:pStyle w:val="Pta"/>
@@ -4547,7 +5717,7 @@
 </file>
 
 <file path=word/footnotes.xml><?xml version="1.0" encoding="utf-8"?>
-<w:footnotes xmlns:wpc="http://schemas.microsoft.com/office/word/2010/wordprocessingCanvas" xmlns:cx="http://schemas.microsoft.com/office/drawing/2014/chartex" xmlns:cx1="http://schemas.microsoft.com/office/drawing/2015/9/8/chartex" xmlns:cx2="http://schemas.microsoft.com/office/drawing/2015/10/21/chartex" xmlns:cx3="http://schemas.microsoft.com/office/drawing/2016/5/9/chartex" xmlns:cx4="http://schemas.microsoft.com/office/drawing/2016/5/10/chartex" xmlns:cx5="http://schemas.microsoft.com/office/drawing/2016/5/11/chartex" xmlns:cx6="http://schemas.microsoft.com/office/drawing/2016/5/12/chartex" xmlns:cx7="http://schemas.microsoft.com/office/drawing/2016/5/13/chartex" xmlns:cx8="http://schemas.microsoft.com/office/drawing/2016/5/14/chartex" xmlns:mc="http://schemas.openxmlformats.org/markup-compatibility/2006" xmlns:aink="http://schemas.microsoft.com/office/drawing/2016/ink" xmlns:am3d="http://schemas.microsoft.com/office/drawing/2017/model3d" xmlns:o="urn:schemas-microsoft-com:office:office" xmlns:oel="http://schemas.microsoft.com/office/2019/extlst" xmlns:r="http://schemas.openxmlformats.org/officeDocument/2006/relationships" xmlns:m="http://schemas.openxmlformats.org/officeDocument/2006/math" xmlns:v="urn:schemas-microsoft-com:vml" xmlns:wp14="http://schemas.microsoft.com/office/word/2010/wordprocessingDrawing" xmlns:wp="http://schemas.openxmlformats.org/drawingml/2006/wordprocessingDrawing" xmlns:w10="urn:schemas-microsoft-com:office:word" xmlns:w="http://schemas.openxmlformats.org/wordprocessingml/2006/main" xmlns:w14="http://schemas.microsoft.com/office/word/2010/wordml" xmlns:w15="http://schemas.microsoft.com/office/word/2012/wordml" xmlns:w16cex="http://schemas.microsoft.com/office/word/2018/wordml/cex" xmlns:w16cid="http://schemas.microsoft.com/office/word/2016/wordml/cid" xmlns:w16="http://schemas.microsoft.com/office/word/2018/wordml" xmlns:w16sdtdh="http://schemas.microsoft.com/office/word/2020/wordml/sdtdatahash" xmlns:w16se="http://schemas.microsoft.com/office/word/2015/wordml/symex" xmlns:wpg="http://schemas.microsoft.com/office/word/2010/wordprocessingGroup" xmlns:wpi="http://schemas.microsoft.com/office/word/2010/wordprocessingInk" xmlns:wne="http://schemas.microsoft.com/office/word/2006/wordml" xmlns:wps="http://schemas.microsoft.com/office/word/2010/wordprocessingShape" mc:Ignorable="w14 w15 w16se w16cid w16 w16cex w16sdtdh wp14">
+<w:footnotes xmlns:wpc="http://schemas.microsoft.com/office/word/2010/wordprocessingCanvas" xmlns:cx="http://schemas.microsoft.com/office/drawing/2014/chartex" xmlns:cx1="http://schemas.microsoft.com/office/drawing/2015/9/8/chartex" xmlns:cx2="http://schemas.microsoft.com/office/drawing/2015/10/21/chartex" xmlns:cx3="http://schemas.microsoft.com/office/drawing/2016/5/9/chartex" xmlns:cx4="http://schemas.microsoft.com/office/drawing/2016/5/10/chartex" xmlns:cx5="http://schemas.microsoft.com/office/drawing/2016/5/11/chartex" xmlns:cx6="http://schemas.microsoft.com/office/drawing/2016/5/12/chartex" xmlns:cx7="http://schemas.microsoft.com/office/drawing/2016/5/13/chartex" xmlns:cx8="http://schemas.microsoft.com/office/drawing/2016/5/14/chartex" xmlns:mc="http://schemas.openxmlformats.org/markup-compatibility/2006" xmlns:aink="http://schemas.microsoft.com/office/drawing/2016/ink" xmlns:am3d="http://schemas.microsoft.com/office/drawing/2017/model3d" xmlns:o="urn:schemas-microsoft-com:office:office" xmlns:oel="http://schemas.microsoft.com/office/2019/extlst" xmlns:r="http://schemas.openxmlformats.org/officeDocument/2006/relationships" xmlns:m="http://schemas.openxmlformats.org/officeDocument/2006/math" xmlns:v="urn:schemas-microsoft-com:vml" xmlns:wp14="http://schemas.microsoft.com/office/word/2010/wordprocessingDrawing" xmlns:wp="http://schemas.openxmlformats.org/drawingml/2006/wordprocessingDrawing" xmlns:w10="urn:schemas-microsoft-com:office:word" xmlns:w="http://schemas.openxmlformats.org/wordprocessingml/2006/main" xmlns:w14="http://schemas.microsoft.com/office/word/2010/wordml" xmlns:w15="http://schemas.microsoft.com/office/word/2012/wordml" xmlns:w16cex="http://schemas.microsoft.com/office/word/2018/wordml/cex" xmlns:w16cid="http://schemas.microsoft.com/office/word/2016/wordml/cid" xmlns:w16="http://schemas.microsoft.com/office/word/2018/wordml" xmlns:w16du="http://schemas.microsoft.com/office/word/2023/wordml/word16du" xmlns:w16sdtdh="http://schemas.microsoft.com/office/word/2020/wordml/sdtdatahash" xmlns:w16se="http://schemas.microsoft.com/office/word/2015/wordml/symex" xmlns:wpg="http://schemas.microsoft.com/office/word/2010/wordprocessingGroup" xmlns:wpi="http://schemas.microsoft.com/office/word/2010/wordprocessingInk" xmlns:wne="http://schemas.microsoft.com/office/word/2006/wordml" xmlns:wps="http://schemas.microsoft.com/office/word/2010/wordprocessingShape" mc:Ignorable="w14 w15 w16se w16cid w16 w16cex w16sdtdh w16du wp14">
   <w:footnote w:type="separator" w:id="-1">
     <w:p>
       <w:pPr>
@@ -4572,7 +5742,7 @@
 </file>
 
 <file path=word/numbering.xml><?xml version="1.0" encoding="utf-8"?>
-<w:numbering xmlns:wpc="http://schemas.microsoft.com/office/word/2010/wordprocessingCanvas" xmlns:cx="http://schemas.microsoft.com/office/drawing/2014/chartex" xmlns:cx1="http://schemas.microsoft.com/office/drawing/2015/9/8/chartex" xmlns:cx2="http://schemas.microsoft.com/office/drawing/2015/10/21/chartex" xmlns:cx3="http://schemas.microsoft.com/office/drawing/2016/5/9/chartex" xmlns:cx4="http://schemas.microsoft.com/office/drawing/2016/5/10/chartex" xmlns:cx5="http://schemas.microsoft.com/office/drawing/2016/5/11/chartex" xmlns:cx6="http://schemas.microsoft.com/office/drawing/2016/5/12/chartex" xmlns:cx7="http://schemas.microsoft.com/office/drawing/2016/5/13/chartex" xmlns:cx8="http://schemas.microsoft.com/office/drawing/2016/5/14/chartex" xmlns:mc="http://schemas.openxmlformats.org/markup-compatibility/2006" xmlns:aink="http://schemas.microsoft.com/office/drawing/2016/ink" xmlns:am3d="http://schemas.microsoft.com/office/drawing/2017/model3d" xmlns:o="urn:schemas-microsoft-com:office:office" xmlns:oel="http://schemas.microsoft.com/office/2019/extlst" xmlns:r="http://schemas.openxmlformats.org/officeDocument/2006/relationships" xmlns:m="http://schemas.openxmlformats.org/officeDocument/2006/math" xmlns:v="urn:schemas-microsoft-com:vml" xmlns:wp14="http://schemas.microsoft.com/office/word/2010/wordprocessingDrawing" xmlns:wp="http://schemas.openxmlformats.org/drawingml/2006/wordprocessingDrawing" xmlns:w10="urn:schemas-microsoft-com:office:word" xmlns:w="http://schemas.openxmlformats.org/wordprocessingml/2006/main" xmlns:w14="http://schemas.microsoft.com/office/word/2010/wordml" xmlns:w15="http://schemas.microsoft.com/office/word/2012/wordml" xmlns:w16cex="http://schemas.microsoft.com/office/word/2018/wordml/cex" xmlns:w16cid="http://schemas.microsoft.com/office/word/2016/wordml/cid" xmlns:w16="http://schemas.microsoft.com/office/word/2018/wordml" xmlns:w16sdtdh="http://schemas.microsoft.com/office/word/2020/wordml/sdtdatahash" xmlns:w16se="http://schemas.microsoft.com/office/word/2015/wordml/symex" xmlns:wpg="http://schemas.microsoft.com/office/word/2010/wordprocessingGroup" xmlns:wpi="http://schemas.microsoft.com/office/word/2010/wordprocessingInk" xmlns:wne="http://schemas.microsoft.com/office/word/2006/wordml" xmlns:wps="http://schemas.microsoft.com/office/word/2010/wordprocessingShape" mc:Ignorable="w14 w15 w16se w16cid w16 w16cex w16sdtdh wp14">
+<w:numbering xmlns:wpc="http://schemas.microsoft.com/office/word/2010/wordprocessingCanvas" xmlns:cx="http://schemas.microsoft.com/office/drawing/2014/chartex" xmlns:cx1="http://schemas.microsoft.com/office/drawing/2015/9/8/chartex" xmlns:cx2="http://schemas.microsoft.com/office/drawing/2015/10/21/chartex" xmlns:cx3="http://schemas.microsoft.com/office/drawing/2016/5/9/chartex" xmlns:cx4="http://schemas.microsoft.com/office/drawing/2016/5/10/chartex" xmlns:cx5="http://schemas.microsoft.com/office/drawing/2016/5/11/chartex" xmlns:cx6="http://schemas.microsoft.com/office/drawing/2016/5/12/chartex" xmlns:cx7="http://schemas.microsoft.com/office/drawing/2016/5/13/chartex" xmlns:cx8="http://schemas.microsoft.com/office/drawing/2016/5/14/chartex" xmlns:mc="http://schemas.openxmlformats.org/markup-compatibility/2006" xmlns:aink="http://schemas.microsoft.com/office/drawing/2016/ink" xmlns:am3d="http://schemas.microsoft.com/office/drawing/2017/model3d" xmlns:o="urn:schemas-microsoft-com:office:office" xmlns:oel="http://schemas.microsoft.com/office/2019/extlst" xmlns:r="http://schemas.openxmlformats.org/officeDocument/2006/relationships" xmlns:m="http://schemas.openxmlformats.org/officeDocument/2006/math" xmlns:v="urn:schemas-microsoft-com:vml" xmlns:wp14="http://schemas.microsoft.com/office/word/2010/wordprocessingDrawing" xmlns:wp="http://schemas.openxmlformats.org/drawingml/2006/wordprocessingDrawing" xmlns:w10="urn:schemas-microsoft-com:office:word" xmlns:w="http://schemas.openxmlformats.org/wordprocessingml/2006/main" xmlns:w14="http://schemas.microsoft.com/office/word/2010/wordml" xmlns:w15="http://schemas.microsoft.com/office/word/2012/wordml" xmlns:w16cex="http://schemas.microsoft.com/office/word/2018/wordml/cex" xmlns:w16cid="http://schemas.microsoft.com/office/word/2016/wordml/cid" xmlns:w16="http://schemas.microsoft.com/office/word/2018/wordml" xmlns:w16du="http://schemas.microsoft.com/office/word/2023/wordml/word16du" xmlns:w16sdtdh="http://schemas.microsoft.com/office/word/2020/wordml/sdtdatahash" xmlns:w16se="http://schemas.microsoft.com/office/word/2015/wordml/symex" xmlns:wpg="http://schemas.microsoft.com/office/word/2010/wordprocessingGroup" xmlns:wpi="http://schemas.microsoft.com/office/word/2010/wordprocessingInk" xmlns:wne="http://schemas.microsoft.com/office/word/2006/wordml" xmlns:wps="http://schemas.microsoft.com/office/word/2010/wordprocessingShape" mc:Ignorable="w14 w15 w16se w16cid w16 w16cex w16sdtdh w16du wp14">
   <w:abstractNum w:abstractNumId="0" w15:restartNumberingAfterBreak="0">
     <w:nsid w:val="026C2A09"/>
     <w:multiLevelType w:val="hybridMultilevel"/>
@@ -6066,7 +7236,7 @@
 </file>
 
 <file path=word/styles.xml><?xml version="1.0" encoding="utf-8"?>
-<w:styles xmlns:mc="http://schemas.openxmlformats.org/markup-compatibility/2006" xmlns:r="http://schemas.openxmlformats.org/officeDocument/2006/relationships" xmlns:w="http://schemas.openxmlformats.org/wordprocessingml/2006/main" xmlns:w14="http://schemas.microsoft.com/office/word/2010/wordml" xmlns:w15="http://schemas.microsoft.com/office/word/2012/wordml" xmlns:w16cex="http://schemas.microsoft.com/office/word/2018/wordml/cex" xmlns:w16cid="http://schemas.microsoft.com/office/word/2016/wordml/cid" xmlns:w16="http://schemas.microsoft.com/office/word/2018/wordml" xmlns:w16sdtdh="http://schemas.microsoft.com/office/word/2020/wordml/sdtdatahash" xmlns:w16se="http://schemas.microsoft.com/office/word/2015/wordml/symex" mc:Ignorable="w14 w15 w16se w16cid w16 w16cex w16sdtdh">
+<w:styles xmlns:mc="http://schemas.openxmlformats.org/markup-compatibility/2006" xmlns:r="http://schemas.openxmlformats.org/officeDocument/2006/relationships" xmlns:w="http://schemas.openxmlformats.org/wordprocessingml/2006/main" xmlns:w14="http://schemas.microsoft.com/office/word/2010/wordml" xmlns:w15="http://schemas.microsoft.com/office/word/2012/wordml" xmlns:w16cex="http://schemas.microsoft.com/office/word/2018/wordml/cex" xmlns:w16cid="http://schemas.microsoft.com/office/word/2016/wordml/cid" xmlns:w16="http://schemas.microsoft.com/office/word/2018/wordml" xmlns:w16du="http://schemas.microsoft.com/office/word/2023/wordml/word16du" xmlns:w16sdtdh="http://schemas.microsoft.com/office/word/2020/wordml/sdtdatahash" xmlns:w16se="http://schemas.microsoft.com/office/word/2015/wordml/symex" mc:Ignorable="w14 w15 w16se w16cid w16 w16cex w16sdtdh w16du">
   <w:docDefaults>
     <w:rPrDefault>
       <w:rPr>
@@ -6465,6 +7635,27 @@
       <w:sz w:val="22"/>
       <w:szCs w:val="22"/>
       <w:lang w:eastAsia="en-US"/>
+    </w:rPr>
+  </w:style>
+  <w:style w:type="paragraph" w:styleId="Nadpis1">
+    <w:name w:val="heading 1"/>
+    <w:basedOn w:val="Normlny"/>
+    <w:next w:val="Normlny"/>
+    <w:link w:val="Nadpis1Char"/>
+    <w:uiPriority w:val="9"/>
+    <w:qFormat/>
+    <w:rsid w:val="00A31A8C"/>
+    <w:pPr>
+      <w:keepNext/>
+      <w:keepLines/>
+      <w:spacing w:before="240" w:after="0"/>
+      <w:outlineLvl w:val="0"/>
+    </w:pPr>
+    <w:rPr>
+      <w:rFonts w:asciiTheme="majorHAnsi" w:eastAsiaTheme="majorEastAsia" w:hAnsiTheme="majorHAnsi" w:cstheme="majorBidi"/>
+      <w:color w:val="365F91" w:themeColor="accent1" w:themeShade="BF"/>
+      <w:sz w:val="32"/>
+      <w:szCs w:val="32"/>
     </w:rPr>
   </w:style>
   <w:style w:type="paragraph" w:styleId="Nadpis4">
@@ -6944,6 +8135,20 @@
       <w:sz w:val="24"/>
     </w:rPr>
   </w:style>
+  <w:style w:type="character" w:customStyle="1" w:styleId="Nadpis1Char">
+    <w:name w:val="Nadpis 1 Char"/>
+    <w:basedOn w:val="Predvolenpsmoodseku"/>
+    <w:link w:val="Nadpis1"/>
+    <w:uiPriority w:val="9"/>
+    <w:rsid w:val="00A31A8C"/>
+    <w:rPr>
+      <w:rFonts w:asciiTheme="majorHAnsi" w:eastAsiaTheme="majorEastAsia" w:hAnsiTheme="majorHAnsi" w:cstheme="majorBidi"/>
+      <w:color w:val="365F91" w:themeColor="accent1" w:themeShade="BF"/>
+      <w:sz w:val="32"/>
+      <w:szCs w:val="32"/>
+      <w:lang w:eastAsia="en-US"/>
+    </w:rPr>
+  </w:style>
 </w:styles>
 </file>
 

</xml_diff>

<commit_message>
updatujem teoriu z rocnikovej
</commit_message>
<xml_diff>
--- a/Rocnik_Prac.docx
+++ b/Rocnik_Prac.docx
@@ -211,6 +211,7 @@
         </w:rPr>
       </w:pPr>
       <w:bookmarkStart w:id="0" w:name="_Toc102191181"/>
+      <w:bookmarkStart w:id="1" w:name="_Toc164708902"/>
       <w:r>
         <w:lastRenderedPageBreak/>
         <w:t xml:space="preserve">Obsah </w:t>
@@ -221,18 +222,20 @@
         </w:rPr>
         <w:t>(štýl Nadpis Kapitoly, bez čísla)</w:t>
       </w:r>
+      <w:bookmarkEnd w:id="1"/>
     </w:p>
     <w:p>
       <w:pPr>
         <w:pStyle w:val="Obsah1"/>
         <w:rPr>
-          <w:rFonts w:ascii="Calibri" w:hAnsi="Calibri"/>
+          <w:rFonts w:asciiTheme="minorHAnsi" w:eastAsiaTheme="minorEastAsia" w:hAnsiTheme="minorHAnsi" w:cstheme="minorBidi"/>
           <w:b w:val="0"/>
           <w:bCs w:val="0"/>
           <w:noProof w:val="0"/>
-          <w:sz w:val="22"/>
-          <w:szCs w:val="22"/>
+          <w:kern w:val="2"/>
+          <w:szCs w:val="24"/>
           <w:lang w:eastAsia="sk-SK"/>
+          <w14:ligatures w14:val="standardContextual"/>
         </w:rPr>
       </w:pPr>
       <w:r>
@@ -260,7 +263,14 @@
         <w:rPr>
           <w:noProof w:val="0"/>
         </w:rPr>
-        <w:t>Úvod</w:t>
+        <w:t xml:space="preserve">Obsah </w:t>
+      </w:r>
+      <w:r>
+        <w:rPr>
+          <w:noProof w:val="0"/>
+          <w:color w:val="A6A6A6"/>
+        </w:rPr>
+        <w:t>(štýl Nadpis Kapitoly, bez čísla)</w:t>
       </w:r>
       <w:r>
         <w:rPr>
@@ -281,7 +291,7 @@
           <w:noProof w:val="0"/>
           <w:webHidden/>
         </w:rPr>
-        <w:instrText xml:space="preserve"> PAGEREF _Toc259202641 \h </w:instrText>
+        <w:instrText xml:space="preserve"> PAGEREF _Toc164708902 \h </w:instrText>
       </w:r>
       <w:r>
         <w:rPr>
@@ -301,7 +311,7 @@
           <w:noProof w:val="0"/>
           <w:webHidden/>
         </w:rPr>
-        <w:t>4</w:t>
+        <w:t>2</w:t>
       </w:r>
       <w:r>
         <w:rPr>
@@ -315,783 +325,807 @@
       <w:pPr>
         <w:pStyle w:val="Obsah1"/>
         <w:rPr>
-          <w:rFonts w:ascii="Calibri" w:hAnsi="Calibri"/>
+          <w:rFonts w:asciiTheme="minorHAnsi" w:eastAsiaTheme="minorEastAsia" w:hAnsiTheme="minorHAnsi" w:cstheme="minorBidi"/>
           <w:b w:val="0"/>
           <w:bCs w:val="0"/>
           <w:noProof w:val="0"/>
-          <w:sz w:val="22"/>
-          <w:szCs w:val="22"/>
+          <w:kern w:val="2"/>
+          <w:szCs w:val="24"/>
           <w:lang w:eastAsia="sk-SK"/>
-        </w:rPr>
-      </w:pPr>
-      <w:r>
-        <w:rPr>
-          <w:noProof w:val="0"/>
-        </w:rPr>
-        <w:t>1</w:t>
-      </w:r>
-      <w:r>
-        <w:rPr>
-          <w:rFonts w:ascii="Calibri" w:hAnsi="Calibri"/>
+          <w14:ligatures w14:val="standardContextual"/>
+        </w:rPr>
+      </w:pPr>
+      <w:r>
+        <w:rPr>
+          <w:noProof w:val="0"/>
+        </w:rPr>
+        <w:t xml:space="preserve">Anotácia </w:t>
+      </w:r>
+      <w:r>
+        <w:rPr>
+          <w:noProof w:val="0"/>
+          <w:color w:val="A6A6A6"/>
+        </w:rPr>
+        <w:t>(štýl Nadpis Kapitoly, bez čísla)</w:t>
+      </w:r>
+      <w:r>
+        <w:rPr>
+          <w:noProof w:val="0"/>
+          <w:webHidden/>
+        </w:rPr>
+        <w:tab/>
+      </w:r>
+      <w:r>
+        <w:rPr>
+          <w:noProof w:val="0"/>
+          <w:webHidden/>
+        </w:rPr>
+        <w:fldChar w:fldCharType="begin"/>
+      </w:r>
+      <w:r>
+        <w:rPr>
+          <w:noProof w:val="0"/>
+          <w:webHidden/>
+        </w:rPr>
+        <w:instrText xml:space="preserve"> PAGEREF _Toc164708903 \h </w:instrText>
+      </w:r>
+      <w:r>
+        <w:rPr>
+          <w:noProof w:val="0"/>
+          <w:webHidden/>
+        </w:rPr>
+      </w:r>
+      <w:r>
+        <w:rPr>
+          <w:noProof w:val="0"/>
+          <w:webHidden/>
+        </w:rPr>
+        <w:fldChar w:fldCharType="separate"/>
+      </w:r>
+      <w:r>
+        <w:rPr>
+          <w:noProof w:val="0"/>
+          <w:webHidden/>
+        </w:rPr>
+        <w:t>3</w:t>
+      </w:r>
+      <w:r>
+        <w:rPr>
+          <w:noProof w:val="0"/>
+          <w:webHidden/>
+        </w:rPr>
+        <w:fldChar w:fldCharType="end"/>
+      </w:r>
+    </w:p>
+    <w:p>
+      <w:pPr>
+        <w:pStyle w:val="Obsah1"/>
+        <w:rPr>
+          <w:rFonts w:asciiTheme="minorHAnsi" w:eastAsiaTheme="minorEastAsia" w:hAnsiTheme="minorHAnsi" w:cstheme="minorBidi"/>
           <w:b w:val="0"/>
           <w:bCs w:val="0"/>
           <w:noProof w:val="0"/>
-          <w:sz w:val="22"/>
-          <w:szCs w:val="22"/>
+          <w:kern w:val="2"/>
+          <w:szCs w:val="24"/>
           <w:lang w:eastAsia="sk-SK"/>
-        </w:rPr>
-        <w:tab/>
-      </w:r>
-      <w:r>
-        <w:rPr>
-          <w:noProof w:val="0"/>
-        </w:rPr>
-        <w:t>Jadro práce</w:t>
-      </w:r>
-      <w:r>
-        <w:rPr>
-          <w:noProof w:val="0"/>
-          <w:webHidden/>
-        </w:rPr>
-        <w:tab/>
-      </w:r>
-      <w:r>
-        <w:rPr>
-          <w:noProof w:val="0"/>
-          <w:webHidden/>
-        </w:rPr>
-        <w:fldChar w:fldCharType="begin"/>
-      </w:r>
-      <w:r>
-        <w:rPr>
-          <w:noProof w:val="0"/>
-          <w:webHidden/>
-        </w:rPr>
-        <w:instrText xml:space="preserve"> PAGEREF _Toc259202642 \h </w:instrText>
-      </w:r>
-      <w:r>
-        <w:rPr>
-          <w:noProof w:val="0"/>
-          <w:webHidden/>
-        </w:rPr>
-      </w:r>
-      <w:r>
-        <w:rPr>
-          <w:noProof w:val="0"/>
-          <w:webHidden/>
-        </w:rPr>
-        <w:fldChar w:fldCharType="separate"/>
-      </w:r>
-      <w:r>
-        <w:rPr>
-          <w:noProof w:val="0"/>
-          <w:webHidden/>
-        </w:rPr>
-        <w:t>5</w:t>
-      </w:r>
-      <w:r>
-        <w:rPr>
-          <w:noProof w:val="0"/>
-          <w:webHidden/>
-        </w:rPr>
-        <w:fldChar w:fldCharType="end"/>
-      </w:r>
-    </w:p>
-    <w:p>
-      <w:pPr>
-        <w:pStyle w:val="Obsah2"/>
-        <w:rPr>
-          <w:rFonts w:ascii="Calibri" w:hAnsi="Calibri"/>
-          <w:noProof w:val="0"/>
-          <w:sz w:val="22"/>
-          <w:szCs w:val="22"/>
-          <w:lang w:eastAsia="sk-SK"/>
-        </w:rPr>
-      </w:pPr>
-      <w:r>
-        <w:rPr>
-          <w:noProof w:val="0"/>
-        </w:rPr>
-        <w:t>1.1</w:t>
-      </w:r>
-      <w:r>
-        <w:rPr>
-          <w:rFonts w:ascii="Calibri" w:hAnsi="Calibri"/>
-          <w:noProof w:val="0"/>
-          <w:sz w:val="22"/>
-          <w:szCs w:val="22"/>
-          <w:lang w:eastAsia="sk-SK"/>
-        </w:rPr>
-        <w:tab/>
-      </w:r>
-      <w:r>
-        <w:rPr>
-          <w:noProof w:val="0"/>
-        </w:rPr>
-        <w:t>Názov podkapitoly</w:t>
-      </w:r>
-      <w:r>
-        <w:rPr>
-          <w:noProof w:val="0"/>
-          <w:webHidden/>
-        </w:rPr>
-        <w:tab/>
-      </w:r>
-      <w:r>
-        <w:rPr>
-          <w:noProof w:val="0"/>
-          <w:webHidden/>
-        </w:rPr>
-        <w:fldChar w:fldCharType="begin"/>
-      </w:r>
-      <w:r>
-        <w:rPr>
-          <w:noProof w:val="0"/>
-          <w:webHidden/>
-        </w:rPr>
-        <w:instrText xml:space="preserve"> PAGEREF _Toc259202643 \h </w:instrText>
-      </w:r>
-      <w:r>
-        <w:rPr>
-          <w:noProof w:val="0"/>
-          <w:webHidden/>
-        </w:rPr>
-      </w:r>
-      <w:r>
-        <w:rPr>
-          <w:noProof w:val="0"/>
-          <w:webHidden/>
-        </w:rPr>
-        <w:fldChar w:fldCharType="separate"/>
-      </w:r>
-      <w:r>
-        <w:rPr>
-          <w:noProof w:val="0"/>
-          <w:webHidden/>
-        </w:rPr>
-        <w:t>5</w:t>
-      </w:r>
-      <w:r>
-        <w:rPr>
-          <w:noProof w:val="0"/>
-          <w:webHidden/>
-        </w:rPr>
-        <w:fldChar w:fldCharType="end"/>
-      </w:r>
-    </w:p>
-    <w:p>
-      <w:pPr>
-        <w:pStyle w:val="Obsah3"/>
-        <w:rPr>
-          <w:rFonts w:ascii="Calibri" w:hAnsi="Calibri"/>
-          <w:iCs w:val="0"/>
-          <w:noProof w:val="0"/>
-          <w:sz w:val="22"/>
-          <w:szCs w:val="22"/>
-          <w:lang w:eastAsia="sk-SK"/>
-        </w:rPr>
-      </w:pPr>
-      <w:r>
-        <w:rPr>
-          <w:noProof w:val="0"/>
-        </w:rPr>
-        <w:t>1.1.1</w:t>
-      </w:r>
-      <w:r>
-        <w:rPr>
-          <w:rFonts w:ascii="Calibri" w:hAnsi="Calibri"/>
-          <w:iCs w:val="0"/>
-          <w:noProof w:val="0"/>
-          <w:sz w:val="22"/>
-          <w:szCs w:val="22"/>
-          <w:lang w:eastAsia="sk-SK"/>
-        </w:rPr>
-        <w:tab/>
-      </w:r>
-      <w:r>
-        <w:rPr>
-          <w:noProof w:val="0"/>
-        </w:rPr>
-        <w:t>Názov časti podkapitoly</w:t>
-      </w:r>
-      <w:r>
-        <w:rPr>
-          <w:noProof w:val="0"/>
-          <w:webHidden/>
-        </w:rPr>
-        <w:tab/>
-      </w:r>
-      <w:r>
-        <w:rPr>
-          <w:noProof w:val="0"/>
-          <w:webHidden/>
-        </w:rPr>
-        <w:fldChar w:fldCharType="begin"/>
-      </w:r>
-      <w:r>
-        <w:rPr>
-          <w:noProof w:val="0"/>
-          <w:webHidden/>
-        </w:rPr>
-        <w:instrText xml:space="preserve"> PAGEREF _Toc259202644 \h </w:instrText>
-      </w:r>
-      <w:r>
-        <w:rPr>
-          <w:noProof w:val="0"/>
-          <w:webHidden/>
-        </w:rPr>
-      </w:r>
-      <w:r>
-        <w:rPr>
-          <w:noProof w:val="0"/>
-          <w:webHidden/>
-        </w:rPr>
-        <w:fldChar w:fldCharType="separate"/>
-      </w:r>
-      <w:r>
-        <w:rPr>
-          <w:noProof w:val="0"/>
-          <w:webHidden/>
-        </w:rPr>
-        <w:t>5</w:t>
-      </w:r>
-      <w:r>
-        <w:rPr>
-          <w:noProof w:val="0"/>
-          <w:webHidden/>
-        </w:rPr>
-        <w:fldChar w:fldCharType="end"/>
-      </w:r>
-    </w:p>
-    <w:p>
-      <w:pPr>
-        <w:pStyle w:val="Obsah1"/>
-        <w:rPr>
-          <w:rFonts w:ascii="Calibri" w:hAnsi="Calibri"/>
+          <w14:ligatures w14:val="standardContextual"/>
+        </w:rPr>
+      </w:pPr>
+      <w:r>
+        <w:rPr>
+          <w:noProof w:val="0"/>
+        </w:rPr>
+        <w:t>1</w:t>
+      </w:r>
+      <w:r>
+        <w:rPr>
+          <w:rFonts w:asciiTheme="minorHAnsi" w:eastAsiaTheme="minorEastAsia" w:hAnsiTheme="minorHAnsi" w:cstheme="minorBidi"/>
           <w:b w:val="0"/>
           <w:bCs w:val="0"/>
           <w:noProof w:val="0"/>
-          <w:sz w:val="22"/>
-          <w:szCs w:val="22"/>
+          <w:kern w:val="2"/>
+          <w:szCs w:val="24"/>
           <w:lang w:eastAsia="sk-SK"/>
-        </w:rPr>
-      </w:pPr>
-      <w:r>
-        <w:rPr>
-          <w:noProof w:val="0"/>
-        </w:rPr>
-        <w:t>2</w:t>
-      </w:r>
-      <w:r>
-        <w:rPr>
-          <w:rFonts w:ascii="Calibri" w:hAnsi="Calibri"/>
+          <w14:ligatures w14:val="standardContextual"/>
+        </w:rPr>
+        <w:tab/>
+      </w:r>
+      <w:r>
+        <w:rPr>
+          <w:noProof w:val="0"/>
+        </w:rPr>
+        <w:t>Internetová bezpečnosť</w:t>
+      </w:r>
+      <w:r>
+        <w:rPr>
+          <w:noProof w:val="0"/>
+          <w:webHidden/>
+        </w:rPr>
+        <w:tab/>
+      </w:r>
+      <w:r>
+        <w:rPr>
+          <w:noProof w:val="0"/>
+          <w:webHidden/>
+        </w:rPr>
+        <w:fldChar w:fldCharType="begin"/>
+      </w:r>
+      <w:r>
+        <w:rPr>
+          <w:noProof w:val="0"/>
+          <w:webHidden/>
+        </w:rPr>
+        <w:instrText xml:space="preserve"> PAGEREF _Toc164708904 \h </w:instrText>
+      </w:r>
+      <w:r>
+        <w:rPr>
+          <w:noProof w:val="0"/>
+          <w:webHidden/>
+        </w:rPr>
+      </w:r>
+      <w:r>
+        <w:rPr>
+          <w:noProof w:val="0"/>
+          <w:webHidden/>
+        </w:rPr>
+        <w:fldChar w:fldCharType="separate"/>
+      </w:r>
+      <w:r>
+        <w:rPr>
+          <w:noProof w:val="0"/>
+          <w:webHidden/>
+        </w:rPr>
+        <w:t>4</w:t>
+      </w:r>
+      <w:r>
+        <w:rPr>
+          <w:noProof w:val="0"/>
+          <w:webHidden/>
+        </w:rPr>
+        <w:fldChar w:fldCharType="end"/>
+      </w:r>
+    </w:p>
+    <w:p>
+      <w:pPr>
+        <w:pStyle w:val="Obsah2"/>
+        <w:rPr>
+          <w:rFonts w:asciiTheme="minorHAnsi" w:eastAsiaTheme="minorEastAsia" w:hAnsiTheme="minorHAnsi" w:cstheme="minorBidi"/>
+          <w:noProof w:val="0"/>
+          <w:kern w:val="2"/>
+          <w:szCs w:val="24"/>
+          <w:lang w:eastAsia="sk-SK"/>
+          <w14:ligatures w14:val="standardContextual"/>
+        </w:rPr>
+      </w:pPr>
+      <w:r>
+        <w:rPr>
+          <w:noProof w:val="0"/>
+        </w:rPr>
+        <w:t>1.1</w:t>
+      </w:r>
+      <w:r>
+        <w:rPr>
+          <w:rFonts w:asciiTheme="minorHAnsi" w:eastAsiaTheme="minorEastAsia" w:hAnsiTheme="minorHAnsi" w:cstheme="minorBidi"/>
+          <w:noProof w:val="0"/>
+          <w:kern w:val="2"/>
+          <w:szCs w:val="24"/>
+          <w:lang w:eastAsia="sk-SK"/>
+          <w14:ligatures w14:val="standardContextual"/>
+        </w:rPr>
+        <w:tab/>
+      </w:r>
+      <w:r>
+        <w:rPr>
+          <w:noProof w:val="0"/>
+        </w:rPr>
+        <w:t>Prečo je Internetová bezpečnosť dôležitá</w:t>
+      </w:r>
+      <w:r>
+        <w:rPr>
+          <w:noProof w:val="0"/>
+          <w:webHidden/>
+        </w:rPr>
+        <w:tab/>
+      </w:r>
+      <w:r>
+        <w:rPr>
+          <w:noProof w:val="0"/>
+          <w:webHidden/>
+        </w:rPr>
+        <w:fldChar w:fldCharType="begin"/>
+      </w:r>
+      <w:r>
+        <w:rPr>
+          <w:noProof w:val="0"/>
+          <w:webHidden/>
+        </w:rPr>
+        <w:instrText xml:space="preserve"> PAGEREF _Toc164708905 \h </w:instrText>
+      </w:r>
+      <w:r>
+        <w:rPr>
+          <w:noProof w:val="0"/>
+          <w:webHidden/>
+        </w:rPr>
+      </w:r>
+      <w:r>
+        <w:rPr>
+          <w:noProof w:val="0"/>
+          <w:webHidden/>
+        </w:rPr>
+        <w:fldChar w:fldCharType="separate"/>
+      </w:r>
+      <w:r>
+        <w:rPr>
+          <w:noProof w:val="0"/>
+          <w:webHidden/>
+        </w:rPr>
+        <w:t>4</w:t>
+      </w:r>
+      <w:r>
+        <w:rPr>
+          <w:noProof w:val="0"/>
+          <w:webHidden/>
+        </w:rPr>
+        <w:fldChar w:fldCharType="end"/>
+      </w:r>
+    </w:p>
+    <w:p>
+      <w:pPr>
+        <w:pStyle w:val="Obsah3"/>
+        <w:rPr>
+          <w:rFonts w:asciiTheme="minorHAnsi" w:eastAsiaTheme="minorEastAsia" w:hAnsiTheme="minorHAnsi" w:cstheme="minorBidi"/>
+          <w:iCs w:val="0"/>
+          <w:noProof w:val="0"/>
+          <w:kern w:val="2"/>
+          <w:lang w:eastAsia="sk-SK"/>
+          <w14:ligatures w14:val="standardContextual"/>
+        </w:rPr>
+      </w:pPr>
+      <w:r>
+        <w:rPr>
+          <w:noProof w:val="0"/>
+        </w:rPr>
+        <w:t>1.1.1</w:t>
+      </w:r>
+      <w:r>
+        <w:rPr>
+          <w:rFonts w:asciiTheme="minorHAnsi" w:eastAsiaTheme="minorEastAsia" w:hAnsiTheme="minorHAnsi" w:cstheme="minorBidi"/>
+          <w:iCs w:val="0"/>
+          <w:noProof w:val="0"/>
+          <w:kern w:val="2"/>
+          <w:lang w:eastAsia="sk-SK"/>
+          <w14:ligatures w14:val="standardContextual"/>
+        </w:rPr>
+        <w:tab/>
+      </w:r>
+      <w:r>
+        <w:rPr>
+          <w:noProof w:val="0"/>
+        </w:rPr>
+        <w:t>Krádež identity</w:t>
+      </w:r>
+      <w:r>
+        <w:rPr>
+          <w:noProof w:val="0"/>
+          <w:webHidden/>
+        </w:rPr>
+        <w:tab/>
+      </w:r>
+      <w:r>
+        <w:rPr>
+          <w:noProof w:val="0"/>
+          <w:webHidden/>
+        </w:rPr>
+        <w:fldChar w:fldCharType="begin"/>
+      </w:r>
+      <w:r>
+        <w:rPr>
+          <w:noProof w:val="0"/>
+          <w:webHidden/>
+        </w:rPr>
+        <w:instrText xml:space="preserve"> PAGEREF _Toc164708906 \h </w:instrText>
+      </w:r>
+      <w:r>
+        <w:rPr>
+          <w:noProof w:val="0"/>
+          <w:webHidden/>
+        </w:rPr>
+      </w:r>
+      <w:r>
+        <w:rPr>
+          <w:noProof w:val="0"/>
+          <w:webHidden/>
+        </w:rPr>
+        <w:fldChar w:fldCharType="separate"/>
+      </w:r>
+      <w:r>
+        <w:rPr>
+          <w:noProof w:val="0"/>
+          <w:webHidden/>
+        </w:rPr>
+        <w:t>4</w:t>
+      </w:r>
+      <w:r>
+        <w:rPr>
+          <w:noProof w:val="0"/>
+          <w:webHidden/>
+        </w:rPr>
+        <w:fldChar w:fldCharType="end"/>
+      </w:r>
+    </w:p>
+    <w:p>
+      <w:pPr>
+        <w:pStyle w:val="Obsah3"/>
+        <w:rPr>
+          <w:rFonts w:asciiTheme="minorHAnsi" w:eastAsiaTheme="minorEastAsia" w:hAnsiTheme="minorHAnsi" w:cstheme="minorBidi"/>
+          <w:iCs w:val="0"/>
+          <w:noProof w:val="0"/>
+          <w:kern w:val="2"/>
+          <w:lang w:eastAsia="sk-SK"/>
+          <w14:ligatures w14:val="standardContextual"/>
+        </w:rPr>
+      </w:pPr>
+      <w:r>
+        <w:rPr>
+          <w:noProof w:val="0"/>
+        </w:rPr>
+        <w:t>1.1.2</w:t>
+      </w:r>
+      <w:r>
+        <w:rPr>
+          <w:rFonts w:asciiTheme="minorHAnsi" w:eastAsiaTheme="minorEastAsia" w:hAnsiTheme="minorHAnsi" w:cstheme="minorBidi"/>
+          <w:iCs w:val="0"/>
+          <w:noProof w:val="0"/>
+          <w:kern w:val="2"/>
+          <w:lang w:eastAsia="sk-SK"/>
+          <w14:ligatures w14:val="standardContextual"/>
+        </w:rPr>
+        <w:tab/>
+      </w:r>
+      <w:r>
+        <w:rPr>
+          <w:noProof w:val="0"/>
+        </w:rPr>
+        <w:t>Krádež údajov</w:t>
+      </w:r>
+      <w:r>
+        <w:rPr>
+          <w:noProof w:val="0"/>
+          <w:webHidden/>
+        </w:rPr>
+        <w:tab/>
+      </w:r>
+      <w:r>
+        <w:rPr>
+          <w:noProof w:val="0"/>
+          <w:webHidden/>
+        </w:rPr>
+        <w:fldChar w:fldCharType="begin"/>
+      </w:r>
+      <w:r>
+        <w:rPr>
+          <w:noProof w:val="0"/>
+          <w:webHidden/>
+        </w:rPr>
+        <w:instrText xml:space="preserve"> PAGEREF _Toc164708907 \h </w:instrText>
+      </w:r>
+      <w:r>
+        <w:rPr>
+          <w:noProof w:val="0"/>
+          <w:webHidden/>
+        </w:rPr>
+      </w:r>
+      <w:r>
+        <w:rPr>
+          <w:noProof w:val="0"/>
+          <w:webHidden/>
+        </w:rPr>
+        <w:fldChar w:fldCharType="separate"/>
+      </w:r>
+      <w:r>
+        <w:rPr>
+          <w:noProof w:val="0"/>
+          <w:webHidden/>
+        </w:rPr>
+        <w:t>4</w:t>
+      </w:r>
+      <w:r>
+        <w:rPr>
+          <w:noProof w:val="0"/>
+          <w:webHidden/>
+        </w:rPr>
+        <w:fldChar w:fldCharType="end"/>
+      </w:r>
+    </w:p>
+    <w:p>
+      <w:pPr>
+        <w:pStyle w:val="Obsah1"/>
+        <w:rPr>
+          <w:rFonts w:asciiTheme="minorHAnsi" w:eastAsiaTheme="minorEastAsia" w:hAnsiTheme="minorHAnsi" w:cstheme="minorBidi"/>
           <w:b w:val="0"/>
           <w:bCs w:val="0"/>
           <w:noProof w:val="0"/>
-          <w:sz w:val="22"/>
-          <w:szCs w:val="22"/>
+          <w:kern w:val="2"/>
+          <w:szCs w:val="24"/>
           <w:lang w:eastAsia="sk-SK"/>
-        </w:rPr>
-        <w:tab/>
-      </w:r>
-      <w:r>
-        <w:rPr>
-          <w:noProof w:val="0"/>
-        </w:rPr>
-        <w:t>Ilustrácie, tabuľky, rovnice</w:t>
-      </w:r>
-      <w:r>
-        <w:rPr>
-          <w:noProof w:val="0"/>
-          <w:webHidden/>
-        </w:rPr>
-        <w:tab/>
-      </w:r>
-      <w:r>
-        <w:rPr>
-          <w:noProof w:val="0"/>
-          <w:webHidden/>
-        </w:rPr>
-        <w:fldChar w:fldCharType="begin"/>
-      </w:r>
-      <w:r>
-        <w:rPr>
-          <w:noProof w:val="0"/>
-          <w:webHidden/>
-        </w:rPr>
-        <w:instrText xml:space="preserve"> PAGEREF _Toc259202645 \h </w:instrText>
-      </w:r>
-      <w:r>
-        <w:rPr>
-          <w:noProof w:val="0"/>
-          <w:webHidden/>
-        </w:rPr>
-      </w:r>
-      <w:r>
-        <w:rPr>
-          <w:noProof w:val="0"/>
-          <w:webHidden/>
-        </w:rPr>
-        <w:fldChar w:fldCharType="separate"/>
-      </w:r>
-      <w:r>
-        <w:rPr>
-          <w:noProof w:val="0"/>
-          <w:webHidden/>
-        </w:rPr>
-        <w:t>6</w:t>
-      </w:r>
-      <w:r>
-        <w:rPr>
-          <w:noProof w:val="0"/>
-          <w:webHidden/>
-        </w:rPr>
-        <w:fldChar w:fldCharType="end"/>
-      </w:r>
-    </w:p>
-    <w:p>
-      <w:pPr>
-        <w:pStyle w:val="Obsah2"/>
-        <w:rPr>
-          <w:rFonts w:ascii="Calibri" w:hAnsi="Calibri"/>
-          <w:noProof w:val="0"/>
-          <w:sz w:val="22"/>
-          <w:szCs w:val="22"/>
-          <w:lang w:eastAsia="sk-SK"/>
-        </w:rPr>
-      </w:pPr>
-      <w:r>
-        <w:rPr>
-          <w:noProof w:val="0"/>
-        </w:rPr>
-        <w:t>2.1</w:t>
-      </w:r>
-      <w:r>
-        <w:rPr>
-          <w:rFonts w:ascii="Calibri" w:hAnsi="Calibri"/>
-          <w:noProof w:val="0"/>
-          <w:sz w:val="22"/>
-          <w:szCs w:val="22"/>
-          <w:lang w:eastAsia="sk-SK"/>
-        </w:rPr>
-        <w:tab/>
-      </w:r>
-      <w:r>
-        <w:rPr>
-          <w:noProof w:val="0"/>
-        </w:rPr>
-        <w:t>Ilustrácie</w:t>
-      </w:r>
-      <w:r>
-        <w:rPr>
-          <w:noProof w:val="0"/>
-          <w:webHidden/>
-        </w:rPr>
-        <w:tab/>
-      </w:r>
-      <w:r>
-        <w:rPr>
-          <w:noProof w:val="0"/>
-          <w:webHidden/>
-        </w:rPr>
-        <w:fldChar w:fldCharType="begin"/>
-      </w:r>
-      <w:r>
-        <w:rPr>
-          <w:noProof w:val="0"/>
-          <w:webHidden/>
-        </w:rPr>
-        <w:instrText xml:space="preserve"> PAGEREF _Toc259202646 \h </w:instrText>
-      </w:r>
-      <w:r>
-        <w:rPr>
-          <w:noProof w:val="0"/>
-          <w:webHidden/>
-        </w:rPr>
-      </w:r>
-      <w:r>
-        <w:rPr>
-          <w:noProof w:val="0"/>
-          <w:webHidden/>
-        </w:rPr>
-        <w:fldChar w:fldCharType="separate"/>
-      </w:r>
-      <w:r>
-        <w:rPr>
-          <w:noProof w:val="0"/>
-          <w:webHidden/>
-        </w:rPr>
-        <w:t>6</w:t>
-      </w:r>
-      <w:r>
-        <w:rPr>
-          <w:noProof w:val="0"/>
-          <w:webHidden/>
-        </w:rPr>
-        <w:fldChar w:fldCharType="end"/>
-      </w:r>
-    </w:p>
-    <w:p>
-      <w:pPr>
-        <w:pStyle w:val="Obsah2"/>
-        <w:rPr>
-          <w:rFonts w:ascii="Calibri" w:hAnsi="Calibri"/>
-          <w:noProof w:val="0"/>
-          <w:sz w:val="22"/>
-          <w:szCs w:val="22"/>
-          <w:lang w:eastAsia="sk-SK"/>
-        </w:rPr>
-      </w:pPr>
-      <w:r>
-        <w:rPr>
-          <w:noProof w:val="0"/>
-        </w:rPr>
-        <w:t>2.2</w:t>
-      </w:r>
-      <w:r>
-        <w:rPr>
-          <w:rFonts w:ascii="Calibri" w:hAnsi="Calibri"/>
-          <w:noProof w:val="0"/>
-          <w:sz w:val="22"/>
-          <w:szCs w:val="22"/>
-          <w:lang w:eastAsia="sk-SK"/>
-        </w:rPr>
-        <w:tab/>
-      </w:r>
-      <w:r>
-        <w:rPr>
-          <w:noProof w:val="0"/>
-        </w:rPr>
-        <w:t>Tabuľky</w:t>
-      </w:r>
-      <w:r>
-        <w:rPr>
-          <w:noProof w:val="0"/>
-          <w:webHidden/>
-        </w:rPr>
-        <w:tab/>
-      </w:r>
-      <w:r>
-        <w:rPr>
-          <w:noProof w:val="0"/>
-          <w:webHidden/>
-        </w:rPr>
-        <w:fldChar w:fldCharType="begin"/>
-      </w:r>
-      <w:r>
-        <w:rPr>
-          <w:noProof w:val="0"/>
-          <w:webHidden/>
-        </w:rPr>
-        <w:instrText xml:space="preserve"> PAGEREF _Toc259202647 \h </w:instrText>
-      </w:r>
-      <w:r>
-        <w:rPr>
-          <w:noProof w:val="0"/>
-          <w:webHidden/>
-        </w:rPr>
-      </w:r>
-      <w:r>
-        <w:rPr>
-          <w:noProof w:val="0"/>
-          <w:webHidden/>
-        </w:rPr>
-        <w:fldChar w:fldCharType="separate"/>
-      </w:r>
-      <w:r>
-        <w:rPr>
-          <w:noProof w:val="0"/>
-          <w:webHidden/>
-        </w:rPr>
-        <w:t>6</w:t>
-      </w:r>
-      <w:r>
-        <w:rPr>
-          <w:noProof w:val="0"/>
-          <w:webHidden/>
-        </w:rPr>
-        <w:fldChar w:fldCharType="end"/>
-      </w:r>
-    </w:p>
-    <w:p>
-      <w:pPr>
-        <w:pStyle w:val="Obsah2"/>
-        <w:rPr>
-          <w:rFonts w:ascii="Calibri" w:hAnsi="Calibri"/>
-          <w:noProof w:val="0"/>
-          <w:sz w:val="22"/>
-          <w:szCs w:val="22"/>
-          <w:lang w:eastAsia="sk-SK"/>
-        </w:rPr>
-      </w:pPr>
-      <w:r>
-        <w:rPr>
-          <w:noProof w:val="0"/>
-        </w:rPr>
-        <w:t>2.3</w:t>
-      </w:r>
-      <w:r>
-        <w:rPr>
-          <w:rFonts w:ascii="Calibri" w:hAnsi="Calibri"/>
-          <w:noProof w:val="0"/>
-          <w:sz w:val="22"/>
-          <w:szCs w:val="22"/>
-          <w:lang w:eastAsia="sk-SK"/>
-        </w:rPr>
-        <w:tab/>
-      </w:r>
-      <w:r>
-        <w:rPr>
-          <w:noProof w:val="0"/>
-        </w:rPr>
-        <w:t>Zdrojový kód programu</w:t>
-      </w:r>
-      <w:r>
-        <w:rPr>
-          <w:noProof w:val="0"/>
-          <w:webHidden/>
-        </w:rPr>
-        <w:tab/>
-      </w:r>
-      <w:r>
-        <w:rPr>
-          <w:noProof w:val="0"/>
-          <w:webHidden/>
-        </w:rPr>
-        <w:fldChar w:fldCharType="begin"/>
-      </w:r>
-      <w:r>
-        <w:rPr>
-          <w:noProof w:val="0"/>
-          <w:webHidden/>
-        </w:rPr>
-        <w:instrText xml:space="preserve"> PAGEREF _Toc259202648 \h </w:instrText>
-      </w:r>
-      <w:r>
-        <w:rPr>
-          <w:noProof w:val="0"/>
-          <w:webHidden/>
-        </w:rPr>
-      </w:r>
-      <w:r>
-        <w:rPr>
-          <w:noProof w:val="0"/>
-          <w:webHidden/>
-        </w:rPr>
-        <w:fldChar w:fldCharType="separate"/>
-      </w:r>
-      <w:r>
-        <w:rPr>
-          <w:noProof w:val="0"/>
-          <w:webHidden/>
-        </w:rPr>
-        <w:t>7</w:t>
-      </w:r>
-      <w:r>
-        <w:rPr>
-          <w:noProof w:val="0"/>
-          <w:webHidden/>
-        </w:rPr>
-        <w:fldChar w:fldCharType="end"/>
-      </w:r>
-    </w:p>
-    <w:p>
-      <w:pPr>
-        <w:pStyle w:val="Obsah2"/>
-        <w:rPr>
-          <w:rFonts w:ascii="Calibri" w:hAnsi="Calibri"/>
-          <w:noProof w:val="0"/>
-          <w:sz w:val="22"/>
-          <w:szCs w:val="22"/>
-          <w:lang w:eastAsia="sk-SK"/>
-        </w:rPr>
-      </w:pPr>
-      <w:r>
-        <w:rPr>
-          <w:noProof w:val="0"/>
-        </w:rPr>
-        <w:t>2.4</w:t>
-      </w:r>
-      <w:r>
-        <w:rPr>
-          <w:rFonts w:ascii="Calibri" w:hAnsi="Calibri"/>
-          <w:noProof w:val="0"/>
-          <w:sz w:val="22"/>
-          <w:szCs w:val="22"/>
-          <w:lang w:eastAsia="sk-SK"/>
-        </w:rPr>
-        <w:tab/>
-      </w:r>
-      <w:r>
-        <w:rPr>
-          <w:noProof w:val="0"/>
-        </w:rPr>
-        <w:t>Rovnice, vzorce</w:t>
-      </w:r>
-      <w:r>
-        <w:rPr>
-          <w:noProof w:val="0"/>
-          <w:webHidden/>
-        </w:rPr>
-        <w:tab/>
-      </w:r>
-      <w:r>
-        <w:rPr>
-          <w:noProof w:val="0"/>
-          <w:webHidden/>
-        </w:rPr>
-        <w:fldChar w:fldCharType="begin"/>
-      </w:r>
-      <w:r>
-        <w:rPr>
-          <w:noProof w:val="0"/>
-          <w:webHidden/>
-        </w:rPr>
-        <w:instrText xml:space="preserve"> PAGEREF _Toc259202649 \h </w:instrText>
-      </w:r>
-      <w:r>
-        <w:rPr>
-          <w:noProof w:val="0"/>
-          <w:webHidden/>
-        </w:rPr>
-      </w:r>
-      <w:r>
-        <w:rPr>
-          <w:noProof w:val="0"/>
-          <w:webHidden/>
-        </w:rPr>
-        <w:fldChar w:fldCharType="separate"/>
-      </w:r>
-      <w:r>
-        <w:rPr>
-          <w:noProof w:val="0"/>
-          <w:webHidden/>
-        </w:rPr>
-        <w:t>7</w:t>
-      </w:r>
-      <w:r>
-        <w:rPr>
-          <w:noProof w:val="0"/>
-          <w:webHidden/>
-        </w:rPr>
-        <w:fldChar w:fldCharType="end"/>
-      </w:r>
-    </w:p>
-    <w:p>
-      <w:pPr>
-        <w:pStyle w:val="Obsah1"/>
-        <w:rPr>
-          <w:rFonts w:ascii="Calibri" w:hAnsi="Calibri"/>
+          <w14:ligatures w14:val="standardContextual"/>
+        </w:rPr>
+      </w:pPr>
+      <w:r>
+        <w:rPr>
+          <w:noProof w:val="0"/>
+        </w:rPr>
+        <w:t>2</w:t>
+      </w:r>
+      <w:r>
+        <w:rPr>
+          <w:rFonts w:asciiTheme="minorHAnsi" w:eastAsiaTheme="minorEastAsia" w:hAnsiTheme="minorHAnsi" w:cstheme="minorBidi"/>
           <w:b w:val="0"/>
           <w:bCs w:val="0"/>
           <w:noProof w:val="0"/>
-          <w:sz w:val="22"/>
-          <w:szCs w:val="22"/>
+          <w:kern w:val="2"/>
+          <w:szCs w:val="24"/>
           <w:lang w:eastAsia="sk-SK"/>
-        </w:rPr>
-      </w:pPr>
-      <w:r>
-        <w:rPr>
-          <w:noProof w:val="0"/>
-        </w:rPr>
-        <w:t>3</w:t>
-      </w:r>
-      <w:r>
-        <w:rPr>
-          <w:rFonts w:ascii="Calibri" w:hAnsi="Calibri"/>
+          <w14:ligatures w14:val="standardContextual"/>
+        </w:rPr>
+        <w:tab/>
+      </w:r>
+      <w:r>
+        <w:rPr>
+          <w:noProof w:val="0"/>
+        </w:rPr>
+        <w:t>VPN siete</w:t>
+      </w:r>
+      <w:r>
+        <w:rPr>
+          <w:noProof w:val="0"/>
+          <w:webHidden/>
+        </w:rPr>
+        <w:tab/>
+      </w:r>
+      <w:r>
+        <w:rPr>
+          <w:noProof w:val="0"/>
+          <w:webHidden/>
+        </w:rPr>
+        <w:fldChar w:fldCharType="begin"/>
+      </w:r>
+      <w:r>
+        <w:rPr>
+          <w:noProof w:val="0"/>
+          <w:webHidden/>
+        </w:rPr>
+        <w:instrText xml:space="preserve"> PAGEREF _Toc164708908 \h </w:instrText>
+      </w:r>
+      <w:r>
+        <w:rPr>
+          <w:noProof w:val="0"/>
+          <w:webHidden/>
+        </w:rPr>
+      </w:r>
+      <w:r>
+        <w:rPr>
+          <w:noProof w:val="0"/>
+          <w:webHidden/>
+        </w:rPr>
+        <w:fldChar w:fldCharType="separate"/>
+      </w:r>
+      <w:r>
+        <w:rPr>
+          <w:noProof w:val="0"/>
+          <w:webHidden/>
+        </w:rPr>
+        <w:t>5</w:t>
+      </w:r>
+      <w:r>
+        <w:rPr>
+          <w:noProof w:val="0"/>
+          <w:webHidden/>
+        </w:rPr>
+        <w:fldChar w:fldCharType="end"/>
+      </w:r>
+    </w:p>
+    <w:p>
+      <w:pPr>
+        <w:pStyle w:val="Obsah2"/>
+        <w:rPr>
+          <w:rFonts w:asciiTheme="minorHAnsi" w:eastAsiaTheme="minorEastAsia" w:hAnsiTheme="minorHAnsi" w:cstheme="minorBidi"/>
+          <w:noProof w:val="0"/>
+          <w:kern w:val="2"/>
+          <w:szCs w:val="24"/>
+          <w:lang w:eastAsia="sk-SK"/>
+          <w14:ligatures w14:val="standardContextual"/>
+        </w:rPr>
+      </w:pPr>
+      <w:r>
+        <w:rPr>
+          <w:noProof w:val="0"/>
+        </w:rPr>
+        <w:t>2.1</w:t>
+      </w:r>
+      <w:r>
+        <w:rPr>
+          <w:rFonts w:asciiTheme="minorHAnsi" w:eastAsiaTheme="minorEastAsia" w:hAnsiTheme="minorHAnsi" w:cstheme="minorBidi"/>
+          <w:noProof w:val="0"/>
+          <w:kern w:val="2"/>
+          <w:szCs w:val="24"/>
+          <w:lang w:eastAsia="sk-SK"/>
+          <w14:ligatures w14:val="standardContextual"/>
+        </w:rPr>
+        <w:tab/>
+      </w:r>
+      <w:r>
+        <w:rPr>
+          <w:noProof w:val="0"/>
+        </w:rPr>
+        <w:t>Čo je to VPN</w:t>
+      </w:r>
+      <w:r>
+        <w:rPr>
+          <w:noProof w:val="0"/>
+          <w:webHidden/>
+        </w:rPr>
+        <w:tab/>
+      </w:r>
+      <w:r>
+        <w:rPr>
+          <w:noProof w:val="0"/>
+          <w:webHidden/>
+        </w:rPr>
+        <w:fldChar w:fldCharType="begin"/>
+      </w:r>
+      <w:r>
+        <w:rPr>
+          <w:noProof w:val="0"/>
+          <w:webHidden/>
+        </w:rPr>
+        <w:instrText xml:space="preserve"> PAGEREF _Toc164708909 \h </w:instrText>
+      </w:r>
+      <w:r>
+        <w:rPr>
+          <w:noProof w:val="0"/>
+          <w:webHidden/>
+        </w:rPr>
+      </w:r>
+      <w:r>
+        <w:rPr>
+          <w:noProof w:val="0"/>
+          <w:webHidden/>
+        </w:rPr>
+        <w:fldChar w:fldCharType="separate"/>
+      </w:r>
+      <w:r>
+        <w:rPr>
+          <w:noProof w:val="0"/>
+          <w:webHidden/>
+        </w:rPr>
+        <w:t>5</w:t>
+      </w:r>
+      <w:r>
+        <w:rPr>
+          <w:noProof w:val="0"/>
+          <w:webHidden/>
+        </w:rPr>
+        <w:fldChar w:fldCharType="end"/>
+      </w:r>
+    </w:p>
+    <w:p>
+      <w:pPr>
+        <w:pStyle w:val="Obsah2"/>
+        <w:rPr>
+          <w:rFonts w:asciiTheme="minorHAnsi" w:eastAsiaTheme="minorEastAsia" w:hAnsiTheme="minorHAnsi" w:cstheme="minorBidi"/>
+          <w:noProof w:val="0"/>
+          <w:kern w:val="2"/>
+          <w:szCs w:val="24"/>
+          <w:lang w:eastAsia="sk-SK"/>
+          <w14:ligatures w14:val="standardContextual"/>
+        </w:rPr>
+      </w:pPr>
+      <w:r>
+        <w:rPr>
+          <w:noProof w:val="0"/>
+        </w:rPr>
+        <w:t>2.2</w:t>
+      </w:r>
+      <w:r>
+        <w:rPr>
+          <w:rFonts w:asciiTheme="minorHAnsi" w:eastAsiaTheme="minorEastAsia" w:hAnsiTheme="minorHAnsi" w:cstheme="minorBidi"/>
+          <w:noProof w:val="0"/>
+          <w:kern w:val="2"/>
+          <w:szCs w:val="24"/>
+          <w:lang w:eastAsia="sk-SK"/>
+          <w14:ligatures w14:val="standardContextual"/>
+        </w:rPr>
+        <w:tab/>
+      </w:r>
+      <w:r>
+        <w:rPr>
+          <w:noProof w:val="0"/>
+        </w:rPr>
+        <w:t>Čo robia VPN a prečo ich používať</w:t>
+      </w:r>
+      <w:r>
+        <w:rPr>
+          <w:noProof w:val="0"/>
+          <w:webHidden/>
+        </w:rPr>
+        <w:tab/>
+      </w:r>
+      <w:r>
+        <w:rPr>
+          <w:noProof w:val="0"/>
+          <w:webHidden/>
+        </w:rPr>
+        <w:fldChar w:fldCharType="begin"/>
+      </w:r>
+      <w:r>
+        <w:rPr>
+          <w:noProof w:val="0"/>
+          <w:webHidden/>
+        </w:rPr>
+        <w:instrText xml:space="preserve"> PAGEREF _Toc164708910 \h </w:instrText>
+      </w:r>
+      <w:r>
+        <w:rPr>
+          <w:noProof w:val="0"/>
+          <w:webHidden/>
+        </w:rPr>
+      </w:r>
+      <w:r>
+        <w:rPr>
+          <w:noProof w:val="0"/>
+          <w:webHidden/>
+        </w:rPr>
+        <w:fldChar w:fldCharType="separate"/>
+      </w:r>
+      <w:r>
+        <w:rPr>
+          <w:noProof w:val="0"/>
+          <w:webHidden/>
+        </w:rPr>
+        <w:t>5</w:t>
+      </w:r>
+      <w:r>
+        <w:rPr>
+          <w:noProof w:val="0"/>
+          <w:webHidden/>
+        </w:rPr>
+        <w:fldChar w:fldCharType="end"/>
+      </w:r>
+    </w:p>
+    <w:p>
+      <w:pPr>
+        <w:pStyle w:val="Obsah2"/>
+        <w:rPr>
+          <w:rFonts w:asciiTheme="minorHAnsi" w:eastAsiaTheme="minorEastAsia" w:hAnsiTheme="minorHAnsi" w:cstheme="minorBidi"/>
+          <w:noProof w:val="0"/>
+          <w:kern w:val="2"/>
+          <w:szCs w:val="24"/>
+          <w:lang w:eastAsia="sk-SK"/>
+          <w14:ligatures w14:val="standardContextual"/>
+        </w:rPr>
+      </w:pPr>
+      <w:r>
+        <w:rPr>
+          <w:noProof w:val="0"/>
+        </w:rPr>
+        <w:t>2.3</w:t>
+      </w:r>
+      <w:r>
+        <w:rPr>
+          <w:rFonts w:asciiTheme="minorHAnsi" w:eastAsiaTheme="minorEastAsia" w:hAnsiTheme="minorHAnsi" w:cstheme="minorBidi"/>
+          <w:noProof w:val="0"/>
+          <w:kern w:val="2"/>
+          <w:szCs w:val="24"/>
+          <w:lang w:eastAsia="sk-SK"/>
+          <w14:ligatures w14:val="standardContextual"/>
+        </w:rPr>
+        <w:tab/>
+      </w:r>
+      <w:r>
+        <w:rPr>
+          <w:noProof w:val="0"/>
+        </w:rPr>
+        <w:t>Ich využitia</w:t>
+      </w:r>
+      <w:r>
+        <w:rPr>
+          <w:noProof w:val="0"/>
+          <w:webHidden/>
+        </w:rPr>
+        <w:tab/>
+      </w:r>
+      <w:r>
+        <w:rPr>
+          <w:noProof w:val="0"/>
+          <w:webHidden/>
+        </w:rPr>
+        <w:fldChar w:fldCharType="begin"/>
+      </w:r>
+      <w:r>
+        <w:rPr>
+          <w:noProof w:val="0"/>
+          <w:webHidden/>
+        </w:rPr>
+        <w:instrText xml:space="preserve"> PAGEREF _Toc164708911 \h </w:instrText>
+      </w:r>
+      <w:r>
+        <w:rPr>
+          <w:noProof w:val="0"/>
+          <w:webHidden/>
+        </w:rPr>
+      </w:r>
+      <w:r>
+        <w:rPr>
+          <w:noProof w:val="0"/>
+          <w:webHidden/>
+        </w:rPr>
+        <w:fldChar w:fldCharType="separate"/>
+      </w:r>
+      <w:r>
+        <w:rPr>
+          <w:noProof w:val="0"/>
+          <w:webHidden/>
+        </w:rPr>
+        <w:t>5</w:t>
+      </w:r>
+      <w:r>
+        <w:rPr>
+          <w:noProof w:val="0"/>
+          <w:webHidden/>
+        </w:rPr>
+        <w:fldChar w:fldCharType="end"/>
+      </w:r>
+    </w:p>
+    <w:p>
+      <w:pPr>
+        <w:pStyle w:val="Obsah1"/>
+        <w:rPr>
+          <w:rFonts w:asciiTheme="minorHAnsi" w:eastAsiaTheme="minorEastAsia" w:hAnsiTheme="minorHAnsi" w:cstheme="minorBidi"/>
           <w:b w:val="0"/>
           <w:bCs w:val="0"/>
           <w:noProof w:val="0"/>
-          <w:sz w:val="22"/>
-          <w:szCs w:val="22"/>
+          <w:kern w:val="2"/>
+          <w:szCs w:val="24"/>
           <w:lang w:eastAsia="sk-SK"/>
-        </w:rPr>
-        <w:tab/>
-      </w:r>
-      <w:r>
-        <w:rPr>
-          <w:noProof w:val="0"/>
-        </w:rPr>
-        <w:t>Záver</w:t>
-      </w:r>
-      <w:r>
-        <w:rPr>
-          <w:noProof w:val="0"/>
-          <w:webHidden/>
-        </w:rPr>
-        <w:tab/>
-      </w:r>
-      <w:r>
-        <w:rPr>
-          <w:noProof w:val="0"/>
-          <w:webHidden/>
-        </w:rPr>
-        <w:fldChar w:fldCharType="begin"/>
-      </w:r>
-      <w:r>
-        <w:rPr>
-          <w:noProof w:val="0"/>
-          <w:webHidden/>
-        </w:rPr>
-        <w:instrText xml:space="preserve"> PAGEREF _Toc259202650 \h </w:instrText>
-      </w:r>
-      <w:r>
-        <w:rPr>
-          <w:noProof w:val="0"/>
-          <w:webHidden/>
-        </w:rPr>
-      </w:r>
-      <w:r>
-        <w:rPr>
-          <w:noProof w:val="0"/>
-          <w:webHidden/>
-        </w:rPr>
-        <w:fldChar w:fldCharType="separate"/>
-      </w:r>
-      <w:r>
-        <w:rPr>
-          <w:noProof w:val="0"/>
-          <w:webHidden/>
-        </w:rPr>
-        <w:t>8</w:t>
-      </w:r>
-      <w:r>
-        <w:rPr>
-          <w:noProof w:val="0"/>
-          <w:webHidden/>
-        </w:rPr>
-        <w:fldChar w:fldCharType="end"/>
-      </w:r>
-    </w:p>
-    <w:p>
-      <w:pPr>
-        <w:pStyle w:val="Obsah1"/>
-        <w:rPr>
-          <w:rFonts w:ascii="Calibri" w:hAnsi="Calibri"/>
+          <w14:ligatures w14:val="standardContextual"/>
+        </w:rPr>
+      </w:pPr>
+      <w:r>
+        <w:rPr>
+          <w:noProof w:val="0"/>
+        </w:rPr>
+        <w:t>3</w:t>
+      </w:r>
+      <w:r>
+        <w:rPr>
+          <w:rFonts w:asciiTheme="minorHAnsi" w:eastAsiaTheme="minorEastAsia" w:hAnsiTheme="minorHAnsi" w:cstheme="minorBidi"/>
           <w:b w:val="0"/>
           <w:bCs w:val="0"/>
           <w:noProof w:val="0"/>
-          <w:sz w:val="22"/>
-          <w:szCs w:val="22"/>
+          <w:kern w:val="2"/>
+          <w:szCs w:val="24"/>
           <w:lang w:eastAsia="sk-SK"/>
-        </w:rPr>
-      </w:pPr>
-      <w:r>
-        <w:rPr>
-          <w:noProof w:val="0"/>
-        </w:rPr>
-        <w:t>Zoznam použitej literatúry</w:t>
-      </w:r>
-      <w:r>
-        <w:rPr>
-          <w:noProof w:val="0"/>
-          <w:webHidden/>
+          <w14:ligatures w14:val="standardContextual"/>
         </w:rPr>
         <w:tab/>
       </w:r>
       <w:r>
         <w:rPr>
           <w:noProof w:val="0"/>
+        </w:rPr>
+        <w:t>Ochrana Firewallom</w:t>
+      </w:r>
+      <w:r>
+        <w:rPr>
+          <w:noProof w:val="0"/>
+          <w:webHidden/>
+        </w:rPr>
+        <w:tab/>
+      </w:r>
+      <w:r>
+        <w:rPr>
+          <w:noProof w:val="0"/>
           <w:webHidden/>
         </w:rPr>
         <w:fldChar w:fldCharType="begin"/>
@@ -1101,7 +1135,7 @@
           <w:noProof w:val="0"/>
           <w:webHidden/>
         </w:rPr>
-        <w:instrText xml:space="preserve"> PAGEREF _Toc259202651 \h </w:instrText>
+        <w:instrText xml:space="preserve"> PAGEREF _Toc164708912 \h </w:instrText>
       </w:r>
       <w:r>
         <w:rPr>
@@ -1121,7 +1155,7 @@
           <w:noProof w:val="0"/>
           <w:webHidden/>
         </w:rPr>
-        <w:t>9</w:t>
+        <w:t>6</w:t>
       </w:r>
       <w:r>
         <w:rPr>
@@ -1133,22 +1167,279 @@
     </w:p>
     <w:p>
       <w:pPr>
+        <w:pStyle w:val="Obsah3"/>
+        <w:rPr>
+          <w:rFonts w:asciiTheme="minorHAnsi" w:eastAsiaTheme="minorEastAsia" w:hAnsiTheme="minorHAnsi" w:cstheme="minorBidi"/>
+          <w:iCs w:val="0"/>
+          <w:noProof w:val="0"/>
+          <w:kern w:val="2"/>
+          <w:lang w:eastAsia="sk-SK"/>
+          <w14:ligatures w14:val="standardContextual"/>
+        </w:rPr>
+      </w:pPr>
+      <w:r>
+        <w:rPr>
+          <w:noProof w:val="0"/>
+          <w:color w:val="A6A6A6"/>
+        </w:rPr>
+        <w:t>3.1.1</w:t>
+      </w:r>
+      <w:r>
+        <w:rPr>
+          <w:rFonts w:asciiTheme="minorHAnsi" w:eastAsiaTheme="minorEastAsia" w:hAnsiTheme="minorHAnsi" w:cstheme="minorBidi"/>
+          <w:iCs w:val="0"/>
+          <w:noProof w:val="0"/>
+          <w:kern w:val="2"/>
+          <w:lang w:eastAsia="sk-SK"/>
+          <w14:ligatures w14:val="standardContextual"/>
+        </w:rPr>
+        <w:tab/>
+      </w:r>
+      <w:r>
+        <w:rPr>
+          <w:noProof w:val="0"/>
+          <w:color w:val="A6A6A6"/>
+        </w:rPr>
+        <w:t>Typy Firewallov</w:t>
+      </w:r>
+      <w:r>
+        <w:rPr>
+          <w:noProof w:val="0"/>
+          <w:webHidden/>
+        </w:rPr>
+        <w:tab/>
+      </w:r>
+      <w:r>
+        <w:rPr>
+          <w:noProof w:val="0"/>
+          <w:webHidden/>
+        </w:rPr>
+        <w:fldChar w:fldCharType="begin"/>
+      </w:r>
+      <w:r>
+        <w:rPr>
+          <w:noProof w:val="0"/>
+          <w:webHidden/>
+        </w:rPr>
+        <w:instrText xml:space="preserve"> PAGEREF _Toc164708913 \h </w:instrText>
+      </w:r>
+      <w:r>
+        <w:rPr>
+          <w:noProof w:val="0"/>
+          <w:webHidden/>
+        </w:rPr>
+      </w:r>
+      <w:r>
+        <w:rPr>
+          <w:noProof w:val="0"/>
+          <w:webHidden/>
+        </w:rPr>
+        <w:fldChar w:fldCharType="separate"/>
+      </w:r>
+      <w:r>
+        <w:rPr>
+          <w:noProof w:val="0"/>
+          <w:webHidden/>
+        </w:rPr>
+        <w:t>6</w:t>
+      </w:r>
+      <w:r>
+        <w:rPr>
+          <w:noProof w:val="0"/>
+          <w:webHidden/>
+        </w:rPr>
+        <w:fldChar w:fldCharType="end"/>
+      </w:r>
+    </w:p>
+    <w:p>
+      <w:pPr>
+        <w:pStyle w:val="Obsah3"/>
+        <w:rPr>
+          <w:rFonts w:asciiTheme="minorHAnsi" w:eastAsiaTheme="minorEastAsia" w:hAnsiTheme="minorHAnsi" w:cstheme="minorBidi"/>
+          <w:iCs w:val="0"/>
+          <w:noProof w:val="0"/>
+          <w:kern w:val="2"/>
+          <w:lang w:eastAsia="sk-SK"/>
+          <w14:ligatures w14:val="standardContextual"/>
+        </w:rPr>
+      </w:pPr>
+      <w:r>
+        <w:rPr>
+          <w:noProof w:val="0"/>
+          <w:color w:val="A6A6A6"/>
+        </w:rPr>
+        <w:t>3.1.2</w:t>
+      </w:r>
+      <w:r>
+        <w:rPr>
+          <w:rFonts w:asciiTheme="minorHAnsi" w:eastAsiaTheme="minorEastAsia" w:hAnsiTheme="minorHAnsi" w:cstheme="minorBidi"/>
+          <w:iCs w:val="0"/>
+          <w:noProof w:val="0"/>
+          <w:kern w:val="2"/>
+          <w:lang w:eastAsia="sk-SK"/>
+          <w14:ligatures w14:val="standardContextual"/>
+        </w:rPr>
+        <w:tab/>
+      </w:r>
+      <w:r>
+        <w:rPr>
+          <w:noProof w:val="0"/>
+          <w:color w:val="A6A6A6"/>
+        </w:rPr>
+        <w:t>Spôsoby ochrany Firewallom</w:t>
+      </w:r>
+      <w:r>
+        <w:rPr>
+          <w:noProof w:val="0"/>
+          <w:webHidden/>
+        </w:rPr>
+        <w:tab/>
+      </w:r>
+      <w:r>
+        <w:rPr>
+          <w:noProof w:val="0"/>
+          <w:webHidden/>
+        </w:rPr>
+        <w:fldChar w:fldCharType="begin"/>
+      </w:r>
+      <w:r>
+        <w:rPr>
+          <w:noProof w:val="0"/>
+          <w:webHidden/>
+        </w:rPr>
+        <w:instrText xml:space="preserve"> PAGEREF _Toc164708914 \h </w:instrText>
+      </w:r>
+      <w:r>
+        <w:rPr>
+          <w:noProof w:val="0"/>
+          <w:webHidden/>
+        </w:rPr>
+      </w:r>
+      <w:r>
+        <w:rPr>
+          <w:noProof w:val="0"/>
+          <w:webHidden/>
+        </w:rPr>
+        <w:fldChar w:fldCharType="separate"/>
+      </w:r>
+      <w:r>
+        <w:rPr>
+          <w:noProof w:val="0"/>
+          <w:webHidden/>
+        </w:rPr>
+        <w:t>6</w:t>
+      </w:r>
+      <w:r>
+        <w:rPr>
+          <w:noProof w:val="0"/>
+          <w:webHidden/>
+        </w:rPr>
+        <w:fldChar w:fldCharType="end"/>
+      </w:r>
+    </w:p>
+    <w:p>
+      <w:pPr>
+        <w:pStyle w:val="Obsah2"/>
+        <w:rPr>
+          <w:rFonts w:asciiTheme="minorHAnsi" w:eastAsiaTheme="minorEastAsia" w:hAnsiTheme="minorHAnsi" w:cstheme="minorBidi"/>
+          <w:noProof w:val="0"/>
+          <w:kern w:val="2"/>
+          <w:szCs w:val="24"/>
+          <w:lang w:eastAsia="sk-SK"/>
+          <w14:ligatures w14:val="standardContextual"/>
+        </w:rPr>
+      </w:pPr>
+      <w:r>
+        <w:rPr>
+          <w:noProof w:val="0"/>
+        </w:rPr>
+        <w:t>3.2</w:t>
+      </w:r>
+      <w:r>
+        <w:rPr>
+          <w:rFonts w:asciiTheme="minorHAnsi" w:eastAsiaTheme="minorEastAsia" w:hAnsiTheme="minorHAnsi" w:cstheme="minorBidi"/>
+          <w:noProof w:val="0"/>
+          <w:kern w:val="2"/>
+          <w:szCs w:val="24"/>
+          <w:lang w:eastAsia="sk-SK"/>
+          <w14:ligatures w14:val="standardContextual"/>
+        </w:rPr>
+        <w:tab/>
+      </w:r>
+      <w:r>
+        <w:rPr>
+          <w:noProof w:val="0"/>
+        </w:rPr>
+        <w:t>Záleží na type Firewall pri spôsoboch ochrany?</w:t>
+      </w:r>
+      <w:r>
+        <w:rPr>
+          <w:noProof w:val="0"/>
+          <w:webHidden/>
+        </w:rPr>
+        <w:tab/>
+      </w:r>
+      <w:r>
+        <w:rPr>
+          <w:noProof w:val="0"/>
+          <w:webHidden/>
+        </w:rPr>
+        <w:fldChar w:fldCharType="begin"/>
+      </w:r>
+      <w:r>
+        <w:rPr>
+          <w:noProof w:val="0"/>
+          <w:webHidden/>
+        </w:rPr>
+        <w:instrText xml:space="preserve"> PAGEREF _Toc164708915 \h </w:instrText>
+      </w:r>
+      <w:r>
+        <w:rPr>
+          <w:noProof w:val="0"/>
+          <w:webHidden/>
+        </w:rPr>
+      </w:r>
+      <w:r>
+        <w:rPr>
+          <w:noProof w:val="0"/>
+          <w:webHidden/>
+        </w:rPr>
+        <w:fldChar w:fldCharType="separate"/>
+      </w:r>
+      <w:r>
+        <w:rPr>
+          <w:noProof w:val="0"/>
+          <w:webHidden/>
+        </w:rPr>
+        <w:t>6</w:t>
+      </w:r>
+      <w:r>
+        <w:rPr>
+          <w:noProof w:val="0"/>
+          <w:webHidden/>
+        </w:rPr>
+        <w:fldChar w:fldCharType="end"/>
+      </w:r>
+    </w:p>
+    <w:p>
+      <w:pPr>
         <w:pStyle w:val="Obsah1"/>
         <w:rPr>
-          <w:rFonts w:ascii="Calibri" w:hAnsi="Calibri"/>
+          <w:rFonts w:asciiTheme="minorHAnsi" w:eastAsiaTheme="minorEastAsia" w:hAnsiTheme="minorHAnsi" w:cstheme="minorBidi"/>
           <w:b w:val="0"/>
           <w:bCs w:val="0"/>
           <w:noProof w:val="0"/>
-          <w:sz w:val="22"/>
-          <w:szCs w:val="22"/>
+          <w:kern w:val="2"/>
+          <w:szCs w:val="24"/>
           <w:lang w:eastAsia="sk-SK"/>
-        </w:rPr>
-      </w:pPr>
-      <w:r>
-        <w:rPr>
-          <w:noProof w:val="0"/>
-        </w:rPr>
-        <w:t>Prílohy</w:t>
+          <w14:ligatures w14:val="standardContextual"/>
+        </w:rPr>
+      </w:pPr>
+      <w:r>
+        <w:rPr>
+          <w:noProof w:val="0"/>
+        </w:rPr>
+        <w:t>Ilustrácie, tabuľky, rovnice</w:t>
       </w:r>
       <w:r>
         <w:rPr>
@@ -1169,7 +1460,7 @@
           <w:noProof w:val="0"/>
           <w:webHidden/>
         </w:rPr>
-        <w:instrText xml:space="preserve"> PAGEREF _Toc259202652 \h </w:instrText>
+        <w:instrText xml:space="preserve"> PAGEREF _Toc164708916 \h </w:instrText>
       </w:r>
       <w:r>
         <w:rPr>
@@ -1189,6 +1480,430 @@
           <w:noProof w:val="0"/>
           <w:webHidden/>
         </w:rPr>
+        <w:t>8</w:t>
+      </w:r>
+      <w:r>
+        <w:rPr>
+          <w:noProof w:val="0"/>
+          <w:webHidden/>
+        </w:rPr>
+        <w:fldChar w:fldCharType="end"/>
+      </w:r>
+    </w:p>
+    <w:p>
+      <w:pPr>
+        <w:pStyle w:val="Obsah2"/>
+        <w:rPr>
+          <w:rFonts w:asciiTheme="minorHAnsi" w:eastAsiaTheme="minorEastAsia" w:hAnsiTheme="minorHAnsi" w:cstheme="minorBidi"/>
+          <w:noProof w:val="0"/>
+          <w:kern w:val="2"/>
+          <w:szCs w:val="24"/>
+          <w:lang w:eastAsia="sk-SK"/>
+          <w14:ligatures w14:val="standardContextual"/>
+        </w:rPr>
+      </w:pPr>
+      <w:r>
+        <w:rPr>
+          <w:noProof w:val="0"/>
+        </w:rPr>
+        <w:t>3.3</w:t>
+      </w:r>
+      <w:r>
+        <w:rPr>
+          <w:rFonts w:asciiTheme="minorHAnsi" w:eastAsiaTheme="minorEastAsia" w:hAnsiTheme="minorHAnsi" w:cstheme="minorBidi"/>
+          <w:noProof w:val="0"/>
+          <w:kern w:val="2"/>
+          <w:szCs w:val="24"/>
+          <w:lang w:eastAsia="sk-SK"/>
+          <w14:ligatures w14:val="standardContextual"/>
+        </w:rPr>
+        <w:tab/>
+      </w:r>
+      <w:r>
+        <w:rPr>
+          <w:noProof w:val="0"/>
+        </w:rPr>
+        <w:t>Ilustrácie</w:t>
+      </w:r>
+      <w:r>
+        <w:rPr>
+          <w:noProof w:val="0"/>
+          <w:webHidden/>
+        </w:rPr>
+        <w:tab/>
+      </w:r>
+      <w:r>
+        <w:rPr>
+          <w:noProof w:val="0"/>
+          <w:webHidden/>
+        </w:rPr>
+        <w:fldChar w:fldCharType="begin"/>
+      </w:r>
+      <w:r>
+        <w:rPr>
+          <w:noProof w:val="0"/>
+          <w:webHidden/>
+        </w:rPr>
+        <w:instrText xml:space="preserve"> PAGEREF _Toc164708917 \h </w:instrText>
+      </w:r>
+      <w:r>
+        <w:rPr>
+          <w:noProof w:val="0"/>
+          <w:webHidden/>
+        </w:rPr>
+      </w:r>
+      <w:r>
+        <w:rPr>
+          <w:noProof w:val="0"/>
+          <w:webHidden/>
+        </w:rPr>
+        <w:fldChar w:fldCharType="separate"/>
+      </w:r>
+      <w:r>
+        <w:rPr>
+          <w:noProof w:val="0"/>
+          <w:webHidden/>
+        </w:rPr>
+        <w:t>8</w:t>
+      </w:r>
+      <w:r>
+        <w:rPr>
+          <w:noProof w:val="0"/>
+          <w:webHidden/>
+        </w:rPr>
+        <w:fldChar w:fldCharType="end"/>
+      </w:r>
+    </w:p>
+    <w:p>
+      <w:pPr>
+        <w:pStyle w:val="Obsah2"/>
+        <w:rPr>
+          <w:rFonts w:asciiTheme="minorHAnsi" w:eastAsiaTheme="minorEastAsia" w:hAnsiTheme="minorHAnsi" w:cstheme="minorBidi"/>
+          <w:noProof w:val="0"/>
+          <w:kern w:val="2"/>
+          <w:szCs w:val="24"/>
+          <w:lang w:eastAsia="sk-SK"/>
+          <w14:ligatures w14:val="standardContextual"/>
+        </w:rPr>
+      </w:pPr>
+      <w:r>
+        <w:rPr>
+          <w:noProof w:val="0"/>
+        </w:rPr>
+        <w:t>3.4</w:t>
+      </w:r>
+      <w:r>
+        <w:rPr>
+          <w:rFonts w:asciiTheme="minorHAnsi" w:eastAsiaTheme="minorEastAsia" w:hAnsiTheme="minorHAnsi" w:cstheme="minorBidi"/>
+          <w:noProof w:val="0"/>
+          <w:kern w:val="2"/>
+          <w:szCs w:val="24"/>
+          <w:lang w:eastAsia="sk-SK"/>
+          <w14:ligatures w14:val="standardContextual"/>
+        </w:rPr>
+        <w:tab/>
+      </w:r>
+      <w:r>
+        <w:rPr>
+          <w:noProof w:val="0"/>
+        </w:rPr>
+        <w:t>Tabuľky</w:t>
+      </w:r>
+      <w:r>
+        <w:rPr>
+          <w:noProof w:val="0"/>
+          <w:webHidden/>
+        </w:rPr>
+        <w:tab/>
+      </w:r>
+      <w:r>
+        <w:rPr>
+          <w:noProof w:val="0"/>
+          <w:webHidden/>
+        </w:rPr>
+        <w:fldChar w:fldCharType="begin"/>
+      </w:r>
+      <w:r>
+        <w:rPr>
+          <w:noProof w:val="0"/>
+          <w:webHidden/>
+        </w:rPr>
+        <w:instrText xml:space="preserve"> PAGEREF _Toc164708918 \h </w:instrText>
+      </w:r>
+      <w:r>
+        <w:rPr>
+          <w:noProof w:val="0"/>
+          <w:webHidden/>
+        </w:rPr>
+      </w:r>
+      <w:r>
+        <w:rPr>
+          <w:noProof w:val="0"/>
+          <w:webHidden/>
+        </w:rPr>
+        <w:fldChar w:fldCharType="separate"/>
+      </w:r>
+      <w:r>
+        <w:rPr>
+          <w:noProof w:val="0"/>
+          <w:webHidden/>
+        </w:rPr>
+        <w:t>8</w:t>
+      </w:r>
+      <w:r>
+        <w:rPr>
+          <w:noProof w:val="0"/>
+          <w:webHidden/>
+        </w:rPr>
+        <w:fldChar w:fldCharType="end"/>
+      </w:r>
+    </w:p>
+    <w:p>
+      <w:pPr>
+        <w:pStyle w:val="Obsah2"/>
+        <w:rPr>
+          <w:rFonts w:asciiTheme="minorHAnsi" w:eastAsiaTheme="minorEastAsia" w:hAnsiTheme="minorHAnsi" w:cstheme="minorBidi"/>
+          <w:noProof w:val="0"/>
+          <w:kern w:val="2"/>
+          <w:szCs w:val="24"/>
+          <w:lang w:eastAsia="sk-SK"/>
+          <w14:ligatures w14:val="standardContextual"/>
+        </w:rPr>
+      </w:pPr>
+      <w:r>
+        <w:rPr>
+          <w:noProof w:val="0"/>
+        </w:rPr>
+        <w:t>3.5</w:t>
+      </w:r>
+      <w:r>
+        <w:rPr>
+          <w:rFonts w:asciiTheme="minorHAnsi" w:eastAsiaTheme="minorEastAsia" w:hAnsiTheme="minorHAnsi" w:cstheme="minorBidi"/>
+          <w:noProof w:val="0"/>
+          <w:kern w:val="2"/>
+          <w:szCs w:val="24"/>
+          <w:lang w:eastAsia="sk-SK"/>
+          <w14:ligatures w14:val="standardContextual"/>
+        </w:rPr>
+        <w:tab/>
+      </w:r>
+      <w:r>
+        <w:rPr>
+          <w:noProof w:val="0"/>
+        </w:rPr>
+        <w:t>Zdrojový kód programu</w:t>
+      </w:r>
+      <w:r>
+        <w:rPr>
+          <w:noProof w:val="0"/>
+          <w:webHidden/>
+        </w:rPr>
+        <w:tab/>
+      </w:r>
+      <w:r>
+        <w:rPr>
+          <w:noProof w:val="0"/>
+          <w:webHidden/>
+        </w:rPr>
+        <w:fldChar w:fldCharType="begin"/>
+      </w:r>
+      <w:r>
+        <w:rPr>
+          <w:noProof w:val="0"/>
+          <w:webHidden/>
+        </w:rPr>
+        <w:instrText xml:space="preserve"> PAGEREF _Toc164708919 \h </w:instrText>
+      </w:r>
+      <w:r>
+        <w:rPr>
+          <w:noProof w:val="0"/>
+          <w:webHidden/>
+        </w:rPr>
+      </w:r>
+      <w:r>
+        <w:rPr>
+          <w:noProof w:val="0"/>
+          <w:webHidden/>
+        </w:rPr>
+        <w:fldChar w:fldCharType="separate"/>
+      </w:r>
+      <w:r>
+        <w:rPr>
+          <w:noProof w:val="0"/>
+          <w:webHidden/>
+        </w:rPr>
+        <w:t>9</w:t>
+      </w:r>
+      <w:r>
+        <w:rPr>
+          <w:noProof w:val="0"/>
+          <w:webHidden/>
+        </w:rPr>
+        <w:fldChar w:fldCharType="end"/>
+      </w:r>
+    </w:p>
+    <w:p>
+      <w:pPr>
+        <w:pStyle w:val="Obsah2"/>
+        <w:rPr>
+          <w:rFonts w:asciiTheme="minorHAnsi" w:eastAsiaTheme="minorEastAsia" w:hAnsiTheme="minorHAnsi" w:cstheme="minorBidi"/>
+          <w:noProof w:val="0"/>
+          <w:kern w:val="2"/>
+          <w:szCs w:val="24"/>
+          <w:lang w:eastAsia="sk-SK"/>
+          <w14:ligatures w14:val="standardContextual"/>
+        </w:rPr>
+      </w:pPr>
+      <w:r>
+        <w:rPr>
+          <w:noProof w:val="0"/>
+        </w:rPr>
+        <w:t>3.6</w:t>
+      </w:r>
+      <w:r>
+        <w:rPr>
+          <w:rFonts w:asciiTheme="minorHAnsi" w:eastAsiaTheme="minorEastAsia" w:hAnsiTheme="minorHAnsi" w:cstheme="minorBidi"/>
+          <w:noProof w:val="0"/>
+          <w:kern w:val="2"/>
+          <w:szCs w:val="24"/>
+          <w:lang w:eastAsia="sk-SK"/>
+          <w14:ligatures w14:val="standardContextual"/>
+        </w:rPr>
+        <w:tab/>
+      </w:r>
+      <w:r>
+        <w:rPr>
+          <w:noProof w:val="0"/>
+        </w:rPr>
+        <w:t>Rovnice, vzorce</w:t>
+      </w:r>
+      <w:r>
+        <w:rPr>
+          <w:noProof w:val="0"/>
+          <w:webHidden/>
+        </w:rPr>
+        <w:tab/>
+      </w:r>
+      <w:r>
+        <w:rPr>
+          <w:noProof w:val="0"/>
+          <w:webHidden/>
+        </w:rPr>
+        <w:fldChar w:fldCharType="begin"/>
+      </w:r>
+      <w:r>
+        <w:rPr>
+          <w:noProof w:val="0"/>
+          <w:webHidden/>
+        </w:rPr>
+        <w:instrText xml:space="preserve"> PAGEREF _Toc164708920 \h </w:instrText>
+      </w:r>
+      <w:r>
+        <w:rPr>
+          <w:noProof w:val="0"/>
+          <w:webHidden/>
+        </w:rPr>
+      </w:r>
+      <w:r>
+        <w:rPr>
+          <w:noProof w:val="0"/>
+          <w:webHidden/>
+        </w:rPr>
+        <w:fldChar w:fldCharType="separate"/>
+      </w:r>
+      <w:r>
+        <w:rPr>
+          <w:noProof w:val="0"/>
+          <w:webHidden/>
+        </w:rPr>
+        <w:t>9</w:t>
+      </w:r>
+      <w:r>
+        <w:rPr>
+          <w:noProof w:val="0"/>
+          <w:webHidden/>
+        </w:rPr>
+        <w:fldChar w:fldCharType="end"/>
+      </w:r>
+    </w:p>
+    <w:p>
+      <w:pPr>
+        <w:pStyle w:val="Obsah1"/>
+        <w:rPr>
+          <w:rFonts w:asciiTheme="minorHAnsi" w:eastAsiaTheme="minorEastAsia" w:hAnsiTheme="minorHAnsi" w:cstheme="minorBidi"/>
+          <w:b w:val="0"/>
+          <w:bCs w:val="0"/>
+          <w:noProof w:val="0"/>
+          <w:kern w:val="2"/>
+          <w:szCs w:val="24"/>
+          <w:lang w:eastAsia="sk-SK"/>
+          <w14:ligatures w14:val="standardContextual"/>
+        </w:rPr>
+      </w:pPr>
+      <w:r>
+        <w:rPr>
+          <w:noProof w:val="0"/>
+        </w:rPr>
+        <w:t>4</w:t>
+      </w:r>
+      <w:r>
+        <w:rPr>
+          <w:rFonts w:asciiTheme="minorHAnsi" w:eastAsiaTheme="minorEastAsia" w:hAnsiTheme="minorHAnsi" w:cstheme="minorBidi"/>
+          <w:b w:val="0"/>
+          <w:bCs w:val="0"/>
+          <w:noProof w:val="0"/>
+          <w:kern w:val="2"/>
+          <w:szCs w:val="24"/>
+          <w:lang w:eastAsia="sk-SK"/>
+          <w14:ligatures w14:val="standardContextual"/>
+        </w:rPr>
+        <w:tab/>
+      </w:r>
+      <w:r>
+        <w:rPr>
+          <w:noProof w:val="0"/>
+        </w:rPr>
+        <w:t>Záver</w:t>
+      </w:r>
+      <w:r>
+        <w:rPr>
+          <w:noProof w:val="0"/>
+          <w:webHidden/>
+        </w:rPr>
+        <w:tab/>
+      </w:r>
+      <w:r>
+        <w:rPr>
+          <w:noProof w:val="0"/>
+          <w:webHidden/>
+        </w:rPr>
+        <w:fldChar w:fldCharType="begin"/>
+      </w:r>
+      <w:r>
+        <w:rPr>
+          <w:noProof w:val="0"/>
+          <w:webHidden/>
+        </w:rPr>
+        <w:instrText xml:space="preserve"> PAGEREF _Toc164708921 \h </w:instrText>
+      </w:r>
+      <w:r>
+        <w:rPr>
+          <w:noProof w:val="0"/>
+          <w:webHidden/>
+        </w:rPr>
+      </w:r>
+      <w:r>
+        <w:rPr>
+          <w:noProof w:val="0"/>
+          <w:webHidden/>
+        </w:rPr>
+        <w:fldChar w:fldCharType="separate"/>
+      </w:r>
+      <w:r>
+        <w:rPr>
+          <w:noProof w:val="0"/>
+          <w:webHidden/>
+        </w:rPr>
         <w:t>10</w:t>
       </w:r>
       <w:r>
@@ -1201,20 +1916,196 @@
     </w:p>
     <w:p>
       <w:pPr>
+        <w:pStyle w:val="Obsah1"/>
+        <w:rPr>
+          <w:rFonts w:asciiTheme="minorHAnsi" w:eastAsiaTheme="minorEastAsia" w:hAnsiTheme="minorHAnsi" w:cstheme="minorBidi"/>
+          <w:b w:val="0"/>
+          <w:bCs w:val="0"/>
+          <w:noProof w:val="0"/>
+          <w:kern w:val="2"/>
+          <w:szCs w:val="24"/>
+          <w:lang w:eastAsia="sk-SK"/>
+          <w14:ligatures w14:val="standardContextual"/>
+        </w:rPr>
+      </w:pPr>
+      <w:r>
+        <w:rPr>
+          <w:noProof w:val="0"/>
+        </w:rPr>
+        <w:t xml:space="preserve">Zoznam použitej literatúry </w:t>
+      </w:r>
+      <w:r>
+        <w:rPr>
+          <w:noProof w:val="0"/>
+          <w:color w:val="A6A6A6"/>
+        </w:rPr>
+        <w:t>(Nadpis Kapitoly, bez čísla)</w:t>
+      </w:r>
+      <w:r>
+        <w:rPr>
+          <w:noProof w:val="0"/>
+          <w:webHidden/>
+        </w:rPr>
+        <w:tab/>
+      </w:r>
+      <w:r>
+        <w:rPr>
+          <w:noProof w:val="0"/>
+          <w:webHidden/>
+        </w:rPr>
+        <w:fldChar w:fldCharType="begin"/>
+      </w:r>
+      <w:r>
+        <w:rPr>
+          <w:noProof w:val="0"/>
+          <w:webHidden/>
+        </w:rPr>
+        <w:instrText xml:space="preserve"> PAGEREF _Toc164708922 \h </w:instrText>
+      </w:r>
+      <w:r>
+        <w:rPr>
+          <w:noProof w:val="0"/>
+          <w:webHidden/>
+        </w:rPr>
+      </w:r>
+      <w:r>
+        <w:rPr>
+          <w:noProof w:val="0"/>
+          <w:webHidden/>
+        </w:rPr>
+        <w:fldChar w:fldCharType="separate"/>
+      </w:r>
+      <w:r>
+        <w:rPr>
+          <w:noProof w:val="0"/>
+          <w:webHidden/>
+        </w:rPr>
+        <w:t>11</w:t>
+      </w:r>
+      <w:r>
+        <w:rPr>
+          <w:noProof w:val="0"/>
+          <w:webHidden/>
+        </w:rPr>
+        <w:fldChar w:fldCharType="end"/>
+      </w:r>
+    </w:p>
+    <w:p>
+      <w:pPr>
+        <w:pStyle w:val="Obsah1"/>
+        <w:rPr>
+          <w:rFonts w:asciiTheme="minorHAnsi" w:eastAsiaTheme="minorEastAsia" w:hAnsiTheme="minorHAnsi" w:cstheme="minorBidi"/>
+          <w:b w:val="0"/>
+          <w:bCs w:val="0"/>
+          <w:noProof w:val="0"/>
+          <w:kern w:val="2"/>
+          <w:szCs w:val="24"/>
+          <w:lang w:eastAsia="sk-SK"/>
+          <w14:ligatures w14:val="standardContextual"/>
+        </w:rPr>
+      </w:pPr>
+      <w:r>
+        <w:rPr>
+          <w:noProof w:val="0"/>
+        </w:rPr>
+        <w:t xml:space="preserve">Prílohy </w:t>
+      </w:r>
+      <w:r>
+        <w:rPr>
+          <w:noProof w:val="0"/>
+          <w:color w:val="A6A6A6"/>
+        </w:rPr>
+        <w:t>(štýl Nadpis Kapitoly, bez čísla)</w:t>
+      </w:r>
+      <w:r>
+        <w:rPr>
+          <w:noProof w:val="0"/>
+          <w:webHidden/>
+        </w:rPr>
+        <w:tab/>
+      </w:r>
+      <w:r>
+        <w:rPr>
+          <w:noProof w:val="0"/>
+          <w:webHidden/>
+        </w:rPr>
+        <w:fldChar w:fldCharType="begin"/>
+      </w:r>
+      <w:r>
+        <w:rPr>
+          <w:noProof w:val="0"/>
+          <w:webHidden/>
+        </w:rPr>
+        <w:instrText xml:space="preserve"> PAGEREF _Toc164708923 \h </w:instrText>
+      </w:r>
+      <w:r>
+        <w:rPr>
+          <w:noProof w:val="0"/>
+          <w:webHidden/>
+        </w:rPr>
+      </w:r>
+      <w:r>
+        <w:rPr>
+          <w:noProof w:val="0"/>
+          <w:webHidden/>
+        </w:rPr>
+        <w:fldChar w:fldCharType="separate"/>
+      </w:r>
+      <w:r>
+        <w:rPr>
+          <w:noProof w:val="0"/>
+          <w:webHidden/>
+        </w:rPr>
+        <w:t>12</w:t>
+      </w:r>
+      <w:r>
+        <w:rPr>
+          <w:noProof w:val="0"/>
+          <w:webHidden/>
+        </w:rPr>
+        <w:fldChar w:fldCharType="end"/>
+      </w:r>
+    </w:p>
+    <w:p>
+      <w:pPr>
         <w:pStyle w:val="Obsah2"/>
         <w:rPr>
-          <w:rFonts w:ascii="Calibri" w:hAnsi="Calibri"/>
-          <w:noProof w:val="0"/>
-          <w:sz w:val="22"/>
-          <w:szCs w:val="22"/>
+          <w:rFonts w:asciiTheme="minorHAnsi" w:eastAsiaTheme="minorEastAsia" w:hAnsiTheme="minorHAnsi" w:cstheme="minorBidi"/>
+          <w:noProof w:val="0"/>
+          <w:kern w:val="2"/>
+          <w:szCs w:val="24"/>
           <w:lang w:eastAsia="sk-SK"/>
-        </w:rPr>
-      </w:pPr>
-      <w:r>
-        <w:rPr>
-          <w:noProof w:val="0"/>
-        </w:rPr>
-        <w:t>Príloha A – CD médium</w:t>
+          <w14:ligatures w14:val="standardContextual"/>
+        </w:rPr>
+      </w:pPr>
+      <w:r>
+        <w:rPr>
+          <w:noProof w:val="0"/>
+        </w:rPr>
+        <w:t xml:space="preserve">Príloha A – CD médium </w:t>
+      </w:r>
+      <w:r>
+        <w:rPr>
+          <w:noProof w:val="0"/>
+          <w:color w:val="A6A6A6"/>
+        </w:rPr>
+        <w:t xml:space="preserve">(štýl </w:t>
+      </w:r>
+      <w:proofErr w:type="spellStart"/>
+      <w:r>
+        <w:rPr>
+          <w:noProof w:val="0"/>
+          <w:color w:val="A6A6A6"/>
+        </w:rPr>
+        <w:t>PodNadpis</w:t>
+      </w:r>
+      <w:proofErr w:type="spellEnd"/>
+      <w:r>
+        <w:rPr>
+          <w:noProof w:val="0"/>
+          <w:color w:val="A6A6A6"/>
+        </w:rPr>
+        <w:t xml:space="preserve"> Kapitoly, bez čísla)</w:t>
       </w:r>
       <w:r>
         <w:rPr>
@@ -1235,7 +2126,7 @@
           <w:noProof w:val="0"/>
           <w:webHidden/>
         </w:rPr>
-        <w:instrText xml:space="preserve"> PAGEREF _Toc259202653 \h </w:instrText>
+        <w:instrText xml:space="preserve"> PAGEREF _Toc164708924 \h </w:instrText>
       </w:r>
       <w:r>
         <w:rPr>
@@ -1255,7 +2146,7 @@
           <w:noProof w:val="0"/>
           <w:webHidden/>
         </w:rPr>
-        <w:t>10</w:t>
+        <w:t>12</w:t>
       </w:r>
       <w:r>
         <w:rPr>
@@ -1269,18 +2160,19 @@
       <w:pPr>
         <w:pStyle w:val="Obsah2"/>
         <w:rPr>
-          <w:rFonts w:ascii="Calibri" w:hAnsi="Calibri"/>
-          <w:noProof w:val="0"/>
-          <w:sz w:val="22"/>
-          <w:szCs w:val="22"/>
+          <w:rFonts w:asciiTheme="minorHAnsi" w:eastAsiaTheme="minorEastAsia" w:hAnsiTheme="minorHAnsi" w:cstheme="minorBidi"/>
+          <w:noProof w:val="0"/>
+          <w:kern w:val="2"/>
+          <w:szCs w:val="24"/>
           <w:lang w:eastAsia="sk-SK"/>
-        </w:rPr>
-      </w:pPr>
-      <w:r>
-        <w:rPr>
-          <w:noProof w:val="0"/>
-        </w:rPr>
-        <w:t>Príloha B – Metodické listy</w:t>
+          <w14:ligatures w14:val="standardContextual"/>
+        </w:rPr>
+      </w:pPr>
+      <w:r>
+        <w:rPr>
+          <w:noProof w:val="0"/>
+        </w:rPr>
+        <w:t>Príloha B – &lt;názov prílohy&gt;</w:t>
       </w:r>
       <w:r>
         <w:rPr>
@@ -1301,7 +2193,7 @@
           <w:noProof w:val="0"/>
           <w:webHidden/>
         </w:rPr>
-        <w:instrText xml:space="preserve"> PAGEREF _Toc259202654 \h </w:instrText>
+        <w:instrText xml:space="preserve"> PAGEREF _Toc164708925 \h </w:instrText>
       </w:r>
       <w:r>
         <w:rPr>
@@ -1321,7 +2213,7 @@
           <w:noProof w:val="0"/>
           <w:webHidden/>
         </w:rPr>
-        <w:t>10</w:t>
+        <w:t>12</w:t>
       </w:r>
       <w:r>
         <w:rPr>
@@ -1335,18 +2227,19 @@
       <w:pPr>
         <w:pStyle w:val="Obsah2"/>
         <w:rPr>
-          <w:rFonts w:ascii="Calibri" w:hAnsi="Calibri"/>
-          <w:noProof w:val="0"/>
-          <w:sz w:val="22"/>
-          <w:szCs w:val="22"/>
+          <w:rFonts w:asciiTheme="minorHAnsi" w:eastAsiaTheme="minorEastAsia" w:hAnsiTheme="minorHAnsi" w:cstheme="minorBidi"/>
+          <w:noProof w:val="0"/>
+          <w:kern w:val="2"/>
+          <w:szCs w:val="24"/>
           <w:lang w:eastAsia="sk-SK"/>
-        </w:rPr>
-      </w:pPr>
-      <w:r>
-        <w:rPr>
-          <w:noProof w:val="0"/>
-        </w:rPr>
-        <w:t>Príloha C – Dotazník</w:t>
+          <w14:ligatures w14:val="standardContextual"/>
+        </w:rPr>
+      </w:pPr>
+      <w:r>
+        <w:rPr>
+          <w:noProof w:val="0"/>
+        </w:rPr>
+        <w:t>Príloha C – &lt;názov prílohy&gt;</w:t>
       </w:r>
       <w:r>
         <w:rPr>
@@ -1367,7 +2260,7 @@
           <w:noProof w:val="0"/>
           <w:webHidden/>
         </w:rPr>
-        <w:instrText xml:space="preserve"> PAGEREF _Toc259202655 \h </w:instrText>
+        <w:instrText xml:space="preserve"> PAGEREF _Toc164708926 \h </w:instrText>
       </w:r>
       <w:r>
         <w:rPr>
@@ -1387,7 +2280,7 @@
           <w:noProof w:val="0"/>
           <w:webHidden/>
         </w:rPr>
-        <w:t>10</w:t>
+        <w:t>12</w:t>
       </w:r>
       <w:r>
         <w:rPr>
@@ -1438,7 +2331,6 @@
         </w:sectPr>
       </w:pPr>
     </w:p>
-    <w:bookmarkEnd w:id="0"/>
     <w:p>
       <w:pPr>
         <w:pStyle w:val="NadpisKapitoly"/>
@@ -1450,6 +2342,8 @@
           <w:color w:val="A6A6A6"/>
         </w:rPr>
       </w:pPr>
+      <w:bookmarkStart w:id="2" w:name="_Toc164708903"/>
+      <w:bookmarkEnd w:id="0"/>
       <w:r>
         <w:lastRenderedPageBreak/>
         <w:t>Anotácia</w:t>
@@ -1475,6 +2369,7 @@
         </w:rPr>
         <w:t>)</w:t>
       </w:r>
+      <w:bookmarkEnd w:id="2"/>
     </w:p>
     <w:p>
       <w:pPr>
@@ -1570,10 +2465,12 @@
       <w:pPr>
         <w:pStyle w:val="NadpisKapitoly"/>
       </w:pPr>
+      <w:bookmarkStart w:id="3" w:name="_Toc164708904"/>
       <w:r>
         <w:lastRenderedPageBreak/>
         <w:t>Internetová bezpečnosť</w:t>
       </w:r>
+      <w:bookmarkEnd w:id="3"/>
       <w:r>
         <w:rPr>
           <w:color w:val="A6A6A6"/>
@@ -1599,31 +2496,29 @@
       <w:pPr>
         <w:pStyle w:val="PodNadpisKapitoly"/>
       </w:pPr>
+      <w:bookmarkStart w:id="4" w:name="_Toc164708905"/>
       <w:r>
         <w:t>Prečo je Internetová bezpečnosť dôležitá</w:t>
       </w:r>
+      <w:bookmarkEnd w:id="4"/>
     </w:p>
     <w:p>
       <w:pPr>
         <w:pStyle w:val="NormalnytextDP"/>
       </w:pPr>
       <w:r>
-        <w:t>Bez zavedených bezpečnostných opatrení je možné prezerať, zachytávať a dokonca ukradnúť súkromné ​​alebo dôverné informácie alebo správy. V závislosti od zámeru vniknutia sa môže</w:t>
-      </w:r>
-      <w:r>
-        <w:t xml:space="preserve"> čin hackera pohybovať</w:t>
-      </w:r>
-      <w:r>
-        <w:t xml:space="preserve"> od neškodných, ako je prieskum trhu, až po zničujúce, ako je krádež identity alebo iný podvod. Vlády a spoločnosti s citlivými informáciami sú tiež ohrozené, pretože ich vlastné informácie sú často cenné a tiež uchovávajú súkromné ​​informácie o jednotlivcoch, ako sú zákazníci alebo zamestnanci.</w:t>
+        <w:t>Bez zavedených bezpečnostných opatrení je možné prezerať, zachytávať a dokonca ukradnúť súkromné ​​alebo dôverné informácie alebo správy. V závislosti od zámeru vniknutia sa môže čin hackera pohybovať od neškodných, ako je prieskum trhu, až po zničujúce, ako je krádež identity alebo iný podvod. Vlády a spoločnosti s citlivými informáciami sú tiež ohrozené, pretože ich vlastné informácie sú často cenné a tiež uchovávajú súkromné ​​informácie o jednotlivcoch, ako sú zákazníci alebo zamestnanci.</w:t>
       </w:r>
     </w:p>
     <w:p>
       <w:pPr>
         <w:pStyle w:val="PodNadpiskapitoly3uroven"/>
       </w:pPr>
+      <w:bookmarkStart w:id="5" w:name="_Toc164708906"/>
       <w:r>
         <w:t>Krádež identity</w:t>
       </w:r>
+      <w:bookmarkEnd w:id="5"/>
     </w:p>
     <w:p>
       <w:pPr>
@@ -1637,9 +2532,11 @@
       <w:pPr>
         <w:pStyle w:val="PodNadpiskapitoly3uroven"/>
       </w:pPr>
+      <w:bookmarkStart w:id="6" w:name="_Toc164708907"/>
       <w:r>
         <w:t>Krádež údajov</w:t>
       </w:r>
+      <w:bookmarkEnd w:id="6"/>
     </w:p>
     <w:p>
       <w:pPr>
@@ -1653,6 +2550,7 @@
       <w:pPr>
         <w:pStyle w:val="NadpisKapitoly"/>
       </w:pPr>
+      <w:bookmarkStart w:id="7" w:name="_Toc164708908"/>
       <w:r>
         <w:lastRenderedPageBreak/>
         <w:t>VPN</w:t>
@@ -1660,14 +2558,17 @@
       <w:r>
         <w:t xml:space="preserve"> siete</w:t>
       </w:r>
+      <w:bookmarkEnd w:id="7"/>
     </w:p>
     <w:p>
       <w:pPr>
         <w:pStyle w:val="PodNadpisKapitoly"/>
       </w:pPr>
+      <w:bookmarkStart w:id="8" w:name="_Toc164708909"/>
       <w:r>
         <w:t>Čo je to VPN</w:t>
       </w:r>
+      <w:bookmarkEnd w:id="8"/>
     </w:p>
     <w:p>
       <w:pPr>
@@ -1679,12 +2580,27 @@
       <w:r>
         <w:t>(</w:t>
       </w:r>
-      <w:r>
-        <w:rPr>
-          <w:lang w:val="en-US"/>
-        </w:rPr>
-        <w:t>Virtual Private Network</w:t>
-      </w:r>
+      <w:proofErr w:type="spellStart"/>
+      <w:r>
+        <w:t>Virtual</w:t>
+      </w:r>
+      <w:proofErr w:type="spellEnd"/>
+      <w:r>
+        <w:t xml:space="preserve"> </w:t>
+      </w:r>
+      <w:proofErr w:type="spellStart"/>
+      <w:r>
+        <w:t>Private</w:t>
+      </w:r>
+      <w:proofErr w:type="spellEnd"/>
+      <w:r>
+        <w:t xml:space="preserve"> </w:t>
+      </w:r>
+      <w:proofErr w:type="spellStart"/>
+      <w:r>
+        <w:t>Network</w:t>
+      </w:r>
+      <w:proofErr w:type="spellEnd"/>
       <w:r>
         <w:t xml:space="preserve">) </w:t>
       </w:r>
@@ -1696,12 +2612,14 @@
       <w:pPr>
         <w:pStyle w:val="PodNadpisKapitoly"/>
       </w:pPr>
+      <w:bookmarkStart w:id="9" w:name="_Toc164708910"/>
       <w:r>
         <w:t>Čo robia VPN</w:t>
       </w:r>
       <w:r>
         <w:t xml:space="preserve"> a prečo ich používať</w:t>
       </w:r>
+      <w:bookmarkEnd w:id="9"/>
     </w:p>
     <w:p>
       <w:pPr>
@@ -1710,21 +2628,35 @@
       <w:r>
         <w:t>VPN alebo virtuálne súkromné ​​siete umožňujú používateľom bezpečný prístup k súkromnej sieti a zdieľanie údajov na diaľku prostredníctvom verejných sietí. Podobne ako brána firewall chráni vaše údaje vo vašom počítači, siete VPN ich chránia online. A zatiaľ čo VPN je technicky WAN (</w:t>
       </w:r>
-      <w:r>
-        <w:rPr>
-          <w:lang w:val="en-US"/>
-        </w:rPr>
-        <w:t>Wide Area Network</w:t>
-      </w:r>
+      <w:proofErr w:type="spellStart"/>
+      <w:r>
+        <w:t>Wide</w:t>
+      </w:r>
+      <w:proofErr w:type="spellEnd"/>
+      <w:r>
+        <w:t xml:space="preserve"> </w:t>
+      </w:r>
+      <w:proofErr w:type="spellStart"/>
+      <w:r>
+        <w:t>Area</w:t>
+      </w:r>
+      <w:proofErr w:type="spellEnd"/>
+      <w:r>
+        <w:t xml:space="preserve"> </w:t>
+      </w:r>
+      <w:proofErr w:type="spellStart"/>
+      <w:r>
+        <w:t>Network</w:t>
+      </w:r>
+      <w:proofErr w:type="spellEnd"/>
       <w:r>
         <w:t xml:space="preserve">), </w:t>
       </w:r>
-      <w:r>
-        <w:rPr>
-          <w:lang w:val="en-US"/>
-        </w:rPr>
+      <w:proofErr w:type="spellStart"/>
+      <w:r>
         <w:t>frontend</w:t>
       </w:r>
+      <w:proofErr w:type="spellEnd"/>
       <w:r>
         <w:t xml:space="preserve"> si zachováva rovnakú funkčnosť, bezpečnosť a vzhľad ako v súkromnej sieti.</w:t>
       </w:r>
@@ -1734,46 +2666,18 @@
         <w:pStyle w:val="NormalnytextDP"/>
       </w:pPr>
       <w:r>
-        <w:t>Z</w:t>
-      </w:r>
-      <w:r>
-        <w:t xml:space="preserve">vyčajne </w:t>
-      </w:r>
-      <w:r>
-        <w:t xml:space="preserve">sa </w:t>
-      </w:r>
-      <w:r>
-        <w:t>používa</w:t>
-      </w:r>
-      <w:r>
-        <w:t>jú</w:t>
-      </w:r>
-      <w:r>
-        <w:t xml:space="preserve"> v menej zabezpečen</w:t>
-      </w:r>
-      <w:r>
-        <w:t>ých</w:t>
-      </w:r>
-      <w:r>
-        <w:t xml:space="preserve"> sie</w:t>
-      </w:r>
-      <w:r>
-        <w:t>ťach</w:t>
-      </w:r>
-      <w:r>
-        <w:t>, ako je napríklad verejný internet. Poskytovatelia internetových služieb (ISP) majú zvyčajne dosť veľký prehľad o činnostiach zákazníka. Navyše, niektoré nezabezpečené prístupové body Wi-Fi (AP) môžu byť pre útočníkov pohodlnou cestou, ako získať prístup k osobným údajom používateľa. Používateľ internetu by mohol použiť sieť VPN, aby sa vyhol týmto zásahom do súkromia.</w:t>
-      </w:r>
-      <w:r>
-        <w:t xml:space="preserve"> </w:t>
+        <w:t xml:space="preserve">Zvyčajne sa používajú v menej zabezpečených sieťach, ako je napríklad verejný internet. Poskytovatelia internetových služieb (ISP) majú zvyčajne dosť veľký prehľad o činnostiach zákazníka. Navyše, niektoré nezabezpečené prístupové body Wi-Fi (AP) môžu byť pre útočníkov pohodlnou cestou, ako získať prístup k osobným údajom používateľa. Používateľ internetu by mohol použiť sieť VPN, aby sa vyhol týmto zásahom do súkromia. </w:t>
       </w:r>
     </w:p>
     <w:p>
       <w:pPr>
         <w:pStyle w:val="PodNadpisKapitoly"/>
       </w:pPr>
+      <w:bookmarkStart w:id="10" w:name="_Toc164708911"/>
       <w:r>
         <w:t>Ich využitia</w:t>
       </w:r>
+      <w:bookmarkEnd w:id="10"/>
     </w:p>
     <w:p>
       <w:pPr>
@@ -1812,265 +2716,217 @@
       <w:pPr>
         <w:pStyle w:val="NadpisKapitoly"/>
       </w:pPr>
-      <w:bookmarkStart w:id="1" w:name="_Toc102191184"/>
-      <w:bookmarkStart w:id="2" w:name="_Toc259202643"/>
+      <w:bookmarkStart w:id="11" w:name="_Toc102191184"/>
+      <w:bookmarkStart w:id="12" w:name="_Toc164708912"/>
       <w:r>
         <w:lastRenderedPageBreak/>
         <w:t>Ochrana Firewall</w:t>
       </w:r>
-      <w:bookmarkEnd w:id="1"/>
-      <w:bookmarkEnd w:id="2"/>
+      <w:bookmarkEnd w:id="11"/>
       <w:r>
         <w:t>om</w:t>
       </w:r>
+      <w:bookmarkEnd w:id="12"/>
+    </w:p>
+    <w:p>
+      <w:pPr>
+        <w:pStyle w:val="PodNadpisKapitoly"/>
+      </w:pPr>
+      <w:r>
+        <w:t>Čo je to Firewall</w:t>
+      </w:r>
+      <w:r>
+        <w:t xml:space="preserve"> </w:t>
+      </w:r>
+      <w:r>
+        <w:t>*</w:t>
+      </w:r>
     </w:p>
     <w:p>
       <w:pPr>
         <w:pStyle w:val="NormalnytextDP"/>
-        <w:ind w:left="576" w:firstLine="0"/>
-      </w:pPr>
+      </w:pPr>
+      <w:r>
+        <w:t>Firewall je sieťové bezpečnostné zariadenie, či software, ktorý sleduje prichádzajúcu a odchádzajúcu sieťovú prevádzku.</w:t>
+      </w:r>
+      <w:r>
+        <w:t xml:space="preserve"> </w:t>
+      </w:r>
+      <w:r>
+        <w:t xml:space="preserve">Z môjho výskumu na internete </w:t>
+      </w:r>
+      <w:r>
+        <w:t xml:space="preserve">majú </w:t>
+      </w:r>
+      <w:r>
+        <w:t xml:space="preserve">Firewally </w:t>
+      </w:r>
+      <w:r>
+        <w:t>4 limitácie. 1</w:t>
+      </w:r>
+      <w:r>
+        <w:t>)</w:t>
+      </w:r>
+      <w:r>
+        <w:t xml:space="preserve"> Nezastaví používateľov od získavania údajov na zlomyseľných stránkach. 2</w:t>
+      </w:r>
+      <w:r>
+        <w:t>)</w:t>
+      </w:r>
+      <w:r>
+        <w:t xml:space="preserve"> Nevedia ochrániť organizácie od sociálneho inžinierstva.</w:t>
+      </w:r>
+      <w:r>
+        <w:t xml:space="preserve"> 3) Ak systém už bol nainfikovaný tak Firewall vírus nenájde pokiaľ nevyšle niečo cez sieť, ktorú sleduje Firewall. 4) </w:t>
+      </w:r>
+      <w:r>
+        <w:t>Firewall nevie zabrániť hackerom používať.</w:t>
+      </w:r>
+    </w:p>
+    <w:p>
+      <w:pPr>
+        <w:pStyle w:val="PodNadpisKapitoly"/>
+      </w:pPr>
+      <w:r>
+        <w:t>Začiatky Firewallov</w:t>
+      </w:r>
+    </w:p>
+    <w:p>
+      <w:pPr>
+        <w:pStyle w:val="NormalnytextDP"/>
+      </w:pPr>
+      <w:r>
+        <w:t>Firewall bol prvou ochranou pre sieťové komunikácie. Existovali asi tak dlho ako routere, od približne 1985 avšak prvý papier rozoberajúci filtrovací proces používaný, v tej dobe ešte novým, ochranným spôsobom nevyšiel až do 1988. Napísal ho Jeff Mogul z Digital Equipment Corporation.</w:t>
+      </w:r>
+      <w:r>
+        <w:t xml:space="preserve"> V rokoch 1989-1990, Dave </w:t>
+      </w:r>
+      <w:proofErr w:type="spellStart"/>
+      <w:r>
+        <w:t>Presotto</w:t>
+      </w:r>
+      <w:proofErr w:type="spellEnd"/>
+      <w:r>
+        <w:t xml:space="preserve"> a </w:t>
+      </w:r>
+      <w:proofErr w:type="spellStart"/>
+      <w:r>
+        <w:t>Howard</w:t>
+      </w:r>
+      <w:proofErr w:type="spellEnd"/>
+      <w:r>
+        <w:t xml:space="preserve"> </w:t>
+      </w:r>
+      <w:proofErr w:type="spellStart"/>
+      <w:r>
+        <w:t>Trickey</w:t>
+      </w:r>
+      <w:proofErr w:type="spellEnd"/>
+      <w:r>
+        <w:t xml:space="preserve"> z AT&amp;T </w:t>
+      </w:r>
+      <w:proofErr w:type="spellStart"/>
+      <w:r>
+        <w:t>Bell</w:t>
+      </w:r>
+      <w:proofErr w:type="spellEnd"/>
+      <w:r>
+        <w:t xml:space="preserve"> </w:t>
+      </w:r>
+      <w:proofErr w:type="spellStart"/>
+      <w:r>
+        <w:t>Laboratories</w:t>
+      </w:r>
+      <w:proofErr w:type="spellEnd"/>
+      <w:r>
+        <w:t xml:space="preserve"> vynašli druhú generáciu firewall štruktúry, </w:t>
+      </w:r>
+      <w:r>
+        <w:t>taktiež nazývané ’Firewally na úrovni okruhu’ (</w:t>
+      </w:r>
+      <w:proofErr w:type="spellStart"/>
+      <w:r>
+        <w:t>circuit</w:t>
+      </w:r>
+      <w:proofErr w:type="spellEnd"/>
+      <w:r>
+        <w:t xml:space="preserve"> level </w:t>
+      </w:r>
+      <w:proofErr w:type="spellStart"/>
+      <w:r>
+        <w:t>firewalls</w:t>
+      </w:r>
+      <w:proofErr w:type="spellEnd"/>
+      <w:r>
+        <w:t>) a taktiež implementovali prvý fungujúci model tretej generácie firewallov.</w:t>
+      </w:r>
+    </w:p>
+    <w:p>
+      <w:pPr>
+        <w:pStyle w:val="PodNadpisKapitoly"/>
+      </w:pPr>
+      <w:r>
+        <w:t>Typy Firewallov</w:t>
+      </w:r>
+    </w:p>
+    <w:p>
+      <w:pPr>
+        <w:pStyle w:val="NormalnytextDP"/>
+      </w:pPr>
+      <w:r>
+        <w:t xml:space="preserve">Firewally môžeme rozlišovať na dva druhy, a to sú Hardware Firewall a Software Firewall. Fungujú dosť rozlične od seba ale spĺňajú ten istý ciel a to je bezpečnosť na internete. Software Firewally ochraňujú hosťa, teda zariadenie na ktorom bežia ako napríklad stolný počítač, či mobilný telefón. Hardware Firewall naopak ochraňuje sieť, ku ktorej je pripojená. Vďaka týmto rozdielom ich občas voláme hosťovská Firewall a sieťová Firewall. </w:t>
+      </w:r>
+      <w:r>
+        <w:t>Ďalší rozdiel by bol v tom, že software Firewall je program, ktorý beží na osobnom zariadení a hardware býva samostatné zariadenie</w:t>
+      </w:r>
     </w:p>
     <w:p>
       <w:pPr>
         <w:pStyle w:val="PodNadpiskapitoly3uroven"/>
+      </w:pPr>
+      <w:r>
+        <w:t xml:space="preserve">Ako ochraňuje </w:t>
+      </w:r>
+      <w:r>
+        <w:t>hosťovská Firewall</w:t>
+      </w:r>
+    </w:p>
+    <w:p>
+      <w:pPr>
+        <w:pStyle w:val="NormalnytextDP"/>
+      </w:pPr>
+      <w:r>
+        <w:t>Ochraňuje len jedno zariadenie, ale príde pribalená s operačným systémom. Softwarové Firewally ochraňujú</w:t>
+      </w:r>
+      <w:r>
+        <w:t xml:space="preserve">. Najbežnejší druh Firewallu, ktorý je možné nájsť na väčšine osobných </w:t>
+      </w:r>
+      <w:r>
+        <w:t xml:space="preserve">funguje tým, že prehľadáva si </w:t>
+      </w:r>
+      <w:r>
+        <w:t xml:space="preserve">prichádzajúce </w:t>
+      </w:r>
+      <w:r>
+        <w:t>či odchádzajúce údaje a porovnáva ich s listom nebezpečenstiev. Ak sa data packet rovná profilu známeho nebezpečenstva, zahodí ho.</w:t>
+      </w:r>
+    </w:p>
+    <w:p>
+      <w:pPr>
+        <w:pStyle w:val="PodNadpiskapitoly3uroven"/>
         <w:rPr>
           <w:color w:val="A6A6A6"/>
         </w:rPr>
       </w:pPr>
+      <w:bookmarkStart w:id="13" w:name="_Toc164708914"/>
       <w:r>
         <w:rPr>
           <w:color w:val="A6A6A6"/>
         </w:rPr>
-        <w:t>Typy Firewallov</w:t>
-      </w:r>
-    </w:p>
-    <w:p>
-      <w:pPr>
-        <w:pStyle w:val="NormalnytextDP"/>
-        <w:numPr>
-          <w:ilvl w:val="0"/>
-          <w:numId w:val="13"/>
-        </w:numPr>
-      </w:pPr>
-      <w:r>
-        <w:t xml:space="preserve">Hardware </w:t>
-      </w:r>
-      <w:proofErr w:type="spellStart"/>
-      <w:r>
-        <w:t>Firewalls</w:t>
-      </w:r>
-      <w:proofErr w:type="spellEnd"/>
-      <w:r>
-        <w:t xml:space="preserve">: </w:t>
-      </w:r>
-      <w:proofErr w:type="spellStart"/>
-      <w:r>
-        <w:t>Physically</w:t>
-      </w:r>
-      <w:proofErr w:type="spellEnd"/>
-      <w:r>
-        <w:t xml:space="preserve"> </w:t>
-      </w:r>
-      <w:proofErr w:type="spellStart"/>
-      <w:r>
-        <w:t>separate</w:t>
-      </w:r>
-      <w:proofErr w:type="spellEnd"/>
-      <w:r>
-        <w:t xml:space="preserve"> </w:t>
-      </w:r>
-      <w:proofErr w:type="spellStart"/>
-      <w:r>
-        <w:t>devices</w:t>
-      </w:r>
-      <w:proofErr w:type="spellEnd"/>
-      <w:r>
-        <w:t xml:space="preserve"> </w:t>
-      </w:r>
-      <w:proofErr w:type="spellStart"/>
-      <w:r>
-        <w:t>that</w:t>
-      </w:r>
-      <w:proofErr w:type="spellEnd"/>
-      <w:r>
-        <w:t xml:space="preserve"> filter </w:t>
-      </w:r>
-      <w:proofErr w:type="spellStart"/>
-      <w:r>
-        <w:t>traffic</w:t>
-      </w:r>
-      <w:proofErr w:type="spellEnd"/>
-      <w:r>
-        <w:t xml:space="preserve"> </w:t>
-      </w:r>
-      <w:proofErr w:type="spellStart"/>
-      <w:r>
-        <w:t>between</w:t>
-      </w:r>
-      <w:proofErr w:type="spellEnd"/>
-      <w:r>
-        <w:t xml:space="preserve"> </w:t>
-      </w:r>
-      <w:proofErr w:type="spellStart"/>
-      <w:r>
-        <w:t>your</w:t>
-      </w:r>
-      <w:proofErr w:type="spellEnd"/>
-      <w:r>
-        <w:t xml:space="preserve"> </w:t>
-      </w:r>
-      <w:proofErr w:type="spellStart"/>
-      <w:r>
-        <w:t>network</w:t>
-      </w:r>
-      <w:proofErr w:type="spellEnd"/>
-      <w:r>
-        <w:t xml:space="preserve"> and </w:t>
-      </w:r>
-      <w:proofErr w:type="spellStart"/>
-      <w:r>
-        <w:t>the</w:t>
-      </w:r>
-      <w:proofErr w:type="spellEnd"/>
-      <w:r>
-        <w:t xml:space="preserve"> internet.</w:t>
-      </w:r>
-    </w:p>
-    <w:p>
-      <w:pPr>
-        <w:pStyle w:val="NormalnytextDP"/>
-        <w:numPr>
-          <w:ilvl w:val="0"/>
-          <w:numId w:val="13"/>
-        </w:numPr>
-      </w:pPr>
-      <w:r>
-        <w:t xml:space="preserve">Software </w:t>
-      </w:r>
-      <w:proofErr w:type="spellStart"/>
-      <w:r>
-        <w:t>Firewalls</w:t>
-      </w:r>
-      <w:proofErr w:type="spellEnd"/>
-      <w:r>
-        <w:t xml:space="preserve">: </w:t>
-      </w:r>
-      <w:proofErr w:type="spellStart"/>
-      <w:r>
-        <w:t>Programs</w:t>
-      </w:r>
-      <w:proofErr w:type="spellEnd"/>
-      <w:r>
-        <w:t xml:space="preserve"> </w:t>
-      </w:r>
-      <w:proofErr w:type="spellStart"/>
-      <w:r>
-        <w:t>installed</w:t>
-      </w:r>
-      <w:proofErr w:type="spellEnd"/>
-      <w:r>
-        <w:t xml:space="preserve"> on </w:t>
-      </w:r>
-      <w:proofErr w:type="spellStart"/>
-      <w:r>
-        <w:t>individual</w:t>
-      </w:r>
-      <w:proofErr w:type="spellEnd"/>
-      <w:r>
-        <w:t xml:space="preserve"> </w:t>
-      </w:r>
-      <w:proofErr w:type="spellStart"/>
-      <w:r>
-        <w:t>devices</w:t>
-      </w:r>
-      <w:proofErr w:type="spellEnd"/>
-      <w:r>
-        <w:t xml:space="preserve">, </w:t>
-      </w:r>
-      <w:proofErr w:type="spellStart"/>
-      <w:r>
-        <w:t>providing</w:t>
-      </w:r>
-      <w:proofErr w:type="spellEnd"/>
-      <w:r>
-        <w:t xml:space="preserve"> </w:t>
-      </w:r>
-      <w:proofErr w:type="spellStart"/>
-      <w:r>
-        <w:t>an</w:t>
-      </w:r>
-      <w:proofErr w:type="spellEnd"/>
-      <w:r>
-        <w:t xml:space="preserve"> </w:t>
-      </w:r>
-      <w:proofErr w:type="spellStart"/>
-      <w:r>
-        <w:t>additional</w:t>
-      </w:r>
-      <w:proofErr w:type="spellEnd"/>
-      <w:r>
-        <w:t xml:space="preserve"> </w:t>
-      </w:r>
-      <w:proofErr w:type="spellStart"/>
-      <w:r>
-        <w:t>layer</w:t>
-      </w:r>
-      <w:proofErr w:type="spellEnd"/>
-      <w:r>
-        <w:t xml:space="preserve"> of </w:t>
-      </w:r>
-      <w:proofErr w:type="spellStart"/>
-      <w:r>
-        <w:t>security</w:t>
-      </w:r>
-      <w:proofErr w:type="spellEnd"/>
-      <w:r>
-        <w:t xml:space="preserve"> by monitoring </w:t>
-      </w:r>
-      <w:proofErr w:type="spellStart"/>
-      <w:r>
-        <w:t>traffic</w:t>
-      </w:r>
-      <w:proofErr w:type="spellEnd"/>
-      <w:r>
-        <w:t xml:space="preserve"> at </w:t>
-      </w:r>
-      <w:proofErr w:type="spellStart"/>
-      <w:r>
-        <w:t>the</w:t>
-      </w:r>
-      <w:proofErr w:type="spellEnd"/>
-      <w:r>
-        <w:t xml:space="preserve"> device level.</w:t>
-      </w:r>
-    </w:p>
-    <w:p>
-      <w:pPr>
-        <w:pStyle w:val="NormalnytextDP"/>
-        <w:ind w:left="870" w:firstLine="0"/>
-      </w:pPr>
-      <w:r>
-        <w:t xml:space="preserve">// Daj do </w:t>
-      </w:r>
-      <w:proofErr w:type="spellStart"/>
-      <w:r>
-        <w:t>sjl</w:t>
-      </w:r>
-      <w:proofErr w:type="spellEnd"/>
-    </w:p>
-    <w:p>
-      <w:pPr>
-        <w:pStyle w:val="PodNadpiskapitoly3uroven"/>
-        <w:rPr>
-          <w:color w:val="A6A6A6"/>
-        </w:rPr>
-      </w:pPr>
-      <w:r>
-        <w:rPr>
-          <w:color w:val="A6A6A6"/>
-        </w:rPr>
+        <w:lastRenderedPageBreak/>
         <w:t>Spôsoby ochrany Firewallom</w:t>
       </w:r>
+      <w:bookmarkEnd w:id="13"/>
     </w:p>
     <w:p>
       <w:pPr>
@@ -2080,13 +2936,8 @@
           <w:numId w:val="15"/>
         </w:numPr>
       </w:pPr>
-      <w:proofErr w:type="spellStart"/>
-      <w:r>
-        <w:t>Packet</w:t>
-      </w:r>
-      <w:proofErr w:type="spellEnd"/>
-      <w:r>
-        <w:t xml:space="preserve"> </w:t>
+      <w:r>
+        <w:t xml:space="preserve">Packet </w:t>
       </w:r>
       <w:proofErr w:type="spellStart"/>
       <w:r>
@@ -2142,103 +2993,87 @@
       </w:r>
       <w:proofErr w:type="spellEnd"/>
       <w:r>
+        <w:t xml:space="preserve"> of data as </w:t>
+      </w:r>
+      <w:proofErr w:type="spellStart"/>
+      <w:r>
+        <w:t>they</w:t>
+      </w:r>
+      <w:proofErr w:type="spellEnd"/>
+      <w:r>
+        <w:t xml:space="preserve"> </w:t>
+      </w:r>
+      <w:proofErr w:type="spellStart"/>
+      <w:r>
+        <w:t>pass</w:t>
+      </w:r>
+      <w:proofErr w:type="spellEnd"/>
+      <w:r>
+        <w:t xml:space="preserve"> </w:t>
+      </w:r>
+      <w:proofErr w:type="spellStart"/>
+      <w:r>
+        <w:t>through</w:t>
+      </w:r>
+      <w:proofErr w:type="spellEnd"/>
+      <w:r>
+        <w:t xml:space="preserve"> </w:t>
+      </w:r>
+      <w:proofErr w:type="spellStart"/>
+      <w:r>
+        <w:t>the</w:t>
+      </w:r>
+      <w:proofErr w:type="spellEnd"/>
+      <w:r>
+        <w:t xml:space="preserve"> </w:t>
+      </w:r>
+      <w:proofErr w:type="spellStart"/>
+      <w:r>
+        <w:t>network</w:t>
+      </w:r>
+      <w:proofErr w:type="spellEnd"/>
+      <w:r>
+        <w:t xml:space="preserve">. </w:t>
+      </w:r>
+      <w:proofErr w:type="spellStart"/>
+      <w:r>
+        <w:t>They</w:t>
+      </w:r>
+      <w:proofErr w:type="spellEnd"/>
+      <w:r>
+        <w:t xml:space="preserve"> </w:t>
+      </w:r>
+      <w:proofErr w:type="spellStart"/>
+      <w:r>
+        <w:t>compare</w:t>
+      </w:r>
+      <w:proofErr w:type="spellEnd"/>
+      <w:r>
+        <w:t xml:space="preserve"> </w:t>
+      </w:r>
+      <w:proofErr w:type="spellStart"/>
+      <w:r>
+        <w:t>the</w:t>
+      </w:r>
+      <w:proofErr w:type="spellEnd"/>
+      <w:r>
+        <w:t xml:space="preserve"> </w:t>
+      </w:r>
+      <w:proofErr w:type="spellStart"/>
+      <w:r>
+        <w:t>characteristics</w:t>
+      </w:r>
+      <w:proofErr w:type="spellEnd"/>
+      <w:r>
         <w:t xml:space="preserve"> of </w:t>
       </w:r>
       <w:proofErr w:type="spellStart"/>
       <w:r>
-        <w:t>data</w:t>
-      </w:r>
-      <w:proofErr w:type="spellEnd"/>
-      <w:r>
-        <w:t xml:space="preserve"> as </w:t>
-      </w:r>
-      <w:proofErr w:type="spellStart"/>
-      <w:r>
-        <w:t>they</w:t>
-      </w:r>
-      <w:proofErr w:type="spellEnd"/>
-      <w:r>
-        <w:t xml:space="preserve"> </w:t>
-      </w:r>
-      <w:proofErr w:type="spellStart"/>
-      <w:r>
-        <w:t>pass</w:t>
-      </w:r>
-      <w:proofErr w:type="spellEnd"/>
-      <w:r>
-        <w:t xml:space="preserve"> </w:t>
-      </w:r>
-      <w:proofErr w:type="spellStart"/>
-      <w:r>
-        <w:t>through</w:t>
-      </w:r>
-      <w:proofErr w:type="spellEnd"/>
-      <w:r>
-        <w:t xml:space="preserve"> </w:t>
-      </w:r>
-      <w:proofErr w:type="spellStart"/>
-      <w:r>
-        <w:t>the</w:t>
-      </w:r>
-      <w:proofErr w:type="spellEnd"/>
-      <w:r>
-        <w:t xml:space="preserve"> </w:t>
-      </w:r>
-      <w:proofErr w:type="spellStart"/>
-      <w:r>
-        <w:t>network</w:t>
-      </w:r>
-      <w:proofErr w:type="spellEnd"/>
-      <w:r>
-        <w:t xml:space="preserve">. </w:t>
-      </w:r>
-      <w:proofErr w:type="spellStart"/>
-      <w:r>
-        <w:t>They</w:t>
-      </w:r>
-      <w:proofErr w:type="spellEnd"/>
-      <w:r>
-        <w:t xml:space="preserve"> </w:t>
-      </w:r>
-      <w:proofErr w:type="spellStart"/>
-      <w:r>
-        <w:t>compare</w:t>
-      </w:r>
-      <w:proofErr w:type="spellEnd"/>
-      <w:r>
-        <w:t xml:space="preserve"> </w:t>
-      </w:r>
-      <w:proofErr w:type="spellStart"/>
-      <w:r>
-        <w:t>the</w:t>
-      </w:r>
-      <w:proofErr w:type="spellEnd"/>
-      <w:r>
-        <w:t xml:space="preserve"> </w:t>
-      </w:r>
-      <w:proofErr w:type="spellStart"/>
-      <w:r>
-        <w:t>characteristics</w:t>
-      </w:r>
-      <w:proofErr w:type="spellEnd"/>
-      <w:r>
-        <w:t xml:space="preserve"> of </w:t>
-      </w:r>
-      <w:proofErr w:type="spellStart"/>
-      <w:r>
         <w:t>each</w:t>
       </w:r>
       <w:proofErr w:type="spellEnd"/>
       <w:r>
-        <w:t xml:space="preserve"> </w:t>
-      </w:r>
-      <w:proofErr w:type="spellStart"/>
-      <w:r>
-        <w:t>packet</w:t>
-      </w:r>
-      <w:proofErr w:type="spellEnd"/>
-      <w:r>
-        <w:t xml:space="preserve"> </w:t>
+        <w:t xml:space="preserve"> packet </w:t>
       </w:r>
       <w:proofErr w:type="spellStart"/>
       <w:r>
@@ -2318,15 +3153,7 @@
       </w:r>
       <w:proofErr w:type="spellEnd"/>
       <w:r>
-        <w:t xml:space="preserve">. </w:t>
-      </w:r>
-      <w:proofErr w:type="spellStart"/>
-      <w:r>
-        <w:t>Packet</w:t>
-      </w:r>
-      <w:proofErr w:type="spellEnd"/>
-      <w:r>
-        <w:t xml:space="preserve"> </w:t>
+        <w:t xml:space="preserve">. Packet </w:t>
       </w:r>
       <w:proofErr w:type="spellStart"/>
       <w:r>
@@ -2463,15 +3290,7 @@
       </w:r>
       <w:proofErr w:type="spellEnd"/>
       <w:r>
-        <w:t xml:space="preserve"> </w:t>
-      </w:r>
-      <w:proofErr w:type="spellStart"/>
-      <w:r>
-        <w:t>packet</w:t>
-      </w:r>
-      <w:proofErr w:type="spellEnd"/>
-      <w:r>
-        <w:t xml:space="preserve"> </w:t>
+        <w:t xml:space="preserve"> packet </w:t>
       </w:r>
       <w:proofErr w:type="spellStart"/>
       <w:r>
@@ -2647,15 +3466,7 @@
       </w:r>
       <w:proofErr w:type="spellEnd"/>
       <w:r>
-        <w:t xml:space="preserve"> </w:t>
-      </w:r>
-      <w:proofErr w:type="spellStart"/>
-      <w:r>
-        <w:t>packet</w:t>
-      </w:r>
-      <w:proofErr w:type="spellEnd"/>
-      <w:r>
-        <w:t xml:space="preserve"> </w:t>
+        <w:t xml:space="preserve"> packet </w:t>
       </w:r>
       <w:proofErr w:type="spellStart"/>
       <w:r>
@@ -2743,15 +3554,7 @@
       </w:r>
       <w:proofErr w:type="spellEnd"/>
       <w:r>
-        <w:t xml:space="preserve"> </w:t>
-      </w:r>
-      <w:proofErr w:type="spellStart"/>
-      <w:r>
-        <w:t>packet</w:t>
-      </w:r>
-      <w:proofErr w:type="spellEnd"/>
-      <w:r>
-        <w:t xml:space="preserve"> in </w:t>
+        <w:t xml:space="preserve"> packet in </w:t>
       </w:r>
       <w:proofErr w:type="spellStart"/>
       <w:r>
@@ -2771,16 +3574,24 @@
     <w:p>
       <w:pPr>
         <w:pStyle w:val="NormalnytextDP"/>
-        <w:ind w:left="510" w:firstLine="0"/>
-      </w:pPr>
+        <w:numPr>
+          <w:ilvl w:val="0"/>
+          <w:numId w:val="19"/>
+        </w:numPr>
+      </w:pPr>
+      <w:r>
+        <w:t>-----   STAREEE   -----</w:t>
+      </w:r>
     </w:p>
     <w:p>
       <w:pPr>
         <w:pStyle w:val="PodNadpisKapitoly"/>
       </w:pPr>
+      <w:bookmarkStart w:id="14" w:name="_Toc164708915"/>
       <w:r>
         <w:t>Záleží na type Firewall pri spôsoboch ochrany?</w:t>
       </w:r>
+      <w:bookmarkEnd w:id="14"/>
     </w:p>
     <w:p>
       <w:pPr>
@@ -2848,15 +3659,7 @@
       </w:r>
       <w:proofErr w:type="spellEnd"/>
       <w:r>
-        <w:t xml:space="preserve"> type of </w:t>
-      </w:r>
-      <w:proofErr w:type="spellStart"/>
-      <w:r>
-        <w:t>packet</w:t>
-      </w:r>
-      <w:proofErr w:type="spellEnd"/>
-      <w:r>
-        <w:t xml:space="preserve"> </w:t>
+        <w:t xml:space="preserve"> type of packet </w:t>
       </w:r>
       <w:proofErr w:type="spellStart"/>
       <w:r>
@@ -2949,15 +3752,7 @@
       </w:r>
       <w:proofErr w:type="spellEnd"/>
       <w:r>
-        <w:t xml:space="preserve"> </w:t>
-      </w:r>
-      <w:proofErr w:type="spellStart"/>
-      <w:r>
-        <w:t>Packet</w:t>
-      </w:r>
-      <w:proofErr w:type="spellEnd"/>
-      <w:r>
-        <w:t xml:space="preserve"> </w:t>
+        <w:t xml:space="preserve"> Packet </w:t>
       </w:r>
       <w:proofErr w:type="spellStart"/>
       <w:r>
@@ -2983,7 +3778,6 @@
         <w:ind w:firstLine="0"/>
       </w:pPr>
       <w:r>
-        <w:lastRenderedPageBreak/>
         <w:t xml:space="preserve">A hardware firewall </w:t>
       </w:r>
       <w:proofErr w:type="spellStart"/>
@@ -3198,15 +3992,7 @@
       </w:r>
       <w:proofErr w:type="spellEnd"/>
       <w:r>
-        <w:t xml:space="preserve"> </w:t>
-      </w:r>
-      <w:proofErr w:type="spellStart"/>
-      <w:r>
-        <w:t>packet</w:t>
-      </w:r>
-      <w:proofErr w:type="spellEnd"/>
-      <w:r>
-        <w:t xml:space="preserve"> </w:t>
+        <w:t xml:space="preserve"> packet </w:t>
       </w:r>
       <w:proofErr w:type="spellStart"/>
       <w:r>
@@ -3238,15 +4024,7 @@
       </w:r>
       <w:proofErr w:type="spellEnd"/>
       <w:r>
-        <w:t xml:space="preserve"> of </w:t>
-      </w:r>
-      <w:proofErr w:type="spellStart"/>
-      <w:r>
-        <w:t>data</w:t>
-      </w:r>
-      <w:proofErr w:type="spellEnd"/>
-      <w:r>
-        <w:t xml:space="preserve"> </w:t>
+        <w:t xml:space="preserve"> of data </w:t>
       </w:r>
       <w:proofErr w:type="spellStart"/>
       <w:r>
@@ -3594,6 +4372,7 @@
       </w:r>
       <w:proofErr w:type="spellStart"/>
       <w:r>
+        <w:lastRenderedPageBreak/>
         <w:t>application</w:t>
       </w:r>
       <w:proofErr w:type="spellEnd"/>
@@ -3716,15 +4495,7 @@
       </w:r>
       <w:proofErr w:type="spellEnd"/>
       <w:r>
-        <w:t xml:space="preserve"> </w:t>
-      </w:r>
-      <w:proofErr w:type="spellStart"/>
-      <w:r>
-        <w:t>packet</w:t>
-      </w:r>
-      <w:proofErr w:type="spellEnd"/>
-      <w:r>
-        <w:t xml:space="preserve"> </w:t>
+        <w:t xml:space="preserve"> packet </w:t>
       </w:r>
       <w:proofErr w:type="spellStart"/>
       <w:r>
@@ -3920,12 +4691,12 @@
         </w:numPr>
         <w:ind w:left="432"/>
       </w:pPr>
-      <w:bookmarkStart w:id="3" w:name="_Toc259202645"/>
+      <w:bookmarkStart w:id="15" w:name="_Toc164708916"/>
       <w:r>
         <w:lastRenderedPageBreak/>
         <w:t>Ilustrácie, tabuľky, rovnice</w:t>
       </w:r>
-      <w:bookmarkEnd w:id="3"/>
+      <w:bookmarkEnd w:id="15"/>
     </w:p>
     <w:p>
       <w:pPr>
@@ -3939,15 +4710,15 @@
       <w:pPr>
         <w:pStyle w:val="PodNadpisKapitoly"/>
       </w:pPr>
-      <w:bookmarkStart w:id="4" w:name="_Ref101952800"/>
-      <w:bookmarkStart w:id="5" w:name="_Toc102191187"/>
-      <w:bookmarkStart w:id="6" w:name="_Toc259202646"/>
+      <w:bookmarkStart w:id="16" w:name="_Ref101952800"/>
+      <w:bookmarkStart w:id="17" w:name="_Toc102191187"/>
+      <w:bookmarkStart w:id="18" w:name="_Toc164708917"/>
       <w:r>
         <w:t>Ilustrácie</w:t>
       </w:r>
-      <w:bookmarkEnd w:id="4"/>
-      <w:bookmarkEnd w:id="5"/>
-      <w:bookmarkEnd w:id="6"/>
+      <w:bookmarkEnd w:id="16"/>
+      <w:bookmarkEnd w:id="17"/>
+      <w:bookmarkEnd w:id="18"/>
     </w:p>
     <w:p>
       <w:pPr>
@@ -4091,11 +4862,11 @@
           <w:color w:val="A6A6A6"/>
         </w:rPr>
       </w:pPr>
-      <w:bookmarkStart w:id="7" w:name="_Ref149718301"/>
-      <w:bookmarkStart w:id="8" w:name="_Toc150181788"/>
-      <w:bookmarkStart w:id="9" w:name="_Toc304224502"/>
-      <w:bookmarkStart w:id="10" w:name="_Toc304224593"/>
-      <w:bookmarkStart w:id="11" w:name="_Toc304224713"/>
+      <w:bookmarkStart w:id="19" w:name="_Ref149718301"/>
+      <w:bookmarkStart w:id="20" w:name="_Toc150181788"/>
+      <w:bookmarkStart w:id="21" w:name="_Toc304224502"/>
+      <w:bookmarkStart w:id="22" w:name="_Toc304224593"/>
+      <w:bookmarkStart w:id="23" w:name="_Toc304224713"/>
       <w:r>
         <w:t>Obr. </w:t>
       </w:r>
@@ -4114,11 +4885,11 @@
       <w:r>
         <w:fldChar w:fldCharType="end"/>
       </w:r>
-      <w:bookmarkEnd w:id="7"/>
+      <w:bookmarkEnd w:id="19"/>
       <w:r>
         <w:tab/>
       </w:r>
-      <w:bookmarkEnd w:id="8"/>
+      <w:bookmarkEnd w:id="20"/>
       <w:r>
         <w:t>Názov obrázka</w:t>
       </w:r>
@@ -4142,21 +4913,21 @@
         </w:rPr>
         <w:t>)</w:t>
       </w:r>
-      <w:bookmarkEnd w:id="9"/>
-      <w:bookmarkEnd w:id="10"/>
-      <w:bookmarkEnd w:id="11"/>
+      <w:bookmarkEnd w:id="21"/>
+      <w:bookmarkEnd w:id="22"/>
+      <w:bookmarkEnd w:id="23"/>
     </w:p>
     <w:p>
       <w:pPr>
         <w:pStyle w:val="PodNadpisKapitoly"/>
       </w:pPr>
-      <w:bookmarkStart w:id="12" w:name="_Toc102191188"/>
-      <w:bookmarkStart w:id="13" w:name="_Toc259202647"/>
+      <w:bookmarkStart w:id="24" w:name="_Toc102191188"/>
+      <w:bookmarkStart w:id="25" w:name="_Toc164708918"/>
       <w:r>
         <w:t>Tabuľky</w:t>
       </w:r>
-      <w:bookmarkEnd w:id="12"/>
-      <w:bookmarkEnd w:id="13"/>
+      <w:bookmarkEnd w:id="24"/>
+      <w:bookmarkEnd w:id="25"/>
     </w:p>
     <w:p>
       <w:pPr>
@@ -4195,10 +4966,10 @@
           <w:color w:val="A6A6A6"/>
         </w:rPr>
       </w:pPr>
-      <w:bookmarkStart w:id="14" w:name="_Toc150181790"/>
-      <w:bookmarkStart w:id="15" w:name="_Toc304224503"/>
-      <w:bookmarkStart w:id="16" w:name="_Toc304224594"/>
-      <w:bookmarkStart w:id="17" w:name="_Toc304224714"/>
+      <w:bookmarkStart w:id="26" w:name="_Toc150181790"/>
+      <w:bookmarkStart w:id="27" w:name="_Toc304224503"/>
+      <w:bookmarkStart w:id="28" w:name="_Toc304224594"/>
+      <w:bookmarkStart w:id="29" w:name="_Toc304224714"/>
       <w:r>
         <w:t>Tab. </w:t>
       </w:r>
@@ -4220,7 +4991,7 @@
       <w:r>
         <w:tab/>
       </w:r>
-      <w:bookmarkEnd w:id="14"/>
+      <w:bookmarkEnd w:id="26"/>
       <w:r>
         <w:t>Názov tabuľky</w:t>
       </w:r>
@@ -4247,9 +5018,9 @@
         </w:rPr>
         <w:t>)</w:t>
       </w:r>
-      <w:bookmarkEnd w:id="15"/>
-      <w:bookmarkEnd w:id="16"/>
-      <w:bookmarkEnd w:id="17"/>
+      <w:bookmarkEnd w:id="27"/>
+      <w:bookmarkEnd w:id="28"/>
+      <w:bookmarkEnd w:id="29"/>
     </w:p>
     <w:tbl>
       <w:tblPr>
@@ -4802,11 +5573,11 @@
       <w:pPr>
         <w:pStyle w:val="PodNadpisKapitoly"/>
       </w:pPr>
-      <w:bookmarkStart w:id="18" w:name="_Toc259202648"/>
+      <w:bookmarkStart w:id="30" w:name="_Toc164708919"/>
       <w:r>
         <w:t>Zdrojový kód programu</w:t>
       </w:r>
-      <w:bookmarkEnd w:id="18"/>
+      <w:bookmarkEnd w:id="30"/>
     </w:p>
     <w:p>
       <w:pPr>
@@ -5127,11 +5898,11 @@
       <w:pPr>
         <w:pStyle w:val="PodNadpisKapitoly"/>
       </w:pPr>
-      <w:bookmarkStart w:id="19" w:name="_Toc259202649"/>
+      <w:bookmarkStart w:id="31" w:name="_Toc164708920"/>
       <w:r>
         <w:t>Rovnice, vzorce</w:t>
       </w:r>
-      <w:bookmarkEnd w:id="19"/>
+      <w:bookmarkEnd w:id="31"/>
     </w:p>
     <w:p>
       <w:pPr>
@@ -5155,14 +5926,14 @@
       <w:pPr>
         <w:pStyle w:val="NadpisKapitoly"/>
       </w:pPr>
-      <w:bookmarkStart w:id="20" w:name="_Toc102191192"/>
-      <w:bookmarkStart w:id="21" w:name="_Toc259202650"/>
+      <w:bookmarkStart w:id="32" w:name="_Toc102191192"/>
+      <w:bookmarkStart w:id="33" w:name="_Toc164708921"/>
       <w:r>
         <w:lastRenderedPageBreak/>
         <w:t>Záver</w:t>
       </w:r>
-      <w:bookmarkEnd w:id="20"/>
-      <w:bookmarkEnd w:id="21"/>
+      <w:bookmarkEnd w:id="32"/>
+      <w:bookmarkEnd w:id="33"/>
     </w:p>
     <w:p>
       <w:pPr>
@@ -5183,14 +5954,13 @@
           <w:numId w:val="0"/>
         </w:numPr>
       </w:pPr>
-      <w:bookmarkStart w:id="22" w:name="_Toc102191193"/>
-      <w:bookmarkStart w:id="23" w:name="_Toc259202651"/>
+      <w:bookmarkStart w:id="34" w:name="_Toc102191193"/>
+      <w:bookmarkStart w:id="35" w:name="_Toc164708922"/>
       <w:r>
         <w:lastRenderedPageBreak/>
         <w:t>Zoznam použitej literatúry</w:t>
       </w:r>
-      <w:bookmarkEnd w:id="22"/>
-      <w:bookmarkEnd w:id="23"/>
+      <w:bookmarkEnd w:id="34"/>
       <w:r>
         <w:t xml:space="preserve"> </w:t>
       </w:r>
@@ -5200,6 +5970,7 @@
         </w:rPr>
         <w:t>(Nadpis Kapitoly, bez čísla)</w:t>
       </w:r>
+      <w:bookmarkEnd w:id="35"/>
     </w:p>
     <w:p>
       <w:pPr>
@@ -5367,7 +6138,7 @@
       <w:pPr>
         <w:pStyle w:val="ZoznamLiteratury"/>
       </w:pPr>
-      <w:bookmarkStart w:id="24" w:name="_Ref259455633"/>
+      <w:bookmarkStart w:id="36" w:name="_Ref259455633"/>
       <w:r>
         <w:t xml:space="preserve">Kolektív autorov: </w:t>
       </w:r>
@@ -5386,7 +6157,7 @@
       <w:r>
         <w:t xml:space="preserve"> ŠPU v Bratislave, 2008. Aktualizované 14.2.2010 [cit. 2010-02-17]. Dostupné na internete: &lt;http://new.statpedu.sk/sk/filemanager/download/987&gt;</w:t>
       </w:r>
-      <w:bookmarkEnd w:id="24"/>
+      <w:bookmarkEnd w:id="36"/>
     </w:p>
     <w:p>
       <w:pPr>
@@ -5400,7 +6171,7 @@
       <w:pPr>
         <w:pStyle w:val="ZoznamLiteratury"/>
       </w:pPr>
-      <w:bookmarkStart w:id="25" w:name="_Ref101953427"/>
+      <w:bookmarkStart w:id="37" w:name="_Ref101953427"/>
       <w:r>
         <w:t xml:space="preserve">KATUŠČÁK, Dušan: </w:t>
       </w:r>
@@ -5429,7 +6200,7 @@
       <w:r>
         <w:t>. ISBN  80-89132-10-3</w:t>
       </w:r>
-      <w:bookmarkEnd w:id="25"/>
+      <w:bookmarkEnd w:id="37"/>
     </w:p>
     <w:p>
       <w:pPr>
@@ -5442,14 +6213,13 @@
           <w:color w:val="A6A6A6"/>
         </w:rPr>
       </w:pPr>
-      <w:bookmarkStart w:id="26" w:name="_Toc102191194"/>
-      <w:bookmarkStart w:id="27" w:name="_Toc259202652"/>
+      <w:bookmarkStart w:id="38" w:name="_Toc102191194"/>
+      <w:bookmarkStart w:id="39" w:name="_Toc164708923"/>
       <w:r>
         <w:lastRenderedPageBreak/>
         <w:t>Prílohy</w:t>
       </w:r>
-      <w:bookmarkEnd w:id="26"/>
-      <w:bookmarkEnd w:id="27"/>
+      <w:bookmarkEnd w:id="38"/>
       <w:r>
         <w:t xml:space="preserve"> </w:t>
       </w:r>
@@ -5459,6 +6229,7 @@
         </w:rPr>
         <w:t>(štýl Nadpis Kapitoly, bez čísla)</w:t>
       </w:r>
+      <w:bookmarkEnd w:id="39"/>
     </w:p>
     <w:p>
       <w:pPr>
@@ -5538,11 +6309,10 @@
           <w:color w:val="A6A6A6"/>
         </w:rPr>
       </w:pPr>
-      <w:bookmarkStart w:id="28" w:name="_Toc259202653"/>
+      <w:bookmarkStart w:id="40" w:name="_Toc164708924"/>
       <w:r>
         <w:t>Príloha A – CD médium</w:t>
       </w:r>
-      <w:bookmarkEnd w:id="28"/>
       <w:r>
         <w:t xml:space="preserve"> </w:t>
       </w:r>
@@ -5566,6 +6336,7 @@
         </w:rPr>
         <w:t xml:space="preserve"> Kapitoly, bez čísla)</w:t>
       </w:r>
+      <w:bookmarkEnd w:id="40"/>
     </w:p>
     <w:p>
       <w:pPr>
@@ -5597,14 +6368,14 @@
         </w:numPr>
         <w:ind w:left="576" w:hanging="576"/>
       </w:pPr>
-      <w:bookmarkStart w:id="29" w:name="_Toc259202654"/>
+      <w:bookmarkStart w:id="41" w:name="_Toc164708925"/>
       <w:r>
         <w:t xml:space="preserve">Príloha B – </w:t>
       </w:r>
-      <w:bookmarkEnd w:id="29"/>
       <w:r>
         <w:t>&lt;názov prílohy&gt;</w:t>
       </w:r>
+      <w:bookmarkEnd w:id="41"/>
     </w:p>
     <w:p>
       <w:pPr>
@@ -5630,14 +6401,14 @@
         </w:numPr>
         <w:ind w:left="576" w:hanging="576"/>
       </w:pPr>
-      <w:bookmarkStart w:id="30" w:name="_Toc259202655"/>
+      <w:bookmarkStart w:id="42" w:name="_Toc164708926"/>
       <w:r>
         <w:t xml:space="preserve">Príloha C – </w:t>
       </w:r>
-      <w:bookmarkEnd w:id="30"/>
       <w:r>
         <w:t>&lt;názov prílohy&gt;</w:t>
       </w:r>
+      <w:bookmarkEnd w:id="42"/>
       <w:r>
         <w:t xml:space="preserve"> </w:t>
       </w:r>
@@ -6577,6 +7348,118 @@
     </w:lvl>
   </w:abstractNum>
   <w:abstractNum w:abstractNumId="7" w15:restartNumberingAfterBreak="0">
+    <w:nsid w:val="4338792C"/>
+    <w:multiLevelType w:val="hybridMultilevel"/>
+    <w:tmpl w:val="3064D542"/>
+    <w:lvl w:ilvl="0" w:tplc="D6CE4DA6">
+      <w:numFmt w:val="bullet"/>
+      <w:lvlText w:val=""/>
+      <w:lvlJc w:val="left"/>
+      <w:pPr>
+        <w:ind w:left="870" w:hanging="360"/>
+      </w:pPr>
+      <w:rPr>
+        <w:rFonts w:ascii="Wingdings" w:eastAsia="Times New Roman" w:hAnsi="Wingdings" w:cs="Times New Roman" w:hint="default"/>
+      </w:rPr>
+    </w:lvl>
+    <w:lvl w:ilvl="1" w:tplc="041B0003" w:tentative="1">
+      <w:start w:val="1"/>
+      <w:numFmt w:val="bullet"/>
+      <w:lvlText w:val="o"/>
+      <w:lvlJc w:val="left"/>
+      <w:pPr>
+        <w:ind w:left="1590" w:hanging="360"/>
+      </w:pPr>
+      <w:rPr>
+        <w:rFonts w:ascii="Courier New" w:hAnsi="Courier New" w:cs="Courier New" w:hint="default"/>
+      </w:rPr>
+    </w:lvl>
+    <w:lvl w:ilvl="2" w:tplc="041B0005" w:tentative="1">
+      <w:start w:val="1"/>
+      <w:numFmt w:val="bullet"/>
+      <w:lvlText w:val=""/>
+      <w:lvlJc w:val="left"/>
+      <w:pPr>
+        <w:ind w:left="2310" w:hanging="360"/>
+      </w:pPr>
+      <w:rPr>
+        <w:rFonts w:ascii="Wingdings" w:hAnsi="Wingdings" w:hint="default"/>
+      </w:rPr>
+    </w:lvl>
+    <w:lvl w:ilvl="3" w:tplc="041B0001" w:tentative="1">
+      <w:start w:val="1"/>
+      <w:numFmt w:val="bullet"/>
+      <w:lvlText w:val=""/>
+      <w:lvlJc w:val="left"/>
+      <w:pPr>
+        <w:ind w:left="3030" w:hanging="360"/>
+      </w:pPr>
+      <w:rPr>
+        <w:rFonts w:ascii="Symbol" w:hAnsi="Symbol" w:hint="default"/>
+      </w:rPr>
+    </w:lvl>
+    <w:lvl w:ilvl="4" w:tplc="041B0003" w:tentative="1">
+      <w:start w:val="1"/>
+      <w:numFmt w:val="bullet"/>
+      <w:lvlText w:val="o"/>
+      <w:lvlJc w:val="left"/>
+      <w:pPr>
+        <w:ind w:left="3750" w:hanging="360"/>
+      </w:pPr>
+      <w:rPr>
+        <w:rFonts w:ascii="Courier New" w:hAnsi="Courier New" w:cs="Courier New" w:hint="default"/>
+      </w:rPr>
+    </w:lvl>
+    <w:lvl w:ilvl="5" w:tplc="041B0005" w:tentative="1">
+      <w:start w:val="1"/>
+      <w:numFmt w:val="bullet"/>
+      <w:lvlText w:val=""/>
+      <w:lvlJc w:val="left"/>
+      <w:pPr>
+        <w:ind w:left="4470" w:hanging="360"/>
+      </w:pPr>
+      <w:rPr>
+        <w:rFonts w:ascii="Wingdings" w:hAnsi="Wingdings" w:hint="default"/>
+      </w:rPr>
+    </w:lvl>
+    <w:lvl w:ilvl="6" w:tplc="041B0001" w:tentative="1">
+      <w:start w:val="1"/>
+      <w:numFmt w:val="bullet"/>
+      <w:lvlText w:val=""/>
+      <w:lvlJc w:val="left"/>
+      <w:pPr>
+        <w:ind w:left="5190" w:hanging="360"/>
+      </w:pPr>
+      <w:rPr>
+        <w:rFonts w:ascii="Symbol" w:hAnsi="Symbol" w:hint="default"/>
+      </w:rPr>
+    </w:lvl>
+    <w:lvl w:ilvl="7" w:tplc="041B0003" w:tentative="1">
+      <w:start w:val="1"/>
+      <w:numFmt w:val="bullet"/>
+      <w:lvlText w:val="o"/>
+      <w:lvlJc w:val="left"/>
+      <w:pPr>
+        <w:ind w:left="5910" w:hanging="360"/>
+      </w:pPr>
+      <w:rPr>
+        <w:rFonts w:ascii="Courier New" w:hAnsi="Courier New" w:cs="Courier New" w:hint="default"/>
+      </w:rPr>
+    </w:lvl>
+    <w:lvl w:ilvl="8" w:tplc="041B0005" w:tentative="1">
+      <w:start w:val="1"/>
+      <w:numFmt w:val="bullet"/>
+      <w:lvlText w:val=""/>
+      <w:lvlJc w:val="left"/>
+      <w:pPr>
+        <w:ind w:left="6630" w:hanging="360"/>
+      </w:pPr>
+      <w:rPr>
+        <w:rFonts w:ascii="Wingdings" w:hAnsi="Wingdings" w:hint="default"/>
+      </w:rPr>
+    </w:lvl>
+  </w:abstractNum>
+  <w:abstractNum w:abstractNumId="8" w15:restartNumberingAfterBreak="0">
     <w:nsid w:val="554D32F4"/>
     <w:multiLevelType w:val="hybridMultilevel"/>
     <w:tmpl w:val="9CD050BA"/>
@@ -6665,7 +7548,7 @@
       </w:pPr>
     </w:lvl>
   </w:abstractNum>
-  <w:abstractNum w:abstractNumId="8" w15:restartNumberingAfterBreak="0">
+  <w:abstractNum w:abstractNumId="9" w15:restartNumberingAfterBreak="0">
     <w:nsid w:val="5FED5A95"/>
     <w:multiLevelType w:val="hybridMultilevel"/>
     <w:tmpl w:val="827425FE"/>
@@ -6778,7 +7661,7 @@
       </w:rPr>
     </w:lvl>
   </w:abstractNum>
-  <w:abstractNum w:abstractNumId="9" w15:restartNumberingAfterBreak="0">
+  <w:abstractNum w:abstractNumId="10" w15:restartNumberingAfterBreak="0">
     <w:nsid w:val="61F3607C"/>
     <w:multiLevelType w:val="hybridMultilevel"/>
     <w:tmpl w:val="898E836E"/>
@@ -6890,7 +7773,7 @@
       </w:rPr>
     </w:lvl>
   </w:abstractNum>
-  <w:abstractNum w:abstractNumId="10" w15:restartNumberingAfterBreak="0">
+  <w:abstractNum w:abstractNumId="11" w15:restartNumberingAfterBreak="0">
     <w:nsid w:val="66BD3653"/>
     <w:multiLevelType w:val="hybridMultilevel"/>
     <w:tmpl w:val="BCDE1270"/>
@@ -6979,7 +7862,119 @@
       </w:pPr>
     </w:lvl>
   </w:abstractNum>
-  <w:abstractNum w:abstractNumId="11" w15:restartNumberingAfterBreak="0">
+  <w:abstractNum w:abstractNumId="12" w15:restartNumberingAfterBreak="0">
+    <w:nsid w:val="694B283B"/>
+    <w:multiLevelType w:val="hybridMultilevel"/>
+    <w:tmpl w:val="DAACAE90"/>
+    <w:lvl w:ilvl="0" w:tplc="460215C0">
+      <w:numFmt w:val="bullet"/>
+      <w:lvlText w:val=""/>
+      <w:lvlJc w:val="left"/>
+      <w:pPr>
+        <w:ind w:left="720" w:hanging="360"/>
+      </w:pPr>
+      <w:rPr>
+        <w:rFonts w:ascii="Wingdings" w:eastAsia="Times New Roman" w:hAnsi="Wingdings" w:cs="Times New Roman" w:hint="default"/>
+      </w:rPr>
+    </w:lvl>
+    <w:lvl w:ilvl="1" w:tplc="041B0003" w:tentative="1">
+      <w:start w:val="1"/>
+      <w:numFmt w:val="bullet"/>
+      <w:lvlText w:val="o"/>
+      <w:lvlJc w:val="left"/>
+      <w:pPr>
+        <w:ind w:left="1440" w:hanging="360"/>
+      </w:pPr>
+      <w:rPr>
+        <w:rFonts w:ascii="Courier New" w:hAnsi="Courier New" w:cs="Courier New" w:hint="default"/>
+      </w:rPr>
+    </w:lvl>
+    <w:lvl w:ilvl="2" w:tplc="041B0005" w:tentative="1">
+      <w:start w:val="1"/>
+      <w:numFmt w:val="bullet"/>
+      <w:lvlText w:val=""/>
+      <w:lvlJc w:val="left"/>
+      <w:pPr>
+        <w:ind w:left="2160" w:hanging="360"/>
+      </w:pPr>
+      <w:rPr>
+        <w:rFonts w:ascii="Wingdings" w:hAnsi="Wingdings" w:hint="default"/>
+      </w:rPr>
+    </w:lvl>
+    <w:lvl w:ilvl="3" w:tplc="041B0001" w:tentative="1">
+      <w:start w:val="1"/>
+      <w:numFmt w:val="bullet"/>
+      <w:lvlText w:val=""/>
+      <w:lvlJc w:val="left"/>
+      <w:pPr>
+        <w:ind w:left="2880" w:hanging="360"/>
+      </w:pPr>
+      <w:rPr>
+        <w:rFonts w:ascii="Symbol" w:hAnsi="Symbol" w:hint="default"/>
+      </w:rPr>
+    </w:lvl>
+    <w:lvl w:ilvl="4" w:tplc="041B0003" w:tentative="1">
+      <w:start w:val="1"/>
+      <w:numFmt w:val="bullet"/>
+      <w:lvlText w:val="o"/>
+      <w:lvlJc w:val="left"/>
+      <w:pPr>
+        <w:ind w:left="3600" w:hanging="360"/>
+      </w:pPr>
+      <w:rPr>
+        <w:rFonts w:ascii="Courier New" w:hAnsi="Courier New" w:cs="Courier New" w:hint="default"/>
+      </w:rPr>
+    </w:lvl>
+    <w:lvl w:ilvl="5" w:tplc="041B0005" w:tentative="1">
+      <w:start w:val="1"/>
+      <w:numFmt w:val="bullet"/>
+      <w:lvlText w:val=""/>
+      <w:lvlJc w:val="left"/>
+      <w:pPr>
+        <w:ind w:left="4320" w:hanging="360"/>
+      </w:pPr>
+      <w:rPr>
+        <w:rFonts w:ascii="Wingdings" w:hAnsi="Wingdings" w:hint="default"/>
+      </w:rPr>
+    </w:lvl>
+    <w:lvl w:ilvl="6" w:tplc="041B0001" w:tentative="1">
+      <w:start w:val="1"/>
+      <w:numFmt w:val="bullet"/>
+      <w:lvlText w:val=""/>
+      <w:lvlJc w:val="left"/>
+      <w:pPr>
+        <w:ind w:left="5040" w:hanging="360"/>
+      </w:pPr>
+      <w:rPr>
+        <w:rFonts w:ascii="Symbol" w:hAnsi="Symbol" w:hint="default"/>
+      </w:rPr>
+    </w:lvl>
+    <w:lvl w:ilvl="7" w:tplc="041B0003" w:tentative="1">
+      <w:start w:val="1"/>
+      <w:numFmt w:val="bullet"/>
+      <w:lvlText w:val="o"/>
+      <w:lvlJc w:val="left"/>
+      <w:pPr>
+        <w:ind w:left="5760" w:hanging="360"/>
+      </w:pPr>
+      <w:rPr>
+        <w:rFonts w:ascii="Courier New" w:hAnsi="Courier New" w:cs="Courier New" w:hint="default"/>
+      </w:rPr>
+    </w:lvl>
+    <w:lvl w:ilvl="8" w:tplc="041B0005" w:tentative="1">
+      <w:start w:val="1"/>
+      <w:numFmt w:val="bullet"/>
+      <w:lvlText w:val=""/>
+      <w:lvlJc w:val="left"/>
+      <w:pPr>
+        <w:ind w:left="6480" w:hanging="360"/>
+      </w:pPr>
+      <w:rPr>
+        <w:rFonts w:ascii="Wingdings" w:hAnsi="Wingdings" w:hint="default"/>
+      </w:rPr>
+    </w:lvl>
+  </w:abstractNum>
+  <w:abstractNum w:abstractNumId="13" w15:restartNumberingAfterBreak="0">
     <w:nsid w:val="6EAA39D6"/>
     <w:multiLevelType w:val="hybridMultilevel"/>
     <w:tmpl w:val="EC7E4B98"/>
@@ -7092,7 +8087,7 @@
       </w:rPr>
     </w:lvl>
   </w:abstractNum>
-  <w:abstractNum w:abstractNumId="12" w15:restartNumberingAfterBreak="0">
+  <w:abstractNum w:abstractNumId="14" w15:restartNumberingAfterBreak="0">
     <w:nsid w:val="710F282F"/>
     <w:multiLevelType w:val="hybridMultilevel"/>
     <w:tmpl w:val="4FDAB63A"/>
@@ -7194,13 +8189,13 @@
     <w:abstractNumId w:val="1"/>
   </w:num>
   <w:num w:numId="5" w16cid:durableId="343702179">
-    <w:abstractNumId w:val="11"/>
+    <w:abstractNumId w:val="13"/>
   </w:num>
   <w:num w:numId="6" w16cid:durableId="146284079">
-    <w:abstractNumId w:val="8"/>
+    <w:abstractNumId w:val="9"/>
   </w:num>
   <w:num w:numId="7" w16cid:durableId="1444569466">
-    <w:abstractNumId w:val="9"/>
+    <w:abstractNumId w:val="10"/>
   </w:num>
   <w:num w:numId="8" w16cid:durableId="1988825675">
     <w:abstractNumId w:val="6"/>
@@ -7218,7 +8213,7 @@
     <w:abstractNumId w:val="5"/>
   </w:num>
   <w:num w:numId="13" w16cid:durableId="2016181531">
-    <w:abstractNumId w:val="7"/>
+    <w:abstractNumId w:val="8"/>
   </w:num>
   <w:num w:numId="14" w16cid:durableId="242568712">
     <w:abstractNumId w:val="4"/>
@@ -7227,10 +8222,16 @@
     <w:abstractNumId w:val="2"/>
   </w:num>
   <w:num w:numId="16" w16cid:durableId="1868441969">
-    <w:abstractNumId w:val="12"/>
+    <w:abstractNumId w:val="14"/>
   </w:num>
   <w:num w:numId="17" w16cid:durableId="1465662624">
-    <w:abstractNumId w:val="10"/>
+    <w:abstractNumId w:val="11"/>
+  </w:num>
+  <w:num w:numId="18" w16cid:durableId="76485839">
+    <w:abstractNumId w:val="7"/>
+  </w:num>
+  <w:num w:numId="19" w16cid:durableId="116684555">
+    <w:abstractNumId w:val="12"/>
   </w:num>
 </w:numbering>
 </file>

</xml_diff>

<commit_message>
update Produkt + dokument
</commit_message>
<xml_diff>
--- a/Rocnik_Prac.docx
+++ b/Rocnik_Prac.docx
@@ -154,7 +154,7 @@
           <w:szCs w:val="20"/>
           <w:lang w:eastAsia="cs-CZ"/>
         </w:rPr>
-        <w:t>201</w:t>
+        <w:t>20</w:t>
       </w:r>
       <w:r>
         <w:rPr>
@@ -164,7 +164,7 @@
           <w:szCs w:val="20"/>
           <w:lang w:eastAsia="cs-CZ"/>
         </w:rPr>
-        <w:t>3</w:t>
+        <w:t>24</w:t>
       </w:r>
     </w:p>
     <w:p>
@@ -197,7 +197,7 @@
           <w:color w:val="A6A6A6"/>
         </w:rPr>
       </w:pPr>
-      <w:bookmarkStart w:id="0" w:name="_Toc164708902"/>
+      <w:bookmarkStart w:id="0" w:name="_Toc165016766"/>
       <w:bookmarkStart w:id="1" w:name="_Toc102191181"/>
       <w:r>
         <w:lastRenderedPageBreak/>
@@ -218,7 +218,6 @@
           <w:rFonts w:asciiTheme="minorHAnsi" w:eastAsiaTheme="minorEastAsia" w:hAnsiTheme="minorHAnsi" w:cstheme="minorBidi"/>
           <w:b w:val="0"/>
           <w:bCs w:val="0"/>
-          <w:noProof w:val="0"/>
           <w:kern w:val="2"/>
           <w:szCs w:val="24"/>
           <w:lang w:eastAsia="sk-SK"/>
@@ -247,62 +246,51 @@
         <w:fldChar w:fldCharType="separate"/>
       </w:r>
       <w:r>
-        <w:rPr>
-          <w:noProof w:val="0"/>
-        </w:rPr>
         <w:t xml:space="preserve">Obsah </w:t>
       </w:r>
       <w:r>
         <w:rPr>
-          <w:noProof w:val="0"/>
           <w:color w:val="A6A6A6"/>
         </w:rPr>
         <w:t>(štýl Nadpis Kapitoly, bez čísla)</w:t>
       </w:r>
       <w:r>
         <w:rPr>
-          <w:noProof w:val="0"/>
           <w:webHidden/>
         </w:rPr>
         <w:tab/>
       </w:r>
       <w:r>
         <w:rPr>
-          <w:noProof w:val="0"/>
           <w:webHidden/>
         </w:rPr>
         <w:fldChar w:fldCharType="begin"/>
       </w:r>
       <w:r>
         <w:rPr>
-          <w:noProof w:val="0"/>
-          <w:webHidden/>
-        </w:rPr>
-        <w:instrText xml:space="preserve"> PAGEREF _Toc164708902 \h </w:instrText>
-      </w:r>
-      <w:r>
-        <w:rPr>
-          <w:noProof w:val="0"/>
-          <w:webHidden/>
-        </w:rPr>
-      </w:r>
-      <w:r>
-        <w:rPr>
-          <w:noProof w:val="0"/>
+          <w:webHidden/>
+        </w:rPr>
+        <w:instrText xml:space="preserve"> PAGEREF _Toc165016766 \h </w:instrText>
+      </w:r>
+      <w:r>
+        <w:rPr>
+          <w:webHidden/>
+        </w:rPr>
+      </w:r>
+      <w:r>
+        <w:rPr>
           <w:webHidden/>
         </w:rPr>
         <w:fldChar w:fldCharType="separate"/>
       </w:r>
       <w:r>
         <w:rPr>
-          <w:noProof w:val="0"/>
           <w:webHidden/>
         </w:rPr>
         <w:t>2</w:t>
       </w:r>
       <w:r>
         <w:rPr>
-          <w:noProof w:val="0"/>
           <w:webHidden/>
         </w:rPr>
         <w:fldChar w:fldCharType="end"/>
@@ -315,7 +303,6 @@
           <w:rFonts w:asciiTheme="minorHAnsi" w:eastAsiaTheme="minorEastAsia" w:hAnsiTheme="minorHAnsi" w:cstheme="minorBidi"/>
           <w:b w:val="0"/>
           <w:bCs w:val="0"/>
-          <w:noProof w:val="0"/>
           <w:kern w:val="2"/>
           <w:szCs w:val="24"/>
           <w:lang w:eastAsia="sk-SK"/>
@@ -323,62 +310,51 @@
         </w:rPr>
       </w:pPr>
       <w:r>
-        <w:rPr>
-          <w:noProof w:val="0"/>
-        </w:rPr>
         <w:t xml:space="preserve">Anotácia </w:t>
       </w:r>
       <w:r>
         <w:rPr>
-          <w:noProof w:val="0"/>
           <w:color w:val="A6A6A6"/>
         </w:rPr>
         <w:t>(štýl Nadpis Kapitoly, bez čísla)</w:t>
       </w:r>
       <w:r>
         <w:rPr>
-          <w:noProof w:val="0"/>
           <w:webHidden/>
         </w:rPr>
         <w:tab/>
       </w:r>
       <w:r>
         <w:rPr>
-          <w:noProof w:val="0"/>
           <w:webHidden/>
         </w:rPr>
         <w:fldChar w:fldCharType="begin"/>
       </w:r>
       <w:r>
         <w:rPr>
-          <w:noProof w:val="0"/>
-          <w:webHidden/>
-        </w:rPr>
-        <w:instrText xml:space="preserve"> PAGEREF _Toc164708903 \h </w:instrText>
-      </w:r>
-      <w:r>
-        <w:rPr>
-          <w:noProof w:val="0"/>
-          <w:webHidden/>
-        </w:rPr>
-      </w:r>
-      <w:r>
-        <w:rPr>
-          <w:noProof w:val="0"/>
+          <w:webHidden/>
+        </w:rPr>
+        <w:instrText xml:space="preserve"> PAGEREF _Toc165016767 \h </w:instrText>
+      </w:r>
+      <w:r>
+        <w:rPr>
+          <w:webHidden/>
+        </w:rPr>
+      </w:r>
+      <w:r>
+        <w:rPr>
           <w:webHidden/>
         </w:rPr>
         <w:fldChar w:fldCharType="separate"/>
       </w:r>
       <w:r>
         <w:rPr>
-          <w:noProof w:val="0"/>
           <w:webHidden/>
         </w:rPr>
         <w:t>3</w:t>
       </w:r>
       <w:r>
         <w:rPr>
-          <w:noProof w:val="0"/>
           <w:webHidden/>
         </w:rPr>
         <w:fldChar w:fldCharType="end"/>
@@ -391,7 +367,6 @@
           <w:rFonts w:asciiTheme="minorHAnsi" w:eastAsiaTheme="minorEastAsia" w:hAnsiTheme="minorHAnsi" w:cstheme="minorBidi"/>
           <w:b w:val="0"/>
           <w:bCs w:val="0"/>
-          <w:noProof w:val="0"/>
           <w:kern w:val="2"/>
           <w:szCs w:val="24"/>
           <w:lang w:eastAsia="sk-SK"/>
@@ -399,9 +374,6 @@
         </w:rPr>
       </w:pPr>
       <w:r>
-        <w:rPr>
-          <w:noProof w:val="0"/>
-        </w:rPr>
         <w:t>1</w:t>
       </w:r>
       <w:r>
@@ -409,7 +381,6 @@
           <w:rFonts w:asciiTheme="minorHAnsi" w:eastAsiaTheme="minorEastAsia" w:hAnsiTheme="minorHAnsi" w:cstheme="minorBidi"/>
           <w:b w:val="0"/>
           <w:bCs w:val="0"/>
-          <w:noProof w:val="0"/>
           <w:kern w:val="2"/>
           <w:szCs w:val="24"/>
           <w:lang w:eastAsia="sk-SK"/>
@@ -418,55 +389,45 @@
         <w:tab/>
       </w:r>
       <w:r>
-        <w:rPr>
-          <w:noProof w:val="0"/>
-        </w:rPr>
         <w:t>Internetová bezpečnosť</w:t>
       </w:r>
       <w:r>
         <w:rPr>
-          <w:noProof w:val="0"/>
           <w:webHidden/>
         </w:rPr>
         <w:tab/>
       </w:r>
       <w:r>
         <w:rPr>
-          <w:noProof w:val="0"/>
           <w:webHidden/>
         </w:rPr>
         <w:fldChar w:fldCharType="begin"/>
       </w:r>
       <w:r>
         <w:rPr>
-          <w:noProof w:val="0"/>
-          <w:webHidden/>
-        </w:rPr>
-        <w:instrText xml:space="preserve"> PAGEREF _Toc164708904 \h </w:instrText>
-      </w:r>
-      <w:r>
-        <w:rPr>
-          <w:noProof w:val="0"/>
-          <w:webHidden/>
-        </w:rPr>
-      </w:r>
-      <w:r>
-        <w:rPr>
-          <w:noProof w:val="0"/>
+          <w:webHidden/>
+        </w:rPr>
+        <w:instrText xml:space="preserve"> PAGEREF _Toc165016768 \h </w:instrText>
+      </w:r>
+      <w:r>
+        <w:rPr>
+          <w:webHidden/>
+        </w:rPr>
+      </w:r>
+      <w:r>
+        <w:rPr>
           <w:webHidden/>
         </w:rPr>
         <w:fldChar w:fldCharType="separate"/>
       </w:r>
       <w:r>
         <w:rPr>
-          <w:noProof w:val="0"/>
           <w:webHidden/>
         </w:rPr>
         <w:t>4</w:t>
       </w:r>
       <w:r>
         <w:rPr>
-          <w:noProof w:val="0"/>
           <w:webHidden/>
         </w:rPr>
         <w:fldChar w:fldCharType="end"/>
@@ -477,7 +438,6 @@
         <w:pStyle w:val="Obsah2"/>
         <w:rPr>
           <w:rFonts w:asciiTheme="minorHAnsi" w:eastAsiaTheme="minorEastAsia" w:hAnsiTheme="minorHAnsi" w:cstheme="minorBidi"/>
-          <w:noProof w:val="0"/>
           <w:kern w:val="2"/>
           <w:szCs w:val="24"/>
           <w:lang w:eastAsia="sk-SK"/>
@@ -485,15 +445,11 @@
         </w:rPr>
       </w:pPr>
       <w:r>
-        <w:rPr>
-          <w:noProof w:val="0"/>
-        </w:rPr>
         <w:t>1.1</w:t>
       </w:r>
       <w:r>
         <w:rPr>
           <w:rFonts w:asciiTheme="minorHAnsi" w:eastAsiaTheme="minorEastAsia" w:hAnsiTheme="minorHAnsi" w:cstheme="minorBidi"/>
-          <w:noProof w:val="0"/>
           <w:kern w:val="2"/>
           <w:szCs w:val="24"/>
           <w:lang w:eastAsia="sk-SK"/>
@@ -502,55 +458,45 @@
         <w:tab/>
       </w:r>
       <w:r>
-        <w:rPr>
-          <w:noProof w:val="0"/>
-        </w:rPr>
         <w:t>Prečo je Internetová bezpečnosť dôležitá</w:t>
       </w:r>
       <w:r>
         <w:rPr>
-          <w:noProof w:val="0"/>
           <w:webHidden/>
         </w:rPr>
         <w:tab/>
       </w:r>
       <w:r>
         <w:rPr>
-          <w:noProof w:val="0"/>
           <w:webHidden/>
         </w:rPr>
         <w:fldChar w:fldCharType="begin"/>
       </w:r>
       <w:r>
         <w:rPr>
-          <w:noProof w:val="0"/>
-          <w:webHidden/>
-        </w:rPr>
-        <w:instrText xml:space="preserve"> PAGEREF _Toc164708905 \h </w:instrText>
-      </w:r>
-      <w:r>
-        <w:rPr>
-          <w:noProof w:val="0"/>
-          <w:webHidden/>
-        </w:rPr>
-      </w:r>
-      <w:r>
-        <w:rPr>
-          <w:noProof w:val="0"/>
+          <w:webHidden/>
+        </w:rPr>
+        <w:instrText xml:space="preserve"> PAGEREF _Toc165016769 \h </w:instrText>
+      </w:r>
+      <w:r>
+        <w:rPr>
+          <w:webHidden/>
+        </w:rPr>
+      </w:r>
+      <w:r>
+        <w:rPr>
           <w:webHidden/>
         </w:rPr>
         <w:fldChar w:fldCharType="separate"/>
       </w:r>
       <w:r>
         <w:rPr>
-          <w:noProof w:val="0"/>
           <w:webHidden/>
         </w:rPr>
         <w:t>4</w:t>
       </w:r>
       <w:r>
         <w:rPr>
-          <w:noProof w:val="0"/>
           <w:webHidden/>
         </w:rPr>
         <w:fldChar w:fldCharType="end"/>
@@ -562,23 +508,18 @@
         <w:rPr>
           <w:rFonts w:asciiTheme="minorHAnsi" w:eastAsiaTheme="minorEastAsia" w:hAnsiTheme="minorHAnsi" w:cstheme="minorBidi"/>
           <w:iCs w:val="0"/>
-          <w:noProof w:val="0"/>
           <w:kern w:val="2"/>
           <w:lang w:eastAsia="sk-SK"/>
           <w14:ligatures w14:val="standardContextual"/>
         </w:rPr>
       </w:pPr>
       <w:r>
-        <w:rPr>
-          <w:noProof w:val="0"/>
-        </w:rPr>
         <w:t>1.1.1</w:t>
       </w:r>
       <w:r>
         <w:rPr>
           <w:rFonts w:asciiTheme="minorHAnsi" w:eastAsiaTheme="minorEastAsia" w:hAnsiTheme="minorHAnsi" w:cstheme="minorBidi"/>
           <w:iCs w:val="0"/>
-          <w:noProof w:val="0"/>
           <w:kern w:val="2"/>
           <w:lang w:eastAsia="sk-SK"/>
           <w14:ligatures w14:val="standardContextual"/>
@@ -586,55 +527,45 @@
         <w:tab/>
       </w:r>
       <w:r>
-        <w:rPr>
-          <w:noProof w:val="0"/>
-        </w:rPr>
         <w:t>Krádež identity</w:t>
       </w:r>
       <w:r>
         <w:rPr>
-          <w:noProof w:val="0"/>
           <w:webHidden/>
         </w:rPr>
         <w:tab/>
       </w:r>
       <w:r>
         <w:rPr>
-          <w:noProof w:val="0"/>
           <w:webHidden/>
         </w:rPr>
         <w:fldChar w:fldCharType="begin"/>
       </w:r>
       <w:r>
         <w:rPr>
-          <w:noProof w:val="0"/>
-          <w:webHidden/>
-        </w:rPr>
-        <w:instrText xml:space="preserve"> PAGEREF _Toc164708906 \h </w:instrText>
-      </w:r>
-      <w:r>
-        <w:rPr>
-          <w:noProof w:val="0"/>
-          <w:webHidden/>
-        </w:rPr>
-      </w:r>
-      <w:r>
-        <w:rPr>
-          <w:noProof w:val="0"/>
+          <w:webHidden/>
+        </w:rPr>
+        <w:instrText xml:space="preserve"> PAGEREF _Toc165016770 \h </w:instrText>
+      </w:r>
+      <w:r>
+        <w:rPr>
+          <w:webHidden/>
+        </w:rPr>
+      </w:r>
+      <w:r>
+        <w:rPr>
           <w:webHidden/>
         </w:rPr>
         <w:fldChar w:fldCharType="separate"/>
       </w:r>
       <w:r>
         <w:rPr>
-          <w:noProof w:val="0"/>
           <w:webHidden/>
         </w:rPr>
         <w:t>4</w:t>
       </w:r>
       <w:r>
         <w:rPr>
-          <w:noProof w:val="0"/>
           <w:webHidden/>
         </w:rPr>
         <w:fldChar w:fldCharType="end"/>
@@ -646,23 +577,18 @@
         <w:rPr>
           <w:rFonts w:asciiTheme="minorHAnsi" w:eastAsiaTheme="minorEastAsia" w:hAnsiTheme="minorHAnsi" w:cstheme="minorBidi"/>
           <w:iCs w:val="0"/>
-          <w:noProof w:val="0"/>
           <w:kern w:val="2"/>
           <w:lang w:eastAsia="sk-SK"/>
           <w14:ligatures w14:val="standardContextual"/>
         </w:rPr>
       </w:pPr>
       <w:r>
-        <w:rPr>
-          <w:noProof w:val="0"/>
-        </w:rPr>
         <w:t>1.1.2</w:t>
       </w:r>
       <w:r>
         <w:rPr>
           <w:rFonts w:asciiTheme="minorHAnsi" w:eastAsiaTheme="minorEastAsia" w:hAnsiTheme="minorHAnsi" w:cstheme="minorBidi"/>
           <w:iCs w:val="0"/>
-          <w:noProof w:val="0"/>
           <w:kern w:val="2"/>
           <w:lang w:eastAsia="sk-SK"/>
           <w14:ligatures w14:val="standardContextual"/>
@@ -670,55 +596,45 @@
         <w:tab/>
       </w:r>
       <w:r>
-        <w:rPr>
-          <w:noProof w:val="0"/>
-        </w:rPr>
         <w:t>Krádež údajov</w:t>
       </w:r>
       <w:r>
         <w:rPr>
-          <w:noProof w:val="0"/>
           <w:webHidden/>
         </w:rPr>
         <w:tab/>
       </w:r>
       <w:r>
         <w:rPr>
-          <w:noProof w:val="0"/>
           <w:webHidden/>
         </w:rPr>
         <w:fldChar w:fldCharType="begin"/>
       </w:r>
       <w:r>
         <w:rPr>
-          <w:noProof w:val="0"/>
-          <w:webHidden/>
-        </w:rPr>
-        <w:instrText xml:space="preserve"> PAGEREF _Toc164708907 \h </w:instrText>
-      </w:r>
-      <w:r>
-        <w:rPr>
-          <w:noProof w:val="0"/>
-          <w:webHidden/>
-        </w:rPr>
-      </w:r>
-      <w:r>
-        <w:rPr>
-          <w:noProof w:val="0"/>
+          <w:webHidden/>
+        </w:rPr>
+        <w:instrText xml:space="preserve"> PAGEREF _Toc165016771 \h </w:instrText>
+      </w:r>
+      <w:r>
+        <w:rPr>
+          <w:webHidden/>
+        </w:rPr>
+      </w:r>
+      <w:r>
+        <w:rPr>
           <w:webHidden/>
         </w:rPr>
         <w:fldChar w:fldCharType="separate"/>
       </w:r>
       <w:r>
         <w:rPr>
-          <w:noProof w:val="0"/>
           <w:webHidden/>
         </w:rPr>
         <w:t>4</w:t>
       </w:r>
       <w:r>
         <w:rPr>
-          <w:noProof w:val="0"/>
           <w:webHidden/>
         </w:rPr>
         <w:fldChar w:fldCharType="end"/>
@@ -731,7 +647,6 @@
           <w:rFonts w:asciiTheme="minorHAnsi" w:eastAsiaTheme="minorEastAsia" w:hAnsiTheme="minorHAnsi" w:cstheme="minorBidi"/>
           <w:b w:val="0"/>
           <w:bCs w:val="0"/>
-          <w:noProof w:val="0"/>
           <w:kern w:val="2"/>
           <w:szCs w:val="24"/>
           <w:lang w:eastAsia="sk-SK"/>
@@ -739,9 +654,6 @@
         </w:rPr>
       </w:pPr>
       <w:r>
-        <w:rPr>
-          <w:noProof w:val="0"/>
-        </w:rPr>
         <w:t>2</w:t>
       </w:r>
       <w:r>
@@ -749,7 +661,6 @@
           <w:rFonts w:asciiTheme="minorHAnsi" w:eastAsiaTheme="minorEastAsia" w:hAnsiTheme="minorHAnsi" w:cstheme="minorBidi"/>
           <w:b w:val="0"/>
           <w:bCs w:val="0"/>
-          <w:noProof w:val="0"/>
           <w:kern w:val="2"/>
           <w:szCs w:val="24"/>
           <w:lang w:eastAsia="sk-SK"/>
@@ -758,55 +669,45 @@
         <w:tab/>
       </w:r>
       <w:r>
-        <w:rPr>
-          <w:noProof w:val="0"/>
-        </w:rPr>
         <w:t>VPN siete</w:t>
       </w:r>
       <w:r>
         <w:rPr>
-          <w:noProof w:val="0"/>
           <w:webHidden/>
         </w:rPr>
         <w:tab/>
       </w:r>
       <w:r>
         <w:rPr>
-          <w:noProof w:val="0"/>
           <w:webHidden/>
         </w:rPr>
         <w:fldChar w:fldCharType="begin"/>
       </w:r>
       <w:r>
         <w:rPr>
-          <w:noProof w:val="0"/>
-          <w:webHidden/>
-        </w:rPr>
-        <w:instrText xml:space="preserve"> PAGEREF _Toc164708908 \h </w:instrText>
-      </w:r>
-      <w:r>
-        <w:rPr>
-          <w:noProof w:val="0"/>
-          <w:webHidden/>
-        </w:rPr>
-      </w:r>
-      <w:r>
-        <w:rPr>
-          <w:noProof w:val="0"/>
+          <w:webHidden/>
+        </w:rPr>
+        <w:instrText xml:space="preserve"> PAGEREF _Toc165016772 \h </w:instrText>
+      </w:r>
+      <w:r>
+        <w:rPr>
+          <w:webHidden/>
+        </w:rPr>
+      </w:r>
+      <w:r>
+        <w:rPr>
           <w:webHidden/>
         </w:rPr>
         <w:fldChar w:fldCharType="separate"/>
       </w:r>
       <w:r>
         <w:rPr>
-          <w:noProof w:val="0"/>
           <w:webHidden/>
         </w:rPr>
         <w:t>5</w:t>
       </w:r>
       <w:r>
         <w:rPr>
-          <w:noProof w:val="0"/>
           <w:webHidden/>
         </w:rPr>
         <w:fldChar w:fldCharType="end"/>
@@ -817,7 +718,6 @@
         <w:pStyle w:val="Obsah2"/>
         <w:rPr>
           <w:rFonts w:asciiTheme="minorHAnsi" w:eastAsiaTheme="minorEastAsia" w:hAnsiTheme="minorHAnsi" w:cstheme="minorBidi"/>
-          <w:noProof w:val="0"/>
           <w:kern w:val="2"/>
           <w:szCs w:val="24"/>
           <w:lang w:eastAsia="sk-SK"/>
@@ -825,15 +725,11 @@
         </w:rPr>
       </w:pPr>
       <w:r>
-        <w:rPr>
-          <w:noProof w:val="0"/>
-        </w:rPr>
         <w:t>2.1</w:t>
       </w:r>
       <w:r>
         <w:rPr>
           <w:rFonts w:asciiTheme="minorHAnsi" w:eastAsiaTheme="minorEastAsia" w:hAnsiTheme="minorHAnsi" w:cstheme="minorBidi"/>
-          <w:noProof w:val="0"/>
           <w:kern w:val="2"/>
           <w:szCs w:val="24"/>
           <w:lang w:eastAsia="sk-SK"/>
@@ -842,55 +738,45 @@
         <w:tab/>
       </w:r>
       <w:r>
-        <w:rPr>
-          <w:noProof w:val="0"/>
-        </w:rPr>
         <w:t>Čo je to VPN</w:t>
       </w:r>
       <w:r>
         <w:rPr>
-          <w:noProof w:val="0"/>
           <w:webHidden/>
         </w:rPr>
         <w:tab/>
       </w:r>
       <w:r>
         <w:rPr>
-          <w:noProof w:val="0"/>
           <w:webHidden/>
         </w:rPr>
         <w:fldChar w:fldCharType="begin"/>
       </w:r>
       <w:r>
         <w:rPr>
-          <w:noProof w:val="0"/>
-          <w:webHidden/>
-        </w:rPr>
-        <w:instrText xml:space="preserve"> PAGEREF _Toc164708909 \h </w:instrText>
-      </w:r>
-      <w:r>
-        <w:rPr>
-          <w:noProof w:val="0"/>
-          <w:webHidden/>
-        </w:rPr>
-      </w:r>
-      <w:r>
-        <w:rPr>
-          <w:noProof w:val="0"/>
+          <w:webHidden/>
+        </w:rPr>
+        <w:instrText xml:space="preserve"> PAGEREF _Toc165016773 \h </w:instrText>
+      </w:r>
+      <w:r>
+        <w:rPr>
+          <w:webHidden/>
+        </w:rPr>
+      </w:r>
+      <w:r>
+        <w:rPr>
           <w:webHidden/>
         </w:rPr>
         <w:fldChar w:fldCharType="separate"/>
       </w:r>
       <w:r>
         <w:rPr>
-          <w:noProof w:val="0"/>
           <w:webHidden/>
         </w:rPr>
         <w:t>5</w:t>
       </w:r>
       <w:r>
         <w:rPr>
-          <w:noProof w:val="0"/>
           <w:webHidden/>
         </w:rPr>
         <w:fldChar w:fldCharType="end"/>
@@ -901,7 +787,6 @@
         <w:pStyle w:val="Obsah2"/>
         <w:rPr>
           <w:rFonts w:asciiTheme="minorHAnsi" w:eastAsiaTheme="minorEastAsia" w:hAnsiTheme="minorHAnsi" w:cstheme="minorBidi"/>
-          <w:noProof w:val="0"/>
           <w:kern w:val="2"/>
           <w:szCs w:val="24"/>
           <w:lang w:eastAsia="sk-SK"/>
@@ -909,15 +794,11 @@
         </w:rPr>
       </w:pPr>
       <w:r>
-        <w:rPr>
-          <w:noProof w:val="0"/>
-        </w:rPr>
         <w:t>2.2</w:t>
       </w:r>
       <w:r>
         <w:rPr>
           <w:rFonts w:asciiTheme="minorHAnsi" w:eastAsiaTheme="minorEastAsia" w:hAnsiTheme="minorHAnsi" w:cstheme="minorBidi"/>
-          <w:noProof w:val="0"/>
           <w:kern w:val="2"/>
           <w:szCs w:val="24"/>
           <w:lang w:eastAsia="sk-SK"/>
@@ -926,55 +807,45 @@
         <w:tab/>
       </w:r>
       <w:r>
-        <w:rPr>
-          <w:noProof w:val="0"/>
-        </w:rPr>
         <w:t>Čo robia VPN a prečo ich používať</w:t>
       </w:r>
       <w:r>
         <w:rPr>
-          <w:noProof w:val="0"/>
           <w:webHidden/>
         </w:rPr>
         <w:tab/>
       </w:r>
       <w:r>
         <w:rPr>
-          <w:noProof w:val="0"/>
           <w:webHidden/>
         </w:rPr>
         <w:fldChar w:fldCharType="begin"/>
       </w:r>
       <w:r>
         <w:rPr>
-          <w:noProof w:val="0"/>
-          <w:webHidden/>
-        </w:rPr>
-        <w:instrText xml:space="preserve"> PAGEREF _Toc164708910 \h </w:instrText>
-      </w:r>
-      <w:r>
-        <w:rPr>
-          <w:noProof w:val="0"/>
-          <w:webHidden/>
-        </w:rPr>
-      </w:r>
-      <w:r>
-        <w:rPr>
-          <w:noProof w:val="0"/>
+          <w:webHidden/>
+        </w:rPr>
+        <w:instrText xml:space="preserve"> PAGEREF _Toc165016774 \h </w:instrText>
+      </w:r>
+      <w:r>
+        <w:rPr>
+          <w:webHidden/>
+        </w:rPr>
+      </w:r>
+      <w:r>
+        <w:rPr>
           <w:webHidden/>
         </w:rPr>
         <w:fldChar w:fldCharType="separate"/>
       </w:r>
       <w:r>
         <w:rPr>
-          <w:noProof w:val="0"/>
           <w:webHidden/>
         </w:rPr>
         <w:t>5</w:t>
       </w:r>
       <w:r>
         <w:rPr>
-          <w:noProof w:val="0"/>
           <w:webHidden/>
         </w:rPr>
         <w:fldChar w:fldCharType="end"/>
@@ -985,7 +856,6 @@
         <w:pStyle w:val="Obsah2"/>
         <w:rPr>
           <w:rFonts w:asciiTheme="minorHAnsi" w:eastAsiaTheme="minorEastAsia" w:hAnsiTheme="minorHAnsi" w:cstheme="minorBidi"/>
-          <w:noProof w:val="0"/>
           <w:kern w:val="2"/>
           <w:szCs w:val="24"/>
           <w:lang w:eastAsia="sk-SK"/>
@@ -993,15 +863,11 @@
         </w:rPr>
       </w:pPr>
       <w:r>
-        <w:rPr>
-          <w:noProof w:val="0"/>
-        </w:rPr>
         <w:t>2.3</w:t>
       </w:r>
       <w:r>
         <w:rPr>
           <w:rFonts w:asciiTheme="minorHAnsi" w:eastAsiaTheme="minorEastAsia" w:hAnsiTheme="minorHAnsi" w:cstheme="minorBidi"/>
-          <w:noProof w:val="0"/>
           <w:kern w:val="2"/>
           <w:szCs w:val="24"/>
           <w:lang w:eastAsia="sk-SK"/>
@@ -1010,55 +876,45 @@
         <w:tab/>
       </w:r>
       <w:r>
-        <w:rPr>
-          <w:noProof w:val="0"/>
-        </w:rPr>
         <w:t>Ich využitia</w:t>
       </w:r>
       <w:r>
         <w:rPr>
-          <w:noProof w:val="0"/>
           <w:webHidden/>
         </w:rPr>
         <w:tab/>
       </w:r>
       <w:r>
         <w:rPr>
-          <w:noProof w:val="0"/>
           <w:webHidden/>
         </w:rPr>
         <w:fldChar w:fldCharType="begin"/>
       </w:r>
       <w:r>
         <w:rPr>
-          <w:noProof w:val="0"/>
-          <w:webHidden/>
-        </w:rPr>
-        <w:instrText xml:space="preserve"> PAGEREF _Toc164708911 \h </w:instrText>
-      </w:r>
-      <w:r>
-        <w:rPr>
-          <w:noProof w:val="0"/>
-          <w:webHidden/>
-        </w:rPr>
-      </w:r>
-      <w:r>
-        <w:rPr>
-          <w:noProof w:val="0"/>
+          <w:webHidden/>
+        </w:rPr>
+        <w:instrText xml:space="preserve"> PAGEREF _Toc165016775 \h </w:instrText>
+      </w:r>
+      <w:r>
+        <w:rPr>
+          <w:webHidden/>
+        </w:rPr>
+      </w:r>
+      <w:r>
+        <w:rPr>
           <w:webHidden/>
         </w:rPr>
         <w:fldChar w:fldCharType="separate"/>
       </w:r>
       <w:r>
         <w:rPr>
-          <w:noProof w:val="0"/>
           <w:webHidden/>
         </w:rPr>
         <w:t>5</w:t>
       </w:r>
       <w:r>
         <w:rPr>
-          <w:noProof w:val="0"/>
           <w:webHidden/>
         </w:rPr>
         <w:fldChar w:fldCharType="end"/>
@@ -1071,7 +927,6 @@
           <w:rFonts w:asciiTheme="minorHAnsi" w:eastAsiaTheme="minorEastAsia" w:hAnsiTheme="minorHAnsi" w:cstheme="minorBidi"/>
           <w:b w:val="0"/>
           <w:bCs w:val="0"/>
-          <w:noProof w:val="0"/>
           <w:kern w:val="2"/>
           <w:szCs w:val="24"/>
           <w:lang w:eastAsia="sk-SK"/>
@@ -1079,9 +934,6 @@
         </w:rPr>
       </w:pPr>
       <w:r>
-        <w:rPr>
-          <w:noProof w:val="0"/>
-        </w:rPr>
         <w:t>3</w:t>
       </w:r>
       <w:r>
@@ -1089,7 +941,6 @@
           <w:rFonts w:asciiTheme="minorHAnsi" w:eastAsiaTheme="minorEastAsia" w:hAnsiTheme="minorHAnsi" w:cstheme="minorBidi"/>
           <w:b w:val="0"/>
           <w:bCs w:val="0"/>
-          <w:noProof w:val="0"/>
           <w:kern w:val="2"/>
           <w:szCs w:val="24"/>
           <w:lang w:eastAsia="sk-SK"/>
@@ -1098,55 +949,45 @@
         <w:tab/>
       </w:r>
       <w:r>
-        <w:rPr>
-          <w:noProof w:val="0"/>
-        </w:rPr>
         <w:t>Ochrana Firewallom</w:t>
       </w:r>
       <w:r>
         <w:rPr>
-          <w:noProof w:val="0"/>
           <w:webHidden/>
         </w:rPr>
         <w:tab/>
       </w:r>
       <w:r>
         <w:rPr>
-          <w:noProof w:val="0"/>
           <w:webHidden/>
         </w:rPr>
         <w:fldChar w:fldCharType="begin"/>
       </w:r>
       <w:r>
         <w:rPr>
-          <w:noProof w:val="0"/>
-          <w:webHidden/>
-        </w:rPr>
-        <w:instrText xml:space="preserve"> PAGEREF _Toc164708912 \h </w:instrText>
-      </w:r>
-      <w:r>
-        <w:rPr>
-          <w:noProof w:val="0"/>
-          <w:webHidden/>
-        </w:rPr>
-      </w:r>
-      <w:r>
-        <w:rPr>
-          <w:noProof w:val="0"/>
+          <w:webHidden/>
+        </w:rPr>
+        <w:instrText xml:space="preserve"> PAGEREF _Toc165016776 \h </w:instrText>
+      </w:r>
+      <w:r>
+        <w:rPr>
+          <w:webHidden/>
+        </w:rPr>
+      </w:r>
+      <w:r>
+        <w:rPr>
           <w:webHidden/>
         </w:rPr>
         <w:fldChar w:fldCharType="separate"/>
       </w:r>
       <w:r>
         <w:rPr>
-          <w:noProof w:val="0"/>
           <w:webHidden/>
         </w:rPr>
         <w:t>6</w:t>
       </w:r>
       <w:r>
         <w:rPr>
-          <w:noProof w:val="0"/>
           <w:webHidden/>
         </w:rPr>
         <w:fldChar w:fldCharType="end"/>
@@ -1154,182 +995,9 @@
     </w:p>
     <w:p>
       <w:pPr>
-        <w:pStyle w:val="Obsah3"/>
+        <w:pStyle w:val="Obsah2"/>
         <w:rPr>
           <w:rFonts w:asciiTheme="minorHAnsi" w:eastAsiaTheme="minorEastAsia" w:hAnsiTheme="minorHAnsi" w:cstheme="minorBidi"/>
-          <w:iCs w:val="0"/>
-          <w:noProof w:val="0"/>
-          <w:kern w:val="2"/>
-          <w:lang w:eastAsia="sk-SK"/>
-          <w14:ligatures w14:val="standardContextual"/>
-        </w:rPr>
-      </w:pPr>
-      <w:r>
-        <w:rPr>
-          <w:noProof w:val="0"/>
-          <w:color w:val="A6A6A6"/>
-        </w:rPr>
-        <w:t>3.1.1</w:t>
-      </w:r>
-      <w:r>
-        <w:rPr>
-          <w:rFonts w:asciiTheme="minorHAnsi" w:eastAsiaTheme="minorEastAsia" w:hAnsiTheme="minorHAnsi" w:cstheme="minorBidi"/>
-          <w:iCs w:val="0"/>
-          <w:noProof w:val="0"/>
-          <w:kern w:val="2"/>
-          <w:lang w:eastAsia="sk-SK"/>
-          <w14:ligatures w14:val="standardContextual"/>
-        </w:rPr>
-        <w:tab/>
-      </w:r>
-      <w:r>
-        <w:rPr>
-          <w:noProof w:val="0"/>
-          <w:color w:val="A6A6A6"/>
-        </w:rPr>
-        <w:t>Typy Firewallov</w:t>
-      </w:r>
-      <w:r>
-        <w:rPr>
-          <w:noProof w:val="0"/>
-          <w:webHidden/>
-        </w:rPr>
-        <w:tab/>
-      </w:r>
-      <w:r>
-        <w:rPr>
-          <w:noProof w:val="0"/>
-          <w:webHidden/>
-        </w:rPr>
-        <w:fldChar w:fldCharType="begin"/>
-      </w:r>
-      <w:r>
-        <w:rPr>
-          <w:noProof w:val="0"/>
-          <w:webHidden/>
-        </w:rPr>
-        <w:instrText xml:space="preserve"> PAGEREF _Toc164708913 \h </w:instrText>
-      </w:r>
-      <w:r>
-        <w:rPr>
-          <w:noProof w:val="0"/>
-          <w:webHidden/>
-        </w:rPr>
-      </w:r>
-      <w:r>
-        <w:rPr>
-          <w:noProof w:val="0"/>
-          <w:webHidden/>
-        </w:rPr>
-        <w:fldChar w:fldCharType="separate"/>
-      </w:r>
-      <w:r>
-        <w:rPr>
-          <w:noProof w:val="0"/>
-          <w:webHidden/>
-        </w:rPr>
-        <w:t>6</w:t>
-      </w:r>
-      <w:r>
-        <w:rPr>
-          <w:noProof w:val="0"/>
-          <w:webHidden/>
-        </w:rPr>
-        <w:fldChar w:fldCharType="end"/>
-      </w:r>
-    </w:p>
-    <w:p>
-      <w:pPr>
-        <w:pStyle w:val="Obsah3"/>
-        <w:rPr>
-          <w:rFonts w:asciiTheme="minorHAnsi" w:eastAsiaTheme="minorEastAsia" w:hAnsiTheme="minorHAnsi" w:cstheme="minorBidi"/>
-          <w:iCs w:val="0"/>
-          <w:noProof w:val="0"/>
-          <w:kern w:val="2"/>
-          <w:lang w:eastAsia="sk-SK"/>
-          <w14:ligatures w14:val="standardContextual"/>
-        </w:rPr>
-      </w:pPr>
-      <w:r>
-        <w:rPr>
-          <w:noProof w:val="0"/>
-          <w:color w:val="A6A6A6"/>
-        </w:rPr>
-        <w:t>3.1.2</w:t>
-      </w:r>
-      <w:r>
-        <w:rPr>
-          <w:rFonts w:asciiTheme="minorHAnsi" w:eastAsiaTheme="minorEastAsia" w:hAnsiTheme="minorHAnsi" w:cstheme="minorBidi"/>
-          <w:iCs w:val="0"/>
-          <w:noProof w:val="0"/>
-          <w:kern w:val="2"/>
-          <w:lang w:eastAsia="sk-SK"/>
-          <w14:ligatures w14:val="standardContextual"/>
-        </w:rPr>
-        <w:tab/>
-      </w:r>
-      <w:r>
-        <w:rPr>
-          <w:noProof w:val="0"/>
-          <w:color w:val="A6A6A6"/>
-        </w:rPr>
-        <w:t>Spôsoby ochrany Firewallom</w:t>
-      </w:r>
-      <w:r>
-        <w:rPr>
-          <w:noProof w:val="0"/>
-          <w:webHidden/>
-        </w:rPr>
-        <w:tab/>
-      </w:r>
-      <w:r>
-        <w:rPr>
-          <w:noProof w:val="0"/>
-          <w:webHidden/>
-        </w:rPr>
-        <w:fldChar w:fldCharType="begin"/>
-      </w:r>
-      <w:r>
-        <w:rPr>
-          <w:noProof w:val="0"/>
-          <w:webHidden/>
-        </w:rPr>
-        <w:instrText xml:space="preserve"> PAGEREF _Toc164708914 \h </w:instrText>
-      </w:r>
-      <w:r>
-        <w:rPr>
-          <w:noProof w:val="0"/>
-          <w:webHidden/>
-        </w:rPr>
-      </w:r>
-      <w:r>
-        <w:rPr>
-          <w:noProof w:val="0"/>
-          <w:webHidden/>
-        </w:rPr>
-        <w:fldChar w:fldCharType="separate"/>
-      </w:r>
-      <w:r>
-        <w:rPr>
-          <w:noProof w:val="0"/>
-          <w:webHidden/>
-        </w:rPr>
-        <w:t>6</w:t>
-      </w:r>
-      <w:r>
-        <w:rPr>
-          <w:noProof w:val="0"/>
-          <w:webHidden/>
-        </w:rPr>
-        <w:fldChar w:fldCharType="end"/>
-      </w:r>
-    </w:p>
-    <w:p>
-      <w:pPr>
-        <w:pStyle w:val="Obsah2"/>
-        <w:rPr>
-          <w:rFonts w:asciiTheme="minorHAnsi" w:eastAsiaTheme="minorEastAsia" w:hAnsiTheme="minorHAnsi" w:cstheme="minorBidi"/>
-          <w:noProof w:val="0"/>
           <w:kern w:val="2"/>
           <w:szCs w:val="24"/>
           <w:lang w:eastAsia="sk-SK"/>
@@ -1337,15 +1005,11 @@
         </w:rPr>
       </w:pPr>
       <w:r>
-        <w:rPr>
-          <w:noProof w:val="0"/>
-        </w:rPr>
-        <w:t>3.2</w:t>
+        <w:t>3.1</w:t>
       </w:r>
       <w:r>
         <w:rPr>
           <w:rFonts w:asciiTheme="minorHAnsi" w:eastAsiaTheme="minorEastAsia" w:hAnsiTheme="minorHAnsi" w:cstheme="minorBidi"/>
-          <w:noProof w:val="0"/>
           <w:kern w:val="2"/>
           <w:szCs w:val="24"/>
           <w:lang w:eastAsia="sk-SK"/>
@@ -1354,55 +1018,45 @@
         <w:tab/>
       </w:r>
       <w:r>
-        <w:rPr>
-          <w:noProof w:val="0"/>
-        </w:rPr>
-        <w:t>Záleží na type Firewall pri spôsoboch ochrany?</w:t>
-      </w:r>
-      <w:r>
-        <w:rPr>
-          <w:noProof w:val="0"/>
+        <w:t>Čo je to Firewall *</w:t>
+      </w:r>
+      <w:r>
+        <w:rPr>
           <w:webHidden/>
         </w:rPr>
         <w:tab/>
       </w:r>
       <w:r>
         <w:rPr>
-          <w:noProof w:val="0"/>
           <w:webHidden/>
         </w:rPr>
         <w:fldChar w:fldCharType="begin"/>
       </w:r>
       <w:r>
         <w:rPr>
-          <w:noProof w:val="0"/>
-          <w:webHidden/>
-        </w:rPr>
-        <w:instrText xml:space="preserve"> PAGEREF _Toc164708915 \h </w:instrText>
-      </w:r>
-      <w:r>
-        <w:rPr>
-          <w:noProof w:val="0"/>
-          <w:webHidden/>
-        </w:rPr>
-      </w:r>
-      <w:r>
-        <w:rPr>
-          <w:noProof w:val="0"/>
+          <w:webHidden/>
+        </w:rPr>
+        <w:instrText xml:space="preserve"> PAGEREF _Toc165016777 \h </w:instrText>
+      </w:r>
+      <w:r>
+        <w:rPr>
+          <w:webHidden/>
+        </w:rPr>
+      </w:r>
+      <w:r>
+        <w:rPr>
           <w:webHidden/>
         </w:rPr>
         <w:fldChar w:fldCharType="separate"/>
       </w:r>
       <w:r>
         <w:rPr>
-          <w:noProof w:val="0"/>
           <w:webHidden/>
         </w:rPr>
         <w:t>6</w:t>
       </w:r>
       <w:r>
         <w:rPr>
-          <w:noProof w:val="0"/>
           <w:webHidden/>
         </w:rPr>
         <w:fldChar w:fldCharType="end"/>
@@ -1410,12 +1064,9 @@
     </w:p>
     <w:p>
       <w:pPr>
-        <w:pStyle w:val="Obsah1"/>
+        <w:pStyle w:val="Obsah2"/>
         <w:rPr>
           <w:rFonts w:asciiTheme="minorHAnsi" w:eastAsiaTheme="minorEastAsia" w:hAnsiTheme="minorHAnsi" w:cstheme="minorBidi"/>
-          <w:b w:val="0"/>
-          <w:bCs w:val="0"/>
-          <w:noProof w:val="0"/>
           <w:kern w:val="2"/>
           <w:szCs w:val="24"/>
           <w:lang w:eastAsia="sk-SK"/>
@@ -1423,555 +1074,614 @@
         </w:rPr>
       </w:pPr>
       <w:r>
-        <w:rPr>
-          <w:noProof w:val="0"/>
-        </w:rPr>
-        <w:t>Ilustrácie, tabuľky, rovnice</w:t>
-      </w:r>
-      <w:r>
-        <w:rPr>
-          <w:noProof w:val="0"/>
-          <w:webHidden/>
-        </w:rPr>
-        <w:tab/>
-      </w:r>
-      <w:r>
-        <w:rPr>
-          <w:noProof w:val="0"/>
-          <w:webHidden/>
-        </w:rPr>
-        <w:fldChar w:fldCharType="begin"/>
-      </w:r>
-      <w:r>
-        <w:rPr>
-          <w:noProof w:val="0"/>
-          <w:webHidden/>
-        </w:rPr>
-        <w:instrText xml:space="preserve"> PAGEREF _Toc164708916 \h </w:instrText>
-      </w:r>
-      <w:r>
-        <w:rPr>
-          <w:noProof w:val="0"/>
-          <w:webHidden/>
-        </w:rPr>
-      </w:r>
-      <w:r>
-        <w:rPr>
-          <w:noProof w:val="0"/>
-          <w:webHidden/>
-        </w:rPr>
-        <w:fldChar w:fldCharType="separate"/>
-      </w:r>
-      <w:r>
-        <w:rPr>
-          <w:noProof w:val="0"/>
-          <w:webHidden/>
-        </w:rPr>
-        <w:t>8</w:t>
-      </w:r>
-      <w:r>
-        <w:rPr>
-          <w:noProof w:val="0"/>
-          <w:webHidden/>
-        </w:rPr>
-        <w:fldChar w:fldCharType="end"/>
-      </w:r>
-    </w:p>
-    <w:p>
-      <w:pPr>
-        <w:pStyle w:val="Obsah2"/>
+        <w:t>3.2</w:t>
+      </w:r>
+      <w:r>
         <w:rPr>
           <w:rFonts w:asciiTheme="minorHAnsi" w:eastAsiaTheme="minorEastAsia" w:hAnsiTheme="minorHAnsi" w:cstheme="minorBidi"/>
-          <w:noProof w:val="0"/>
           <w:kern w:val="2"/>
           <w:szCs w:val="24"/>
           <w:lang w:eastAsia="sk-SK"/>
           <w14:ligatures w14:val="standardContextual"/>
         </w:rPr>
-      </w:pPr>
-      <w:r>
-        <w:rPr>
-          <w:noProof w:val="0"/>
-        </w:rPr>
-        <w:t>3.3</w:t>
-      </w:r>
-      <w:r>
+        <w:tab/>
+      </w:r>
+      <w:r>
+        <w:t>Začiatky Firewallov</w:t>
+      </w:r>
+      <w:r>
+        <w:rPr>
+          <w:webHidden/>
+        </w:rPr>
+        <w:tab/>
+      </w:r>
+      <w:r>
+        <w:rPr>
+          <w:webHidden/>
+        </w:rPr>
+        <w:fldChar w:fldCharType="begin"/>
+      </w:r>
+      <w:r>
+        <w:rPr>
+          <w:webHidden/>
+        </w:rPr>
+        <w:instrText xml:space="preserve"> PAGEREF _Toc165016778 \h </w:instrText>
+      </w:r>
+      <w:r>
+        <w:rPr>
+          <w:webHidden/>
+        </w:rPr>
+      </w:r>
+      <w:r>
+        <w:rPr>
+          <w:webHidden/>
+        </w:rPr>
+        <w:fldChar w:fldCharType="separate"/>
+      </w:r>
+      <w:r>
+        <w:rPr>
+          <w:webHidden/>
+        </w:rPr>
+        <w:t>6</w:t>
+      </w:r>
+      <w:r>
+        <w:rPr>
+          <w:webHidden/>
+        </w:rPr>
+        <w:fldChar w:fldCharType="end"/>
+      </w:r>
+    </w:p>
+    <w:p>
+      <w:pPr>
+        <w:pStyle w:val="Obsah2"/>
         <w:rPr>
           <w:rFonts w:asciiTheme="minorHAnsi" w:eastAsiaTheme="minorEastAsia" w:hAnsiTheme="minorHAnsi" w:cstheme="minorBidi"/>
-          <w:noProof w:val="0"/>
           <w:kern w:val="2"/>
           <w:szCs w:val="24"/>
           <w:lang w:eastAsia="sk-SK"/>
           <w14:ligatures w14:val="standardContextual"/>
         </w:rPr>
-        <w:tab/>
-      </w:r>
-      <w:r>
-        <w:rPr>
-          <w:noProof w:val="0"/>
-        </w:rPr>
-        <w:t>Ilustrácie</w:t>
-      </w:r>
-      <w:r>
-        <w:rPr>
-          <w:noProof w:val="0"/>
-          <w:webHidden/>
-        </w:rPr>
-        <w:tab/>
-      </w:r>
-      <w:r>
-        <w:rPr>
-          <w:noProof w:val="0"/>
-          <w:webHidden/>
-        </w:rPr>
-        <w:fldChar w:fldCharType="begin"/>
-      </w:r>
-      <w:r>
-        <w:rPr>
-          <w:noProof w:val="0"/>
-          <w:webHidden/>
-        </w:rPr>
-        <w:instrText xml:space="preserve"> PAGEREF _Toc164708917 \h </w:instrText>
-      </w:r>
-      <w:r>
-        <w:rPr>
-          <w:noProof w:val="0"/>
-          <w:webHidden/>
-        </w:rPr>
-      </w:r>
-      <w:r>
-        <w:rPr>
-          <w:noProof w:val="0"/>
-          <w:webHidden/>
-        </w:rPr>
-        <w:fldChar w:fldCharType="separate"/>
-      </w:r>
-      <w:r>
-        <w:rPr>
-          <w:noProof w:val="0"/>
-          <w:webHidden/>
-        </w:rPr>
-        <w:t>8</w:t>
-      </w:r>
-      <w:r>
-        <w:rPr>
-          <w:noProof w:val="0"/>
-          <w:webHidden/>
-        </w:rPr>
-        <w:fldChar w:fldCharType="end"/>
-      </w:r>
-    </w:p>
-    <w:p>
-      <w:pPr>
-        <w:pStyle w:val="Obsah2"/>
+      </w:pPr>
+      <w:r>
+        <w:t>3.3</w:t>
+      </w:r>
+      <w:r>
         <w:rPr>
           <w:rFonts w:asciiTheme="minorHAnsi" w:eastAsiaTheme="minorEastAsia" w:hAnsiTheme="minorHAnsi" w:cstheme="minorBidi"/>
-          <w:noProof w:val="0"/>
           <w:kern w:val="2"/>
           <w:szCs w:val="24"/>
           <w:lang w:eastAsia="sk-SK"/>
           <w14:ligatures w14:val="standardContextual"/>
         </w:rPr>
-      </w:pPr>
-      <w:r>
-        <w:rPr>
-          <w:noProof w:val="0"/>
-        </w:rPr>
-        <w:t>3.4</w:t>
-      </w:r>
-      <w:r>
+        <w:tab/>
+      </w:r>
+      <w:r>
+        <w:t>Typy Firewallov</w:t>
+      </w:r>
+      <w:r>
+        <w:rPr>
+          <w:webHidden/>
+        </w:rPr>
+        <w:tab/>
+      </w:r>
+      <w:r>
+        <w:rPr>
+          <w:webHidden/>
+        </w:rPr>
+        <w:fldChar w:fldCharType="begin"/>
+      </w:r>
+      <w:r>
+        <w:rPr>
+          <w:webHidden/>
+        </w:rPr>
+        <w:instrText xml:space="preserve"> PAGEREF _Toc165016779 \h </w:instrText>
+      </w:r>
+      <w:r>
+        <w:rPr>
+          <w:webHidden/>
+        </w:rPr>
+      </w:r>
+      <w:r>
+        <w:rPr>
+          <w:webHidden/>
+        </w:rPr>
+        <w:fldChar w:fldCharType="separate"/>
+      </w:r>
+      <w:r>
+        <w:rPr>
+          <w:webHidden/>
+        </w:rPr>
+        <w:t>6</w:t>
+      </w:r>
+      <w:r>
+        <w:rPr>
+          <w:webHidden/>
+        </w:rPr>
+        <w:fldChar w:fldCharType="end"/>
+      </w:r>
+    </w:p>
+    <w:p>
+      <w:pPr>
+        <w:pStyle w:val="Obsah3"/>
         <w:rPr>
           <w:rFonts w:asciiTheme="minorHAnsi" w:eastAsiaTheme="minorEastAsia" w:hAnsiTheme="minorHAnsi" w:cstheme="minorBidi"/>
-          <w:noProof w:val="0"/>
+          <w:iCs w:val="0"/>
+          <w:kern w:val="2"/>
+          <w:lang w:eastAsia="sk-SK"/>
+          <w14:ligatures w14:val="standardContextual"/>
+        </w:rPr>
+      </w:pPr>
+      <w:r>
+        <w:t>3.3.1</w:t>
+      </w:r>
+      <w:r>
+        <w:rPr>
+          <w:rFonts w:asciiTheme="minorHAnsi" w:eastAsiaTheme="minorEastAsia" w:hAnsiTheme="minorHAnsi" w:cstheme="minorBidi"/>
+          <w:iCs w:val="0"/>
+          <w:kern w:val="2"/>
+          <w:lang w:eastAsia="sk-SK"/>
+          <w14:ligatures w14:val="standardContextual"/>
+        </w:rPr>
+        <w:tab/>
+      </w:r>
+      <w:r>
+        <w:t>Ako ochraňuje hosťovská Firewall</w:t>
+      </w:r>
+      <w:r>
+        <w:rPr>
+          <w:webHidden/>
+        </w:rPr>
+        <w:tab/>
+      </w:r>
+      <w:r>
+        <w:rPr>
+          <w:webHidden/>
+        </w:rPr>
+        <w:fldChar w:fldCharType="begin"/>
+      </w:r>
+      <w:r>
+        <w:rPr>
+          <w:webHidden/>
+        </w:rPr>
+        <w:instrText xml:space="preserve"> PAGEREF _Toc165016780 \h </w:instrText>
+      </w:r>
+      <w:r>
+        <w:rPr>
+          <w:webHidden/>
+        </w:rPr>
+      </w:r>
+      <w:r>
+        <w:rPr>
+          <w:webHidden/>
+        </w:rPr>
+        <w:fldChar w:fldCharType="separate"/>
+      </w:r>
+      <w:r>
+        <w:rPr>
+          <w:webHidden/>
+        </w:rPr>
+        <w:t>6</w:t>
+      </w:r>
+      <w:r>
+        <w:rPr>
+          <w:webHidden/>
+        </w:rPr>
+        <w:fldChar w:fldCharType="end"/>
+      </w:r>
+    </w:p>
+    <w:p>
+      <w:pPr>
+        <w:pStyle w:val="Obsah3"/>
+        <w:rPr>
+          <w:rFonts w:asciiTheme="minorHAnsi" w:eastAsiaTheme="minorEastAsia" w:hAnsiTheme="minorHAnsi" w:cstheme="minorBidi"/>
+          <w:iCs w:val="0"/>
+          <w:kern w:val="2"/>
+          <w:lang w:eastAsia="sk-SK"/>
+          <w14:ligatures w14:val="standardContextual"/>
+        </w:rPr>
+      </w:pPr>
+      <w:r>
+        <w:t>3.3.2</w:t>
+      </w:r>
+      <w:r>
+        <w:rPr>
+          <w:rFonts w:asciiTheme="minorHAnsi" w:eastAsiaTheme="minorEastAsia" w:hAnsiTheme="minorHAnsi" w:cstheme="minorBidi"/>
+          <w:iCs w:val="0"/>
+          <w:kern w:val="2"/>
+          <w:lang w:eastAsia="sk-SK"/>
+          <w14:ligatures w14:val="standardContextual"/>
+        </w:rPr>
+        <w:tab/>
+      </w:r>
+      <w:r>
+        <w:t>Ako ochraňuje sieťový Firewall</w:t>
+      </w:r>
+      <w:r>
+        <w:rPr>
+          <w:webHidden/>
+        </w:rPr>
+        <w:tab/>
+      </w:r>
+      <w:r>
+        <w:rPr>
+          <w:webHidden/>
+        </w:rPr>
+        <w:fldChar w:fldCharType="begin"/>
+      </w:r>
+      <w:r>
+        <w:rPr>
+          <w:webHidden/>
+        </w:rPr>
+        <w:instrText xml:space="preserve"> PAGEREF _Toc165016781 \h </w:instrText>
+      </w:r>
+      <w:r>
+        <w:rPr>
+          <w:webHidden/>
+        </w:rPr>
+      </w:r>
+      <w:r>
+        <w:rPr>
+          <w:webHidden/>
+        </w:rPr>
+        <w:fldChar w:fldCharType="separate"/>
+      </w:r>
+      <w:r>
+        <w:rPr>
+          <w:webHidden/>
+        </w:rPr>
+        <w:t>7</w:t>
+      </w:r>
+      <w:r>
+        <w:rPr>
+          <w:webHidden/>
+        </w:rPr>
+        <w:fldChar w:fldCharType="end"/>
+      </w:r>
+    </w:p>
+    <w:p>
+      <w:pPr>
+        <w:pStyle w:val="Obsah1"/>
+        <w:rPr>
+          <w:rFonts w:asciiTheme="minorHAnsi" w:eastAsiaTheme="minorEastAsia" w:hAnsiTheme="minorHAnsi" w:cstheme="minorBidi"/>
+          <w:b w:val="0"/>
+          <w:bCs w:val="0"/>
           <w:kern w:val="2"/>
           <w:szCs w:val="24"/>
           <w:lang w:eastAsia="sk-SK"/>
           <w14:ligatures w14:val="standardContextual"/>
         </w:rPr>
-        <w:tab/>
-      </w:r>
-      <w:r>
-        <w:rPr>
-          <w:noProof w:val="0"/>
-        </w:rPr>
-        <w:t>Tabuľky</w:t>
-      </w:r>
-      <w:r>
-        <w:rPr>
-          <w:noProof w:val="0"/>
-          <w:webHidden/>
-        </w:rPr>
-        <w:tab/>
-      </w:r>
-      <w:r>
-        <w:rPr>
-          <w:noProof w:val="0"/>
-          <w:webHidden/>
-        </w:rPr>
-        <w:fldChar w:fldCharType="begin"/>
-      </w:r>
-      <w:r>
-        <w:rPr>
-          <w:noProof w:val="0"/>
-          <w:webHidden/>
-        </w:rPr>
-        <w:instrText xml:space="preserve"> PAGEREF _Toc164708918 \h </w:instrText>
-      </w:r>
-      <w:r>
-        <w:rPr>
-          <w:noProof w:val="0"/>
-          <w:webHidden/>
-        </w:rPr>
-      </w:r>
-      <w:r>
-        <w:rPr>
-          <w:noProof w:val="0"/>
-          <w:webHidden/>
-        </w:rPr>
-        <w:fldChar w:fldCharType="separate"/>
-      </w:r>
-      <w:r>
-        <w:rPr>
-          <w:noProof w:val="0"/>
-          <w:webHidden/>
-        </w:rPr>
-        <w:t>8</w:t>
-      </w:r>
-      <w:r>
-        <w:rPr>
-          <w:noProof w:val="0"/>
-          <w:webHidden/>
-        </w:rPr>
-        <w:fldChar w:fldCharType="end"/>
-      </w:r>
-    </w:p>
-    <w:p>
-      <w:pPr>
-        <w:pStyle w:val="Obsah2"/>
+      </w:pPr>
+      <w:r>
+        <w:t>4</w:t>
+      </w:r>
+      <w:r>
         <w:rPr>
           <w:rFonts w:asciiTheme="minorHAnsi" w:eastAsiaTheme="minorEastAsia" w:hAnsiTheme="minorHAnsi" w:cstheme="minorBidi"/>
-          <w:noProof w:val="0"/>
+          <w:b w:val="0"/>
+          <w:bCs w:val="0"/>
           <w:kern w:val="2"/>
           <w:szCs w:val="24"/>
           <w:lang w:eastAsia="sk-SK"/>
           <w14:ligatures w14:val="standardContextual"/>
         </w:rPr>
-      </w:pPr>
-      <w:r>
-        <w:rPr>
-          <w:noProof w:val="0"/>
-        </w:rPr>
-        <w:t>3.5</w:t>
-      </w:r>
-      <w:r>
+        <w:tab/>
+      </w:r>
+      <w:r>
+        <w:t>Produkt</w:t>
+      </w:r>
+      <w:r>
+        <w:rPr>
+          <w:webHidden/>
+        </w:rPr>
+        <w:tab/>
+      </w:r>
+      <w:r>
+        <w:rPr>
+          <w:webHidden/>
+        </w:rPr>
+        <w:fldChar w:fldCharType="begin"/>
+      </w:r>
+      <w:r>
+        <w:rPr>
+          <w:webHidden/>
+        </w:rPr>
+        <w:instrText xml:space="preserve"> PAGEREF _Toc165016782 \h </w:instrText>
+      </w:r>
+      <w:r>
+        <w:rPr>
+          <w:webHidden/>
+        </w:rPr>
+      </w:r>
+      <w:r>
+        <w:rPr>
+          <w:webHidden/>
+        </w:rPr>
+        <w:fldChar w:fldCharType="separate"/>
+      </w:r>
+      <w:r>
+        <w:rPr>
+          <w:webHidden/>
+        </w:rPr>
+        <w:t>8</w:t>
+      </w:r>
+      <w:r>
+        <w:rPr>
+          <w:webHidden/>
+        </w:rPr>
+        <w:fldChar w:fldCharType="end"/>
+      </w:r>
+    </w:p>
+    <w:p>
+      <w:pPr>
+        <w:pStyle w:val="Obsah2"/>
         <w:rPr>
           <w:rFonts w:asciiTheme="minorHAnsi" w:eastAsiaTheme="minorEastAsia" w:hAnsiTheme="minorHAnsi" w:cstheme="minorBidi"/>
-          <w:noProof w:val="0"/>
           <w:kern w:val="2"/>
           <w:szCs w:val="24"/>
           <w:lang w:eastAsia="sk-SK"/>
           <w14:ligatures w14:val="standardContextual"/>
         </w:rPr>
-        <w:tab/>
-      </w:r>
-      <w:r>
-        <w:rPr>
-          <w:noProof w:val="0"/>
-        </w:rPr>
-        <w:t>Zdrojový kód programu</w:t>
-      </w:r>
-      <w:r>
-        <w:rPr>
-          <w:noProof w:val="0"/>
-          <w:webHidden/>
-        </w:rPr>
-        <w:tab/>
-      </w:r>
-      <w:r>
-        <w:rPr>
-          <w:noProof w:val="0"/>
-          <w:webHidden/>
-        </w:rPr>
-        <w:fldChar w:fldCharType="begin"/>
-      </w:r>
-      <w:r>
-        <w:rPr>
-          <w:noProof w:val="0"/>
-          <w:webHidden/>
-        </w:rPr>
-        <w:instrText xml:space="preserve"> PAGEREF _Toc164708919 \h </w:instrText>
-      </w:r>
-      <w:r>
-        <w:rPr>
-          <w:noProof w:val="0"/>
-          <w:webHidden/>
-        </w:rPr>
-      </w:r>
-      <w:r>
-        <w:rPr>
-          <w:noProof w:val="0"/>
-          <w:webHidden/>
-        </w:rPr>
-        <w:fldChar w:fldCharType="separate"/>
-      </w:r>
-      <w:r>
-        <w:rPr>
-          <w:noProof w:val="0"/>
-          <w:webHidden/>
-        </w:rPr>
-        <w:t>9</w:t>
-      </w:r>
-      <w:r>
-        <w:rPr>
-          <w:noProof w:val="0"/>
-          <w:webHidden/>
-        </w:rPr>
-        <w:fldChar w:fldCharType="end"/>
-      </w:r>
-    </w:p>
-    <w:p>
-      <w:pPr>
-        <w:pStyle w:val="Obsah2"/>
+      </w:pPr>
+      <w:r>
+        <w:t>4.1</w:t>
+      </w:r>
+      <w:r>
         <w:rPr>
           <w:rFonts w:asciiTheme="minorHAnsi" w:eastAsiaTheme="minorEastAsia" w:hAnsiTheme="minorHAnsi" w:cstheme="minorBidi"/>
-          <w:noProof w:val="0"/>
           <w:kern w:val="2"/>
           <w:szCs w:val="24"/>
           <w:lang w:eastAsia="sk-SK"/>
           <w14:ligatures w14:val="standardContextual"/>
         </w:rPr>
-      </w:pPr>
-      <w:r>
-        <w:rPr>
-          <w:noProof w:val="0"/>
-        </w:rPr>
-        <w:t>3.6</w:t>
-      </w:r>
-      <w:r>
+        <w:tab/>
+      </w:r>
+      <w:r>
+        <w:t>Myšlienka</w:t>
+      </w:r>
+      <w:r>
+        <w:rPr>
+          <w:webHidden/>
+        </w:rPr>
+        <w:tab/>
+      </w:r>
+      <w:r>
+        <w:rPr>
+          <w:webHidden/>
+        </w:rPr>
+        <w:fldChar w:fldCharType="begin"/>
+      </w:r>
+      <w:r>
+        <w:rPr>
+          <w:webHidden/>
+        </w:rPr>
+        <w:instrText xml:space="preserve"> PAGEREF _Toc165016783 \h </w:instrText>
+      </w:r>
+      <w:r>
+        <w:rPr>
+          <w:webHidden/>
+        </w:rPr>
+      </w:r>
+      <w:r>
+        <w:rPr>
+          <w:webHidden/>
+        </w:rPr>
+        <w:fldChar w:fldCharType="separate"/>
+      </w:r>
+      <w:r>
+        <w:rPr>
+          <w:webHidden/>
+        </w:rPr>
+        <w:t>8</w:t>
+      </w:r>
+      <w:r>
+        <w:rPr>
+          <w:webHidden/>
+        </w:rPr>
+        <w:fldChar w:fldCharType="end"/>
+      </w:r>
+    </w:p>
+    <w:p>
+      <w:pPr>
+        <w:pStyle w:val="Obsah2"/>
         <w:rPr>
           <w:rFonts w:asciiTheme="minorHAnsi" w:eastAsiaTheme="minorEastAsia" w:hAnsiTheme="minorHAnsi" w:cstheme="minorBidi"/>
-          <w:noProof w:val="0"/>
           <w:kern w:val="2"/>
           <w:szCs w:val="24"/>
           <w:lang w:eastAsia="sk-SK"/>
           <w14:ligatures w14:val="standardContextual"/>
         </w:rPr>
-        <w:tab/>
-      </w:r>
-      <w:r>
-        <w:rPr>
-          <w:noProof w:val="0"/>
-        </w:rPr>
-        <w:t>Rovnice, vzorce</w:t>
-      </w:r>
-      <w:r>
-        <w:rPr>
-          <w:noProof w:val="0"/>
-          <w:webHidden/>
-        </w:rPr>
-        <w:tab/>
-      </w:r>
-      <w:r>
-        <w:rPr>
-          <w:noProof w:val="0"/>
-          <w:webHidden/>
-        </w:rPr>
-        <w:fldChar w:fldCharType="begin"/>
-      </w:r>
-      <w:r>
-        <w:rPr>
-          <w:noProof w:val="0"/>
-          <w:webHidden/>
-        </w:rPr>
-        <w:instrText xml:space="preserve"> PAGEREF _Toc164708920 \h </w:instrText>
-      </w:r>
-      <w:r>
-        <w:rPr>
-          <w:noProof w:val="0"/>
-          <w:webHidden/>
-        </w:rPr>
-      </w:r>
-      <w:r>
-        <w:rPr>
-          <w:noProof w:val="0"/>
-          <w:webHidden/>
-        </w:rPr>
-        <w:fldChar w:fldCharType="separate"/>
-      </w:r>
-      <w:r>
-        <w:rPr>
-          <w:noProof w:val="0"/>
-          <w:webHidden/>
-        </w:rPr>
-        <w:t>9</w:t>
-      </w:r>
-      <w:r>
-        <w:rPr>
-          <w:noProof w:val="0"/>
-          <w:webHidden/>
-        </w:rPr>
-        <w:fldChar w:fldCharType="end"/>
-      </w:r>
-    </w:p>
-    <w:p>
-      <w:pPr>
-        <w:pStyle w:val="Obsah1"/>
+      </w:pPr>
+      <w:r>
+        <w:t>4.2</w:t>
+      </w:r>
+      <w:r>
         <w:rPr>
           <w:rFonts w:asciiTheme="minorHAnsi" w:eastAsiaTheme="minorEastAsia" w:hAnsiTheme="minorHAnsi" w:cstheme="minorBidi"/>
-          <w:b w:val="0"/>
-          <w:bCs w:val="0"/>
-          <w:noProof w:val="0"/>
           <w:kern w:val="2"/>
           <w:szCs w:val="24"/>
           <w:lang w:eastAsia="sk-SK"/>
           <w14:ligatures w14:val="standardContextual"/>
         </w:rPr>
-      </w:pPr>
-      <w:r>
-        <w:rPr>
-          <w:noProof w:val="0"/>
-        </w:rPr>
-        <w:t>4</w:t>
-      </w:r>
-      <w:r>
+        <w:tab/>
+      </w:r>
+      <w:r>
+        <w:t>Prezentácia</w:t>
+      </w:r>
+      <w:r>
+        <w:rPr>
+          <w:webHidden/>
+        </w:rPr>
+        <w:tab/>
+      </w:r>
+      <w:r>
+        <w:rPr>
+          <w:webHidden/>
+        </w:rPr>
+        <w:fldChar w:fldCharType="begin"/>
+      </w:r>
+      <w:r>
+        <w:rPr>
+          <w:webHidden/>
+        </w:rPr>
+        <w:instrText xml:space="preserve"> PAGEREF _Toc165016784 \h </w:instrText>
+      </w:r>
+      <w:r>
+        <w:rPr>
+          <w:webHidden/>
+        </w:rPr>
+      </w:r>
+      <w:r>
+        <w:rPr>
+          <w:webHidden/>
+        </w:rPr>
+        <w:fldChar w:fldCharType="separate"/>
+      </w:r>
+      <w:r>
+        <w:rPr>
+          <w:webHidden/>
+        </w:rPr>
+        <w:t>8</w:t>
+      </w:r>
+      <w:r>
+        <w:rPr>
+          <w:webHidden/>
+        </w:rPr>
+        <w:fldChar w:fldCharType="end"/>
+      </w:r>
+    </w:p>
+    <w:p>
+      <w:pPr>
+        <w:pStyle w:val="Obsah3"/>
         <w:rPr>
           <w:rFonts w:asciiTheme="minorHAnsi" w:eastAsiaTheme="minorEastAsia" w:hAnsiTheme="minorHAnsi" w:cstheme="minorBidi"/>
-          <w:b w:val="0"/>
-          <w:bCs w:val="0"/>
-          <w:noProof w:val="0"/>
+          <w:iCs w:val="0"/>
+          <w:kern w:val="2"/>
+          <w:lang w:eastAsia="sk-SK"/>
+          <w14:ligatures w14:val="standardContextual"/>
+        </w:rPr>
+      </w:pPr>
+      <w:r>
+        <w:t>4.2.1</w:t>
+      </w:r>
+      <w:r>
+        <w:rPr>
+          <w:rFonts w:asciiTheme="minorHAnsi" w:eastAsiaTheme="minorEastAsia" w:hAnsiTheme="minorHAnsi" w:cstheme="minorBidi"/>
+          <w:iCs w:val="0"/>
+          <w:kern w:val="2"/>
+          <w:lang w:eastAsia="sk-SK"/>
+          <w14:ligatures w14:val="standardContextual"/>
+        </w:rPr>
+        <w:tab/>
+      </w:r>
+      <w:r>
+        <w:t>Obsah Prezentácie</w:t>
+      </w:r>
+      <w:r>
+        <w:rPr>
+          <w:webHidden/>
+        </w:rPr>
+        <w:tab/>
+      </w:r>
+      <w:r>
+        <w:rPr>
+          <w:webHidden/>
+        </w:rPr>
+        <w:fldChar w:fldCharType="begin"/>
+      </w:r>
+      <w:r>
+        <w:rPr>
+          <w:webHidden/>
+        </w:rPr>
+        <w:instrText xml:space="preserve"> PAGEREF _Toc165016785 \h </w:instrText>
+      </w:r>
+      <w:r>
+        <w:rPr>
+          <w:webHidden/>
+        </w:rPr>
+      </w:r>
+      <w:r>
+        <w:rPr>
+          <w:webHidden/>
+        </w:rPr>
+        <w:fldChar w:fldCharType="separate"/>
+      </w:r>
+      <w:r>
+        <w:rPr>
+          <w:webHidden/>
+        </w:rPr>
+        <w:t>8</w:t>
+      </w:r>
+      <w:r>
+        <w:rPr>
+          <w:webHidden/>
+        </w:rPr>
+        <w:fldChar w:fldCharType="end"/>
+      </w:r>
+    </w:p>
+    <w:p>
+      <w:pPr>
+        <w:pStyle w:val="Obsah2"/>
+        <w:rPr>
+          <w:rFonts w:asciiTheme="minorHAnsi" w:eastAsiaTheme="minorEastAsia" w:hAnsiTheme="minorHAnsi" w:cstheme="minorBidi"/>
           <w:kern w:val="2"/>
           <w:szCs w:val="24"/>
           <w:lang w:eastAsia="sk-SK"/>
           <w14:ligatures w14:val="standardContextual"/>
         </w:rPr>
-        <w:tab/>
-      </w:r>
-      <w:r>
-        <w:rPr>
-          <w:noProof w:val="0"/>
-        </w:rPr>
-        <w:t>Záver</w:t>
-      </w:r>
-      <w:r>
-        <w:rPr>
-          <w:noProof w:val="0"/>
-          <w:webHidden/>
-        </w:rPr>
-        <w:tab/>
-      </w:r>
-      <w:r>
-        <w:rPr>
-          <w:noProof w:val="0"/>
-          <w:webHidden/>
-        </w:rPr>
-        <w:fldChar w:fldCharType="begin"/>
-      </w:r>
-      <w:r>
-        <w:rPr>
-          <w:noProof w:val="0"/>
-          <w:webHidden/>
-        </w:rPr>
-        <w:instrText xml:space="preserve"> PAGEREF _Toc164708921 \h </w:instrText>
-      </w:r>
-      <w:r>
-        <w:rPr>
-          <w:noProof w:val="0"/>
-          <w:webHidden/>
-        </w:rPr>
-      </w:r>
-      <w:r>
-        <w:rPr>
-          <w:noProof w:val="0"/>
-          <w:webHidden/>
-        </w:rPr>
-        <w:fldChar w:fldCharType="separate"/>
-      </w:r>
-      <w:r>
-        <w:rPr>
-          <w:noProof w:val="0"/>
-          <w:webHidden/>
-        </w:rPr>
-        <w:t>10</w:t>
-      </w:r>
-      <w:r>
-        <w:rPr>
-          <w:noProof w:val="0"/>
-          <w:webHidden/>
-        </w:rPr>
-        <w:fldChar w:fldCharType="end"/>
-      </w:r>
-    </w:p>
-    <w:p>
-      <w:pPr>
-        <w:pStyle w:val="Obsah1"/>
+      </w:pPr>
+      <w:r>
+        <w:t>4.3</w:t>
+      </w:r>
+      <w:r>
         <w:rPr>
           <w:rFonts w:asciiTheme="minorHAnsi" w:eastAsiaTheme="minorEastAsia" w:hAnsiTheme="minorHAnsi" w:cstheme="minorBidi"/>
-          <w:b w:val="0"/>
-          <w:bCs w:val="0"/>
-          <w:noProof w:val="0"/>
           <w:kern w:val="2"/>
           <w:szCs w:val="24"/>
           <w:lang w:eastAsia="sk-SK"/>
           <w14:ligatures w14:val="standardContextual"/>
         </w:rPr>
-      </w:pPr>
-      <w:r>
-        <w:rPr>
-          <w:noProof w:val="0"/>
-        </w:rPr>
-        <w:t xml:space="preserve">Zoznam použitej literatúry </w:t>
-      </w:r>
-      <w:r>
-        <w:rPr>
-          <w:noProof w:val="0"/>
-          <w:color w:val="A6A6A6"/>
-        </w:rPr>
-        <w:t>(Nadpis Kapitoly, bez čísla)</w:t>
-      </w:r>
-      <w:r>
-        <w:rPr>
-          <w:noProof w:val="0"/>
-          <w:webHidden/>
-        </w:rPr>
         <w:tab/>
       </w:r>
       <w:r>
-        <w:rPr>
-          <w:noProof w:val="0"/>
+        <w:t>Záleží na type Firewall pri spôsoboch ochrany?</w:t>
+      </w:r>
+      <w:r>
+        <w:rPr>
+          <w:webHidden/>
+        </w:rPr>
+        <w:tab/>
+      </w:r>
+      <w:r>
+        <w:rPr>
           <w:webHidden/>
         </w:rPr>
         <w:fldChar w:fldCharType="begin"/>
       </w:r>
       <w:r>
         <w:rPr>
-          <w:noProof w:val="0"/>
-          <w:webHidden/>
-        </w:rPr>
-        <w:instrText xml:space="preserve"> PAGEREF _Toc164708922 \h </w:instrText>
-      </w:r>
-      <w:r>
-        <w:rPr>
-          <w:noProof w:val="0"/>
-          <w:webHidden/>
-        </w:rPr>
-      </w:r>
-      <w:r>
-        <w:rPr>
-          <w:noProof w:val="0"/>
+          <w:webHidden/>
+        </w:rPr>
+        <w:instrText xml:space="preserve"> PAGEREF _Toc165016786 \h </w:instrText>
+      </w:r>
+      <w:r>
+        <w:rPr>
+          <w:webHidden/>
+        </w:rPr>
+      </w:r>
+      <w:r>
+        <w:rPr>
           <w:webHidden/>
         </w:rPr>
         <w:fldChar w:fldCharType="separate"/>
       </w:r>
       <w:r>
         <w:rPr>
-          <w:noProof w:val="0"/>
-          <w:webHidden/>
-        </w:rPr>
-        <w:t>11</w:t>
-      </w:r>
-      <w:r>
-        <w:rPr>
-          <w:noProof w:val="0"/>
+          <w:webHidden/>
+        </w:rPr>
+        <w:t>9</w:t>
+      </w:r>
+      <w:r>
+        <w:rPr>
           <w:webHidden/>
         </w:rPr>
         <w:fldChar w:fldCharType="end"/>
@@ -1984,7 +1694,6 @@
           <w:rFonts w:asciiTheme="minorHAnsi" w:eastAsiaTheme="minorEastAsia" w:hAnsiTheme="minorHAnsi" w:cstheme="minorBidi"/>
           <w:b w:val="0"/>
           <w:bCs w:val="0"/>
-          <w:noProof w:val="0"/>
           <w:kern w:val="2"/>
           <w:szCs w:val="24"/>
           <w:lang w:eastAsia="sk-SK"/>
@@ -1992,62 +1701,45 @@
         </w:rPr>
       </w:pPr>
       <w:r>
-        <w:rPr>
-          <w:noProof w:val="0"/>
-        </w:rPr>
-        <w:t xml:space="preserve">Prílohy </w:t>
-      </w:r>
-      <w:r>
-        <w:rPr>
-          <w:noProof w:val="0"/>
-          <w:color w:val="A6A6A6"/>
-        </w:rPr>
-        <w:t>(štýl Nadpis Kapitoly, bez čísla)</w:t>
-      </w:r>
-      <w:r>
-        <w:rPr>
-          <w:noProof w:val="0"/>
+        <w:t>Ilustrácie, tabuľky, rovnice</w:t>
+      </w:r>
+      <w:r>
+        <w:rPr>
           <w:webHidden/>
         </w:rPr>
         <w:tab/>
       </w:r>
       <w:r>
         <w:rPr>
-          <w:noProof w:val="0"/>
           <w:webHidden/>
         </w:rPr>
         <w:fldChar w:fldCharType="begin"/>
       </w:r>
       <w:r>
         <w:rPr>
-          <w:noProof w:val="0"/>
-          <w:webHidden/>
-        </w:rPr>
-        <w:instrText xml:space="preserve"> PAGEREF _Toc164708923 \h </w:instrText>
-      </w:r>
-      <w:r>
-        <w:rPr>
-          <w:noProof w:val="0"/>
-          <w:webHidden/>
-        </w:rPr>
-      </w:r>
-      <w:r>
-        <w:rPr>
-          <w:noProof w:val="0"/>
+          <w:webHidden/>
+        </w:rPr>
+        <w:instrText xml:space="preserve"> PAGEREF _Toc165016787 \h </w:instrText>
+      </w:r>
+      <w:r>
+        <w:rPr>
+          <w:webHidden/>
+        </w:rPr>
+      </w:r>
+      <w:r>
+        <w:rPr>
           <w:webHidden/>
         </w:rPr>
         <w:fldChar w:fldCharType="separate"/>
       </w:r>
       <w:r>
         <w:rPr>
-          <w:noProof w:val="0"/>
-          <w:webHidden/>
-        </w:rPr>
-        <w:t>12</w:t>
-      </w:r>
-      <w:r>
-        <w:rPr>
-          <w:noProof w:val="0"/>
+          <w:webHidden/>
+        </w:rPr>
+        <w:t>11</w:t>
+      </w:r>
+      <w:r>
+        <w:rPr>
           <w:webHidden/>
         </w:rPr>
         <w:fldChar w:fldCharType="end"/>
@@ -2058,7 +1750,6 @@
         <w:pStyle w:val="Obsah2"/>
         <w:rPr>
           <w:rFonts w:asciiTheme="minorHAnsi" w:eastAsiaTheme="minorEastAsia" w:hAnsiTheme="minorHAnsi" w:cstheme="minorBidi"/>
-          <w:noProof w:val="0"/>
           <w:kern w:val="2"/>
           <w:szCs w:val="24"/>
           <w:lang w:eastAsia="sk-SK"/>
@@ -2066,129 +1757,58 @@
         </w:rPr>
       </w:pPr>
       <w:r>
-        <w:rPr>
-          <w:noProof w:val="0"/>
-        </w:rPr>
-        <w:t xml:space="preserve">Príloha A – CD médium </w:t>
-      </w:r>
-      <w:r>
-        <w:rPr>
-          <w:noProof w:val="0"/>
-          <w:color w:val="A6A6A6"/>
-        </w:rPr>
-        <w:t>(štýl PodNadpis Kapitoly, bez čísla)</w:t>
-      </w:r>
-      <w:r>
-        <w:rPr>
-          <w:noProof w:val="0"/>
-          <w:webHidden/>
-        </w:rPr>
-        <w:tab/>
-      </w:r>
-      <w:r>
-        <w:rPr>
-          <w:noProof w:val="0"/>
-          <w:webHidden/>
-        </w:rPr>
-        <w:fldChar w:fldCharType="begin"/>
-      </w:r>
-      <w:r>
-        <w:rPr>
-          <w:noProof w:val="0"/>
-          <w:webHidden/>
-        </w:rPr>
-        <w:instrText xml:space="preserve"> PAGEREF _Toc164708924 \h </w:instrText>
-      </w:r>
-      <w:r>
-        <w:rPr>
-          <w:noProof w:val="0"/>
-          <w:webHidden/>
-        </w:rPr>
-      </w:r>
-      <w:r>
-        <w:rPr>
-          <w:noProof w:val="0"/>
-          <w:webHidden/>
-        </w:rPr>
-        <w:fldChar w:fldCharType="separate"/>
-      </w:r>
-      <w:r>
-        <w:rPr>
-          <w:noProof w:val="0"/>
-          <w:webHidden/>
-        </w:rPr>
-        <w:t>12</w:t>
-      </w:r>
-      <w:r>
-        <w:rPr>
-          <w:noProof w:val="0"/>
-          <w:webHidden/>
-        </w:rPr>
-        <w:fldChar w:fldCharType="end"/>
-      </w:r>
-    </w:p>
-    <w:p>
-      <w:pPr>
-        <w:pStyle w:val="Obsah2"/>
+        <w:t>4.4</w:t>
+      </w:r>
+      <w:r>
         <w:rPr>
           <w:rFonts w:asciiTheme="minorHAnsi" w:eastAsiaTheme="minorEastAsia" w:hAnsiTheme="minorHAnsi" w:cstheme="minorBidi"/>
-          <w:noProof w:val="0"/>
           <w:kern w:val="2"/>
           <w:szCs w:val="24"/>
           <w:lang w:eastAsia="sk-SK"/>
           <w14:ligatures w14:val="standardContextual"/>
         </w:rPr>
-      </w:pPr>
-      <w:r>
-        <w:rPr>
-          <w:noProof w:val="0"/>
-        </w:rPr>
-        <w:t>Príloha B – &lt;názov prílohy&gt;</w:t>
-      </w:r>
-      <w:r>
-        <w:rPr>
-          <w:noProof w:val="0"/>
-          <w:webHidden/>
-        </w:rPr>
         <w:tab/>
       </w:r>
       <w:r>
-        <w:rPr>
-          <w:noProof w:val="0"/>
+        <w:t>Ilustrácie</w:t>
+      </w:r>
+      <w:r>
+        <w:rPr>
+          <w:webHidden/>
+        </w:rPr>
+        <w:tab/>
+      </w:r>
+      <w:r>
+        <w:rPr>
           <w:webHidden/>
         </w:rPr>
         <w:fldChar w:fldCharType="begin"/>
       </w:r>
       <w:r>
         <w:rPr>
-          <w:noProof w:val="0"/>
-          <w:webHidden/>
-        </w:rPr>
-        <w:instrText xml:space="preserve"> PAGEREF _Toc164708925 \h </w:instrText>
-      </w:r>
-      <w:r>
-        <w:rPr>
-          <w:noProof w:val="0"/>
-          <w:webHidden/>
-        </w:rPr>
-      </w:r>
-      <w:r>
-        <w:rPr>
-          <w:noProof w:val="0"/>
+          <w:webHidden/>
+        </w:rPr>
+        <w:instrText xml:space="preserve"> PAGEREF _Toc165016788 \h </w:instrText>
+      </w:r>
+      <w:r>
+        <w:rPr>
+          <w:webHidden/>
+        </w:rPr>
+      </w:r>
+      <w:r>
+        <w:rPr>
           <w:webHidden/>
         </w:rPr>
         <w:fldChar w:fldCharType="separate"/>
       </w:r>
       <w:r>
         <w:rPr>
-          <w:noProof w:val="0"/>
-          <w:webHidden/>
-        </w:rPr>
-        <w:t>12</w:t>
-      </w:r>
-      <w:r>
-        <w:rPr>
-          <w:noProof w:val="0"/>
+          <w:webHidden/>
+        </w:rPr>
+        <w:t>11</w:t>
+      </w:r>
+      <w:r>
+        <w:rPr>
           <w:webHidden/>
         </w:rPr>
         <w:fldChar w:fldCharType="end"/>
@@ -2199,7 +1819,6 @@
         <w:pStyle w:val="Obsah2"/>
         <w:rPr>
           <w:rFonts w:asciiTheme="minorHAnsi" w:eastAsiaTheme="minorEastAsia" w:hAnsiTheme="minorHAnsi" w:cstheme="minorBidi"/>
-          <w:noProof w:val="0"/>
           <w:kern w:val="2"/>
           <w:szCs w:val="24"/>
           <w:lang w:eastAsia="sk-SK"/>
@@ -2207,55 +1826,571 @@
         </w:rPr>
       </w:pPr>
       <w:r>
-        <w:rPr>
-          <w:noProof w:val="0"/>
-        </w:rPr>
+        <w:t>4.5</w:t>
+      </w:r>
+      <w:r>
+        <w:rPr>
+          <w:rFonts w:asciiTheme="minorHAnsi" w:eastAsiaTheme="minorEastAsia" w:hAnsiTheme="minorHAnsi" w:cstheme="minorBidi"/>
+          <w:kern w:val="2"/>
+          <w:szCs w:val="24"/>
+          <w:lang w:eastAsia="sk-SK"/>
+          <w14:ligatures w14:val="standardContextual"/>
+        </w:rPr>
+        <w:tab/>
+      </w:r>
+      <w:r>
+        <w:t>Tabuľky</w:t>
+      </w:r>
+      <w:r>
+        <w:rPr>
+          <w:webHidden/>
+        </w:rPr>
+        <w:tab/>
+      </w:r>
+      <w:r>
+        <w:rPr>
+          <w:webHidden/>
+        </w:rPr>
+        <w:fldChar w:fldCharType="begin"/>
+      </w:r>
+      <w:r>
+        <w:rPr>
+          <w:webHidden/>
+        </w:rPr>
+        <w:instrText xml:space="preserve"> PAGEREF _Toc165016789 \h </w:instrText>
+      </w:r>
+      <w:r>
+        <w:rPr>
+          <w:webHidden/>
+        </w:rPr>
+      </w:r>
+      <w:r>
+        <w:rPr>
+          <w:webHidden/>
+        </w:rPr>
+        <w:fldChar w:fldCharType="separate"/>
+      </w:r>
+      <w:r>
+        <w:rPr>
+          <w:webHidden/>
+        </w:rPr>
+        <w:t>11</w:t>
+      </w:r>
+      <w:r>
+        <w:rPr>
+          <w:webHidden/>
+        </w:rPr>
+        <w:fldChar w:fldCharType="end"/>
+      </w:r>
+    </w:p>
+    <w:p>
+      <w:pPr>
+        <w:pStyle w:val="Obsah2"/>
+        <w:rPr>
+          <w:rFonts w:asciiTheme="minorHAnsi" w:eastAsiaTheme="minorEastAsia" w:hAnsiTheme="minorHAnsi" w:cstheme="minorBidi"/>
+          <w:kern w:val="2"/>
+          <w:szCs w:val="24"/>
+          <w:lang w:eastAsia="sk-SK"/>
+          <w14:ligatures w14:val="standardContextual"/>
+        </w:rPr>
+      </w:pPr>
+      <w:r>
+        <w:t>4.6</w:t>
+      </w:r>
+      <w:r>
+        <w:rPr>
+          <w:rFonts w:asciiTheme="minorHAnsi" w:eastAsiaTheme="minorEastAsia" w:hAnsiTheme="minorHAnsi" w:cstheme="minorBidi"/>
+          <w:kern w:val="2"/>
+          <w:szCs w:val="24"/>
+          <w:lang w:eastAsia="sk-SK"/>
+          <w14:ligatures w14:val="standardContextual"/>
+        </w:rPr>
+        <w:tab/>
+      </w:r>
+      <w:r>
+        <w:t>Zdrojový kód programu</w:t>
+      </w:r>
+      <w:r>
+        <w:rPr>
+          <w:webHidden/>
+        </w:rPr>
+        <w:tab/>
+      </w:r>
+      <w:r>
+        <w:rPr>
+          <w:webHidden/>
+        </w:rPr>
+        <w:fldChar w:fldCharType="begin"/>
+      </w:r>
+      <w:r>
+        <w:rPr>
+          <w:webHidden/>
+        </w:rPr>
+        <w:instrText xml:space="preserve"> PAGEREF _Toc165016790 \h </w:instrText>
+      </w:r>
+      <w:r>
+        <w:rPr>
+          <w:webHidden/>
+        </w:rPr>
+      </w:r>
+      <w:r>
+        <w:rPr>
+          <w:webHidden/>
+        </w:rPr>
+        <w:fldChar w:fldCharType="separate"/>
+      </w:r>
+      <w:r>
+        <w:rPr>
+          <w:webHidden/>
+        </w:rPr>
+        <w:t>12</w:t>
+      </w:r>
+      <w:r>
+        <w:rPr>
+          <w:webHidden/>
+        </w:rPr>
+        <w:fldChar w:fldCharType="end"/>
+      </w:r>
+    </w:p>
+    <w:p>
+      <w:pPr>
+        <w:pStyle w:val="Obsah2"/>
+        <w:rPr>
+          <w:rFonts w:asciiTheme="minorHAnsi" w:eastAsiaTheme="minorEastAsia" w:hAnsiTheme="minorHAnsi" w:cstheme="minorBidi"/>
+          <w:kern w:val="2"/>
+          <w:szCs w:val="24"/>
+          <w:lang w:eastAsia="sk-SK"/>
+          <w14:ligatures w14:val="standardContextual"/>
+        </w:rPr>
+      </w:pPr>
+      <w:r>
+        <w:t>4.7</w:t>
+      </w:r>
+      <w:r>
+        <w:rPr>
+          <w:rFonts w:asciiTheme="minorHAnsi" w:eastAsiaTheme="minorEastAsia" w:hAnsiTheme="minorHAnsi" w:cstheme="minorBidi"/>
+          <w:kern w:val="2"/>
+          <w:szCs w:val="24"/>
+          <w:lang w:eastAsia="sk-SK"/>
+          <w14:ligatures w14:val="standardContextual"/>
+        </w:rPr>
+        <w:tab/>
+      </w:r>
+      <w:r>
+        <w:t>Rovnice, vzorce</w:t>
+      </w:r>
+      <w:r>
+        <w:rPr>
+          <w:webHidden/>
+        </w:rPr>
+        <w:tab/>
+      </w:r>
+      <w:r>
+        <w:rPr>
+          <w:webHidden/>
+        </w:rPr>
+        <w:fldChar w:fldCharType="begin"/>
+      </w:r>
+      <w:r>
+        <w:rPr>
+          <w:webHidden/>
+        </w:rPr>
+        <w:instrText xml:space="preserve"> PAGEREF _Toc165016791 \h </w:instrText>
+      </w:r>
+      <w:r>
+        <w:rPr>
+          <w:webHidden/>
+        </w:rPr>
+      </w:r>
+      <w:r>
+        <w:rPr>
+          <w:webHidden/>
+        </w:rPr>
+        <w:fldChar w:fldCharType="separate"/>
+      </w:r>
+      <w:r>
+        <w:rPr>
+          <w:webHidden/>
+        </w:rPr>
+        <w:t>12</w:t>
+      </w:r>
+      <w:r>
+        <w:rPr>
+          <w:webHidden/>
+        </w:rPr>
+        <w:fldChar w:fldCharType="end"/>
+      </w:r>
+    </w:p>
+    <w:p>
+      <w:pPr>
+        <w:pStyle w:val="Obsah1"/>
+        <w:rPr>
+          <w:rFonts w:asciiTheme="minorHAnsi" w:eastAsiaTheme="minorEastAsia" w:hAnsiTheme="minorHAnsi" w:cstheme="minorBidi"/>
+          <w:b w:val="0"/>
+          <w:bCs w:val="0"/>
+          <w:kern w:val="2"/>
+          <w:szCs w:val="24"/>
+          <w:lang w:eastAsia="sk-SK"/>
+          <w14:ligatures w14:val="standardContextual"/>
+        </w:rPr>
+      </w:pPr>
+      <w:r>
+        <w:t>5</w:t>
+      </w:r>
+      <w:r>
+        <w:rPr>
+          <w:rFonts w:asciiTheme="minorHAnsi" w:eastAsiaTheme="minorEastAsia" w:hAnsiTheme="minorHAnsi" w:cstheme="minorBidi"/>
+          <w:b w:val="0"/>
+          <w:bCs w:val="0"/>
+          <w:kern w:val="2"/>
+          <w:szCs w:val="24"/>
+          <w:lang w:eastAsia="sk-SK"/>
+          <w14:ligatures w14:val="standardContextual"/>
+        </w:rPr>
+        <w:tab/>
+      </w:r>
+      <w:r>
+        <w:t>Záver</w:t>
+      </w:r>
+      <w:r>
+        <w:rPr>
+          <w:webHidden/>
+        </w:rPr>
+        <w:tab/>
+      </w:r>
+      <w:r>
+        <w:rPr>
+          <w:webHidden/>
+        </w:rPr>
+        <w:fldChar w:fldCharType="begin"/>
+      </w:r>
+      <w:r>
+        <w:rPr>
+          <w:webHidden/>
+        </w:rPr>
+        <w:instrText xml:space="preserve"> PAGEREF _Toc165016792 \h </w:instrText>
+      </w:r>
+      <w:r>
+        <w:rPr>
+          <w:webHidden/>
+        </w:rPr>
+      </w:r>
+      <w:r>
+        <w:rPr>
+          <w:webHidden/>
+        </w:rPr>
+        <w:fldChar w:fldCharType="separate"/>
+      </w:r>
+      <w:r>
+        <w:rPr>
+          <w:webHidden/>
+        </w:rPr>
+        <w:t>13</w:t>
+      </w:r>
+      <w:r>
+        <w:rPr>
+          <w:webHidden/>
+        </w:rPr>
+        <w:fldChar w:fldCharType="end"/>
+      </w:r>
+    </w:p>
+    <w:p>
+      <w:pPr>
+        <w:pStyle w:val="Obsah1"/>
+        <w:rPr>
+          <w:rFonts w:asciiTheme="minorHAnsi" w:eastAsiaTheme="minorEastAsia" w:hAnsiTheme="minorHAnsi" w:cstheme="minorBidi"/>
+          <w:b w:val="0"/>
+          <w:bCs w:val="0"/>
+          <w:kern w:val="2"/>
+          <w:szCs w:val="24"/>
+          <w:lang w:eastAsia="sk-SK"/>
+          <w14:ligatures w14:val="standardContextual"/>
+        </w:rPr>
+      </w:pPr>
+      <w:r>
+        <w:t xml:space="preserve">Zoznam použitej literatúry </w:t>
+      </w:r>
+      <w:r>
+        <w:rPr>
+          <w:color w:val="A6A6A6"/>
+        </w:rPr>
+        <w:t>(Nadpis Kapitoly, bez čísla)</w:t>
+      </w:r>
+      <w:r>
+        <w:rPr>
+          <w:webHidden/>
+        </w:rPr>
+        <w:tab/>
+      </w:r>
+      <w:r>
+        <w:rPr>
+          <w:webHidden/>
+        </w:rPr>
+        <w:fldChar w:fldCharType="begin"/>
+      </w:r>
+      <w:r>
+        <w:rPr>
+          <w:webHidden/>
+        </w:rPr>
+        <w:instrText xml:space="preserve"> PAGEREF _Toc165016793 \h </w:instrText>
+      </w:r>
+      <w:r>
+        <w:rPr>
+          <w:webHidden/>
+        </w:rPr>
+      </w:r>
+      <w:r>
+        <w:rPr>
+          <w:webHidden/>
+        </w:rPr>
+        <w:fldChar w:fldCharType="separate"/>
+      </w:r>
+      <w:r>
+        <w:rPr>
+          <w:webHidden/>
+        </w:rPr>
+        <w:t>14</w:t>
+      </w:r>
+      <w:r>
+        <w:rPr>
+          <w:webHidden/>
+        </w:rPr>
+        <w:fldChar w:fldCharType="end"/>
+      </w:r>
+    </w:p>
+    <w:p>
+      <w:pPr>
+        <w:pStyle w:val="Obsah1"/>
+        <w:rPr>
+          <w:rFonts w:asciiTheme="minorHAnsi" w:eastAsiaTheme="minorEastAsia" w:hAnsiTheme="minorHAnsi" w:cstheme="minorBidi"/>
+          <w:b w:val="0"/>
+          <w:bCs w:val="0"/>
+          <w:kern w:val="2"/>
+          <w:szCs w:val="24"/>
+          <w:lang w:eastAsia="sk-SK"/>
+          <w14:ligatures w14:val="standardContextual"/>
+        </w:rPr>
+      </w:pPr>
+      <w:r>
+        <w:t xml:space="preserve">Prílohy </w:t>
+      </w:r>
+      <w:r>
+        <w:rPr>
+          <w:color w:val="A6A6A6"/>
+        </w:rPr>
+        <w:t>(štýl Nadpis Kapitoly, bez čísla)</w:t>
+      </w:r>
+      <w:r>
+        <w:rPr>
+          <w:webHidden/>
+        </w:rPr>
+        <w:tab/>
+      </w:r>
+      <w:r>
+        <w:rPr>
+          <w:webHidden/>
+        </w:rPr>
+        <w:fldChar w:fldCharType="begin"/>
+      </w:r>
+      <w:r>
+        <w:rPr>
+          <w:webHidden/>
+        </w:rPr>
+        <w:instrText xml:space="preserve"> PAGEREF _Toc165016794 \h </w:instrText>
+      </w:r>
+      <w:r>
+        <w:rPr>
+          <w:webHidden/>
+        </w:rPr>
+      </w:r>
+      <w:r>
+        <w:rPr>
+          <w:webHidden/>
+        </w:rPr>
+        <w:fldChar w:fldCharType="separate"/>
+      </w:r>
+      <w:r>
+        <w:rPr>
+          <w:webHidden/>
+        </w:rPr>
+        <w:t>15</w:t>
+      </w:r>
+      <w:r>
+        <w:rPr>
+          <w:webHidden/>
+        </w:rPr>
+        <w:fldChar w:fldCharType="end"/>
+      </w:r>
+    </w:p>
+    <w:p>
+      <w:pPr>
+        <w:pStyle w:val="Obsah2"/>
+        <w:rPr>
+          <w:rFonts w:asciiTheme="minorHAnsi" w:eastAsiaTheme="minorEastAsia" w:hAnsiTheme="minorHAnsi" w:cstheme="minorBidi"/>
+          <w:kern w:val="2"/>
+          <w:szCs w:val="24"/>
+          <w:lang w:eastAsia="sk-SK"/>
+          <w14:ligatures w14:val="standardContextual"/>
+        </w:rPr>
+      </w:pPr>
+      <w:r>
+        <w:t xml:space="preserve">Príloha A – CD médium </w:t>
+      </w:r>
+      <w:r>
+        <w:rPr>
+          <w:color w:val="A6A6A6"/>
+        </w:rPr>
+        <w:t>(štýl PodNadpis Kapitoly, bez čísla)</w:t>
+      </w:r>
+      <w:r>
+        <w:rPr>
+          <w:webHidden/>
+        </w:rPr>
+        <w:tab/>
+      </w:r>
+      <w:r>
+        <w:rPr>
+          <w:webHidden/>
+        </w:rPr>
+        <w:fldChar w:fldCharType="begin"/>
+      </w:r>
+      <w:r>
+        <w:rPr>
+          <w:webHidden/>
+        </w:rPr>
+        <w:instrText xml:space="preserve"> PAGEREF _Toc165016795 \h </w:instrText>
+      </w:r>
+      <w:r>
+        <w:rPr>
+          <w:webHidden/>
+        </w:rPr>
+      </w:r>
+      <w:r>
+        <w:rPr>
+          <w:webHidden/>
+        </w:rPr>
+        <w:fldChar w:fldCharType="separate"/>
+      </w:r>
+      <w:r>
+        <w:rPr>
+          <w:webHidden/>
+        </w:rPr>
+        <w:t>15</w:t>
+      </w:r>
+      <w:r>
+        <w:rPr>
+          <w:webHidden/>
+        </w:rPr>
+        <w:fldChar w:fldCharType="end"/>
+      </w:r>
+    </w:p>
+    <w:p>
+      <w:pPr>
+        <w:pStyle w:val="Obsah2"/>
+        <w:rPr>
+          <w:rFonts w:asciiTheme="minorHAnsi" w:eastAsiaTheme="minorEastAsia" w:hAnsiTheme="minorHAnsi" w:cstheme="minorBidi"/>
+          <w:kern w:val="2"/>
+          <w:szCs w:val="24"/>
+          <w:lang w:eastAsia="sk-SK"/>
+          <w14:ligatures w14:val="standardContextual"/>
+        </w:rPr>
+      </w:pPr>
+      <w:r>
+        <w:t>Príloha B – &lt;názov prílohy&gt;</w:t>
+      </w:r>
+      <w:r>
+        <w:rPr>
+          <w:webHidden/>
+        </w:rPr>
+        <w:tab/>
+      </w:r>
+      <w:r>
+        <w:rPr>
+          <w:webHidden/>
+        </w:rPr>
+        <w:fldChar w:fldCharType="begin"/>
+      </w:r>
+      <w:r>
+        <w:rPr>
+          <w:webHidden/>
+        </w:rPr>
+        <w:instrText xml:space="preserve"> PAGEREF _Toc165016796 \h </w:instrText>
+      </w:r>
+      <w:r>
+        <w:rPr>
+          <w:webHidden/>
+        </w:rPr>
+      </w:r>
+      <w:r>
+        <w:rPr>
+          <w:webHidden/>
+        </w:rPr>
+        <w:fldChar w:fldCharType="separate"/>
+      </w:r>
+      <w:r>
+        <w:rPr>
+          <w:webHidden/>
+        </w:rPr>
+        <w:t>15</w:t>
+      </w:r>
+      <w:r>
+        <w:rPr>
+          <w:webHidden/>
+        </w:rPr>
+        <w:fldChar w:fldCharType="end"/>
+      </w:r>
+    </w:p>
+    <w:p>
+      <w:pPr>
+        <w:pStyle w:val="Obsah2"/>
+        <w:rPr>
+          <w:rFonts w:asciiTheme="minorHAnsi" w:eastAsiaTheme="minorEastAsia" w:hAnsiTheme="minorHAnsi" w:cstheme="minorBidi"/>
+          <w:kern w:val="2"/>
+          <w:szCs w:val="24"/>
+          <w:lang w:eastAsia="sk-SK"/>
+          <w14:ligatures w14:val="standardContextual"/>
+        </w:rPr>
+      </w:pPr>
+      <w:r>
         <w:t>Príloha C – &lt;názov prílohy&gt;</w:t>
       </w:r>
       <w:r>
         <w:rPr>
-          <w:noProof w:val="0"/>
           <w:webHidden/>
         </w:rPr>
         <w:tab/>
       </w:r>
       <w:r>
         <w:rPr>
-          <w:noProof w:val="0"/>
           <w:webHidden/>
         </w:rPr>
         <w:fldChar w:fldCharType="begin"/>
       </w:r>
       <w:r>
         <w:rPr>
-          <w:noProof w:val="0"/>
-          <w:webHidden/>
-        </w:rPr>
-        <w:instrText xml:space="preserve"> PAGEREF _Toc164708926 \h </w:instrText>
-      </w:r>
-      <w:r>
-        <w:rPr>
-          <w:noProof w:val="0"/>
-          <w:webHidden/>
-        </w:rPr>
-      </w:r>
-      <w:r>
-        <w:rPr>
-          <w:noProof w:val="0"/>
+          <w:webHidden/>
+        </w:rPr>
+        <w:instrText xml:space="preserve"> PAGEREF _Toc165016797 \h </w:instrText>
+      </w:r>
+      <w:r>
+        <w:rPr>
+          <w:webHidden/>
+        </w:rPr>
+      </w:r>
+      <w:r>
+        <w:rPr>
           <w:webHidden/>
         </w:rPr>
         <w:fldChar w:fldCharType="separate"/>
       </w:r>
       <w:r>
         <w:rPr>
-          <w:noProof w:val="0"/>
-          <w:webHidden/>
-        </w:rPr>
-        <w:t>12</w:t>
-      </w:r>
-      <w:r>
-        <w:rPr>
-          <w:noProof w:val="0"/>
+          <w:webHidden/>
+        </w:rPr>
+        <w:t>15</w:t>
+      </w:r>
+      <w:r>
+        <w:rPr>
           <w:webHidden/>
         </w:rPr>
         <w:fldChar w:fldCharType="end"/>
@@ -2272,6 +2407,7 @@
         <w:rPr>
           <w:caps/>
         </w:rPr>
+        <w:lastRenderedPageBreak/>
         <w:fldChar w:fldCharType="end"/>
       </w:r>
       <w:r>
@@ -2313,7 +2449,7 @@
           <w:color w:val="A6A6A6"/>
         </w:rPr>
       </w:pPr>
-      <w:bookmarkStart w:id="2" w:name="_Toc164708903"/>
+      <w:bookmarkStart w:id="2" w:name="_Toc165016767"/>
       <w:bookmarkEnd w:id="1"/>
       <w:r>
         <w:lastRenderedPageBreak/>
@@ -2434,7 +2570,7 @@
       <w:pPr>
         <w:pStyle w:val="NadpisKapitoly"/>
       </w:pPr>
-      <w:bookmarkStart w:id="3" w:name="_Toc164708904"/>
+      <w:bookmarkStart w:id="3" w:name="_Toc165016768"/>
       <w:r>
         <w:lastRenderedPageBreak/>
         <w:t>Internetová bezpečnosť</w:t>
@@ -2465,7 +2601,7 @@
       <w:pPr>
         <w:pStyle w:val="PodNadpisKapitoly"/>
       </w:pPr>
-      <w:bookmarkStart w:id="4" w:name="_Toc164708905"/>
+      <w:bookmarkStart w:id="4" w:name="_Toc165016769"/>
       <w:r>
         <w:t>Prečo je Internetová bezpečnosť dôležitá</w:t>
       </w:r>
@@ -2483,7 +2619,7 @@
       <w:pPr>
         <w:pStyle w:val="PodNadpiskapitoly3uroven"/>
       </w:pPr>
-      <w:bookmarkStart w:id="5" w:name="_Toc164708906"/>
+      <w:bookmarkStart w:id="5" w:name="_Toc165016770"/>
       <w:r>
         <w:t>Krádež identity</w:t>
       </w:r>
@@ -2501,7 +2637,7 @@
       <w:pPr>
         <w:pStyle w:val="PodNadpiskapitoly3uroven"/>
       </w:pPr>
-      <w:bookmarkStart w:id="6" w:name="_Toc164708907"/>
+      <w:bookmarkStart w:id="6" w:name="_Toc165016771"/>
       <w:r>
         <w:t>Krádež údajov</w:t>
       </w:r>
@@ -2519,7 +2655,7 @@
       <w:pPr>
         <w:pStyle w:val="NadpisKapitoly"/>
       </w:pPr>
-      <w:bookmarkStart w:id="7" w:name="_Toc164708908"/>
+      <w:bookmarkStart w:id="7" w:name="_Toc165016772"/>
       <w:r>
         <w:lastRenderedPageBreak/>
         <w:t>VPN</w:t>
@@ -2533,7 +2669,7 @@
       <w:pPr>
         <w:pStyle w:val="PodNadpisKapitoly"/>
       </w:pPr>
-      <w:bookmarkStart w:id="8" w:name="_Toc164708909"/>
+      <w:bookmarkStart w:id="8" w:name="_Toc165016773"/>
       <w:r>
         <w:t>Čo je to VPN</w:t>
       </w:r>
@@ -2557,7 +2693,7 @@
       <w:pPr>
         <w:pStyle w:val="PodNadpisKapitoly"/>
       </w:pPr>
-      <w:bookmarkStart w:id="9" w:name="_Toc164708910"/>
+      <w:bookmarkStart w:id="9" w:name="_Toc165016774"/>
       <w:r>
         <w:t>Čo robia VPN</w:t>
       </w:r>
@@ -2586,7 +2722,7 @@
       <w:pPr>
         <w:pStyle w:val="PodNadpisKapitoly"/>
       </w:pPr>
-      <w:bookmarkStart w:id="10" w:name="_Toc164708911"/>
+      <w:bookmarkStart w:id="10" w:name="_Toc165016775"/>
       <w:r>
         <w:t>Ich využitia</w:t>
       </w:r>
@@ -2630,7 +2766,7 @@
         <w:pStyle w:val="NadpisKapitoly"/>
       </w:pPr>
       <w:bookmarkStart w:id="11" w:name="_Toc102191184"/>
-      <w:bookmarkStart w:id="12" w:name="_Toc164708912"/>
+      <w:bookmarkStart w:id="12" w:name="_Toc165016776"/>
       <w:r>
         <w:lastRenderedPageBreak/>
         <w:t>Ochrana Firewall</w:t>
@@ -2645,6 +2781,7 @@
       <w:pPr>
         <w:pStyle w:val="PodNadpisKapitoly"/>
       </w:pPr>
+      <w:bookmarkStart w:id="13" w:name="_Toc165016777"/>
       <w:r>
         <w:t>Čo je to Firewall</w:t>
       </w:r>
@@ -2654,6 +2791,7 @@
       <w:r>
         <w:t>*</w:t>
       </w:r>
+      <w:bookmarkEnd w:id="13"/>
     </w:p>
     <w:p>
       <w:pPr>
@@ -2700,9 +2838,11 @@
       <w:pPr>
         <w:pStyle w:val="PodNadpisKapitoly"/>
       </w:pPr>
+      <w:bookmarkStart w:id="14" w:name="_Toc165016778"/>
       <w:r>
         <w:t>Začiatky Firewallov</w:t>
       </w:r>
+      <w:bookmarkEnd w:id="14"/>
     </w:p>
     <w:p>
       <w:pPr>
@@ -2722,9 +2862,11 @@
       <w:pPr>
         <w:pStyle w:val="PodNadpisKapitoly"/>
       </w:pPr>
+      <w:bookmarkStart w:id="15" w:name="_Toc165016779"/>
       <w:r>
         <w:t>Typy Firewallov</w:t>
       </w:r>
+      <w:bookmarkEnd w:id="15"/>
     </w:p>
     <w:p>
       <w:pPr>
@@ -2741,12 +2883,14 @@
       <w:pPr>
         <w:pStyle w:val="PodNadpiskapitoly3uroven"/>
       </w:pPr>
+      <w:bookmarkStart w:id="16" w:name="_Toc165016780"/>
       <w:r>
         <w:t xml:space="preserve">Ako ochraňuje </w:t>
       </w:r>
       <w:r>
         <w:t>hosťovská Firewall</w:t>
       </w:r>
+      <w:bookmarkEnd w:id="16"/>
     </w:p>
     <w:p>
       <w:pPr>
@@ -2766,6 +2910,7 @@
       <w:pPr>
         <w:pStyle w:val="PodNadpiskapitoly3uroven"/>
       </w:pPr>
+      <w:bookmarkStart w:id="17" w:name="_Toc165016781"/>
       <w:r>
         <w:lastRenderedPageBreak/>
         <w:t xml:space="preserve">Ako </w:t>
@@ -2773,6 +2918,7 @@
       <w:r>
         <w:t>ochraňuje sieťový Firewall</w:t>
       </w:r>
+      <w:bookmarkEnd w:id="17"/>
     </w:p>
     <w:p>
       <w:pPr>
@@ -2792,10 +2938,12 @@
       <w:pPr>
         <w:pStyle w:val="NadpisKapitoly"/>
       </w:pPr>
+      <w:bookmarkStart w:id="18" w:name="_Toc165016782"/>
       <w:r>
         <w:lastRenderedPageBreak/>
         <w:t>Produkt</w:t>
       </w:r>
+      <w:bookmarkEnd w:id="18"/>
     </w:p>
     <w:p>
       <w:pPr>
@@ -2818,9 +2966,11 @@
       <w:pPr>
         <w:pStyle w:val="PodNadpisKapitoly"/>
       </w:pPr>
+      <w:bookmarkStart w:id="19" w:name="_Toc165016783"/>
       <w:r>
         <w:t>Myšlienka</w:t>
       </w:r>
+      <w:bookmarkEnd w:id="19"/>
     </w:p>
     <w:p>
       <w:pPr>
@@ -2899,7 +3049,13 @@
         <w:t xml:space="preserve">Popravde </w:t>
       </w:r>
       <w:r>
-        <w:t>mi prišl</w:t>
+        <w:t xml:space="preserve">mi </w:t>
+      </w:r>
+      <w:r>
+        <w:t xml:space="preserve">to </w:t>
+      </w:r>
+      <w:r>
+        <w:t>prišl</w:t>
       </w:r>
       <w:r>
         <w:t>o</w:t>
@@ -2931,8 +3087,13 @@
         <w:pStyle w:val="PodNadpisKapitoly"/>
       </w:pPr>
       <w:r>
-        <w:t xml:space="preserve"> Prezentácia</w:t>
-      </w:r>
+        <w:t xml:space="preserve"> </w:t>
+      </w:r>
+      <w:bookmarkStart w:id="20" w:name="_Toc165016784"/>
+      <w:r>
+        <w:t>Prezentácia</w:t>
+      </w:r>
+      <w:bookmarkEnd w:id="20"/>
     </w:p>
     <w:p>
       <w:pPr>
@@ -2951,7 +3112,10 @@
         <w:t xml:space="preserve">. </w:t>
       </w:r>
       <w:r>
-        <w:t xml:space="preserve">Finálne </w:t>
+        <w:t>Nakoniec</w:t>
+      </w:r>
+      <w:r>
+        <w:t xml:space="preserve"> </w:t>
       </w:r>
       <w:r>
         <w:t xml:space="preserve">som sa rozhodol, že učebný materiál bude prezentácia, ktorá preberie hlavné myšlienky tejto témy tak, aby sa z nej mohol naučiť aj niekto mimo školy. To znamenalo, že text by nemal byť moc komplexný a nemalo by ho tam byť </w:t>
@@ -2982,11 +3146,31 @@
       <w:pPr>
         <w:pStyle w:val="PodNadpiskapitoly3uroven"/>
       </w:pPr>
+      <w:bookmarkStart w:id="21" w:name="_Toc165016785"/>
       <w:r>
         <w:t>Obsah</w:t>
       </w:r>
       <w:r>
-        <w:t xml:space="preserve"> Prezentácie</w:t>
+        <w:t xml:space="preserve"> </w:t>
+      </w:r>
+      <w:r>
+        <w:t>p</w:t>
+      </w:r>
+      <w:r>
+        <w:t>rezentácie</w:t>
+      </w:r>
+      <w:bookmarkEnd w:id="21"/>
+      <w:r>
+        <w:t xml:space="preserve"> </w:t>
+      </w:r>
+      <w:r>
+        <w:t>časť</w:t>
+      </w:r>
+      <w:r>
+        <w:rPr>
+          <w:lang w:val="en-US"/>
+        </w:rPr>
+        <w:t xml:space="preserve"> 1</w:t>
       </w:r>
     </w:p>
     <w:p>
@@ -2994,10 +3178,19 @@
         <w:pStyle w:val="NormalnytextDP"/>
       </w:pPr>
       <w:r>
-        <w:t xml:space="preserve">Obsah prezentácie je nakoniec tvorený siedmimi stranami </w:t>
-      </w:r>
-      <w:r>
-        <w:t xml:space="preserve">edukačného </w:t>
+        <w:t>Obsah prezentácie je nakoniec tvorený</w:t>
+      </w:r>
+      <w:r>
+        <w:t xml:space="preserve"> desiatimi</w:t>
+      </w:r>
+      <w:r>
+        <w:t xml:space="preserve"> stranami </w:t>
+      </w:r>
+      <w:r>
+        <w:t>náučného</w:t>
+      </w:r>
+      <w:r>
+        <w:t xml:space="preserve"> </w:t>
       </w:r>
       <w:r>
         <w:t xml:space="preserve">textu. </w:t>
@@ -3015,253 +3208,462 @@
         <w:t>na dve hlavné časti, generálne a viacej upresnené</w:t>
       </w:r>
       <w:r>
+        <w:t xml:space="preserve"> informácie</w:t>
+      </w:r>
+      <w:r>
+        <w:t xml:space="preserve">. Prvý slide </w:t>
+      </w:r>
+      <w:r>
+        <w:t>uvádza n</w:t>
+      </w:r>
+      <w:r>
+        <w:t>ázov učebného materiálu</w:t>
+      </w:r>
+      <w:r>
         <w:t xml:space="preserve"> </w:t>
       </w:r>
       <w:r>
-        <w:t>informácie</w:t>
-      </w:r>
-      <w:r>
-        <w:t xml:space="preserve">. Prvý slide </w:t>
-      </w:r>
-      <w:r>
-        <w:t>uvádza n</w:t>
-      </w:r>
-      <w:r>
-        <w:t>ázov učebného materiálu</w:t>
+        <w:t>“Bezpečnosť na internete”</w:t>
+      </w:r>
+      <w:r>
+        <w:t xml:space="preserve">, rovnako ako aj </w:t>
+      </w:r>
+      <w:r>
+        <w:t xml:space="preserve">meno </w:t>
+      </w:r>
+      <w:r>
+        <w:t>autora</w:t>
+      </w:r>
+      <w:r>
+        <w:t>, mňa</w:t>
+      </w:r>
+      <w:r>
+        <w:t>. Aby čitateľ mohol aspoň približne zistiť</w:t>
       </w:r>
       <w:r>
         <w:t xml:space="preserve"> </w:t>
       </w:r>
       <w:r>
-        <w:t>“Bezpečnosť na internete”</w:t>
-      </w:r>
-      <w:r>
-        <w:t xml:space="preserve">, rovnako ako aj </w:t>
-      </w:r>
-      <w:r>
-        <w:t xml:space="preserve">meno </w:t>
-      </w:r>
-      <w:r>
-        <w:t>autora</w:t>
-      </w:r>
-      <w:r>
-        <w:t>, mňa</w:t>
-      </w:r>
-      <w:r>
-        <w:t>. Aby čitateľ mohol aspoň približne zistiť</w:t>
+        <w:t>čo sa môže potenciálne naučiť, na druhom slide</w:t>
+      </w:r>
+      <w:r>
+        <w:t xml:space="preserve"> nasleduje obsah prezentácie.  </w:t>
+      </w:r>
+    </w:p>
+    <w:p>
+      <w:pPr>
+        <w:pStyle w:val="PodNadpiskapitoly3uroven"/>
+      </w:pPr>
+      <w:r>
+        <w:lastRenderedPageBreak/>
+        <w:t>Obsah prezentácie časť 2</w:t>
+      </w:r>
+    </w:p>
+    <w:p>
+      <w:pPr>
+        <w:pStyle w:val="NormalnytextDP"/>
+      </w:pPr>
+      <w:r>
+        <w:t>P</w:t>
+      </w:r>
+      <w:r>
+        <w:t>rv</w:t>
+      </w:r>
+      <w:r>
+        <w:t>á strana</w:t>
+      </w:r>
+      <w:r>
+        <w:t xml:space="preserve"> s edukačným textom</w:t>
       </w:r>
       <w:r>
         <w:t xml:space="preserve"> </w:t>
       </w:r>
       <w:r>
-        <w:t>čo sa môže potenciálne naučiť, na druhom slide</w:t>
-      </w:r>
-      <w:r>
-        <w:t xml:space="preserve"> nasleduje obsah prezentácie.  </w:t>
-      </w:r>
-      <w:r>
-        <w:t>Ďalej je p</w:t>
-      </w:r>
-      <w:r>
-        <w:t xml:space="preserve">rvý </w:t>
-      </w:r>
-      <w:r>
-        <w:t>s</w:t>
-      </w:r>
-      <w:r>
-        <w:t>lide s edukačným textom</w:t>
-      </w:r>
-      <w:r>
-        <w:t>, ktorý</w:t>
-      </w:r>
-      <w:r>
-        <w:t xml:space="preserve"> otvára z jemným čitateľa, teda úvod do prezentácie, kde spomínam ako používatelia </w:t>
-      </w:r>
+        <w:t>otvára z</w:t>
+      </w:r>
+      <w:r>
+        <w:t xml:space="preserve"> privítaním</w:t>
+      </w:r>
+      <w:r>
+        <w:t xml:space="preserve"> čitateľa, teda úvod</w:t>
+      </w:r>
+      <w:r>
+        <w:t>om</w:t>
+      </w:r>
+      <w:r>
+        <w:t xml:space="preserve"> do prezentácie</w:t>
+      </w:r>
+      <w:r>
+        <w:t>.</w:t>
+      </w:r>
+      <w:r>
+        <w:t xml:space="preserve"> </w:t>
+      </w:r>
+      <w:r>
+        <w:t>S</w:t>
+      </w:r>
+      <w:r>
+        <w:t xml:space="preserve">pomínam </w:t>
+      </w:r>
+      <w:r>
+        <w:t xml:space="preserve">tam, </w:t>
+      </w:r>
+      <w:r>
+        <w:t>ako používatelia internetu môžu byť v nebezpečenstve bez ich vedomosti</w:t>
+      </w:r>
+      <w:r>
+        <w:t>.</w:t>
+      </w:r>
+      <w:r>
+        <w:t xml:space="preserve"> </w:t>
+      </w:r>
+      <w:r>
+        <w:t>S</w:t>
+      </w:r>
+      <w:r>
+        <w:t>na</w:t>
+      </w:r>
+      <w:r>
+        <w:t>žil som</w:t>
+      </w:r>
+      <w:r>
+        <w:t xml:space="preserve"> </w:t>
+      </w:r>
+      <w:r>
+        <w:t xml:space="preserve">sa tak </w:t>
+      </w:r>
+      <w:r>
+        <w:t xml:space="preserve">nalákať </w:t>
+      </w:r>
+      <w:r>
+        <w:t xml:space="preserve">čitateľov k tomu, aby </w:t>
+      </w:r>
+      <w:r>
+        <w:t>pokračova</w:t>
+      </w:r>
+      <w:r>
+        <w:t>li</w:t>
+      </w:r>
+      <w:r>
+        <w:t xml:space="preserve"> číta</w:t>
+      </w:r>
+      <w:r>
+        <w:t>ť ďalej</w:t>
+      </w:r>
+      <w:r>
+        <w:t>.</w:t>
+      </w:r>
+      <w:r>
+        <w:t xml:space="preserve"> </w:t>
+      </w:r>
+      <w:r>
+        <w:t>Nepovedal som tam žiadne klamstvo a dúfal som</w:t>
+      </w:r>
+      <w:r>
+        <w:t>, že ak bol niekto zaujatý prvou stranou</w:t>
+      </w:r>
+      <w:r>
+        <w:t xml:space="preserve"> s informáciami o učebnej látke</w:t>
+      </w:r>
+      <w:r>
+        <w:t xml:space="preserve">, </w:t>
+      </w:r>
+      <w:r>
+        <w:t xml:space="preserve">že </w:t>
+      </w:r>
+      <w:r>
+        <w:t xml:space="preserve">bude </w:t>
+      </w:r>
+      <w:r>
+        <w:t>číta</w:t>
+      </w:r>
+      <w:r>
+        <w:t>ť</w:t>
+      </w:r>
+      <w:r>
+        <w:t xml:space="preserve"> ďal</w:t>
+      </w:r>
+      <w:r>
+        <w:t>ej.</w:t>
+      </w:r>
+      <w:r>
+        <w:t xml:space="preserve"> </w:t>
+      </w:r>
+      <w:r>
+        <w:t xml:space="preserve">Tam už </w:t>
+      </w:r>
+      <w:r>
+        <w:t xml:space="preserve">môžem </w:t>
+      </w:r>
+      <w:r>
+        <w:t xml:space="preserve">začať rozprávať </w:t>
+      </w:r>
+      <w:r>
+        <w:t>dôleži</w:t>
+      </w:r>
+      <w:r>
+        <w:t>tejšie</w:t>
+      </w:r>
+      <w:r>
+        <w:t xml:space="preserve"> informáci</w:t>
+      </w:r>
+      <w:r>
+        <w:t>e</w:t>
+      </w:r>
+      <w:r>
+        <w:t>. Dal som si do hlavy metódu písania informácií, ktorú som v písaní produktu nakoniec aj využil. Išlo mi o to informácie stupňovať podľa dôležitosti a podľa toho aké boli komplikované</w:t>
+      </w:r>
+      <w:r>
+        <w:t>.</w:t>
+      </w:r>
+      <w:r>
+        <w:t xml:space="preserve"> Učebná látka by mala byť, v ideálnom svete, zaujímavá a komplexná akurát tak, aby sa čitateľ </w:t>
+      </w:r>
+      <w:r>
+        <w:t xml:space="preserve">nad ňou </w:t>
+      </w:r>
+      <w:r>
+        <w:t>zamyslel bez toho, aby ho to preťažilo a</w:t>
+      </w:r>
+      <w:r>
+        <w:t>lebo</w:t>
+      </w:r>
+      <w:r>
+        <w:t> aby stratil záujem</w:t>
+      </w:r>
+      <w:r>
+        <w:t>.</w:t>
+      </w:r>
+      <w:r>
+        <w:t xml:space="preserve"> Z mojich skúseností</w:t>
+      </w:r>
+      <w:r>
+        <w:t xml:space="preserve"> viem</w:t>
+      </w:r>
+      <w:r>
+        <w:t>,</w:t>
+      </w:r>
+      <w:r>
+        <w:t xml:space="preserve"> že</w:t>
+      </w:r>
+      <w:r>
+        <w:t xml:space="preserve"> ľudia sú prirodzene zvedaví</w:t>
+      </w:r>
+      <w:r>
+        <w:t xml:space="preserve"> a chcú sa učiť nové veci</w:t>
+      </w:r>
+      <w:r>
+        <w:t xml:space="preserve">. Mohol som dať </w:t>
+      </w:r>
+      <w:r>
+        <w:t xml:space="preserve">všetky </w:t>
+      </w:r>
+      <w:r>
+        <w:t>informácie zo strán 3-5 do jedn</w:t>
+      </w:r>
+      <w:r>
+        <w:t xml:space="preserve">ej strany </w:t>
+      </w:r>
+      <w:r>
+        <w:t xml:space="preserve">a  ušetriť </w:t>
+      </w:r>
+      <w:r>
+        <w:t xml:space="preserve">tak asi </w:t>
+      </w:r>
+      <w:r>
+        <w:t>ich počet, alebo som mohol rozobrať tie informácie omnoho viac dopodrobna. Problém s týmito prístupmi je ten, že podľa mňa to preťaží čitateľov. Predstavte si ako sa vám niekto pokúsi vysvetliť vysoký stupeň z odborného učiva ako je napríklad matematika.</w:t>
+      </w:r>
+      <w:r>
+        <w:t xml:space="preserve"> Priemerná osoba bude potrebovať viac len ako rýchle vysvetlenie </w:t>
+      </w:r>
+      <w:r>
+        <w:t>aby sa to nielen naučil</w:t>
+      </w:r>
+      <w:r>
+        <w:t>a</w:t>
+      </w:r>
+      <w:r>
+        <w:t>, ale aby tomu aj pochopil</w:t>
+      </w:r>
+      <w:r>
+        <w:t>a</w:t>
+      </w:r>
+      <w:r>
+        <w:t>.</w:t>
+      </w:r>
+      <w:r>
+        <w:t xml:space="preserve"> S Učebným textom to je podobné. Ak preťažím čitateľa </w:t>
+      </w:r>
+      <w:r>
+        <w:t xml:space="preserve">s </w:t>
+      </w:r>
+      <w:r>
+        <w:t>ťažkým textom, nielen že stratí záujem, ale nepochopí pointe textu aj keď sa ho naučí naspamäť.</w:t>
+      </w:r>
+    </w:p>
+    <w:p>
+      <w:pPr>
+        <w:pStyle w:val="PodNadpiskapitoly3uroven"/>
+      </w:pPr>
+      <w:r>
+        <w:t>Obsah prezentácie časť 3</w:t>
+      </w:r>
+    </w:p>
+    <w:p>
+      <w:pPr>
+        <w:pStyle w:val="NormalnytextDP"/>
+        <w:rPr>
+          <w:lang w:val="en-US"/>
+        </w:rPr>
+      </w:pPr>
+      <w:r>
+        <w:t>Po tom ako som napísal o dôvodoch na čítanie mojej prezentácie v úvode, mal som na výber pokračovať o Firewall, alebo VPN. Moje rozhodnutie pokračovalo s textom o Firewalloch, pretože aj keď som o tom napísal viacej strán v produkte, pointa bola podľa mňa lepšie vysvetlená. S Firewallmi som chcel vysvetliť, že filtrujú čo počítač môže poslať a čo prijať. Prípadne takto môžu fungovať aj na sieti. S VPN to bolo zložitejšie, keďže si sám nie som istý koľko všetci tí ľudia, ktorí o tom toľko v online fórach a YouTube reklamách vedia o tom čo tam povedia. Strašne veľa sa o tom diskutuje ale nevedel som moc nájsť viac ako len veci o</w:t>
+      </w:r>
+      <w:r>
+        <w:t> tom ako to je tunel medzi vami a dákym zahraničným serverom, alebo ako je všetko magicky zašifrované. Aj keď ma to dosť hnevá, nič moc som o tom nespomenul, keďže väčšinu ľudí veci ako</w:t>
+      </w:r>
+      <w:r>
+        <w:t xml:space="preserve"> spôsob, ktorým</w:t>
+      </w:r>
+      <w:r>
+        <w:t xml:space="preserve"> tá šifra funguje</w:t>
+      </w:r>
+      <w:r>
+        <w:t xml:space="preserve"> či ktoré </w:t>
+      </w:r>
+      <w:r>
+        <w:t>vecí si môže server potenciálne zapisovať</w:t>
+      </w:r>
+      <w:r>
+        <w:t xml:space="preserve"> nezaujíma</w:t>
+      </w:r>
+      <w:r>
+        <w:t xml:space="preserve">. Áno opakujem sa, ale je podľa mňa dosť ľahké stratiť čitateľov kôli textu, ktorý je moc zložitý </w:t>
+      </w:r>
+      <w:r>
+        <w:t>alebo</w:t>
+      </w:r>
+      <w:r>
+        <w:t xml:space="preserve"> dlhý. </w:t>
+      </w:r>
+      <w:r>
+        <w:t>Tá časť textu by skončila zbytočne dlhá, pretože viem že by som neprestal písať</w:t>
+      </w:r>
+      <w:r>
+        <w:t>.</w:t>
+      </w:r>
+    </w:p>
+    <w:p>
+      <w:pPr>
+        <w:pStyle w:val="PodNadpisKapitoly"/>
+      </w:pPr>
       <w:r>
         <w:lastRenderedPageBreak/>
-        <w:t xml:space="preserve">internetu môžu byť v nebezpečenstve bez ich vedomosti, v snahe </w:t>
-      </w:r>
-      <w:r>
-        <w:t xml:space="preserve">dať </w:t>
-      </w:r>
-      <w:r>
-        <w:t>nalákať ich do pokračovaného čítania</w:t>
-      </w:r>
-      <w:r>
-        <w:t>.</w:t>
-      </w:r>
-      <w:r>
-        <w:t xml:space="preserve"> Bez žiadnych klamstiev v tomto slide som veril</w:t>
-      </w:r>
-      <w:r>
-        <w:t xml:space="preserve">, že ak bol niekto zaujatý prvou textovou stranou, kde </w:t>
-      </w:r>
-      <w:r>
-        <w:t>spomeniem</w:t>
-      </w:r>
-      <w:r>
-        <w:t xml:space="preserve"> potenciálnu hrozbu internetu a prečíta si ďalší slide,</w:t>
-      </w:r>
-      <w:r>
-        <w:t xml:space="preserve"> v ktorom môžem toto tempo dôležitých informácií pokračovať. Je dôležité pre asi každého autora vedieť </w:t>
-      </w:r>
-      <w:r>
-        <w:t>čitateľa zaujať dostatočne na to, aby si prečítal hlavné</w:t>
-      </w:r>
-      <w:r>
-        <w:t>, alebo aj dlhšie</w:t>
-      </w:r>
-      <w:r>
-        <w:t xml:space="preserve"> časti učebného materiálu. Myslím si, že dobre vysvetlená látka je tá, ktorá nielen ide do podrobností, ale ide do nich pomocou nepreťažovania čitateľa </w:t>
-      </w:r>
-      <w:r>
-        <w:t>rovnako ako aj </w:t>
-      </w:r>
-      <w:r>
-        <w:t>zau</w:t>
-      </w:r>
-      <w:r>
-        <w:t>jí</w:t>
-      </w:r>
-      <w:r>
-        <w:t>m</w:t>
-      </w:r>
-      <w:r>
-        <w:t>avým či zábavným spracovaním</w:t>
-      </w:r>
-      <w:r>
-        <w:t>.</w:t>
-      </w:r>
-      <w:r>
-        <w:t xml:space="preserve"> Z mojich skúseností, ľudia sú prirodzene zvedaví</w:t>
-      </w:r>
-      <w:r>
-        <w:t>, predsa činnosť učenia sa nových vecí môže byť celým dobrodružstvom. Niektorí ľudia sa dokážu pokúšať o seba zlepšenie a učenie sa nových vecí celý ich život. Avšak na to aby títo ľudia o sebe vôbec zistili, že danú činnosť zbožňujú, je potrebné ich nejak zaujať. K</w:t>
-      </w:r>
-      <w:r>
-        <w:t xml:space="preserve">oľkokrát sme </w:t>
-      </w:r>
-      <w:r>
-        <w:t xml:space="preserve">predsa </w:t>
-      </w:r>
-      <w:r>
-        <w:t xml:space="preserve">všetci </w:t>
-      </w:r>
-      <w:r>
-        <w:t xml:space="preserve">čítali či aj videli </w:t>
-      </w:r>
-      <w:r>
-        <w:t xml:space="preserve">osobu, ktorá začala žiť pre niečo čoho sa nechcela ani dotknúť po </w:t>
-      </w:r>
-      <w:r>
-        <w:t xml:space="preserve">náhodne </w:t>
-      </w:r>
-      <w:r>
-        <w:t>inšpiratívnom momente.</w:t>
+        <w:t>Dizajn</w:t>
       </w:r>
     </w:p>
     <w:p>
       <w:pPr>
         <w:pStyle w:val="NormalnytextDP"/>
-        <w:numPr>
-          <w:ilvl w:val="0"/>
-          <w:numId w:val="19"/>
-        </w:numPr>
-      </w:pPr>
-      <w:r>
-        <w:t>-----   STAREEE   -----</w:t>
-      </w:r>
-    </w:p>
-    <w:p>
-      <w:pPr>
-        <w:pStyle w:val="PodNadpisKapitoly"/>
-      </w:pPr>
-      <w:bookmarkStart w:id="13" w:name="_Toc164708915"/>
-      <w:r>
-        <w:t>Záleží na type Firewall pri spôsoboch ochrany?</w:t>
-      </w:r>
-      <w:bookmarkEnd w:id="13"/>
+      </w:pPr>
+      <w:r>
+        <w:t xml:space="preserve">Dizajn </w:t>
+      </w:r>
+      <w:r>
+        <w:t xml:space="preserve">prezentácie som robil dva razy. Pôvodne môj produkt vyzeral dosť futuristicky a narozdiel od momentálneho dizajnu, všetky strany mali ten istý motív a pozadie. Mal som tam spravené dosť komplexné animácie, problém bol </w:t>
+      </w:r>
+      <w:r>
+        <w:t xml:space="preserve">v </w:t>
+      </w:r>
+      <w:r>
+        <w:t xml:space="preserve">ich zlej implementácií. Vyzerali dosť dobre, ale občasne bolo vidieť ako sa niečo pohlo diagonálne aj keď sa to tak pohnúť nemalo. Najhoršie bolo to, že som to robil v dobe, keď som ešte nevedel kompletne narábať s takými vecami v PowerPointe. </w:t>
+      </w:r>
+      <w:r>
+        <w:t>A p</w:t>
+      </w:r>
+      <w:r>
+        <w:t>reto, keď som to chcel dorobiť, nedalo sa mi to.  Bola bolesť s tým narábať a nepáčilo sa mi ako všetko malo ten istý motív.</w:t>
+      </w:r>
+      <w:r>
+        <w:t xml:space="preserve"> Bez animácií to vyzeralo ako prezentácia, ktorú niekto hodil do kopy za 10-20 minút a neopisovalo by sa mi to dobre, keďže som nad tým vtedy nerozmýšľal.</w:t>
+      </w:r>
+      <w:r>
+        <w:rPr>
+          <w:noProof/>
+        </w:rPr>
+        <w:t xml:space="preserve"> </w:t>
+      </w:r>
+      <w:r>
+        <w:drawing>
+          <wp:inline distT="0" distB="0" distL="0" distR="0" wp14:anchorId="1DBEF311" wp14:editId="4D04E92A">
+            <wp:extent cx="5399405" cy="3046730"/>
+            <wp:effectExtent l="0" t="0" r="0" b="1270"/>
+            <wp:docPr id="832735024" name="Obrázok 1" descr="Obrázok, na ktorom je text, snímka obrazovky, písmo, grafika&#10;&#10;Automaticky generovaný popis"/>
+            <wp:cNvGraphicFramePr>
+              <a:graphicFrameLocks xmlns:a="http://schemas.openxmlformats.org/drawingml/2006/main" noChangeAspect="1"/>
+            </wp:cNvGraphicFramePr>
+            <a:graphic xmlns:a="http://schemas.openxmlformats.org/drawingml/2006/main">
+              <a:graphicData uri="http://schemas.openxmlformats.org/drawingml/2006/picture">
+                <pic:pic xmlns:pic="http://schemas.openxmlformats.org/drawingml/2006/picture">
+                  <pic:nvPicPr>
+                    <pic:cNvPr id="832735024" name="Obrázok 1" descr="Obrázok, na ktorom je text, snímka obrazovky, písmo, grafika&#10;&#10;Automaticky generovaný popis"/>
+                    <pic:cNvPicPr/>
+                  </pic:nvPicPr>
+                  <pic:blipFill>
+                    <a:blip r:embed="rId9"/>
+                    <a:stretch>
+                      <a:fillRect/>
+                    </a:stretch>
+                  </pic:blipFill>
+                  <pic:spPr>
+                    <a:xfrm>
+                      <a:off x="0" y="0"/>
+                      <a:ext cx="5399405" cy="3046730"/>
+                    </a:xfrm>
+                    <a:prstGeom prst="rect">
+                      <a:avLst/>
+                    </a:prstGeom>
+                  </pic:spPr>
+                </pic:pic>
+              </a:graphicData>
+            </a:graphic>
+          </wp:inline>
+        </w:drawing>
+      </w:r>
     </w:p>
     <w:p>
       <w:pPr>
         <w:pStyle w:val="NormalnytextDP"/>
-      </w:pPr>
-      <w:r>
-        <w:t>Yes, the distinction between hardware and software firewalls is relevant to the type of packet filtering employed, as each type serves a specific purpose and is implemented differently:</w:t>
+        <w:ind w:firstLine="0"/>
+        <w:rPr>
+          <w:noProof/>
+        </w:rPr>
+      </w:pPr>
+      <w:r>
+        <w:t xml:space="preserve"> </w:t>
+      </w:r>
+      <w:r>
+        <w:t>Nakoniec som rád, že som sa rozhodol ju prerobiť. Momentálny produkt je výzorom o dosť zaujímavejší a ide z neho viacej energia náučného materiálu.</w:t>
+      </w:r>
+    </w:p>
+    <w:p>
+      <w:pPr>
+        <w:pStyle w:val="PodNadpiskapitoly3uroven"/>
+      </w:pPr>
+      <w:r>
+        <w:t>Postup pri dizajne</w:t>
       </w:r>
     </w:p>
     <w:p>
       <w:pPr>
         <w:pStyle w:val="NormalnytextDP"/>
       </w:pPr>
-    </w:p>
-    <w:p>
-      <w:pPr>
-        <w:pStyle w:val="NormalnytextDP"/>
-      </w:pPr>
-      <w:r>
-        <w:t>Hardware Firewall with Packet Filtering:</w:t>
-      </w:r>
-    </w:p>
-    <w:p>
-      <w:pPr>
-        <w:pStyle w:val="NormalnytextDP"/>
-      </w:pPr>
-    </w:p>
-    <w:p>
-      <w:pPr>
-        <w:pStyle w:val="NormalnytextDP"/>
-        <w:numPr>
-          <w:ilvl w:val="0"/>
-          <w:numId w:val="17"/>
-        </w:numPr>
-        <w:ind w:firstLine="0"/>
-      </w:pPr>
-      <w:r>
-        <w:t>A hardware firewall is typically a standalone device designed to protect an entire network. It is often deployed at the perimeter, between an organization's internal network and the external network (usually the internet).</w:t>
-      </w:r>
-      <w:r>
-        <w:t xml:space="preserve"> </w:t>
-      </w:r>
-      <w:r>
-        <w:t>Hardware firewalls can perform packet filtering, inspecting individual packets of data based on predetermined rules. These rules define what types of traffic are allowed or blocked. The hardware firewall evaluates packets at the network or transport layer, and its decisions impact all devices connected to the network.</w:t>
-      </w:r>
-    </w:p>
-    <w:p>
-      <w:pPr>
-        <w:pStyle w:val="NormalnytextDP"/>
-        <w:numPr>
-          <w:ilvl w:val="0"/>
-          <w:numId w:val="16"/>
-        </w:numPr>
-      </w:pPr>
-      <w:r>
-        <w:t>Software Firewall</w:t>
-      </w:r>
-      <w:r>
-        <w:t xml:space="preserve">: </w:t>
-      </w:r>
-    </w:p>
-    <w:p>
-      <w:pPr>
-        <w:pStyle w:val="NormalnytextDP"/>
-        <w:ind w:left="870" w:firstLine="0"/>
-      </w:pPr>
-      <w:r>
-        <w:t xml:space="preserve">A software firewall, on the other hand, is installed directly on an individual device, such as a computer or a server. It operates at the operating system or </w:t>
+      <w:r>
+        <w:t xml:space="preserve">Pôvodne som nevedel, ako by som chcel aby môj druhý pokus na produkt vyzeral. Ako pri skoro každej prezentácií som napísal text, ktorý chcem na snímke použiť, bez žiadneho špeciálneho editovania vzhľadu. Potom som použil PowerPointovú funkciu ‚Návrhár‘ aby som dostal základný nápad na dizajn snímky, ktorý potom upravím aby bol použiteľný s už napísaným textom. Rozhodol som sa tematicky rozdeliť prezentáciu </w:t>
       </w:r>
       <w:r>
         <w:lastRenderedPageBreak/>
-        <w:t>application layer, providing a more granular control over the traffic that enters or leaves the specific device.</w:t>
-      </w:r>
-      <w:r>
-        <w:t xml:space="preserve"> </w:t>
-      </w:r>
-      <w:r>
-        <w:t>Software firewalls also employ packet filtering techniques, but they focus on the traffic specific to the device on which they are installed. They can filter packets based on application-specific criteria, providing additional security at the device level.A</w:t>
-      </w:r>
-      <w:r>
-        <w:t xml:space="preserve"> </w:t>
+        <w:t>na tri časti podľa obsahu textu. Toto rozhodnutie som spravil, aby bola každá časť z prezentácie ľahšia na zapamätanie.</w:t>
       </w:r>
     </w:p>
     <w:p>
@@ -3273,12 +3675,12 @@
         </w:numPr>
         <w:ind w:left="432"/>
       </w:pPr>
-      <w:bookmarkStart w:id="14" w:name="_Toc164708916"/>
+      <w:bookmarkStart w:id="22" w:name="_Toc165016787"/>
       <w:r>
         <w:lastRenderedPageBreak/>
         <w:t>Ilustrácie, tabuľky, rovnice</w:t>
       </w:r>
-      <w:bookmarkEnd w:id="14"/>
+      <w:bookmarkEnd w:id="22"/>
     </w:p>
     <w:p>
       <w:pPr>
@@ -3292,15 +3694,15 @@
       <w:pPr>
         <w:pStyle w:val="PodNadpisKapitoly"/>
       </w:pPr>
-      <w:bookmarkStart w:id="15" w:name="_Ref101952800"/>
-      <w:bookmarkStart w:id="16" w:name="_Toc102191187"/>
-      <w:bookmarkStart w:id="17" w:name="_Toc164708917"/>
+      <w:bookmarkStart w:id="23" w:name="_Ref101952800"/>
+      <w:bookmarkStart w:id="24" w:name="_Toc102191187"/>
+      <w:bookmarkStart w:id="25" w:name="_Toc165016788"/>
       <w:r>
         <w:t>Ilustrácie</w:t>
       </w:r>
-      <w:bookmarkEnd w:id="15"/>
-      <w:bookmarkEnd w:id="16"/>
-      <w:bookmarkEnd w:id="17"/>
+      <w:bookmarkEnd w:id="23"/>
+      <w:bookmarkEnd w:id="24"/>
+      <w:bookmarkEnd w:id="25"/>
     </w:p>
     <w:p>
       <w:pPr>
@@ -3409,7 +3811,7 @@
                     </pic:cNvPicPr>
                   </pic:nvPicPr>
                   <pic:blipFill>
-                    <a:blip r:embed="rId9" cstate="print"/>
+                    <a:blip r:embed="rId10" cstate="print"/>
                     <a:srcRect/>
                     <a:stretch>
                       <a:fillRect/>
@@ -3445,11 +3847,11 @@
           <w:color w:val="A6A6A6"/>
         </w:rPr>
       </w:pPr>
-      <w:bookmarkStart w:id="18" w:name="_Ref149718301"/>
-      <w:bookmarkStart w:id="19" w:name="_Toc150181788"/>
-      <w:bookmarkStart w:id="20" w:name="_Toc304224502"/>
-      <w:bookmarkStart w:id="21" w:name="_Toc304224593"/>
-      <w:bookmarkStart w:id="22" w:name="_Toc304224713"/>
+      <w:bookmarkStart w:id="26" w:name="_Ref149718301"/>
+      <w:bookmarkStart w:id="27" w:name="_Toc150181788"/>
+      <w:bookmarkStart w:id="28" w:name="_Toc304224502"/>
+      <w:bookmarkStart w:id="29" w:name="_Toc304224593"/>
+      <w:bookmarkStart w:id="30" w:name="_Toc304224713"/>
       <w:r>
         <w:t>Obr. </w:t>
       </w:r>
@@ -3468,11 +3870,11 @@
       <w:r>
         <w:fldChar w:fldCharType="end"/>
       </w:r>
-      <w:bookmarkEnd w:id="18"/>
+      <w:bookmarkEnd w:id="26"/>
       <w:r>
         <w:tab/>
       </w:r>
-      <w:bookmarkEnd w:id="19"/>
+      <w:bookmarkEnd w:id="27"/>
       <w:r>
         <w:t>Názov obrázka</w:t>
       </w:r>
@@ -3482,21 +3884,21 @@
         </w:rPr>
         <w:t xml:space="preserve"> (štýl Popis, Popiska-Caption)</w:t>
       </w:r>
-      <w:bookmarkEnd w:id="20"/>
-      <w:bookmarkEnd w:id="21"/>
-      <w:bookmarkEnd w:id="22"/>
+      <w:bookmarkEnd w:id="28"/>
+      <w:bookmarkEnd w:id="29"/>
+      <w:bookmarkEnd w:id="30"/>
     </w:p>
     <w:p>
       <w:pPr>
         <w:pStyle w:val="PodNadpisKapitoly"/>
       </w:pPr>
-      <w:bookmarkStart w:id="23" w:name="_Toc102191188"/>
-      <w:bookmarkStart w:id="24" w:name="_Toc164708918"/>
+      <w:bookmarkStart w:id="31" w:name="_Toc102191188"/>
+      <w:bookmarkStart w:id="32" w:name="_Toc165016789"/>
       <w:r>
         <w:t>Tabuľky</w:t>
       </w:r>
-      <w:bookmarkEnd w:id="23"/>
-      <w:bookmarkEnd w:id="24"/>
+      <w:bookmarkEnd w:id="31"/>
+      <w:bookmarkEnd w:id="32"/>
     </w:p>
     <w:p>
       <w:pPr>
@@ -3535,10 +3937,10 @@
           <w:color w:val="A6A6A6"/>
         </w:rPr>
       </w:pPr>
-      <w:bookmarkStart w:id="25" w:name="_Toc150181790"/>
-      <w:bookmarkStart w:id="26" w:name="_Toc304224503"/>
-      <w:bookmarkStart w:id="27" w:name="_Toc304224594"/>
-      <w:bookmarkStart w:id="28" w:name="_Toc304224714"/>
+      <w:bookmarkStart w:id="33" w:name="_Toc150181790"/>
+      <w:bookmarkStart w:id="34" w:name="_Toc304224503"/>
+      <w:bookmarkStart w:id="35" w:name="_Toc304224594"/>
+      <w:bookmarkStart w:id="36" w:name="_Toc304224714"/>
       <w:r>
         <w:t>Tab. </w:t>
       </w:r>
@@ -3560,7 +3962,7 @@
       <w:r>
         <w:tab/>
       </w:r>
-      <w:bookmarkEnd w:id="25"/>
+      <w:bookmarkEnd w:id="33"/>
       <w:r>
         <w:t>Názov tabuľky</w:t>
       </w:r>
@@ -3573,9 +3975,9 @@
         </w:rPr>
         <w:t>(štýl Popis, Popiska-Caption)</w:t>
       </w:r>
-      <w:bookmarkEnd w:id="26"/>
-      <w:bookmarkEnd w:id="27"/>
-      <w:bookmarkEnd w:id="28"/>
+      <w:bookmarkEnd w:id="34"/>
+      <w:bookmarkEnd w:id="35"/>
+      <w:bookmarkEnd w:id="36"/>
     </w:p>
     <w:tbl>
       <w:tblPr>
@@ -4126,11 +4528,11 @@
       <w:pPr>
         <w:pStyle w:val="PodNadpisKapitoly"/>
       </w:pPr>
-      <w:bookmarkStart w:id="29" w:name="_Toc164708919"/>
+      <w:bookmarkStart w:id="37" w:name="_Toc165016790"/>
       <w:r>
         <w:t>Zdrojový kód programu</w:t>
       </w:r>
-      <w:bookmarkEnd w:id="29"/>
+      <w:bookmarkEnd w:id="37"/>
     </w:p>
     <w:p>
       <w:pPr>
@@ -4359,11 +4761,11 @@
       <w:pPr>
         <w:pStyle w:val="PodNadpisKapitoly"/>
       </w:pPr>
-      <w:bookmarkStart w:id="30" w:name="_Toc164708920"/>
+      <w:bookmarkStart w:id="38" w:name="_Toc165016791"/>
       <w:r>
         <w:t>Rovnice, vzorce</w:t>
       </w:r>
-      <w:bookmarkEnd w:id="30"/>
+      <w:bookmarkEnd w:id="38"/>
     </w:p>
     <w:p>
       <w:pPr>
@@ -4387,14 +4789,14 @@
       <w:pPr>
         <w:pStyle w:val="NadpisKapitoly"/>
       </w:pPr>
-      <w:bookmarkStart w:id="31" w:name="_Toc102191192"/>
-      <w:bookmarkStart w:id="32" w:name="_Toc164708921"/>
+      <w:bookmarkStart w:id="39" w:name="_Toc102191192"/>
+      <w:bookmarkStart w:id="40" w:name="_Toc165016792"/>
       <w:r>
         <w:lastRenderedPageBreak/>
         <w:t>Záver</w:t>
       </w:r>
-      <w:bookmarkEnd w:id="31"/>
-      <w:bookmarkEnd w:id="32"/>
+      <w:bookmarkEnd w:id="39"/>
+      <w:bookmarkEnd w:id="40"/>
     </w:p>
     <w:p>
       <w:pPr>
@@ -4415,13 +4817,13 @@
           <w:numId w:val="0"/>
         </w:numPr>
       </w:pPr>
-      <w:bookmarkStart w:id="33" w:name="_Toc102191193"/>
-      <w:bookmarkStart w:id="34" w:name="_Toc164708922"/>
+      <w:bookmarkStart w:id="41" w:name="_Toc102191193"/>
+      <w:bookmarkStart w:id="42" w:name="_Toc165016793"/>
       <w:r>
         <w:lastRenderedPageBreak/>
         <w:t>Zoznam použitej literatúry</w:t>
       </w:r>
-      <w:bookmarkEnd w:id="33"/>
+      <w:bookmarkEnd w:id="41"/>
       <w:r>
         <w:t xml:space="preserve"> </w:t>
       </w:r>
@@ -4431,7 +4833,7 @@
         </w:rPr>
         <w:t>(Nadpis Kapitoly, bez čísla)</w:t>
       </w:r>
-      <w:bookmarkEnd w:id="34"/>
+      <w:bookmarkEnd w:id="42"/>
     </w:p>
     <w:p>
       <w:pPr>
@@ -4599,7 +5001,7 @@
       <w:pPr>
         <w:pStyle w:val="ZoznamLiteratury"/>
       </w:pPr>
-      <w:bookmarkStart w:id="35" w:name="_Ref259455633"/>
+      <w:bookmarkStart w:id="43" w:name="_Ref259455633"/>
       <w:r>
         <w:t xml:space="preserve">Kolektív autorov: </w:t>
       </w:r>
@@ -4618,7 +5020,7 @@
       <w:r>
         <w:t xml:space="preserve"> ŠPU v Bratislave, 2008. Aktualizované 14.2.2010 [cit. 2010-02-17]. Dostupné na internete: &lt;http://new.statpedu.sk/sk/filemanager/download/987&gt;</w:t>
       </w:r>
-      <w:bookmarkEnd w:id="35"/>
+      <w:bookmarkEnd w:id="43"/>
     </w:p>
     <w:p>
       <w:pPr>
@@ -4632,7 +5034,7 @@
       <w:pPr>
         <w:pStyle w:val="ZoznamLiteratury"/>
       </w:pPr>
-      <w:bookmarkStart w:id="36" w:name="_Ref101953427"/>
+      <w:bookmarkStart w:id="44" w:name="_Ref101953427"/>
       <w:r>
         <w:t xml:space="preserve">KATUŠČÁK, Dušan: </w:t>
       </w:r>
@@ -4645,7 +5047,7 @@
       <w:r>
         <w:t>. Nitra: Enigma, 2004. 162 s. il. ISBN  80-89132-10-3</w:t>
       </w:r>
-      <w:bookmarkEnd w:id="36"/>
+      <w:bookmarkEnd w:id="44"/>
     </w:p>
     <w:p>
       <w:pPr>
@@ -4658,13 +5060,13 @@
           <w:color w:val="A6A6A6"/>
         </w:rPr>
       </w:pPr>
-      <w:bookmarkStart w:id="37" w:name="_Toc102191194"/>
-      <w:bookmarkStart w:id="38" w:name="_Toc164708923"/>
+      <w:bookmarkStart w:id="45" w:name="_Toc102191194"/>
+      <w:bookmarkStart w:id="46" w:name="_Toc165016794"/>
       <w:r>
         <w:lastRenderedPageBreak/>
         <w:t>Prílohy</w:t>
       </w:r>
-      <w:bookmarkEnd w:id="37"/>
+      <w:bookmarkEnd w:id="45"/>
       <w:r>
         <w:t xml:space="preserve"> </w:t>
       </w:r>
@@ -4674,7 +5076,7 @@
         </w:rPr>
         <w:t>(štýl Nadpis Kapitoly, bez čísla)</w:t>
       </w:r>
-      <w:bookmarkEnd w:id="38"/>
+      <w:bookmarkEnd w:id="46"/>
     </w:p>
     <w:p>
       <w:pPr>
@@ -4754,7 +5156,7 @@
           <w:color w:val="A6A6A6"/>
         </w:rPr>
       </w:pPr>
-      <w:bookmarkStart w:id="39" w:name="_Toc164708924"/>
+      <w:bookmarkStart w:id="47" w:name="_Toc165016795"/>
       <w:r>
         <w:t>Príloha A – CD médium</w:t>
       </w:r>
@@ -4767,7 +5169,7 @@
         </w:rPr>
         <w:t>(štýl PodNadpis Kapitoly, bez čísla)</w:t>
       </w:r>
-      <w:bookmarkEnd w:id="39"/>
+      <w:bookmarkEnd w:id="47"/>
     </w:p>
     <w:p>
       <w:pPr>
@@ -4799,14 +5201,14 @@
         </w:numPr>
         <w:ind w:left="576" w:hanging="576"/>
       </w:pPr>
-      <w:bookmarkStart w:id="40" w:name="_Toc164708925"/>
+      <w:bookmarkStart w:id="48" w:name="_Toc165016796"/>
       <w:r>
         <w:t xml:space="preserve">Príloha B – </w:t>
       </w:r>
       <w:r>
         <w:t>&lt;názov prílohy&gt;</w:t>
       </w:r>
-      <w:bookmarkEnd w:id="40"/>
+      <w:bookmarkEnd w:id="48"/>
     </w:p>
     <w:p>
       <w:pPr>
@@ -4832,14 +5234,14 @@
         </w:numPr>
         <w:ind w:left="576" w:hanging="576"/>
       </w:pPr>
-      <w:bookmarkStart w:id="41" w:name="_Toc164708926"/>
+      <w:bookmarkStart w:id="49" w:name="_Toc165016797"/>
       <w:r>
         <w:t xml:space="preserve">Príloha C – </w:t>
       </w:r>
       <w:r>
         <w:t>&lt;názov prílohy&gt;</w:t>
       </w:r>
-      <w:bookmarkEnd w:id="41"/>
+      <w:bookmarkEnd w:id="49"/>
       <w:r>
         <w:t xml:space="preserve"> </w:t>
       </w:r>
@@ -7166,6 +7568,7 @@
   <w:style w:type="character" w:default="1" w:styleId="Predvolenpsmoodseku">
     <w:name w:val="Default Paragraph Font"/>
     <w:uiPriority w:val="1"/>
+    <w:semiHidden/>
     <w:unhideWhenUsed/>
   </w:style>
   <w:style w:type="table" w:default="1" w:styleId="Normlnatabuka">

</xml_diff>